<commit_message>
Background info on report
</commit_message>
<xml_diff>
--- a/deliverables/report/cs39440-report.docx
+++ b/deliverables/report/cs39440-report.docx
@@ -42,10 +42,13 @@
         <w:pStyle w:val="Title"/>
       </w:pPr>
       <w:r>
-        <w:t>T</w:t>
-      </w:r>
-      <w:r>
-        <w:t>he name of your project</w:t>
+        <w:t>“</w:t>
+      </w:r>
+      <w:r>
+        <w:t>Comparing Image Quality Assessment Algorithms with Human Perception for Optimising Image Compression for ExoMars</w:t>
+      </w:r>
+      <w:r>
+        <w:t>”</w:t>
       </w:r>
     </w:p>
     <w:p>
@@ -111,17 +114,256 @@
         <w:rPr>
           <w:lang w:val="en-GB"/>
         </w:rPr>
-        <w:t>Author: Your Name (</w:t>
-      </w:r>
-      <w:hyperlink r:id="rId12" w:history="1">
-        <w:r>
-          <w:rPr>
-            <w:rStyle w:val="Hyperlink"/>
-            <w:lang w:val="en-GB"/>
-          </w:rPr>
-          <w:t>yourid@aber.ac.uk</w:t>
-        </w:r>
-      </w:hyperlink>
+        <w:t xml:space="preserve">Author: </w:t>
+      </w:r>
+      <w:r>
+        <w:rPr>
+          <w:lang w:val="en-GB"/>
+        </w:rPr>
+        <w:t>Charlie Curtis (chc73@aber.ac.uk)</w:t>
+      </w:r>
+    </w:p>
+    <w:p>
+      <w:pPr>
+        <w:jc w:val="center"/>
+        <w:rPr>
+          <w:lang w:val="en-GB"/>
+        </w:rPr>
+      </w:pPr>
+      <w:r>
+        <w:rPr>
+          <w:lang w:val="en-GB"/>
+        </w:rPr>
+        <w:t xml:space="preserve">Supervisor: </w:t>
+      </w:r>
+      <w:proofErr w:type="spellStart"/>
+      <w:r>
+        <w:rPr>
+          <w:lang w:val="en-GB"/>
+        </w:rPr>
+        <w:t>Dr</w:t>
+      </w:r>
+      <w:r>
+        <w:rPr>
+          <w:lang w:val="en-GB"/>
+        </w:rPr>
+        <w:t>.</w:t>
+      </w:r>
+      <w:proofErr w:type="spellEnd"/>
+      <w:r>
+        <w:rPr>
+          <w:lang w:val="en-GB"/>
+        </w:rPr>
+        <w:t xml:space="preserve"> Helen Miles</w:t>
+      </w:r>
+      <w:r>
+        <w:rPr>
+          <w:lang w:val="en-GB"/>
+        </w:rPr>
+        <w:t xml:space="preserve"> (</w:t>
+      </w:r>
+      <w:r>
+        <w:rPr>
+          <w:lang w:val="en-GB"/>
+        </w:rPr>
+        <w:t>hem23</w:t>
+      </w:r>
+      <w:r>
+        <w:rPr>
+          <w:lang w:val="en-GB"/>
+        </w:rPr>
+        <w:t>@aber.ac.uk)</w:t>
+      </w:r>
+    </w:p>
+    <w:p>
+      <w:pPr>
+        <w:jc w:val="center"/>
+        <w:rPr>
+          <w:lang w:val="en-GB"/>
+        </w:rPr>
+      </w:pPr>
+    </w:p>
+    <w:p>
+      <w:pPr>
+        <w:jc w:val="center"/>
+        <w:rPr>
+          <w:lang w:val="en-GB"/>
+        </w:rPr>
+      </w:pPr>
+      <w:r>
+        <w:rPr>
+          <w:lang w:val="en-GB"/>
+        </w:rPr>
+        <w:t>3</w:t>
+      </w:r>
+      <w:r>
+        <w:rPr>
+          <w:vertAlign w:val="superscript"/>
+          <w:lang w:val="en-GB"/>
+        </w:rPr>
+        <w:t>rd</w:t>
+      </w:r>
+      <w:r>
+        <w:rPr>
+          <w:lang w:val="en-GB"/>
+        </w:rPr>
+        <w:t xml:space="preserve"> </w:t>
+      </w:r>
+      <w:r>
+        <w:rPr>
+          <w:lang w:val="en-GB"/>
+        </w:rPr>
+        <w:t>March</w:t>
+      </w:r>
+      <w:r>
+        <w:rPr>
+          <w:lang w:val="en-GB"/>
+        </w:rPr>
+        <w:t xml:space="preserve"> 20</w:t>
+      </w:r>
+      <w:r>
+        <w:rPr>
+          <w:lang w:val="en-GB"/>
+        </w:rPr>
+        <w:t>2</w:t>
+      </w:r>
+      <w:r>
+        <w:rPr>
+          <w:lang w:val="en-GB"/>
+        </w:rPr>
+        <w:t>2</w:t>
+      </w:r>
+    </w:p>
+    <w:p>
+      <w:pPr>
+        <w:jc w:val="center"/>
+        <w:rPr>
+          <w:lang w:val="en-GB"/>
+        </w:rPr>
+      </w:pPr>
+    </w:p>
+    <w:p>
+      <w:pPr>
+        <w:jc w:val="center"/>
+        <w:rPr>
+          <w:lang w:val="en-GB"/>
+        </w:rPr>
+      </w:pPr>
+      <w:r>
+        <w:rPr>
+          <w:lang w:val="en-GB"/>
+        </w:rPr>
+        <w:t>Version 1.0 (Draft)</w:t>
+      </w:r>
+    </w:p>
+    <w:p>
+      <w:pPr>
+        <w:jc w:val="center"/>
+        <w:rPr>
+          <w:lang w:val="en-GB"/>
+        </w:rPr>
+      </w:pPr>
+    </w:p>
+    <w:p>
+      <w:pPr>
+        <w:jc w:val="center"/>
+        <w:rPr>
+          <w:lang w:val="en-GB"/>
+        </w:rPr>
+      </w:pPr>
+    </w:p>
+    <w:p>
+      <w:pPr>
+        <w:jc w:val="center"/>
+        <w:rPr>
+          <w:lang w:val="en-GB"/>
+        </w:rPr>
+      </w:pPr>
+    </w:p>
+    <w:p>
+      <w:pPr>
+        <w:jc w:val="center"/>
+        <w:rPr>
+          <w:lang w:val="en-GB"/>
+        </w:rPr>
+      </w:pPr>
+    </w:p>
+    <w:p>
+      <w:pPr>
+        <w:jc w:val="center"/>
+        <w:rPr>
+          <w:lang w:val="en-GB"/>
+        </w:rPr>
+      </w:pPr>
+      <w:r>
+        <w:rPr>
+          <w:lang w:val="en-GB"/>
+        </w:rPr>
+        <w:t xml:space="preserve">This report is submitted as partial fulfilment of a </w:t>
+      </w:r>
+      <w:commentRangeStart w:id="1"/>
+      <w:r>
+        <w:rPr>
+          <w:lang w:val="en-GB"/>
+        </w:rPr>
+        <w:t>BSc</w:t>
+      </w:r>
+      <w:commentRangeEnd w:id="1"/>
+      <w:r>
+        <w:rPr>
+          <w:rStyle w:val="CommentReference"/>
+          <w:lang w:val="en-GB"/>
+        </w:rPr>
+        <w:commentReference w:id="1"/>
+      </w:r>
+      <w:r>
+        <w:rPr>
+          <w:lang w:val="en-GB"/>
+        </w:rPr>
+        <w:t xml:space="preserve"> degree in</w:t>
+      </w:r>
+      <w:r>
+        <w:rPr>
+          <w:lang w:val="en-GB"/>
+        </w:rPr>
+        <w:br/>
+      </w:r>
+      <w:commentRangeStart w:id="2"/>
+      <w:r>
+        <w:rPr>
+          <w:lang w:val="en-GB"/>
+        </w:rPr>
+        <w:t xml:space="preserve">Computer Science </w:t>
+      </w:r>
+      <w:commentRangeEnd w:id="2"/>
+      <w:r>
+        <w:rPr>
+          <w:rStyle w:val="CommentReference"/>
+          <w:lang w:val="en-GB"/>
+        </w:rPr>
+        <w:commentReference w:id="2"/>
+      </w:r>
+      <w:r>
+        <w:rPr>
+          <w:lang w:val="en-GB"/>
+        </w:rPr>
+        <w:t>(</w:t>
+      </w:r>
+      <w:commentRangeStart w:id="3"/>
+      <w:r>
+        <w:rPr>
+          <w:lang w:val="en-GB"/>
+        </w:rPr>
+        <w:t>G400</w:t>
+      </w:r>
+      <w:commentRangeEnd w:id="3"/>
+      <w:r>
+        <w:rPr>
+          <w:rStyle w:val="CommentReference"/>
+          <w:lang w:val="en-GB"/>
+        </w:rPr>
+        <w:commentReference w:id="3"/>
+      </w:r>
       <w:r>
         <w:rPr>
           <w:lang w:val="en-GB"/>
@@ -131,248 +373,6 @@
     </w:p>
     <w:p>
       <w:pPr>
-        <w:jc w:val="center"/>
-        <w:rPr>
-          <w:lang w:val="en-GB"/>
-        </w:rPr>
-      </w:pPr>
-      <w:r>
-        <w:rPr>
-          <w:lang w:val="en-GB"/>
-        </w:rPr>
-        <w:t xml:space="preserve">Supervisor: Dr/Prof. My </w:t>
-      </w:r>
-      <w:proofErr w:type="gramStart"/>
-      <w:r>
-        <w:rPr>
-          <w:lang w:val="en-GB"/>
-        </w:rPr>
-        <w:t>Supervisor</w:t>
-      </w:r>
-      <w:proofErr w:type="gramEnd"/>
-      <w:r>
-        <w:rPr>
-          <w:lang w:val="en-GB"/>
-        </w:rPr>
-        <w:t xml:space="preserve"> (supervisorid@aber.ac.uk)</w:t>
-      </w:r>
-    </w:p>
-    <w:p>
-      <w:pPr>
-        <w:jc w:val="center"/>
-        <w:rPr>
-          <w:lang w:val="en-GB"/>
-        </w:rPr>
-      </w:pPr>
-    </w:p>
-    <w:p>
-      <w:pPr>
-        <w:jc w:val="center"/>
-        <w:rPr>
-          <w:lang w:val="en-GB"/>
-        </w:rPr>
-      </w:pPr>
-      <w:r>
-        <w:rPr>
-          <w:lang w:val="en-GB"/>
-        </w:rPr>
-        <w:t>28</w:t>
-      </w:r>
-      <w:commentRangeStart w:id="1"/>
-      <w:r>
-        <w:rPr>
-          <w:vertAlign w:val="superscript"/>
-          <w:lang w:val="en-GB"/>
-        </w:rPr>
-        <w:t>th</w:t>
-      </w:r>
-      <w:r>
-        <w:rPr>
-          <w:lang w:val="en-GB"/>
-        </w:rPr>
-        <w:t xml:space="preserve"> February</w:t>
-      </w:r>
-      <w:r>
-        <w:rPr>
-          <w:lang w:val="en-GB"/>
-        </w:rPr>
-        <w:t xml:space="preserve"> 20</w:t>
-      </w:r>
-      <w:commentRangeEnd w:id="1"/>
-      <w:r>
-        <w:rPr>
-          <w:lang w:val="en-GB"/>
-        </w:rPr>
-        <w:t>21</w:t>
-      </w:r>
-      <w:r>
-        <w:rPr>
-          <w:rStyle w:val="CommentReference"/>
-          <w:lang w:val="en-GB"/>
-        </w:rPr>
-        <w:commentReference w:id="1"/>
-      </w:r>
-    </w:p>
-    <w:p>
-      <w:pPr>
-        <w:jc w:val="center"/>
-        <w:rPr>
-          <w:lang w:val="en-GB"/>
-        </w:rPr>
-      </w:pPr>
-    </w:p>
-    <w:p>
-      <w:pPr>
-        <w:jc w:val="center"/>
-        <w:rPr>
-          <w:lang w:val="en-GB"/>
-        </w:rPr>
-      </w:pPr>
-      <w:r>
-        <w:rPr>
-          <w:lang w:val="en-GB"/>
-        </w:rPr>
-        <w:t>Version 1.0 (Draft)</w:t>
-      </w:r>
-    </w:p>
-    <w:p>
-      <w:pPr>
-        <w:jc w:val="center"/>
-        <w:rPr>
-          <w:lang w:val="en-GB"/>
-        </w:rPr>
-      </w:pPr>
-    </w:p>
-    <w:p>
-      <w:pPr>
-        <w:jc w:val="center"/>
-        <w:rPr>
-          <w:lang w:val="en-GB"/>
-        </w:rPr>
-      </w:pPr>
-    </w:p>
-    <w:p>
-      <w:pPr>
-        <w:jc w:val="center"/>
-        <w:rPr>
-          <w:lang w:val="en-GB"/>
-        </w:rPr>
-      </w:pPr>
-    </w:p>
-    <w:p>
-      <w:pPr>
-        <w:jc w:val="center"/>
-        <w:rPr>
-          <w:lang w:val="en-GB"/>
-        </w:rPr>
-      </w:pPr>
-    </w:p>
-    <w:p>
-      <w:pPr>
-        <w:jc w:val="center"/>
-        <w:rPr>
-          <w:lang w:val="en-GB"/>
-        </w:rPr>
-      </w:pPr>
-      <w:r>
-        <w:rPr>
-          <w:lang w:val="en-GB"/>
-        </w:rPr>
-        <w:t xml:space="preserve">This report is submitted as partial fulfilment of a </w:t>
-      </w:r>
-      <w:commentRangeStart w:id="2"/>
-      <w:r>
-        <w:rPr>
-          <w:lang w:val="en-GB"/>
-        </w:rPr>
-        <w:t>BSc</w:t>
-      </w:r>
-      <w:commentRangeEnd w:id="2"/>
-      <w:r>
-        <w:rPr>
-          <w:rStyle w:val="CommentReference"/>
-          <w:lang w:val="en-GB"/>
-        </w:rPr>
-        <w:commentReference w:id="2"/>
-      </w:r>
-      <w:r>
-        <w:rPr>
-          <w:lang w:val="en-GB"/>
-        </w:rPr>
-        <w:t xml:space="preserve"> degree in</w:t>
-      </w:r>
-      <w:r>
-        <w:rPr>
-          <w:lang w:val="en-GB"/>
-        </w:rPr>
-        <w:br/>
-      </w:r>
-      <w:commentRangeStart w:id="3"/>
-      <w:r>
-        <w:rPr>
-          <w:lang w:val="en-GB"/>
-        </w:rPr>
-        <w:t xml:space="preserve">Computer Science </w:t>
-      </w:r>
-      <w:commentRangeEnd w:id="3"/>
-      <w:r>
-        <w:rPr>
-          <w:rStyle w:val="CommentReference"/>
-          <w:lang w:val="en-GB"/>
-        </w:rPr>
-        <w:commentReference w:id="3"/>
-      </w:r>
-      <w:r>
-        <w:rPr>
-          <w:lang w:val="en-GB"/>
-        </w:rPr>
-        <w:t>(</w:t>
-      </w:r>
-      <w:commentRangeStart w:id="4"/>
-      <w:r>
-        <w:rPr>
-          <w:lang w:val="en-GB"/>
-        </w:rPr>
-        <w:t>G400</w:t>
-      </w:r>
-      <w:commentRangeEnd w:id="4"/>
-      <w:r>
-        <w:rPr>
-          <w:rStyle w:val="CommentReference"/>
-          <w:lang w:val="en-GB"/>
-        </w:rPr>
-        <w:commentReference w:id="4"/>
-      </w:r>
-      <w:r>
-        <w:rPr>
-          <w:lang w:val="en-GB"/>
-        </w:rPr>
-        <w:t>)</w:t>
-      </w:r>
-    </w:p>
-    <w:p>
-      <w:pPr>
-        <w:rPr>
-          <w:lang w:val="en-GB"/>
-        </w:rPr>
-      </w:pPr>
-    </w:p>
-    <w:p>
-      <w:pPr>
-        <w:rPr>
-          <w:lang w:val="en-GB"/>
-        </w:rPr>
-      </w:pPr>
-    </w:p>
-    <w:p>
-      <w:pPr>
-        <w:rPr>
-          <w:lang w:val="en-GB"/>
-        </w:rPr>
-      </w:pPr>
-    </w:p>
-    <w:p>
-      <w:pPr>
         <w:rPr>
           <w:lang w:val="en-GB"/>
         </w:rPr>
@@ -542,46 +542,8 @@
     </w:p>
     <w:p>
       <w:pPr>
-        <w:rPr>
-          <w:lang w:val="en-GB"/>
-        </w:rPr>
-      </w:pPr>
-    </w:p>
-    <w:p>
-      <w:pPr>
-        <w:rPr>
-          <w:lang w:val="en-GB"/>
-        </w:rPr>
-      </w:pPr>
-    </w:p>
-    <w:p>
-      <w:pPr>
-        <w:rPr>
-          <w:lang w:val="en-GB"/>
-        </w:rPr>
-      </w:pPr>
-    </w:p>
-    <w:p>
-      <w:pPr>
-        <w:rPr>
-          <w:lang w:val="en-GB"/>
-        </w:rPr>
-      </w:pPr>
-    </w:p>
-    <w:p>
-      <w:pPr>
-        <w:rPr>
-          <w:lang w:val="en-GB"/>
-        </w:rPr>
-      </w:pPr>
-    </w:p>
-    <w:p>
-      <w:pPr>
         <w:pStyle w:val="FrontMatterHeader"/>
       </w:pPr>
-      <w:r>
-        <w:br w:type="page"/>
-      </w:r>
       <w:r>
         <w:lastRenderedPageBreak/>
         <w:t>Declaration of originality</w:t>
@@ -3162,9 +3124,9 @@
           <w:lang w:val="en-GB"/>
         </w:rPr>
       </w:pPr>
-      <w:bookmarkStart w:id="5" w:name="_Toc192777705"/>
-      <w:bookmarkStart w:id="6" w:name="_Toc222978592"/>
-      <w:bookmarkStart w:id="7" w:name="_Toc96938599"/>
+      <w:bookmarkStart w:id="4" w:name="_Toc192777705"/>
+      <w:bookmarkStart w:id="5" w:name="_Toc222978592"/>
+      <w:bookmarkStart w:id="6" w:name="_Toc96938599"/>
       <w:r>
         <w:rPr>
           <w:lang w:val="en-GB"/>
@@ -3178,24 +3140,24 @@
         </w:rPr>
         <w:t xml:space="preserve">&amp; </w:t>
       </w:r>
+      <w:bookmarkEnd w:id="4"/>
       <w:bookmarkEnd w:id="5"/>
+      <w:r>
+        <w:rPr>
+          <w:lang w:val="en-GB"/>
+        </w:rPr>
+        <w:t>Process</w:t>
+      </w:r>
       <w:bookmarkEnd w:id="6"/>
-      <w:r>
-        <w:rPr>
-          <w:lang w:val="en-GB"/>
-        </w:rPr>
-        <w:t>Process</w:t>
-      </w:r>
-      <w:bookmarkEnd w:id="7"/>
-    </w:p>
-    <w:p>
-      <w:pPr>
-        <w:jc w:val="left"/>
-        <w:rPr>
-          <w:lang w:val="en-GB"/>
-        </w:rPr>
-      </w:pPr>
-      <w:bookmarkStart w:id="8" w:name="_Toc192777706"/>
+    </w:p>
+    <w:p>
+      <w:pPr>
+        <w:jc w:val="left"/>
+        <w:rPr>
+          <w:lang w:val="en-GB"/>
+        </w:rPr>
+      </w:pPr>
+      <w:bookmarkStart w:id="7" w:name="_Toc192777706"/>
       <w:r>
         <w:rPr>
           <w:lang w:val="en-GB"/>
@@ -3373,122 +3335,122 @@
         <w:pStyle w:val="Heading2"/>
         <w:jc w:val="left"/>
       </w:pPr>
-      <w:bookmarkStart w:id="9" w:name="_Toc96938600"/>
+      <w:bookmarkStart w:id="8" w:name="_Toc96938600"/>
       <w:r>
         <w:t>Background</w:t>
       </w:r>
+      <w:bookmarkEnd w:id="8"/>
+    </w:p>
+    <w:p>
+      <w:pPr>
+        <w:jc w:val="left"/>
+        <w:rPr>
+          <w:lang w:val="en-GB"/>
+        </w:rPr>
+      </w:pPr>
+      <w:r>
+        <w:rPr>
+          <w:lang w:val="en-GB"/>
+        </w:rPr>
+        <w:t>What was your background preparation for the project? What similar systems did you assess? What was your motivation and interest in this project?</w:t>
+      </w:r>
+      <w:r>
+        <w:rPr>
+          <w:lang w:val="en-GB"/>
+        </w:rPr>
+        <w:t xml:space="preserve"> </w:t>
+      </w:r>
+    </w:p>
+    <w:p>
+      <w:pPr>
+        <w:pStyle w:val="Heading2"/>
+        <w:jc w:val="left"/>
+      </w:pPr>
+      <w:bookmarkStart w:id="9" w:name="_Toc96938601"/>
+      <w:r>
+        <w:t>Analysis</w:t>
+      </w:r>
       <w:bookmarkEnd w:id="9"/>
-    </w:p>
-    <w:p>
-      <w:pPr>
-        <w:jc w:val="left"/>
-        <w:rPr>
-          <w:lang w:val="en-GB"/>
-        </w:rPr>
-      </w:pPr>
-      <w:r>
-        <w:rPr>
-          <w:lang w:val="en-GB"/>
-        </w:rPr>
-        <w:t>What was your background preparation for the project? What similar systems did you assess? What was your motivation and interest in this project?</w:t>
-      </w:r>
-      <w:r>
-        <w:rPr>
-          <w:lang w:val="en-GB"/>
-        </w:rPr>
+      <w:r>
         <w:t xml:space="preserve"> </w:t>
       </w:r>
     </w:p>
     <w:p>
       <w:pPr>
+        <w:jc w:val="left"/>
+        <w:rPr>
+          <w:lang w:val="en-GB"/>
+        </w:rPr>
+      </w:pPr>
+      <w:proofErr w:type="gramStart"/>
+      <w:r>
+        <w:rPr>
+          <w:lang w:val="en-GB"/>
+        </w:rPr>
+        <w:t>Taking into account</w:t>
+      </w:r>
+      <w:proofErr w:type="gramEnd"/>
+      <w:r>
+        <w:rPr>
+          <w:lang w:val="en-GB"/>
+        </w:rPr>
+        <w:t xml:space="preserve"> the problem and what you learned from the background work, what was your analysis of the problem? How did your analysis help to decompose the problem into the main tasks that you would undertake? Were there alternative approaches? Why did you choose one approach compared to the alternatives? </w:t>
+      </w:r>
+    </w:p>
+    <w:p>
+      <w:pPr>
+        <w:jc w:val="left"/>
+        <w:rPr>
+          <w:lang w:val="en-GB"/>
+        </w:rPr>
+      </w:pPr>
+    </w:p>
+    <w:p>
+      <w:pPr>
+        <w:jc w:val="left"/>
+        <w:rPr>
+          <w:lang w:val="en-GB"/>
+        </w:rPr>
+      </w:pPr>
+      <w:r>
+        <w:rPr>
+          <w:lang w:val="en-GB"/>
+        </w:rPr>
+        <w:t xml:space="preserve">There should be a clear statement of the research questions, which you will evaluate at the end of the work. </w:t>
+      </w:r>
+    </w:p>
+    <w:p>
+      <w:pPr>
+        <w:jc w:val="left"/>
+        <w:rPr>
+          <w:lang w:val="en-GB"/>
+        </w:rPr>
+      </w:pPr>
+    </w:p>
+    <w:p>
+      <w:pPr>
+        <w:jc w:val="left"/>
+        <w:rPr>
+          <w:lang w:val="en-GB"/>
+        </w:rPr>
+      </w:pPr>
+      <w:r>
+        <w:rPr>
+          <w:lang w:val="en-GB"/>
+        </w:rPr>
+        <w:t>In most cases, the agreed objectives or requirements will be the result of a compromise between what would ideally have been produced and what was felt to be possible in the time available. A discussion of the process of arriving at the final list is usually appropriate.</w:t>
+      </w:r>
+    </w:p>
+    <w:p>
+      <w:pPr>
         <w:pStyle w:val="Heading2"/>
         <w:jc w:val="left"/>
       </w:pPr>
-      <w:bookmarkStart w:id="10" w:name="_Toc96938601"/>
-      <w:r>
-        <w:t>Analysis</w:t>
+      <w:bookmarkStart w:id="10" w:name="_Toc96938602"/>
+      <w:r>
+        <w:t>Process</w:t>
       </w:r>
       <w:bookmarkEnd w:id="10"/>
-      <w:r>
-        <w:t xml:space="preserve"> </w:t>
-      </w:r>
-    </w:p>
-    <w:p>
-      <w:pPr>
-        <w:jc w:val="left"/>
-        <w:rPr>
-          <w:lang w:val="en-GB"/>
-        </w:rPr>
-      </w:pPr>
-      <w:proofErr w:type="gramStart"/>
-      <w:r>
-        <w:rPr>
-          <w:lang w:val="en-GB"/>
-        </w:rPr>
-        <w:t>Taking into account</w:t>
-      </w:r>
-      <w:proofErr w:type="gramEnd"/>
-      <w:r>
-        <w:rPr>
-          <w:lang w:val="en-GB"/>
-        </w:rPr>
-        <w:t xml:space="preserve"> the problem and what you learned from the background work, what was your analysis of the problem? How did your analysis help to decompose the problem into the main tasks that you would undertake? Were there alternative approaches? Why did you choose one approach compared to the alternatives? </w:t>
-      </w:r>
-    </w:p>
-    <w:p>
-      <w:pPr>
-        <w:jc w:val="left"/>
-        <w:rPr>
-          <w:lang w:val="en-GB"/>
-        </w:rPr>
-      </w:pPr>
-    </w:p>
-    <w:p>
-      <w:pPr>
-        <w:jc w:val="left"/>
-        <w:rPr>
-          <w:lang w:val="en-GB"/>
-        </w:rPr>
-      </w:pPr>
-      <w:r>
-        <w:rPr>
-          <w:lang w:val="en-GB"/>
-        </w:rPr>
-        <w:t xml:space="preserve">There should be a clear statement of the research questions, which you will evaluate at the end of the work. </w:t>
-      </w:r>
-    </w:p>
-    <w:p>
-      <w:pPr>
-        <w:jc w:val="left"/>
-        <w:rPr>
-          <w:lang w:val="en-GB"/>
-        </w:rPr>
-      </w:pPr>
-    </w:p>
-    <w:p>
-      <w:pPr>
-        <w:jc w:val="left"/>
-        <w:rPr>
-          <w:lang w:val="en-GB"/>
-        </w:rPr>
-      </w:pPr>
-      <w:r>
-        <w:rPr>
-          <w:lang w:val="en-GB"/>
-        </w:rPr>
-        <w:t>In most cases, the agreed objectives or requirements will be the result of a compromise between what would ideally have been produced and what was felt to be possible in the time available. A discussion of the process of arriving at the final list is usually appropriate.</w:t>
-      </w:r>
-    </w:p>
-    <w:p>
-      <w:pPr>
-        <w:pStyle w:val="Heading2"/>
-        <w:jc w:val="left"/>
-      </w:pPr>
-      <w:bookmarkStart w:id="11" w:name="_Toc96938602"/>
-      <w:r>
-        <w:t>Process</w:t>
-      </w:r>
-      <w:bookmarkEnd w:id="11"/>
       <w:r>
         <w:t xml:space="preserve"> </w:t>
       </w:r>
@@ -3576,8 +3538,8 @@
           <w:lang w:val="en-GB"/>
         </w:rPr>
       </w:pPr>
-      <w:bookmarkStart w:id="12" w:name="_Toc96938603"/>
-      <w:bookmarkEnd w:id="8"/>
+      <w:bookmarkStart w:id="11" w:name="_Toc96938603"/>
+      <w:bookmarkEnd w:id="7"/>
       <w:r>
         <w:rPr>
           <w:lang w:val="en-GB"/>
@@ -3591,7 +3553,7 @@
         </w:rPr>
         <w:t xml:space="preserve"> Methods</w:t>
       </w:r>
-      <w:bookmarkEnd w:id="12"/>
+      <w:bookmarkEnd w:id="11"/>
     </w:p>
     <w:p>
       <w:pPr>
@@ -3678,7 +3640,7 @@
         </w:rPr>
         <w:t xml:space="preserve"> </w:t>
       </w:r>
-      <w:bookmarkStart w:id="13" w:name="_Toc192777708"/>
+      <w:bookmarkStart w:id="12" w:name="_Toc192777708"/>
     </w:p>
     <w:p>
       <w:pPr>
@@ -3713,8 +3675,8 @@
           <w:lang w:val="en-GB"/>
         </w:rPr>
       </w:pPr>
-      <w:bookmarkStart w:id="14" w:name="_Toc222978602"/>
-      <w:bookmarkStart w:id="15" w:name="_Toc96938604"/>
+      <w:bookmarkStart w:id="13" w:name="_Toc222978602"/>
+      <w:bookmarkStart w:id="14" w:name="_Toc96938604"/>
       <w:r>
         <w:rPr>
           <w:lang w:val="en-GB"/>
@@ -3728,24 +3690,24 @@
         </w:rPr>
         <w:t>Implementation</w:t>
       </w:r>
+      <w:bookmarkEnd w:id="12"/>
       <w:bookmarkEnd w:id="13"/>
+      <w:r>
+        <w:rPr>
+          <w:lang w:val="en-GB"/>
+        </w:rPr>
+        <w:t xml:space="preserve"> and Testing</w:t>
+      </w:r>
       <w:bookmarkEnd w:id="14"/>
-      <w:r>
-        <w:rPr>
-          <w:lang w:val="en-GB"/>
-        </w:rPr>
-        <w:t xml:space="preserve"> and Testing</w:t>
-      </w:r>
-      <w:bookmarkEnd w:id="15"/>
-    </w:p>
-    <w:p>
-      <w:pPr>
-        <w:jc w:val="left"/>
-        <w:rPr>
-          <w:lang w:val="en-GB"/>
-        </w:rPr>
-      </w:pPr>
-      <w:bookmarkStart w:id="16" w:name="_Toc192777712"/>
+    </w:p>
+    <w:p>
+      <w:pPr>
+        <w:jc w:val="left"/>
+        <w:rPr>
+          <w:lang w:val="en-GB"/>
+        </w:rPr>
+      </w:pPr>
+      <w:bookmarkStart w:id="15" w:name="_Toc192777712"/>
       <w:r>
         <w:rPr>
           <w:lang w:val="en-GB"/>
@@ -3792,10 +3754,165 @@
         <w:pStyle w:val="Heading2"/>
         <w:jc w:val="left"/>
       </w:pPr>
-      <w:bookmarkStart w:id="17" w:name="_Toc96938605"/>
+      <w:bookmarkStart w:id="16" w:name="_Toc96938605"/>
       <w:r>
         <w:t>Design</w:t>
       </w:r>
+      <w:bookmarkEnd w:id="16"/>
+    </w:p>
+    <w:p>
+      <w:pPr>
+        <w:jc w:val="left"/>
+        <w:rPr>
+          <w:lang w:val="en-GB"/>
+        </w:rPr>
+      </w:pPr>
+      <w:r>
+        <w:rPr>
+          <w:lang w:val="en-GB"/>
+        </w:rPr>
+        <w:t>You should concentrate on the more important aspects of the design. It is essential that an overview is presented before going into detail. As well as describing the design adopted it must also explain what other designs were considered and why they were rejected.</w:t>
+      </w:r>
+    </w:p>
+    <w:p>
+      <w:pPr>
+        <w:jc w:val="left"/>
+        <w:rPr>
+          <w:lang w:val="en-GB"/>
+        </w:rPr>
+      </w:pPr>
+    </w:p>
+    <w:p>
+      <w:pPr>
+        <w:jc w:val="left"/>
+        <w:rPr>
+          <w:lang w:val="en-GB"/>
+        </w:rPr>
+      </w:pPr>
+      <w:r>
+        <w:rPr>
+          <w:lang w:val="en-GB"/>
+        </w:rPr>
+        <w:t>The design should describe what you expected to do and might also explain areas that you had to revise after some investigation.</w:t>
+      </w:r>
+    </w:p>
+    <w:p>
+      <w:pPr>
+        <w:jc w:val="left"/>
+        <w:rPr>
+          <w:lang w:val="en-GB"/>
+        </w:rPr>
+      </w:pPr>
+    </w:p>
+    <w:p>
+      <w:pPr>
+        <w:jc w:val="left"/>
+        <w:rPr>
+          <w:lang w:val="en-GB"/>
+        </w:rPr>
+      </w:pPr>
+      <w:r>
+        <w:rPr>
+          <w:lang w:val="en-GB"/>
+        </w:rPr>
+        <w:t>Typically, for an object-oriented design, the discussion will focus on the choice of objects and classes and the allocation of methods to classes. The use made of reusable components should be described and their source referenced. Particularly important decisions concerning data structures usually affect the architecture of a system and so should be described here.</w:t>
+      </w:r>
+    </w:p>
+    <w:p>
+      <w:pPr>
+        <w:jc w:val="left"/>
+        <w:rPr>
+          <w:lang w:val="en-GB"/>
+        </w:rPr>
+      </w:pPr>
+    </w:p>
+    <w:p>
+      <w:pPr>
+        <w:jc w:val="left"/>
+        <w:rPr>
+          <w:lang w:val="en-GB"/>
+        </w:rPr>
+      </w:pPr>
+      <w:r>
+        <w:rPr>
+          <w:lang w:val="en-GB"/>
+        </w:rPr>
+        <w:t>How much material you include on detailed design and implementation will depend very much on the nature of the project. It should not be padded out. Think about the significant aspects of your system. For example, describe the design of the user interface if it is a critical aspect of your system, or provide detail about methods and data structures that are not trivial. Do not spend time on long lists of trivial items and repetitive descriptions. If in doubt about what is appropriate, speak to your supervisor.</w:t>
+      </w:r>
+    </w:p>
+    <w:p>
+      <w:pPr>
+        <w:jc w:val="left"/>
+        <w:rPr>
+          <w:lang w:val="en-GB"/>
+        </w:rPr>
+      </w:pPr>
+      <w:r>
+        <w:rPr>
+          <w:lang w:val="en-GB"/>
+        </w:rPr>
+        <w:t xml:space="preserve"> </w:t>
+      </w:r>
+    </w:p>
+    <w:p>
+      <w:pPr>
+        <w:jc w:val="left"/>
+        <w:rPr>
+          <w:lang w:val="en-GB"/>
+        </w:rPr>
+      </w:pPr>
+      <w:r>
+        <w:rPr>
+          <w:lang w:val="en-GB"/>
+        </w:rPr>
+        <w:t>You should also identify any support tools that you used. You should discuss your choice of implementation tools - programming language, compilers, database management system, program development environment, etc.</w:t>
+      </w:r>
+    </w:p>
+    <w:p>
+      <w:pPr>
+        <w:jc w:val="left"/>
+        <w:rPr>
+          <w:lang w:val="en-GB"/>
+        </w:rPr>
+      </w:pPr>
+    </w:p>
+    <w:p>
+      <w:pPr>
+        <w:jc w:val="left"/>
+        <w:rPr>
+          <w:lang w:val="en-GB"/>
+        </w:rPr>
+      </w:pPr>
+      <w:r>
+        <w:rPr>
+          <w:lang w:val="en-GB"/>
+        </w:rPr>
+        <w:t>Some example sub-sections may be as follows, but the specific sections are for you to define.</w:t>
+      </w:r>
+    </w:p>
+    <w:p>
+      <w:pPr>
+        <w:jc w:val="left"/>
+        <w:rPr>
+          <w:lang w:val="en-GB"/>
+        </w:rPr>
+      </w:pPr>
+    </w:p>
+    <w:p>
+      <w:pPr>
+        <w:pStyle w:val="Heading3"/>
+        <w:jc w:val="left"/>
+        <w:rPr>
+          <w:lang w:val="en-GB"/>
+        </w:rPr>
+      </w:pPr>
+      <w:bookmarkStart w:id="17" w:name="_Toc96938606"/>
+      <w:r>
+        <w:rPr>
+          <w:lang w:val="en-GB"/>
+        </w:rPr>
+        <w:t>Overall Architecture</w:t>
+      </w:r>
       <w:bookmarkEnd w:id="17"/>
     </w:p>
     <w:p>
@@ -3805,136 +3922,6 @@
           <w:lang w:val="en-GB"/>
         </w:rPr>
       </w:pPr>
-      <w:r>
-        <w:rPr>
-          <w:lang w:val="en-GB"/>
-        </w:rPr>
-        <w:t>You should concentrate on the more important aspects of the design. It is essential that an overview is presented before going into detail. As well as describing the design adopted it must also explain what other designs were considered and why they were rejected.</w:t>
-      </w:r>
-    </w:p>
-    <w:p>
-      <w:pPr>
-        <w:jc w:val="left"/>
-        <w:rPr>
-          <w:lang w:val="en-GB"/>
-        </w:rPr>
-      </w:pPr>
-    </w:p>
-    <w:p>
-      <w:pPr>
-        <w:jc w:val="left"/>
-        <w:rPr>
-          <w:lang w:val="en-GB"/>
-        </w:rPr>
-      </w:pPr>
-      <w:r>
-        <w:rPr>
-          <w:lang w:val="en-GB"/>
-        </w:rPr>
-        <w:t>The design should describe what you expected to do and might also explain areas that you had to revise after some investigation.</w:t>
-      </w:r>
-    </w:p>
-    <w:p>
-      <w:pPr>
-        <w:jc w:val="left"/>
-        <w:rPr>
-          <w:lang w:val="en-GB"/>
-        </w:rPr>
-      </w:pPr>
-    </w:p>
-    <w:p>
-      <w:pPr>
-        <w:jc w:val="left"/>
-        <w:rPr>
-          <w:lang w:val="en-GB"/>
-        </w:rPr>
-      </w:pPr>
-      <w:r>
-        <w:rPr>
-          <w:lang w:val="en-GB"/>
-        </w:rPr>
-        <w:t>Typically, for an object-oriented design, the discussion will focus on the choice of objects and classes and the allocation of methods to classes. The use made of reusable components should be described and their source referenced. Particularly important decisions concerning data structures usually affect the architecture of a system and so should be described here.</w:t>
-      </w:r>
-    </w:p>
-    <w:p>
-      <w:pPr>
-        <w:jc w:val="left"/>
-        <w:rPr>
-          <w:lang w:val="en-GB"/>
-        </w:rPr>
-      </w:pPr>
-    </w:p>
-    <w:p>
-      <w:pPr>
-        <w:jc w:val="left"/>
-        <w:rPr>
-          <w:lang w:val="en-GB"/>
-        </w:rPr>
-      </w:pPr>
-      <w:r>
-        <w:rPr>
-          <w:lang w:val="en-GB"/>
-        </w:rPr>
-        <w:t>How much material you include on detailed design and implementation will depend very much on the nature of the project. It should not be padded out. Think about the significant aspects of your system. For example, describe the design of the user interface if it is a critical aspect of your system, or provide detail about methods and data structures that are not trivial. Do not spend time on long lists of trivial items and repetitive descriptions. If in doubt about what is appropriate, speak to your supervisor.</w:t>
-      </w:r>
-    </w:p>
-    <w:p>
-      <w:pPr>
-        <w:jc w:val="left"/>
-        <w:rPr>
-          <w:lang w:val="en-GB"/>
-        </w:rPr>
-      </w:pPr>
-      <w:r>
-        <w:rPr>
-          <w:lang w:val="en-GB"/>
-        </w:rPr>
-        <w:t xml:space="preserve"> </w:t>
-      </w:r>
-    </w:p>
-    <w:p>
-      <w:pPr>
-        <w:jc w:val="left"/>
-        <w:rPr>
-          <w:lang w:val="en-GB"/>
-        </w:rPr>
-      </w:pPr>
-      <w:r>
-        <w:rPr>
-          <w:lang w:val="en-GB"/>
-        </w:rPr>
-        <w:t>You should also identify any support tools that you used. You should discuss your choice of implementation tools - programming language, compilers, database management system, program development environment, etc.</w:t>
-      </w:r>
-    </w:p>
-    <w:p>
-      <w:pPr>
-        <w:jc w:val="left"/>
-        <w:rPr>
-          <w:lang w:val="en-GB"/>
-        </w:rPr>
-      </w:pPr>
-    </w:p>
-    <w:p>
-      <w:pPr>
-        <w:jc w:val="left"/>
-        <w:rPr>
-          <w:lang w:val="en-GB"/>
-        </w:rPr>
-      </w:pPr>
-      <w:r>
-        <w:rPr>
-          <w:lang w:val="en-GB"/>
-        </w:rPr>
-        <w:t>Some example sub-sections may be as follows, but the specific sections are for you to define.</w:t>
-      </w:r>
-    </w:p>
-    <w:p>
-      <w:pPr>
-        <w:jc w:val="left"/>
-        <w:rPr>
-          <w:lang w:val="en-GB"/>
-        </w:rPr>
-      </w:pPr>
     </w:p>
     <w:p>
       <w:pPr>
@@ -3944,39 +3931,14 @@
           <w:lang w:val="en-GB"/>
         </w:rPr>
       </w:pPr>
-      <w:bookmarkStart w:id="18" w:name="_Toc96938606"/>
-      <w:r>
-        <w:rPr>
-          <w:lang w:val="en-GB"/>
-        </w:rPr>
-        <w:t>Overall Architecture</w:t>
+      <w:bookmarkStart w:id="18" w:name="_Toc96938607"/>
+      <w:r>
+        <w:rPr>
+          <w:lang w:val="en-GB"/>
+        </w:rPr>
+        <w:t>Some detailed design</w:t>
       </w:r>
       <w:bookmarkEnd w:id="18"/>
-    </w:p>
-    <w:p>
-      <w:pPr>
-        <w:jc w:val="left"/>
-        <w:rPr>
-          <w:lang w:val="en-GB"/>
-        </w:rPr>
-      </w:pPr>
-    </w:p>
-    <w:p>
-      <w:pPr>
-        <w:pStyle w:val="Heading3"/>
-        <w:jc w:val="left"/>
-        <w:rPr>
-          <w:lang w:val="en-GB"/>
-        </w:rPr>
-      </w:pPr>
-      <w:bookmarkStart w:id="19" w:name="_Toc96938607"/>
-      <w:r>
-        <w:rPr>
-          <w:lang w:val="en-GB"/>
-        </w:rPr>
-        <w:t>Some detailed design</w:t>
-      </w:r>
-      <w:bookmarkEnd w:id="19"/>
     </w:p>
     <w:p>
       <w:pPr>
@@ -4012,13 +3974,38 @@
           <w:lang w:val="en-GB"/>
         </w:rPr>
       </w:pPr>
-      <w:bookmarkStart w:id="20" w:name="_Toc96938608"/>
+      <w:bookmarkStart w:id="19" w:name="_Toc96938608"/>
       <w:r>
         <w:rPr>
           <w:lang w:val="en-GB"/>
         </w:rPr>
         <w:t>User Interface</w:t>
       </w:r>
+      <w:bookmarkEnd w:id="19"/>
+    </w:p>
+    <w:p>
+      <w:pPr>
+        <w:jc w:val="left"/>
+        <w:rPr>
+          <w:lang w:val="en-GB"/>
+        </w:rPr>
+      </w:pPr>
+    </w:p>
+    <w:p>
+      <w:pPr>
+        <w:pStyle w:val="Heading3"/>
+        <w:jc w:val="left"/>
+        <w:rPr>
+          <w:lang w:val="en-GB"/>
+        </w:rPr>
+      </w:pPr>
+      <w:bookmarkStart w:id="20" w:name="_Toc96938609"/>
+      <w:r>
+        <w:rPr>
+          <w:lang w:val="en-GB"/>
+        </w:rPr>
+        <w:t>Other relevant sections</w:t>
+      </w:r>
       <w:bookmarkEnd w:id="20"/>
     </w:p>
     <w:p>
@@ -4031,18 +4018,12 @@
     </w:p>
     <w:p>
       <w:pPr>
-        <w:pStyle w:val="Heading3"/>
-        <w:jc w:val="left"/>
-        <w:rPr>
-          <w:lang w:val="en-GB"/>
-        </w:rPr>
-      </w:pPr>
-      <w:bookmarkStart w:id="21" w:name="_Toc96938609"/>
-      <w:r>
-        <w:rPr>
-          <w:lang w:val="en-GB"/>
-        </w:rPr>
-        <w:t>Other relevant sections</w:t>
+        <w:pStyle w:val="Heading2"/>
+        <w:jc w:val="left"/>
+      </w:pPr>
+      <w:bookmarkStart w:id="21" w:name="_Toc96938610"/>
+      <w:r>
+        <w:t>Implementation</w:t>
       </w:r>
       <w:bookmarkEnd w:id="21"/>
     </w:p>
@@ -4053,137 +4034,118 @@
           <w:lang w:val="en-GB"/>
         </w:rPr>
       </w:pPr>
+      <w:r>
+        <w:rPr>
+          <w:lang w:val="en-GB"/>
+        </w:rPr>
+        <w:t xml:space="preserve">This section should discuss issues you encountered as you tried to implement your experiments. What were the results of running the experiments? What conclusions can you draw from these results? </w:t>
+      </w:r>
+    </w:p>
+    <w:p>
+      <w:pPr>
+        <w:jc w:val="left"/>
+        <w:rPr>
+          <w:lang w:val="en-GB"/>
+        </w:rPr>
+      </w:pPr>
+    </w:p>
+    <w:p>
+      <w:pPr>
+        <w:jc w:val="left"/>
+        <w:rPr>
+          <w:lang w:val="en-GB"/>
+        </w:rPr>
+      </w:pPr>
+      <w:r>
+        <w:rPr>
+          <w:lang w:val="en-GB"/>
+        </w:rPr>
+        <w:t>During the work, you might have found that elements of your experiments were unnecessary or overly complex; perhaps third</w:t>
+      </w:r>
+      <w:r>
+        <w:rPr>
+          <w:lang w:val="en-GB"/>
+        </w:rPr>
+        <w:t>-</w:t>
+      </w:r>
+      <w:r>
+        <w:rPr>
+          <w:lang w:val="en-GB"/>
+        </w:rPr>
+        <w:t>party libraries were available that simplified some of the functions that you intended to implement. If things were easier in some areas, then how did you adapt your project to take account of your findings?</w:t>
+      </w:r>
+    </w:p>
+    <w:p>
+      <w:pPr>
+        <w:jc w:val="left"/>
+        <w:rPr>
+          <w:lang w:val="en-GB"/>
+        </w:rPr>
+      </w:pPr>
+    </w:p>
+    <w:p>
+      <w:pPr>
+        <w:jc w:val="left"/>
+        <w:rPr>
+          <w:lang w:val="en-GB"/>
+        </w:rPr>
+      </w:pPr>
+      <w:r>
+        <w:rPr>
+          <w:lang w:val="en-GB"/>
+        </w:rPr>
+        <w:t xml:space="preserve">It is more likely that things were more complex than you first thought. </w:t>
+      </w:r>
+      <w:proofErr w:type="gramStart"/>
+      <w:r>
+        <w:rPr>
+          <w:lang w:val="en-GB"/>
+        </w:rPr>
+        <w:t>In particular, were</w:t>
+      </w:r>
+      <w:proofErr w:type="gramEnd"/>
+      <w:r>
+        <w:rPr>
+          <w:lang w:val="en-GB"/>
+        </w:rPr>
+        <w:t xml:space="preserve"> there any problems or difficulties that you found during implementation that you had to address? Did such problems simply delay you or were they more significant? </w:t>
+      </w:r>
+    </w:p>
+    <w:p>
+      <w:pPr>
+        <w:jc w:val="left"/>
+        <w:rPr>
+          <w:lang w:val="en-GB"/>
+        </w:rPr>
+      </w:pPr>
+    </w:p>
+    <w:p>
+      <w:pPr>
+        <w:jc w:val="left"/>
+        <w:rPr>
+          <w:lang w:val="en-GB"/>
+        </w:rPr>
+      </w:pPr>
+      <w:r>
+        <w:rPr>
+          <w:lang w:val="en-GB"/>
+        </w:rPr>
+        <w:t>If you had multiple experiments to run, it may be sensible to discuss each experiment in separate sections.</w:t>
+      </w:r>
     </w:p>
     <w:p>
       <w:pPr>
         <w:pStyle w:val="Heading2"/>
         <w:jc w:val="left"/>
       </w:pPr>
-      <w:bookmarkStart w:id="22" w:name="_Toc96938610"/>
-      <w:r>
-        <w:t>Implementation</w:t>
-      </w:r>
+      <w:bookmarkStart w:id="22" w:name="_Toc222978603"/>
+      <w:bookmarkStart w:id="23" w:name="_Toc96938611"/>
+      <w:r>
+        <w:t>Testing</w:t>
+      </w:r>
+      <w:bookmarkEnd w:id="15"/>
       <w:bookmarkEnd w:id="22"/>
-    </w:p>
-    <w:p>
-      <w:pPr>
-        <w:jc w:val="left"/>
-        <w:rPr>
-          <w:lang w:val="en-GB"/>
-        </w:rPr>
-      </w:pPr>
-      <w:r>
-        <w:rPr>
-          <w:lang w:val="en-GB"/>
-        </w:rPr>
-        <w:t xml:space="preserve">This section should discuss issues you encountered as you tried to implement your experiments. What were the results of running the experiments? What conclusions can you draw from these results? </w:t>
-      </w:r>
-    </w:p>
-    <w:p>
-      <w:pPr>
-        <w:jc w:val="left"/>
-        <w:rPr>
-          <w:lang w:val="en-GB"/>
-        </w:rPr>
-      </w:pPr>
-    </w:p>
-    <w:p>
-      <w:pPr>
-        <w:jc w:val="left"/>
-        <w:rPr>
-          <w:lang w:val="en-GB"/>
-        </w:rPr>
-      </w:pPr>
-      <w:r>
-        <w:rPr>
-          <w:lang w:val="en-GB"/>
-        </w:rPr>
-        <w:t>During the work, you might have found that elements of your experiments were unnecessary or overly complex; perhaps third</w:t>
-      </w:r>
-      <w:r>
-        <w:rPr>
-          <w:lang w:val="en-GB"/>
-        </w:rPr>
-        <w:t>-</w:t>
-      </w:r>
-      <w:r>
-        <w:rPr>
-          <w:lang w:val="en-GB"/>
-        </w:rPr>
-        <w:t>party libraries were available that simplified some of the functions that you intended to implement. If things were easier in some areas, then how did you adapt your project to take account of your findings?</w:t>
-      </w:r>
-    </w:p>
-    <w:p>
-      <w:pPr>
-        <w:jc w:val="left"/>
-        <w:rPr>
-          <w:lang w:val="en-GB"/>
-        </w:rPr>
-      </w:pPr>
-    </w:p>
-    <w:p>
-      <w:pPr>
-        <w:jc w:val="left"/>
-        <w:rPr>
-          <w:lang w:val="en-GB"/>
-        </w:rPr>
-      </w:pPr>
-      <w:r>
-        <w:rPr>
-          <w:lang w:val="en-GB"/>
-        </w:rPr>
-        <w:t xml:space="preserve">It is more likely that things were more complex than you first thought. </w:t>
-      </w:r>
-      <w:proofErr w:type="gramStart"/>
-      <w:r>
-        <w:rPr>
-          <w:lang w:val="en-GB"/>
-        </w:rPr>
-        <w:t>In particular, were</w:t>
-      </w:r>
-      <w:proofErr w:type="gramEnd"/>
-      <w:r>
-        <w:rPr>
-          <w:lang w:val="en-GB"/>
-        </w:rPr>
-        <w:t xml:space="preserve"> there any problems or difficulties that you found during implementation that you had to address? Did such problems simply delay you or were they more significant? </w:t>
-      </w:r>
-    </w:p>
-    <w:p>
-      <w:pPr>
-        <w:jc w:val="left"/>
-        <w:rPr>
-          <w:lang w:val="en-GB"/>
-        </w:rPr>
-      </w:pPr>
-    </w:p>
-    <w:p>
-      <w:pPr>
-        <w:jc w:val="left"/>
-        <w:rPr>
-          <w:lang w:val="en-GB"/>
-        </w:rPr>
-      </w:pPr>
-      <w:r>
-        <w:rPr>
-          <w:lang w:val="en-GB"/>
-        </w:rPr>
-        <w:t>If you had multiple experiments to run, it may be sensible to discuss each experiment in separate sections.</w:t>
-      </w:r>
-    </w:p>
-    <w:p>
-      <w:pPr>
-        <w:pStyle w:val="Heading2"/>
-        <w:jc w:val="left"/>
-      </w:pPr>
-      <w:bookmarkStart w:id="23" w:name="_Toc222978603"/>
-      <w:bookmarkStart w:id="24" w:name="_Toc96938611"/>
-      <w:r>
-        <w:t>Testing</w:t>
-      </w:r>
-      <w:bookmarkEnd w:id="16"/>
       <w:bookmarkEnd w:id="23"/>
-      <w:bookmarkEnd w:id="24"/>
     </w:p>
     <w:p>
       <w:pPr>
@@ -4417,13 +4379,37 @@
         <w:pStyle w:val="Heading3"/>
         <w:jc w:val="left"/>
       </w:pPr>
-      <w:bookmarkStart w:id="25" w:name="_Toc222978604"/>
-      <w:bookmarkStart w:id="26" w:name="_Toc96938612"/>
+      <w:bookmarkStart w:id="24" w:name="_Toc222978604"/>
+      <w:bookmarkStart w:id="25" w:name="_Toc96938612"/>
       <w:r>
         <w:t>Overall Approach to Testing</w:t>
       </w:r>
+      <w:bookmarkEnd w:id="24"/>
       <w:bookmarkEnd w:id="25"/>
+      <w:r>
+        <w:t xml:space="preserve"> </w:t>
+      </w:r>
+    </w:p>
+    <w:p>
+      <w:pPr>
+        <w:jc w:val="left"/>
+        <w:rPr>
+          <w:lang w:val="en-GB"/>
+        </w:rPr>
+      </w:pPr>
+    </w:p>
+    <w:p>
+      <w:pPr>
+        <w:pStyle w:val="Heading3"/>
+        <w:jc w:val="left"/>
+      </w:pPr>
+      <w:bookmarkStart w:id="26" w:name="_Toc222978605"/>
+      <w:bookmarkStart w:id="27" w:name="_Toc96938613"/>
+      <w:r>
+        <w:t>Automated Testing</w:t>
+      </w:r>
       <w:bookmarkEnd w:id="26"/>
+      <w:bookmarkEnd w:id="27"/>
       <w:r>
         <w:t xml:space="preserve"> </w:t>
       </w:r>
@@ -4438,141 +4424,117 @@
     </w:p>
     <w:p>
       <w:pPr>
+        <w:pStyle w:val="Heading4"/>
+        <w:jc w:val="left"/>
+      </w:pPr>
+      <w:bookmarkStart w:id="28" w:name="_Toc222978606"/>
+      <w:r>
+        <w:t>Unit Tests</w:t>
+      </w:r>
+      <w:bookmarkEnd w:id="28"/>
+    </w:p>
+    <w:p>
+      <w:pPr>
+        <w:jc w:val="left"/>
+        <w:rPr>
+          <w:lang w:val="en-GB"/>
+        </w:rPr>
+      </w:pPr>
+    </w:p>
+    <w:p>
+      <w:pPr>
+        <w:pStyle w:val="Heading4"/>
+        <w:jc w:val="left"/>
+      </w:pPr>
+      <w:bookmarkStart w:id="29" w:name="_Toc222978607"/>
+      <w:r>
+        <w:t>User Interface Testing</w:t>
+      </w:r>
+      <w:bookmarkEnd w:id="29"/>
+      <w:r>
+        <w:t xml:space="preserve"> </w:t>
+      </w:r>
+    </w:p>
+    <w:p>
+      <w:pPr>
+        <w:jc w:val="left"/>
+        <w:rPr>
+          <w:lang w:val="en-GB"/>
+        </w:rPr>
+      </w:pPr>
+    </w:p>
+    <w:p>
+      <w:pPr>
+        <w:pStyle w:val="Heading4"/>
+        <w:jc w:val="left"/>
+      </w:pPr>
+      <w:bookmarkStart w:id="30" w:name="_Toc222978608"/>
+      <w:r>
+        <w:t>Stress Testing</w:t>
+      </w:r>
+      <w:bookmarkEnd w:id="30"/>
+      <w:r>
+        <w:t xml:space="preserve"> </w:t>
+      </w:r>
+    </w:p>
+    <w:p>
+      <w:pPr>
+        <w:jc w:val="left"/>
+        <w:rPr>
+          <w:lang w:val="en-GB"/>
+        </w:rPr>
+      </w:pPr>
+    </w:p>
+    <w:p>
+      <w:pPr>
+        <w:pStyle w:val="Heading4"/>
+        <w:jc w:val="left"/>
+      </w:pPr>
+      <w:bookmarkStart w:id="31" w:name="_Toc222978609"/>
+      <w:r>
+        <w:t>Other Types of Testing</w:t>
+      </w:r>
+      <w:bookmarkEnd w:id="31"/>
+      <w:r>
+        <w:t xml:space="preserve"> </w:t>
+      </w:r>
+    </w:p>
+    <w:p>
+      <w:pPr>
+        <w:jc w:val="left"/>
+        <w:rPr>
+          <w:lang w:val="en-GB"/>
+        </w:rPr>
+      </w:pPr>
+    </w:p>
+    <w:p>
+      <w:pPr>
         <w:pStyle w:val="Heading3"/>
         <w:jc w:val="left"/>
       </w:pPr>
-      <w:bookmarkStart w:id="27" w:name="_Toc222978605"/>
-      <w:bookmarkStart w:id="28" w:name="_Toc96938613"/>
-      <w:r>
-        <w:t>Automated Testing</w:t>
-      </w:r>
-      <w:bookmarkEnd w:id="27"/>
-      <w:bookmarkEnd w:id="28"/>
+      <w:bookmarkStart w:id="32" w:name="_Toc222978610"/>
+      <w:bookmarkStart w:id="33" w:name="_Toc96938614"/>
+      <w:r>
+        <w:t>Integration Testing</w:t>
+      </w:r>
+      <w:bookmarkEnd w:id="32"/>
+      <w:bookmarkEnd w:id="33"/>
       <w:r>
         <w:t xml:space="preserve"> </w:t>
       </w:r>
     </w:p>
     <w:p>
       <w:pPr>
-        <w:jc w:val="left"/>
-        <w:rPr>
-          <w:lang w:val="en-GB"/>
-        </w:rPr>
-      </w:pPr>
-    </w:p>
-    <w:p>
-      <w:pPr>
-        <w:pStyle w:val="Heading4"/>
-        <w:jc w:val="left"/>
-      </w:pPr>
-      <w:bookmarkStart w:id="29" w:name="_Toc222978606"/>
-      <w:r>
-        <w:t>Unit Tests</w:t>
-      </w:r>
-      <w:bookmarkEnd w:id="29"/>
-    </w:p>
-    <w:p>
-      <w:pPr>
-        <w:jc w:val="left"/>
-        <w:rPr>
-          <w:lang w:val="en-GB"/>
-        </w:rPr>
-      </w:pPr>
-    </w:p>
-    <w:p>
-      <w:pPr>
-        <w:pStyle w:val="Heading4"/>
-        <w:jc w:val="left"/>
-      </w:pPr>
-      <w:bookmarkStart w:id="30" w:name="_Toc222978607"/>
-      <w:r>
-        <w:t>User Interface Testing</w:t>
-      </w:r>
-      <w:bookmarkEnd w:id="30"/>
-      <w:r>
-        <w:t xml:space="preserve"> </w:t>
-      </w:r>
-    </w:p>
-    <w:p>
-      <w:pPr>
-        <w:jc w:val="left"/>
-        <w:rPr>
-          <w:lang w:val="en-GB"/>
-        </w:rPr>
-      </w:pPr>
-    </w:p>
-    <w:p>
-      <w:pPr>
-        <w:pStyle w:val="Heading4"/>
-        <w:jc w:val="left"/>
-      </w:pPr>
-      <w:bookmarkStart w:id="31" w:name="_Toc222978608"/>
-      <w:r>
-        <w:t>Stress Testing</w:t>
-      </w:r>
-      <w:bookmarkEnd w:id="31"/>
-      <w:r>
-        <w:t xml:space="preserve"> </w:t>
-      </w:r>
-    </w:p>
-    <w:p>
-      <w:pPr>
-        <w:jc w:val="left"/>
-        <w:rPr>
-          <w:lang w:val="en-GB"/>
-        </w:rPr>
-      </w:pPr>
-    </w:p>
-    <w:p>
-      <w:pPr>
-        <w:pStyle w:val="Heading4"/>
-        <w:jc w:val="left"/>
-      </w:pPr>
-      <w:bookmarkStart w:id="32" w:name="_Toc222978609"/>
-      <w:r>
-        <w:t>Other Types of Testing</w:t>
-      </w:r>
-      <w:bookmarkEnd w:id="32"/>
-      <w:r>
-        <w:t xml:space="preserve"> </w:t>
-      </w:r>
-    </w:p>
-    <w:p>
-      <w:pPr>
-        <w:jc w:val="left"/>
-        <w:rPr>
-          <w:lang w:val="en-GB"/>
-        </w:rPr>
-      </w:pPr>
-    </w:p>
-    <w:p>
-      <w:pPr>
         <w:pStyle w:val="Heading3"/>
         <w:jc w:val="left"/>
       </w:pPr>
-      <w:bookmarkStart w:id="33" w:name="_Toc222978610"/>
-      <w:bookmarkStart w:id="34" w:name="_Toc96938614"/>
-      <w:r>
-        <w:t>Integration Testing</w:t>
-      </w:r>
-      <w:bookmarkEnd w:id="33"/>
+      <w:bookmarkStart w:id="34" w:name="_Toc222978611"/>
+      <w:bookmarkStart w:id="35" w:name="_Toc96938615"/>
+      <w:r>
+        <w:t>User Testing</w:t>
+      </w:r>
       <w:bookmarkEnd w:id="34"/>
-      <w:r>
-        <w:t xml:space="preserve"> </w:t>
-      </w:r>
-    </w:p>
-    <w:p>
-      <w:pPr>
-        <w:pStyle w:val="Heading3"/>
-        <w:jc w:val="left"/>
-      </w:pPr>
-      <w:bookmarkStart w:id="35" w:name="_Toc222978611"/>
-      <w:bookmarkStart w:id="36" w:name="_Toc96938615"/>
-      <w:r>
-        <w:t>User Testing</w:t>
-      </w:r>
       <w:bookmarkEnd w:id="35"/>
-      <w:bookmarkEnd w:id="36"/>
     </w:p>
     <w:p>
       <w:pPr>
@@ -4604,7 +4566,7 @@
           <w:lang w:val="en-GB"/>
         </w:rPr>
       </w:pPr>
-      <w:bookmarkStart w:id="37" w:name="_Toc96938616"/>
+      <w:bookmarkStart w:id="36" w:name="_Toc96938616"/>
       <w:r>
         <w:rPr>
           <w:lang w:val="en-GB"/>
@@ -4612,162 +4574,162 @@
         <w:lastRenderedPageBreak/>
         <w:t>Results and Conclusions</w:t>
       </w:r>
+      <w:bookmarkEnd w:id="36"/>
+    </w:p>
+    <w:p>
+      <w:pPr>
+        <w:jc w:val="left"/>
+        <w:rPr>
+          <w:lang w:val="en-GB"/>
+        </w:rPr>
+      </w:pPr>
+      <w:r>
+        <w:rPr>
+          <w:lang w:val="en-GB"/>
+        </w:rPr>
+        <w:t>This section should discuss issues you encountered as you tried to implement your experiments. What were the results of running the experiments? What conclusions can you draw from these results? What graphs or other information have you assessed regarding your experiments? Discuss those.</w:t>
+      </w:r>
+    </w:p>
+    <w:p>
+      <w:pPr>
+        <w:jc w:val="left"/>
+        <w:rPr>
+          <w:lang w:val="en-GB"/>
+        </w:rPr>
+      </w:pPr>
+    </w:p>
+    <w:p>
+      <w:pPr>
+        <w:jc w:val="left"/>
+        <w:rPr>
+          <w:lang w:val="en-GB"/>
+        </w:rPr>
+      </w:pPr>
+      <w:r>
+        <w:rPr>
+          <w:lang w:val="en-GB"/>
+        </w:rPr>
+        <w:t>During the work, you might have found that elements of your experiments were unnecessary or overly complex; perhaps third</w:t>
+      </w:r>
+      <w:r>
+        <w:rPr>
+          <w:lang w:val="en-GB"/>
+        </w:rPr>
+        <w:t>-</w:t>
+      </w:r>
+      <w:r>
+        <w:rPr>
+          <w:lang w:val="en-GB"/>
+        </w:rPr>
+        <w:t>party libraries were available that simplified some of the functions that you intended to implement. If things were easier in some areas, then how did you adapt your project to take account of your findings?</w:t>
+      </w:r>
+    </w:p>
+    <w:p>
+      <w:pPr>
+        <w:jc w:val="left"/>
+        <w:rPr>
+          <w:lang w:val="en-GB"/>
+        </w:rPr>
+      </w:pPr>
+    </w:p>
+    <w:p>
+      <w:pPr>
+        <w:jc w:val="left"/>
+        <w:rPr>
+          <w:lang w:val="en-GB"/>
+        </w:rPr>
+      </w:pPr>
+      <w:r>
+        <w:rPr>
+          <w:lang w:val="en-GB"/>
+        </w:rPr>
+        <w:t xml:space="preserve">It is more likely that things were more complex than you first thought. </w:t>
+      </w:r>
+      <w:proofErr w:type="gramStart"/>
+      <w:r>
+        <w:rPr>
+          <w:lang w:val="en-GB"/>
+        </w:rPr>
+        <w:t>In particular, were</w:t>
+      </w:r>
+      <w:proofErr w:type="gramEnd"/>
+      <w:r>
+        <w:rPr>
+          <w:lang w:val="en-GB"/>
+        </w:rPr>
+        <w:t xml:space="preserve"> there any problems or difficulties that you found during implementation that you had to address? Did such problems simply delay you or were they more significant?</w:t>
+      </w:r>
+    </w:p>
+    <w:p>
+      <w:pPr>
+        <w:jc w:val="left"/>
+        <w:rPr>
+          <w:lang w:val="en-GB"/>
+        </w:rPr>
+      </w:pPr>
+    </w:p>
+    <w:p>
+      <w:pPr>
+        <w:jc w:val="left"/>
+        <w:rPr>
+          <w:lang w:val="en-GB"/>
+        </w:rPr>
+      </w:pPr>
+      <w:r>
+        <w:rPr>
+          <w:lang w:val="en-GB"/>
+        </w:rPr>
+        <w:t>If you had multiple experiments to run, it may be sensible to discuss each experiment in separate sections.</w:t>
+      </w:r>
+    </w:p>
+    <w:p>
+      <w:pPr>
+        <w:jc w:val="left"/>
+        <w:rPr>
+          <w:lang w:val="en-GB"/>
+        </w:rPr>
+      </w:pPr>
+      <w:r>
+        <w:rPr>
+          <w:lang w:val="en-GB"/>
+        </w:rPr>
+        <w:br w:type="page"/>
+      </w:r>
+    </w:p>
+    <w:p>
+      <w:pPr>
+        <w:jc w:val="left"/>
+        <w:rPr>
+          <w:lang w:val="en-GB"/>
+        </w:rPr>
+      </w:pPr>
+      <w:bookmarkStart w:id="37" w:name="_Toc192777716"/>
+    </w:p>
+    <w:p>
+      <w:pPr>
+        <w:pStyle w:val="Heading1"/>
+        <w:jc w:val="left"/>
+        <w:rPr>
+          <w:lang w:val="en-GB"/>
+        </w:rPr>
+      </w:pPr>
+      <w:bookmarkStart w:id="38" w:name="_Toc222978612"/>
+      <w:bookmarkStart w:id="39" w:name="_Toc96938617"/>
+      <w:r>
+        <w:rPr>
+          <w:lang w:val="en-GB"/>
+        </w:rPr>
+        <w:t xml:space="preserve">Critical </w:t>
+      </w:r>
+      <w:r>
+        <w:rPr>
+          <w:lang w:val="en-GB"/>
+        </w:rPr>
+        <w:t>Evaluation</w:t>
+      </w:r>
       <w:bookmarkEnd w:id="37"/>
-    </w:p>
-    <w:p>
-      <w:pPr>
-        <w:jc w:val="left"/>
-        <w:rPr>
-          <w:lang w:val="en-GB"/>
-        </w:rPr>
-      </w:pPr>
-      <w:r>
-        <w:rPr>
-          <w:lang w:val="en-GB"/>
-        </w:rPr>
-        <w:t>This section should discuss issues you encountered as you tried to implement your experiments. What were the results of running the experiments? What conclusions can you draw from these results? What graphs or other information have you assessed regarding your experiments? Discuss those.</w:t>
-      </w:r>
-    </w:p>
-    <w:p>
-      <w:pPr>
-        <w:jc w:val="left"/>
-        <w:rPr>
-          <w:lang w:val="en-GB"/>
-        </w:rPr>
-      </w:pPr>
-    </w:p>
-    <w:p>
-      <w:pPr>
-        <w:jc w:val="left"/>
-        <w:rPr>
-          <w:lang w:val="en-GB"/>
-        </w:rPr>
-      </w:pPr>
-      <w:r>
-        <w:rPr>
-          <w:lang w:val="en-GB"/>
-        </w:rPr>
-        <w:t>During the work, you might have found that elements of your experiments were unnecessary or overly complex; perhaps third</w:t>
-      </w:r>
-      <w:r>
-        <w:rPr>
-          <w:lang w:val="en-GB"/>
-        </w:rPr>
-        <w:t>-</w:t>
-      </w:r>
-      <w:r>
-        <w:rPr>
-          <w:lang w:val="en-GB"/>
-        </w:rPr>
-        <w:t>party libraries were available that simplified some of the functions that you intended to implement. If things were easier in some areas, then how did you adapt your project to take account of your findings?</w:t>
-      </w:r>
-    </w:p>
-    <w:p>
-      <w:pPr>
-        <w:jc w:val="left"/>
-        <w:rPr>
-          <w:lang w:val="en-GB"/>
-        </w:rPr>
-      </w:pPr>
-    </w:p>
-    <w:p>
-      <w:pPr>
-        <w:jc w:val="left"/>
-        <w:rPr>
-          <w:lang w:val="en-GB"/>
-        </w:rPr>
-      </w:pPr>
-      <w:r>
-        <w:rPr>
-          <w:lang w:val="en-GB"/>
-        </w:rPr>
-        <w:t xml:space="preserve">It is more likely that things were more complex than you first thought. </w:t>
-      </w:r>
-      <w:proofErr w:type="gramStart"/>
-      <w:r>
-        <w:rPr>
-          <w:lang w:val="en-GB"/>
-        </w:rPr>
-        <w:t>In particular, were</w:t>
-      </w:r>
-      <w:proofErr w:type="gramEnd"/>
-      <w:r>
-        <w:rPr>
-          <w:lang w:val="en-GB"/>
-        </w:rPr>
-        <w:t xml:space="preserve"> there any problems or difficulties that you found during implementation that you had to address? Did such problems simply delay you or were they more significant?</w:t>
-      </w:r>
-    </w:p>
-    <w:p>
-      <w:pPr>
-        <w:jc w:val="left"/>
-        <w:rPr>
-          <w:lang w:val="en-GB"/>
-        </w:rPr>
-      </w:pPr>
-    </w:p>
-    <w:p>
-      <w:pPr>
-        <w:jc w:val="left"/>
-        <w:rPr>
-          <w:lang w:val="en-GB"/>
-        </w:rPr>
-      </w:pPr>
-      <w:r>
-        <w:rPr>
-          <w:lang w:val="en-GB"/>
-        </w:rPr>
-        <w:t>If you had multiple experiments to run, it may be sensible to discuss each experiment in separate sections.</w:t>
-      </w:r>
-    </w:p>
-    <w:p>
-      <w:pPr>
-        <w:jc w:val="left"/>
-        <w:rPr>
-          <w:lang w:val="en-GB"/>
-        </w:rPr>
-      </w:pPr>
-      <w:r>
-        <w:rPr>
-          <w:lang w:val="en-GB"/>
-        </w:rPr>
-        <w:br w:type="page"/>
-      </w:r>
-    </w:p>
-    <w:p>
-      <w:pPr>
-        <w:jc w:val="left"/>
-        <w:rPr>
-          <w:lang w:val="en-GB"/>
-        </w:rPr>
-      </w:pPr>
-      <w:bookmarkStart w:id="38" w:name="_Toc192777716"/>
-    </w:p>
-    <w:p>
-      <w:pPr>
-        <w:pStyle w:val="Heading1"/>
-        <w:jc w:val="left"/>
-        <w:rPr>
-          <w:lang w:val="en-GB"/>
-        </w:rPr>
-      </w:pPr>
-      <w:bookmarkStart w:id="39" w:name="_Toc222978612"/>
-      <w:bookmarkStart w:id="40" w:name="_Toc96938617"/>
-      <w:r>
-        <w:rPr>
-          <w:lang w:val="en-GB"/>
-        </w:rPr>
-        <w:t xml:space="preserve">Critical </w:t>
-      </w:r>
-      <w:r>
-        <w:rPr>
-          <w:lang w:val="en-GB"/>
-        </w:rPr>
-        <w:t>Evaluation</w:t>
-      </w:r>
       <w:bookmarkEnd w:id="38"/>
       <w:bookmarkEnd w:id="39"/>
-      <w:bookmarkEnd w:id="40"/>
     </w:p>
     <w:p>
       <w:pPr>
@@ -5093,7 +5055,7 @@
           <w:lang w:val="en-GB"/>
         </w:rPr>
       </w:pPr>
-      <w:bookmarkStart w:id="41" w:name="_Toc96938618"/>
+      <w:bookmarkStart w:id="40" w:name="_Toc96938618"/>
       <w:r>
         <w:rPr>
           <w:lang w:val="en-GB"/>
@@ -5101,7 +5063,7 @@
         <w:lastRenderedPageBreak/>
         <w:t>References</w:t>
       </w:r>
-      <w:bookmarkEnd w:id="41"/>
+      <w:bookmarkEnd w:id="40"/>
     </w:p>
     <w:p>
       <w:pPr>
@@ -5137,7 +5099,7 @@
           <w:lang w:val="en-GB"/>
         </w:rPr>
       </w:pPr>
-      <w:bookmarkStart w:id="42" w:name="_Ref180721199"/>
+      <w:bookmarkStart w:id="41" w:name="_Ref180721199"/>
       <w:r>
         <w:rPr>
           <w:lang w:val="en-GB"/>
@@ -5158,7 +5120,7 @@
         </w:rPr>
         <w:t xml:space="preserve"> Peel. </w:t>
       </w:r>
-      <w:hyperlink r:id="rId13" w:history="1">
+      <w:hyperlink r:id="rId12" w:history="1">
         <w:r>
           <w:rPr>
             <w:rStyle w:val="Hyperlink"/>
@@ -5257,7 +5219,7 @@
         </w:rPr>
         <w:t>, pages 349–361. Springer, 2006</w:t>
       </w:r>
-      <w:bookmarkEnd w:id="42"/>
+      <w:bookmarkEnd w:id="41"/>
       <w:r>
         <w:rPr>
           <w:lang w:val="en-GB"/>
@@ -5287,7 +5249,7 @@
           <w:lang w:val="en-GB"/>
         </w:rPr>
       </w:pPr>
-      <w:bookmarkStart w:id="43" w:name="_Ref180721201"/>
+      <w:bookmarkStart w:id="42" w:name="_Ref180721201"/>
       <w:r>
         <w:rPr>
           <w:lang w:val="en-GB"/>
@@ -5307,7 +5269,7 @@
         </w:rPr>
         <w:t>. Cambridge University Press Cambridge, 1992.</w:t>
       </w:r>
-      <w:bookmarkEnd w:id="43"/>
+      <w:bookmarkEnd w:id="42"/>
     </w:p>
     <w:p>
       <w:pPr>
@@ -5329,14 +5291,14 @@
           <w:lang w:val="en-GB"/>
         </w:rPr>
       </w:pPr>
-      <w:bookmarkStart w:id="44" w:name="_Ref180722753"/>
+      <w:bookmarkStart w:id="43" w:name="_Ref180722753"/>
       <w:r>
         <w:rPr>
           <w:lang w:val="en-GB"/>
         </w:rPr>
         <w:t xml:space="preserve">Various. Fail blog. </w:t>
       </w:r>
-      <w:hyperlink r:id="rId14" w:history="1">
+      <w:hyperlink r:id="rId13" w:history="1">
         <w:r>
           <w:rPr>
             <w:rStyle w:val="Hyperlink"/>
@@ -5351,7 +5313,7 @@
         </w:rPr>
         <w:t>, August 2011. Accessed August 2011.</w:t>
       </w:r>
-      <w:bookmarkEnd w:id="44"/>
+      <w:bookmarkEnd w:id="43"/>
       <w:r>
         <w:rPr>
           <w:lang w:val="en-GB"/>
@@ -5371,7 +5333,7 @@
           <w:lang w:val="en-GB"/>
         </w:rPr>
       </w:pPr>
-      <w:bookmarkStart w:id="45" w:name="_Ref258235107"/>
+      <w:bookmarkStart w:id="44" w:name="_Ref258235107"/>
       <w:r>
         <w:rPr>
           <w:lang w:val="en-GB"/>
@@ -5391,7 +5353,7 @@
         </w:rPr>
         <w:t xml:space="preserve">” (Online) Available at: </w:t>
       </w:r>
-      <w:hyperlink r:id="rId15" w:history="1">
+      <w:hyperlink r:id="rId14" w:history="1">
         <w:r>
           <w:rPr>
             <w:rStyle w:val="Hyperlink"/>
@@ -5419,7 +5381,7 @@
         </w:rPr>
         <w:t xml:space="preserve"> March 2014.</w:t>
       </w:r>
-      <w:bookmarkEnd w:id="45"/>
+      <w:bookmarkEnd w:id="44"/>
     </w:p>
     <w:p>
       <w:pPr>
@@ -5442,14 +5404,14 @@
           <w:lang w:val="en-GB"/>
         </w:rPr>
       </w:pPr>
-      <w:bookmarkStart w:id="46" w:name="_Ref258235124"/>
+      <w:bookmarkStart w:id="45" w:name="_Ref258235124"/>
       <w:r>
         <w:rPr>
           <w:lang w:val="en-GB"/>
         </w:rPr>
         <w:t xml:space="preserve">Apache Software Foundation (2004) “Apache License, Version 2.0” (Online) Available at: </w:t>
       </w:r>
-      <w:hyperlink r:id="rId16" w:history="1">
+      <w:hyperlink r:id="rId15" w:history="1">
         <w:r>
           <w:rPr>
             <w:rStyle w:val="Hyperlink"/>
@@ -5464,7 +5426,7 @@
         </w:rPr>
         <w:t xml:space="preserve"> Accessed: 14th March 2014.</w:t>
       </w:r>
-      <w:bookmarkEnd w:id="46"/>
+      <w:bookmarkEnd w:id="45"/>
       <w:r>
         <w:rPr>
           <w:lang w:val="en-GB"/>
@@ -5493,7 +5455,7 @@
           <w:lang w:val="en-GB"/>
         </w:rPr>
       </w:pPr>
-      <w:bookmarkStart w:id="47" w:name="_Toc192777717"/>
+      <w:bookmarkStart w:id="46" w:name="_Toc192777717"/>
       <w:r>
         <w:rPr>
           <w:lang w:val="en-GB"/>
@@ -5524,7 +5486,7 @@
         </w:rPr>
         <w:t xml:space="preserve">, 2021 (Online) Available at: </w:t>
       </w:r>
-      <w:hyperlink r:id="rId17" w:history="1">
+      <w:hyperlink r:id="rId16" w:history="1">
         <w:r>
           <w:rPr>
             <w:rStyle w:val="Hyperlink"/>
@@ -5580,8 +5542,8 @@
           <w:lang w:val="en-GB"/>
         </w:rPr>
       </w:pPr>
-      <w:bookmarkStart w:id="48" w:name="_Toc222978613"/>
-      <w:bookmarkStart w:id="49" w:name="_Toc96938619"/>
+      <w:bookmarkStart w:id="47" w:name="_Toc222978613"/>
+      <w:bookmarkStart w:id="48" w:name="_Toc96938619"/>
       <w:r>
         <w:rPr>
           <w:lang w:val="en-GB"/>
@@ -5589,9 +5551,9 @@
         <w:lastRenderedPageBreak/>
         <w:t>Appendices</w:t>
       </w:r>
+      <w:bookmarkEnd w:id="46"/>
       <w:bookmarkEnd w:id="47"/>
       <w:bookmarkEnd w:id="48"/>
-      <w:bookmarkEnd w:id="49"/>
     </w:p>
     <w:p>
       <w:pPr>
@@ -5981,8 +5943,8 @@
         <w:pStyle w:val="AppendixSection"/>
         <w:jc w:val="left"/>
       </w:pPr>
-      <w:bookmarkStart w:id="50" w:name="_Toc222978614"/>
-      <w:bookmarkStart w:id="51" w:name="_Toc96938620"/>
+      <w:bookmarkStart w:id="49" w:name="_Toc222978614"/>
+      <w:bookmarkStart w:id="50" w:name="_Toc96938620"/>
       <w:r>
         <w:lastRenderedPageBreak/>
         <w:t>Thi</w:t>
@@ -5999,8 +5961,8 @@
       <w:r>
         <w:t xml:space="preserve"> and Libraries</w:t>
       </w:r>
+      <w:bookmarkEnd w:id="49"/>
       <w:bookmarkEnd w:id="50"/>
-      <w:bookmarkEnd w:id="51"/>
     </w:p>
     <w:p>
       <w:pPr>
@@ -6389,14 +6351,14 @@
         <w:pStyle w:val="AppendixSection"/>
         <w:jc w:val="left"/>
       </w:pPr>
-      <w:bookmarkStart w:id="52" w:name="_Toc222978615"/>
-      <w:bookmarkStart w:id="53" w:name="_Toc96938622"/>
+      <w:bookmarkStart w:id="51" w:name="_Toc222978615"/>
+      <w:bookmarkStart w:id="52" w:name="_Toc96938622"/>
       <w:r>
         <w:lastRenderedPageBreak/>
         <w:t>Code Samples</w:t>
       </w:r>
+      <w:bookmarkEnd w:id="51"/>
       <w:bookmarkEnd w:id="52"/>
-      <w:bookmarkEnd w:id="53"/>
     </w:p>
     <w:p>
       <w:pPr>
@@ -6585,8 +6547,8 @@
       </w:r>
     </w:p>
     <w:sectPr>
-      <w:headerReference w:type="default" r:id="rId18"/>
-      <w:footerReference w:type="default" r:id="rId19"/>
+      <w:headerReference w:type="default" r:id="rId17"/>
+      <w:footerReference w:type="default" r:id="rId18"/>
       <w:pgSz w:w="11900" w:h="16840"/>
       <w:pgMar w:top="1428" w:right="1800" w:bottom="1440" w:left="1800" w:header="708" w:footer="708" w:gutter="0"/>
       <w:pgNumType w:start="1"/>
@@ -6615,7 +6577,7 @@
       </w:r>
     </w:p>
   </w:comment>
-  <w:comment w:id="1" w:author="Neil Taylor [nst]" w:date="2019-02-19T20:51:00Z" w:initials="NT[">
+  <w:comment w:id="1" w:author="Neil Taylor" w:date="2014-04-04T12:25:00Z" w:initials="NT">
     <w:p>
       <w:pPr>
         <w:pStyle w:val="CommentText"/>
@@ -6627,7 +6589,7 @@
         <w:annotationRef/>
       </w:r>
       <w:r>
-        <w:t>Update with the date for the current version of your document.</w:t>
+        <w:t xml:space="preserve">Change as appropriate. </w:t>
       </w:r>
     </w:p>
   </w:comment>
@@ -6643,27 +6605,11 @@
         <w:annotationRef/>
       </w:r>
       <w:r>
-        <w:t xml:space="preserve">Change as appropriate. </w:t>
+        <w:t>Change as appropriate.</w:t>
       </w:r>
     </w:p>
   </w:comment>
   <w:comment w:id="3" w:author="Neil Taylor" w:date="2014-04-04T12:25:00Z" w:initials="NT">
-    <w:p>
-      <w:pPr>
-        <w:pStyle w:val="CommentText"/>
-      </w:pPr>
-      <w:r>
-        <w:rPr>
-          <w:rStyle w:val="CommentReference"/>
-        </w:rPr>
-        <w:annotationRef/>
-      </w:r>
-      <w:r>
-        <w:t>Change as appropriate.</w:t>
-      </w:r>
-    </w:p>
-  </w:comment>
-  <w:comment w:id="4" w:author="Neil Taylor" w:date="2014-04-04T12:25:00Z" w:initials="NT">
     <w:p>
       <w:pPr>
         <w:pStyle w:val="CommentText"/>
@@ -6685,7 +6631,6 @@
 <file path=word/commentsExtended.xml><?xml version="1.0" encoding="utf-8"?>
 <w15:commentsEx xmlns:wpc="http://schemas.microsoft.com/office/word/2010/wordprocessingCanvas" xmlns:cx="http://schemas.microsoft.com/office/drawing/2014/chartex" xmlns:cx1="http://schemas.microsoft.com/office/drawing/2015/9/8/chartex" xmlns:cx2="http://schemas.microsoft.com/office/drawing/2015/10/21/chartex" xmlns:cx3="http://schemas.microsoft.com/office/drawing/2016/5/9/chartex" xmlns:cx4="http://schemas.microsoft.com/office/drawing/2016/5/10/chartex" xmlns:cx5="http://schemas.microsoft.com/office/drawing/2016/5/11/chartex" xmlns:cx6="http://schemas.microsoft.com/office/drawing/2016/5/12/chartex" xmlns:cx7="http://schemas.microsoft.com/office/drawing/2016/5/13/chartex" xmlns:cx8="http://schemas.microsoft.com/office/drawing/2016/5/14/chartex" xmlns:mc="http://schemas.openxmlformats.org/markup-compatibility/2006" xmlns:aink="http://schemas.microsoft.com/office/drawing/2016/ink" xmlns:am3d="http://schemas.microsoft.com/office/drawing/2017/model3d" xmlns:o="urn:schemas-microsoft-com:office:office" xmlns:r="http://schemas.openxmlformats.org/officeDocument/2006/relationships" xmlns:m="http://schemas.openxmlformats.org/officeDocument/2006/math" xmlns:v="urn:schemas-microsoft-com:vml" xmlns:wp14="http://schemas.microsoft.com/office/word/2010/wordprocessingDrawing" xmlns:wp="http://schemas.openxmlformats.org/drawingml/2006/wordprocessingDrawing" xmlns:w10="urn:schemas-microsoft-com:office:word" xmlns:w="http://schemas.openxmlformats.org/wordprocessingml/2006/main" xmlns:w14="http://schemas.microsoft.com/office/word/2010/wordml" xmlns:w15="http://schemas.microsoft.com/office/word/2012/wordml" xmlns:w16cex="http://schemas.microsoft.com/office/word/2018/wordml/cex" xmlns:w16cid="http://schemas.microsoft.com/office/word/2016/wordml/cid" xmlns:w16="http://schemas.microsoft.com/office/word/2018/wordml" xmlns:w16sdtdh="http://schemas.microsoft.com/office/word/2020/wordml/sdtdatahash" xmlns:w16se="http://schemas.microsoft.com/office/word/2015/wordml/symex" xmlns:wpg="http://schemas.microsoft.com/office/word/2010/wordprocessingGroup" xmlns:wpi="http://schemas.microsoft.com/office/word/2010/wordprocessingInk" xmlns:wne="http://schemas.microsoft.com/office/word/2006/wordml" xmlns:wps="http://schemas.microsoft.com/office/word/2010/wordprocessingShape" mc:Ignorable="w14 w15 w16se w16cid w16 w16cex w16sdtdh wp14">
   <w15:commentEx w15:paraId="4CC4A9B5" w15:done="0"/>
-  <w15:commentEx w15:paraId="2FAF69E9" w15:done="0"/>
   <w15:commentEx w15:paraId="777ECB5C" w15:done="0"/>
   <w15:commentEx w15:paraId="564C7FB5" w15:done="0"/>
   <w15:commentEx w15:paraId="4FCC2330" w15:done="0"/>
@@ -6695,7 +6640,6 @@
 <file path=word/commentsExtensible.xml><?xml version="1.0" encoding="utf-8"?>
 <w16cex:commentsExtensible xmlns:wpc="http://schemas.microsoft.com/office/word/2010/wordprocessingCanvas" xmlns:cx="http://schemas.microsoft.com/office/drawing/2014/chartex" xmlns:cx1="http://schemas.microsoft.com/office/drawing/2015/9/8/chartex" xmlns:cx2="http://schemas.microsoft.com/office/drawing/2015/10/21/chartex" xmlns:cx3="http://schemas.microsoft.com/office/drawing/2016/5/9/chartex" xmlns:cx4="http://schemas.microsoft.com/office/drawing/2016/5/10/chartex" xmlns:cx5="http://schemas.microsoft.com/office/drawing/2016/5/11/chartex" xmlns:cx6="http://schemas.microsoft.com/office/drawing/2016/5/12/chartex" xmlns:cx7="http://schemas.microsoft.com/office/drawing/2016/5/13/chartex" xmlns:cx8="http://schemas.microsoft.com/office/drawing/2016/5/14/chartex" xmlns:mc="http://schemas.openxmlformats.org/markup-compatibility/2006" xmlns:aink="http://schemas.microsoft.com/office/drawing/2016/ink" xmlns:am3d="http://schemas.microsoft.com/office/drawing/2017/model3d" xmlns:o="urn:schemas-microsoft-com:office:office" xmlns:r="http://schemas.openxmlformats.org/officeDocument/2006/relationships" xmlns:m="http://schemas.openxmlformats.org/officeDocument/2006/math" xmlns:v="urn:schemas-microsoft-com:vml" xmlns:wp14="http://schemas.microsoft.com/office/word/2010/wordprocessingDrawing" xmlns:wp="http://schemas.openxmlformats.org/drawingml/2006/wordprocessingDrawing" xmlns:w10="urn:schemas-microsoft-com:office:word" xmlns:w="http://schemas.openxmlformats.org/wordprocessingml/2006/main" xmlns:w14="http://schemas.microsoft.com/office/word/2010/wordml" xmlns:w15="http://schemas.microsoft.com/office/word/2012/wordml" xmlns:w16cex="http://schemas.microsoft.com/office/word/2018/wordml/cex" xmlns:w16cid="http://schemas.microsoft.com/office/word/2016/wordml/cid" xmlns:w16="http://schemas.microsoft.com/office/word/2018/wordml" xmlns:w16sdtdh="http://schemas.microsoft.com/office/word/2020/wordml/sdtdatahash" xmlns:w16se="http://schemas.microsoft.com/office/word/2015/wordml/symex" xmlns:wpg="http://schemas.microsoft.com/office/word/2010/wordprocessingGroup" xmlns:wpi="http://schemas.microsoft.com/office/word/2010/wordprocessingInk" xmlns:wne="http://schemas.microsoft.com/office/word/2006/wordml" xmlns:wps="http://schemas.microsoft.com/office/word/2010/wordprocessingShape" mc:Ignorable="w14 w15 w16se w16cid w16 w16cex w16sdtdh wp14">
   <w16cex:commentExtensible w16cex:durableId="2016EAB1" w16cex:dateUtc="2014-04-04T11:25:00Z"/>
-  <w16cex:commentExtensible w16cex:durableId="2016EAD6" w16cex:dateUtc="2019-02-19T20:51:00Z"/>
   <w16cex:commentExtensible w16cex:durableId="2016EAB3" w16cex:dateUtc="2014-04-04T11:25:00Z"/>
   <w16cex:commentExtensible w16cex:durableId="2016EAB4" w16cex:dateUtc="2014-04-04T11:25:00Z"/>
   <w16cex:commentExtensible w16cex:durableId="2016EAB5" w16cex:dateUtc="2014-04-04T11:25:00Z"/>
@@ -6705,7 +6649,6 @@
 <file path=word/commentsIds.xml><?xml version="1.0" encoding="utf-8"?>
 <w16cid:commentsIds xmlns:wpc="http://schemas.microsoft.com/office/word/2010/wordprocessingCanvas" xmlns:cx="http://schemas.microsoft.com/office/drawing/2014/chartex" xmlns:cx1="http://schemas.microsoft.com/office/drawing/2015/9/8/chartex" xmlns:cx2="http://schemas.microsoft.com/office/drawing/2015/10/21/chartex" xmlns:cx3="http://schemas.microsoft.com/office/drawing/2016/5/9/chartex" xmlns:cx4="http://schemas.microsoft.com/office/drawing/2016/5/10/chartex" xmlns:cx5="http://schemas.microsoft.com/office/drawing/2016/5/11/chartex" xmlns:cx6="http://schemas.microsoft.com/office/drawing/2016/5/12/chartex" xmlns:cx7="http://schemas.microsoft.com/office/drawing/2016/5/13/chartex" xmlns:cx8="http://schemas.microsoft.com/office/drawing/2016/5/14/chartex" xmlns:mc="http://schemas.openxmlformats.org/markup-compatibility/2006" xmlns:aink="http://schemas.microsoft.com/office/drawing/2016/ink" xmlns:am3d="http://schemas.microsoft.com/office/drawing/2017/model3d" xmlns:o="urn:schemas-microsoft-com:office:office" xmlns:r="http://schemas.openxmlformats.org/officeDocument/2006/relationships" xmlns:m="http://schemas.openxmlformats.org/officeDocument/2006/math" xmlns:v="urn:schemas-microsoft-com:vml" xmlns:wp14="http://schemas.microsoft.com/office/word/2010/wordprocessingDrawing" xmlns:wp="http://schemas.openxmlformats.org/drawingml/2006/wordprocessingDrawing" xmlns:w10="urn:schemas-microsoft-com:office:word" xmlns:w="http://schemas.openxmlformats.org/wordprocessingml/2006/main" xmlns:w14="http://schemas.microsoft.com/office/word/2010/wordml" xmlns:w15="http://schemas.microsoft.com/office/word/2012/wordml" xmlns:w16cex="http://schemas.microsoft.com/office/word/2018/wordml/cex" xmlns:w16cid="http://schemas.microsoft.com/office/word/2016/wordml/cid" xmlns:w16="http://schemas.microsoft.com/office/word/2018/wordml" xmlns:w16sdtdh="http://schemas.microsoft.com/office/word/2020/wordml/sdtdatahash" xmlns:w16se="http://schemas.microsoft.com/office/word/2015/wordml/symex" xmlns:wpg="http://schemas.microsoft.com/office/word/2010/wordprocessingGroup" xmlns:wpi="http://schemas.microsoft.com/office/word/2010/wordprocessingInk" xmlns:wne="http://schemas.microsoft.com/office/word/2006/wordml" xmlns:wps="http://schemas.microsoft.com/office/word/2010/wordprocessingShape" mc:Ignorable="w14 w15 w16se w16cid w16 w16cex w16sdtdh wp14">
   <w16cid:commentId w16cid:paraId="4CC4A9B5" w16cid:durableId="2016EAB1"/>
-  <w16cid:commentId w16cid:paraId="2FAF69E9" w16cid:durableId="2016EAD6"/>
   <w16cid:commentId w16cid:paraId="777ECB5C" w16cid:durableId="2016EAB3"/>
   <w16cid:commentId w16cid:paraId="564C7FB5" w16cid:durableId="2016EAB4"/>
   <w16cid:commentId w16cid:paraId="4FCC2330" w16cid:durableId="2016EAB5"/>
@@ -6800,22 +6743,16 @@
       <w:pStyle w:val="Header"/>
     </w:pPr>
     <w:r>
-      <w:t>My Project Title</w:t>
+      <w:t>Image Quality Assessment for ExoMars</w:t>
     </w:r>
     <w:r>
       <w:tab/>
     </w:r>
     <w:r>
       <w:tab/>
-      <w:t>Your name (</w:t>
     </w:r>
-    <w:proofErr w:type="spellStart"/>
     <w:r>
-      <w:t>userid</w:t>
-    </w:r>
-    <w:proofErr w:type="spellEnd"/>
-    <w:r>
-      <w:t>)</w:t>
+      <w:t>Charlie Curtis (chc73)</w:t>
     </w:r>
   </w:p>
 </w:hdr>
@@ -9636,9 +9573,6 @@
 <w15:people xmlns:wpc="http://schemas.microsoft.com/office/word/2010/wordprocessingCanvas" xmlns:cx="http://schemas.microsoft.com/office/drawing/2014/chartex" xmlns:cx1="http://schemas.microsoft.com/office/drawing/2015/9/8/chartex" xmlns:cx2="http://schemas.microsoft.com/office/drawing/2015/10/21/chartex" xmlns:cx3="http://schemas.microsoft.com/office/drawing/2016/5/9/chartex" xmlns:cx4="http://schemas.microsoft.com/office/drawing/2016/5/10/chartex" xmlns:cx5="http://schemas.microsoft.com/office/drawing/2016/5/11/chartex" xmlns:cx6="http://schemas.microsoft.com/office/drawing/2016/5/12/chartex" xmlns:cx7="http://schemas.microsoft.com/office/drawing/2016/5/13/chartex" xmlns:cx8="http://schemas.microsoft.com/office/drawing/2016/5/14/chartex" xmlns:mc="http://schemas.openxmlformats.org/markup-compatibility/2006" xmlns:aink="http://schemas.microsoft.com/office/drawing/2016/ink" xmlns:am3d="http://schemas.microsoft.com/office/drawing/2017/model3d" xmlns:o="urn:schemas-microsoft-com:office:office" xmlns:r="http://schemas.openxmlformats.org/officeDocument/2006/relationships" xmlns:m="http://schemas.openxmlformats.org/officeDocument/2006/math" xmlns:v="urn:schemas-microsoft-com:vml" xmlns:wp14="http://schemas.microsoft.com/office/word/2010/wordprocessingDrawing" xmlns:wp="http://schemas.openxmlformats.org/drawingml/2006/wordprocessingDrawing" xmlns:w10="urn:schemas-microsoft-com:office:word" xmlns:w="http://schemas.openxmlformats.org/wordprocessingml/2006/main" xmlns:w14="http://schemas.microsoft.com/office/word/2010/wordml" xmlns:w15="http://schemas.microsoft.com/office/word/2012/wordml" xmlns:w16cex="http://schemas.microsoft.com/office/word/2018/wordml/cex" xmlns:w16cid="http://schemas.microsoft.com/office/word/2016/wordml/cid" xmlns:w16="http://schemas.microsoft.com/office/word/2018/wordml" xmlns:w16sdtdh="http://schemas.microsoft.com/office/word/2020/wordml/sdtdatahash" xmlns:w16se="http://schemas.microsoft.com/office/word/2015/wordml/symex" xmlns:wpg="http://schemas.microsoft.com/office/word/2010/wordprocessingGroup" xmlns:wpi="http://schemas.microsoft.com/office/word/2010/wordprocessingInk" xmlns:wne="http://schemas.microsoft.com/office/word/2006/wordml" xmlns:wps="http://schemas.microsoft.com/office/word/2010/wordprocessingShape" mc:Ignorable="w14 w15 w16se w16cid w16 w16cex w16sdtdh wp14">
   <w15:person w15:author="Neil Taylor">
     <w15:presenceInfo w15:providerId="Windows Live" w15:userId="aae220da7446e4aa"/>
-  </w15:person>
-  <w15:person w15:author="Neil Taylor [nst]">
-    <w15:presenceInfo w15:providerId="AD" w15:userId="S::nst@aber.ac.uk::168ca100-2c95-448c-8d17-750dbdac9c3b"/>
   </w15:person>
 </w15:people>
 </file>

</xml_diff>

<commit_message>
Prep for mid term demo
</commit_message>
<xml_diff>
--- a/deliverables/report/cs39440-report.docx
+++ b/deliverables/report/cs39440-report.docx
@@ -2628,6 +2628,13 @@
           <w:sz w:val="22"/>
           <w:szCs w:val="22"/>
         </w:rPr>
+        <w:t xml:space="preserve"> algorithms</w:t>
+      </w:r>
+      <w:r>
+        <w:rPr>
+          <w:sz w:val="22"/>
+          <w:szCs w:val="22"/>
+        </w:rPr>
         <w:t>.</w:t>
       </w:r>
     </w:p>
@@ -2742,7 +2749,21 @@
           <w:sz w:val="22"/>
           <w:szCs w:val="22"/>
         </w:rPr>
-        <w:t>This posed a few key considerations. Which IQAs should be used? Simple, accessible algorithms like the ones mentioned previously could act as controls</w:t>
+        <w:t>This posed a few key considerations. Which IQA</w:t>
+      </w:r>
+      <w:r>
+        <w:rPr>
+          <w:sz w:val="22"/>
+          <w:szCs w:val="22"/>
+        </w:rPr>
+        <w:t xml:space="preserve"> algorithm</w:t>
+      </w:r>
+      <w:r>
+        <w:rPr>
+          <w:sz w:val="22"/>
+          <w:szCs w:val="22"/>
+        </w:rPr>
+        <w:t>s should be used? Simple, accessible algorithms like the ones mentioned previously could act as controls</w:t>
       </w:r>
       <w:r>
         <w:rPr>

</xml_diff>

<commit_message>
Functionality to revert back to PNG to compare against JPG, need to complete difference map
</commit_message>
<xml_diff>
--- a/deliverables/report/cs39440-report.docx
+++ b/deliverables/report/cs39440-report.docx
@@ -2321,7 +2321,21 @@
           <w:sz w:val="22"/>
           <w:szCs w:val="22"/>
         </w:rPr>
-        <w:t xml:space="preserve">, this may be a small mineral vein, or water droplet for instance. </w:t>
+        <w:t>, this may be a small mineral vein, or water droplet</w:t>
+      </w:r>
+      <w:r>
+        <w:rPr>
+          <w:sz w:val="22"/>
+          <w:szCs w:val="22"/>
+        </w:rPr>
+        <w:t>s</w:t>
+      </w:r>
+      <w:r>
+        <w:rPr>
+          <w:sz w:val="22"/>
+          <w:szCs w:val="22"/>
+        </w:rPr>
+        <w:t xml:space="preserve"> for instance. </w:t>
       </w:r>
     </w:p>
     <w:p>
@@ -2914,7 +2928,6 @@
         <w:t>. 2011;11(4):317-321. doi:10.7861/clinmedicine.11-4-317</w:t>
       </w:r>
     </w:p>
-    <w:p/>
     <w:p/>
     <w:p/>
     <w:p>
@@ -2945,42 +2958,6 @@
           <w:titlePg/>
           <w:docGrid w:linePitch="360"/>
         </w:sectPr>
-      </w:pPr>
-    </w:p>
-    <w:p>
-      <w:pPr>
-        <w:rPr>
-          <w:sz w:val="22"/>
-          <w:szCs w:val="22"/>
-        </w:rPr>
-      </w:pPr>
-    </w:p>
-    <w:p/>
-    <w:p/>
-    <w:p/>
-    <w:p/>
-    <w:p>
-      <w:pPr>
-        <w:rPr>
-          <w:sz w:val="22"/>
-          <w:szCs w:val="22"/>
-        </w:rPr>
-      </w:pPr>
-    </w:p>
-    <w:p>
-      <w:pPr>
-        <w:rPr>
-          <w:sz w:val="22"/>
-          <w:szCs w:val="22"/>
-        </w:rPr>
-      </w:pPr>
-    </w:p>
-    <w:p>
-      <w:pPr>
-        <w:rPr>
-          <w:sz w:val="22"/>
-          <w:szCs w:val="22"/>
-        </w:rPr>
       </w:pPr>
     </w:p>
     <w:p>

</xml_diff>

<commit_message>
Started data collection of BPE with two different ratios for all images
</commit_message>
<xml_diff>
--- a/deliverables/report/cs39440-report.docx
+++ b/deliverables/report/cs39440-report.docx
@@ -25,7 +25,21 @@
           <w:b/>
           <w:bCs/>
         </w:rPr>
-        <w:t>“Comparing Image Quality Assessment Algorithms with Human Perception for Optimising Image Compression for ExoMars”</w:t>
+        <w:t>“</w:t>
+      </w:r>
+      <w:r>
+        <w:rPr>
+          <w:b/>
+          <w:bCs/>
+        </w:rPr>
+        <w:t>Reasons for the use of CCSDS 122.0-B-2 Compression Standard in Space Missions over other Compression Methods</w:t>
+      </w:r>
+      <w:r>
+        <w:rPr>
+          <w:b/>
+          <w:bCs/>
+        </w:rPr>
+        <w:t>”</w:t>
       </w:r>
     </w:p>
     <w:p>
@@ -136,43 +150,6 @@
           <w:lang w:eastAsia="ja-JP"/>
         </w:rPr>
         <w:t xml:space="preserve">Supervisor: </w:t>
-      </w:r>
-      <w:proofErr w:type="spellStart"/>
-      <w:r>
-        <w:rPr>
-          <w:sz w:val="22"/>
-          <w:szCs w:val="22"/>
-          <w:lang w:eastAsia="ja-JP"/>
-        </w:rPr>
-        <w:t>Dr.</w:t>
-      </w:r>
-      <w:proofErr w:type="spellEnd"/>
-      <w:r>
-        <w:rPr>
-          <w:sz w:val="22"/>
-          <w:szCs w:val="22"/>
-          <w:lang w:eastAsia="ja-JP"/>
-        </w:rPr>
-        <w:t xml:space="preserve"> Helen Miles (</w:t>
-      </w:r>
-      <w:hyperlink r:id="rId9" w:history="1">
-        <w:r>
-          <w:rPr>
-            <w:rStyle w:val="Hyperlink"/>
-            <w:sz w:val="22"/>
-            <w:szCs w:val="22"/>
-            <w:lang w:eastAsia="ja-JP"/>
-          </w:rPr>
-          <w:t>hem23@aber.ac.uk</w:t>
-        </w:r>
-      </w:hyperlink>
-      <w:r>
-        <w:rPr>
-          <w:sz w:val="22"/>
-          <w:szCs w:val="22"/>
-          <w:lang w:eastAsia="ja-JP"/>
-        </w:rPr>
-        <w:t>)</w:t>
       </w:r>
     </w:p>
     <w:p>
@@ -1834,9 +1811,9 @@
           <w:bCs/>
         </w:rPr>
         <w:sectPr>
-          <w:headerReference w:type="default" r:id="rId10"/>
-          <w:footerReference w:type="even" r:id="rId11"/>
-          <w:footerReference w:type="default" r:id="rId12"/>
+          <w:headerReference w:type="default" r:id="rId9"/>
+          <w:footerReference w:type="even" r:id="rId10"/>
+          <w:footerReference w:type="default" r:id="rId11"/>
           <w:pgSz w:w="11906" w:h="16838"/>
           <w:pgMar w:top="1429" w:right="1797" w:bottom="1440" w:left="1797" w:header="709" w:footer="709" w:gutter="0"/>
           <w:pgNumType w:start="1"/>
@@ -1891,774 +1868,6 @@
           <w:szCs w:val="22"/>
         </w:rPr>
       </w:pPr>
-      <w:r>
-        <w:rPr>
-          <w:sz w:val="22"/>
-          <w:szCs w:val="22"/>
-        </w:rPr>
-        <w:t>A</w:t>
-      </w:r>
-      <w:r>
-        <w:rPr>
-          <w:sz w:val="22"/>
-          <w:szCs w:val="22"/>
-        </w:rPr>
-        <w:t xml:space="preserve"> sensible approach to begin seemed to be to conduct some preliminary research into image compression. This included not only image compression algorithms used in a variety of disciplines including medicine, graphic design and </w:t>
-      </w:r>
-      <w:r>
-        <w:rPr>
-          <w:sz w:val="22"/>
-          <w:szCs w:val="22"/>
-        </w:rPr>
-        <w:t>military applications</w:t>
-      </w:r>
-      <w:r>
-        <w:rPr>
-          <w:sz w:val="22"/>
-          <w:szCs w:val="22"/>
-        </w:rPr>
-        <w:t>, but also, the theory behind image compression, i.e., lossy versus lossless compression, techniques used in image compression</w:t>
-      </w:r>
-      <w:r>
-        <w:rPr>
-          <w:sz w:val="22"/>
-          <w:szCs w:val="22"/>
-        </w:rPr>
-        <w:t>, included but not limited to</w:t>
-      </w:r>
-      <w:r>
-        <w:rPr>
-          <w:sz w:val="22"/>
-          <w:szCs w:val="22"/>
-        </w:rPr>
-        <w:t>; quantization, discrete cosine transform (DCT), fractal compression – and performance comparisons of some compression algorithms.</w:t>
-      </w:r>
-    </w:p>
-    <w:p>
-      <w:pPr>
-        <w:rPr>
-          <w:sz w:val="22"/>
-          <w:szCs w:val="22"/>
-        </w:rPr>
-      </w:pPr>
-    </w:p>
-    <w:p>
-      <w:pPr>
-        <w:rPr>
-          <w:sz w:val="22"/>
-          <w:szCs w:val="22"/>
-        </w:rPr>
-      </w:pPr>
-      <w:r>
-        <w:rPr>
-          <w:sz w:val="22"/>
-          <w:szCs w:val="22"/>
-        </w:rPr>
-        <w:t xml:space="preserve">The goal of this was to try and establish what sort of numerical operations these algorithms </w:t>
-      </w:r>
-      <w:r>
-        <w:rPr>
-          <w:sz w:val="22"/>
-          <w:szCs w:val="22"/>
-        </w:rPr>
-        <w:t xml:space="preserve">were performing, and through this, trying to build an understanding of how the quality assessment algorithms might begin to calculate numerical quality in a general sense. This </w:t>
-      </w:r>
-      <w:r>
-        <w:rPr>
-          <w:sz w:val="22"/>
-          <w:szCs w:val="22"/>
-        </w:rPr>
-        <w:t xml:space="preserve">was very useful for understanding metrics such as Mean Square Error (MSE), </w:t>
-      </w:r>
-      <w:r>
-        <w:rPr>
-          <w:sz w:val="22"/>
-          <w:szCs w:val="22"/>
-        </w:rPr>
-        <w:t xml:space="preserve">Root Mean Square Error (RMSE), and </w:t>
-      </w:r>
-      <w:r>
-        <w:rPr>
-          <w:sz w:val="22"/>
-          <w:szCs w:val="22"/>
-        </w:rPr>
-        <w:t>Peak Signal to Noise Ratio (PSNR)</w:t>
-      </w:r>
-      <w:r>
-        <w:rPr>
-          <w:sz w:val="22"/>
-          <w:szCs w:val="22"/>
-        </w:rPr>
-        <w:t>.</w:t>
-      </w:r>
-    </w:p>
-    <w:p>
-      <w:pPr>
-        <w:rPr>
-          <w:sz w:val="22"/>
-          <w:szCs w:val="22"/>
-        </w:rPr>
-      </w:pPr>
-    </w:p>
-    <w:p>
-      <w:pPr>
-        <w:rPr>
-          <w:sz w:val="22"/>
-          <w:szCs w:val="22"/>
-        </w:rPr>
-      </w:pPr>
-      <w:r>
-        <w:rPr>
-          <w:sz w:val="22"/>
-          <w:szCs w:val="22"/>
-        </w:rPr>
-        <w:t xml:space="preserve">During this preliminary research, a </w:t>
-      </w:r>
-      <w:r>
-        <w:rPr>
-          <w:sz w:val="22"/>
-          <w:szCs w:val="22"/>
-        </w:rPr>
-        <w:t>grouping system</w:t>
-      </w:r>
-      <w:r>
-        <w:rPr>
-          <w:sz w:val="22"/>
-          <w:szCs w:val="22"/>
-        </w:rPr>
-        <w:t xml:space="preserve"> of </w:t>
-      </w:r>
-      <w:r>
-        <w:rPr>
-          <w:sz w:val="22"/>
-          <w:szCs w:val="22"/>
-        </w:rPr>
-        <w:t>image quality assessment (IQA) methods was identified</w:t>
-      </w:r>
-      <w:r>
-        <w:rPr>
-          <w:sz w:val="22"/>
-          <w:szCs w:val="22"/>
-        </w:rPr>
-        <w:t>.</w:t>
-      </w:r>
-      <w:r>
-        <w:rPr>
-          <w:sz w:val="22"/>
-          <w:szCs w:val="22"/>
-        </w:rPr>
-        <w:t xml:space="preserve"> </w:t>
-      </w:r>
-      <w:r>
-        <w:rPr>
-          <w:sz w:val="22"/>
-          <w:szCs w:val="22"/>
-        </w:rPr>
-        <w:t>M</w:t>
-      </w:r>
-      <w:r>
-        <w:rPr>
-          <w:sz w:val="22"/>
-          <w:szCs w:val="22"/>
-        </w:rPr>
-        <w:t xml:space="preserve">ethods are grouped into Full Reference (FR), </w:t>
-      </w:r>
-      <w:r>
-        <w:rPr>
-          <w:sz w:val="22"/>
-          <w:szCs w:val="22"/>
-        </w:rPr>
-        <w:t>Reduced</w:t>
-      </w:r>
-      <w:r>
-        <w:rPr>
-          <w:sz w:val="22"/>
-          <w:szCs w:val="22"/>
-        </w:rPr>
-        <w:t xml:space="preserve"> Reference (</w:t>
-      </w:r>
-      <w:r>
-        <w:rPr>
-          <w:sz w:val="22"/>
-          <w:szCs w:val="22"/>
-        </w:rPr>
-        <w:t>R</w:t>
-      </w:r>
-      <w:r>
-        <w:rPr>
-          <w:sz w:val="22"/>
-          <w:szCs w:val="22"/>
-        </w:rPr>
-        <w:t xml:space="preserve">R), and </w:t>
-      </w:r>
-      <w:r>
-        <w:rPr>
-          <w:sz w:val="22"/>
-          <w:szCs w:val="22"/>
-        </w:rPr>
-        <w:t>N</w:t>
-      </w:r>
-      <w:r>
-        <w:rPr>
-          <w:sz w:val="22"/>
-          <w:szCs w:val="22"/>
-        </w:rPr>
-        <w:t xml:space="preserve">o </w:t>
-      </w:r>
-      <w:r>
-        <w:rPr>
-          <w:sz w:val="22"/>
-          <w:szCs w:val="22"/>
-        </w:rPr>
-        <w:t>R</w:t>
-      </w:r>
-      <w:r>
-        <w:rPr>
-          <w:sz w:val="22"/>
-          <w:szCs w:val="22"/>
-        </w:rPr>
-        <w:t>eference (NR) IQA methods</w:t>
-      </w:r>
-      <w:r>
-        <w:rPr>
-          <w:sz w:val="22"/>
-          <w:szCs w:val="22"/>
-        </w:rPr>
-        <w:t xml:space="preserve">. They refer to if a </w:t>
-      </w:r>
-      <w:r>
-        <w:rPr>
-          <w:sz w:val="22"/>
-          <w:szCs w:val="22"/>
-        </w:rPr>
-        <w:t xml:space="preserve">‘perfect’ quality </w:t>
-      </w:r>
-      <w:r>
-        <w:rPr>
-          <w:sz w:val="22"/>
-          <w:szCs w:val="22"/>
-        </w:rPr>
-        <w:t xml:space="preserve">- </w:t>
-      </w:r>
-      <w:r>
-        <w:rPr>
-          <w:sz w:val="22"/>
-          <w:szCs w:val="22"/>
-        </w:rPr>
-        <w:t>original image is used as part of the algorithm</w:t>
-      </w:r>
-      <w:r>
-        <w:rPr>
-          <w:sz w:val="22"/>
-          <w:szCs w:val="22"/>
-        </w:rPr>
-        <w:t xml:space="preserve"> to compare to the compressed version</w:t>
-      </w:r>
-      <w:r>
-        <w:rPr>
-          <w:sz w:val="22"/>
-          <w:szCs w:val="22"/>
-        </w:rPr>
-        <w:t xml:space="preserve">. For this project, FR seemed the most appropriate since there </w:t>
-      </w:r>
-      <w:r>
-        <w:rPr>
-          <w:i/>
-          <w:iCs/>
-          <w:sz w:val="22"/>
-          <w:szCs w:val="22"/>
-        </w:rPr>
-        <w:t>are</w:t>
-      </w:r>
-      <w:r>
-        <w:rPr>
-          <w:sz w:val="22"/>
-          <w:szCs w:val="22"/>
-        </w:rPr>
-        <w:t xml:space="preserve"> original images to be accessed</w:t>
-      </w:r>
-      <w:r>
-        <w:rPr>
-          <w:sz w:val="22"/>
-          <w:szCs w:val="22"/>
-        </w:rPr>
-        <w:t xml:space="preserve"> and so the more comprehensive algorithms </w:t>
-      </w:r>
-      <w:r>
-        <w:rPr>
-          <w:sz w:val="22"/>
-          <w:szCs w:val="22"/>
-        </w:rPr>
-        <w:t>can</w:t>
-      </w:r>
-      <w:r>
-        <w:rPr>
-          <w:sz w:val="22"/>
-          <w:szCs w:val="22"/>
-        </w:rPr>
-        <w:t xml:space="preserve"> be exercised as part of the study, </w:t>
-      </w:r>
-      <w:proofErr w:type="gramStart"/>
-      <w:r>
-        <w:rPr>
-          <w:sz w:val="22"/>
-          <w:szCs w:val="22"/>
-        </w:rPr>
-        <w:t>in an effort to</w:t>
-      </w:r>
-      <w:proofErr w:type="gramEnd"/>
-      <w:r>
-        <w:rPr>
-          <w:sz w:val="22"/>
-          <w:szCs w:val="22"/>
-        </w:rPr>
-        <w:t xml:space="preserve"> provide as accurate a set of results as possible.</w:t>
-      </w:r>
-    </w:p>
-    <w:p>
-      <w:pPr>
-        <w:rPr>
-          <w:sz w:val="22"/>
-          <w:szCs w:val="22"/>
-        </w:rPr>
-      </w:pPr>
-    </w:p>
-    <w:p>
-      <w:pPr>
-        <w:rPr>
-          <w:sz w:val="22"/>
-          <w:szCs w:val="22"/>
-        </w:rPr>
-      </w:pPr>
-      <w:r>
-        <w:rPr>
-          <w:sz w:val="22"/>
-          <w:szCs w:val="22"/>
-        </w:rPr>
-        <w:t xml:space="preserve">Initial research into image compression in a medical setting proved particularly </w:t>
-      </w:r>
-      <w:r>
-        <w:rPr>
-          <w:sz w:val="22"/>
-          <w:szCs w:val="22"/>
-        </w:rPr>
-        <w:t>insightful</w:t>
-      </w:r>
-      <w:r>
-        <w:rPr>
-          <w:sz w:val="22"/>
-          <w:szCs w:val="22"/>
-        </w:rPr>
-        <w:t>. It’s hypothesised that since diagnosis and prognosis of disease have immense consequences</w:t>
-      </w:r>
-      <w:r>
-        <w:rPr>
-          <w:sz w:val="22"/>
-          <w:szCs w:val="22"/>
-        </w:rPr>
-        <w:t xml:space="preserve"> -</w:t>
-      </w:r>
-      <w:r>
-        <w:rPr>
-          <w:sz w:val="22"/>
-          <w:szCs w:val="22"/>
-        </w:rPr>
-        <w:t xml:space="preserve"> primarily to the quality </w:t>
-      </w:r>
-      <w:r>
-        <w:rPr>
-          <w:sz w:val="22"/>
-          <w:szCs w:val="22"/>
-        </w:rPr>
-        <w:t xml:space="preserve">of life </w:t>
-      </w:r>
-      <w:r>
-        <w:rPr>
-          <w:sz w:val="22"/>
-          <w:szCs w:val="22"/>
-        </w:rPr>
-        <w:t>and life</w:t>
-      </w:r>
-      <w:r>
-        <w:rPr>
-          <w:sz w:val="22"/>
-          <w:szCs w:val="22"/>
-        </w:rPr>
-        <w:t>-</w:t>
-      </w:r>
-      <w:r>
-        <w:rPr>
-          <w:sz w:val="22"/>
-          <w:szCs w:val="22"/>
-        </w:rPr>
-        <w:t xml:space="preserve">expectancy of </w:t>
-      </w:r>
-      <w:r>
-        <w:rPr>
-          <w:sz w:val="22"/>
-          <w:szCs w:val="22"/>
-        </w:rPr>
-        <w:t xml:space="preserve">humans - the quality of images used as part of these processes are vital, in ensuring the maximum amount of accurate information is portrayed to doctors and nurses dealing with patients. </w:t>
-      </w:r>
-      <w:r>
-        <w:rPr>
-          <w:sz w:val="22"/>
-          <w:szCs w:val="22"/>
-        </w:rPr>
-        <w:t xml:space="preserve">This is useful as it provides an upper ‘boundary’ or guideline, as to what may be considered an ‘unsafe’ level of compression due to the renunciation of various details within an image. In the context of </w:t>
-      </w:r>
-      <w:proofErr w:type="spellStart"/>
-      <w:r>
-        <w:rPr>
-          <w:sz w:val="22"/>
-          <w:szCs w:val="22"/>
-        </w:rPr>
-        <w:t>PanCam</w:t>
-      </w:r>
-      <w:proofErr w:type="spellEnd"/>
-      <w:r>
-        <w:rPr>
-          <w:sz w:val="22"/>
-          <w:szCs w:val="22"/>
-        </w:rPr>
-        <w:t>, this may be a small mineral vein, or water droplet</w:t>
-      </w:r>
-      <w:r>
-        <w:rPr>
-          <w:sz w:val="22"/>
-          <w:szCs w:val="22"/>
-        </w:rPr>
-        <w:t>s</w:t>
-      </w:r>
-      <w:r>
-        <w:rPr>
-          <w:sz w:val="22"/>
-          <w:szCs w:val="22"/>
-        </w:rPr>
-        <w:t xml:space="preserve"> for instance. </w:t>
-      </w:r>
-    </w:p>
-    <w:p>
-      <w:pPr>
-        <w:rPr>
-          <w:sz w:val="22"/>
-          <w:szCs w:val="22"/>
-        </w:rPr>
-      </w:pPr>
-    </w:p>
-    <w:p>
-      <w:pPr>
-        <w:rPr>
-          <w:sz w:val="22"/>
-          <w:szCs w:val="22"/>
-        </w:rPr>
-      </w:pPr>
-      <w:r>
-        <w:rPr>
-          <w:sz w:val="22"/>
-          <w:szCs w:val="22"/>
-        </w:rPr>
-        <w:t xml:space="preserve">This research of course has its </w:t>
-      </w:r>
-      <w:r>
-        <w:rPr>
-          <w:sz w:val="22"/>
-          <w:szCs w:val="22"/>
-        </w:rPr>
-        <w:t>limitations,</w:t>
-      </w:r>
-      <w:r>
-        <w:rPr>
-          <w:sz w:val="22"/>
-          <w:szCs w:val="22"/>
-        </w:rPr>
-        <w:t xml:space="preserve"> however. Because of the high standard of modern technology </w:t>
-      </w:r>
-      <w:r>
-        <w:rPr>
-          <w:sz w:val="22"/>
-          <w:szCs w:val="22"/>
-        </w:rPr>
-        <w:t xml:space="preserve">and the lack of necessity to send these images over huge distances such as those involved with inter-planetary communication. Compression algorithms are rarely applied in a medical scenario since the risk of missing information is too great to be </w:t>
-      </w:r>
-      <w:r>
-        <w:rPr>
-          <w:sz w:val="22"/>
-          <w:szCs w:val="22"/>
-        </w:rPr>
-        <w:t>endured</w:t>
-      </w:r>
-      <w:r>
-        <w:rPr>
-          <w:sz w:val="22"/>
-          <w:szCs w:val="22"/>
-        </w:rPr>
-        <w:t xml:space="preserve">. </w:t>
-      </w:r>
-      <w:r>
-        <w:rPr>
-          <w:sz w:val="22"/>
-          <w:szCs w:val="22"/>
-          <w:highlight w:val="yellow"/>
-        </w:rPr>
-        <w:t xml:space="preserve">High quality images are </w:t>
-      </w:r>
-      <w:r>
-        <w:rPr>
-          <w:sz w:val="22"/>
-          <w:szCs w:val="22"/>
-          <w:highlight w:val="yellow"/>
-        </w:rPr>
-        <w:t xml:space="preserve">taken </w:t>
-      </w:r>
-      <w:r>
-        <w:rPr>
-          <w:sz w:val="22"/>
-          <w:szCs w:val="22"/>
-          <w:highlight w:val="yellow"/>
-        </w:rPr>
-        <w:t>to facilitate</w:t>
-      </w:r>
-      <w:r>
-        <w:rPr>
-          <w:sz w:val="22"/>
-          <w:szCs w:val="22"/>
-          <w:highlight w:val="yellow"/>
-        </w:rPr>
-        <w:t xml:space="preserve"> the work of medical professionals</w:t>
-      </w:r>
-      <w:r>
-        <w:rPr>
-          <w:sz w:val="22"/>
-          <w:szCs w:val="22"/>
-          <w:highlight w:val="yellow"/>
-        </w:rPr>
-        <w:t xml:space="preserve">, the most common form of compression </w:t>
-      </w:r>
-      <w:r>
-        <w:rPr>
-          <w:sz w:val="22"/>
-          <w:szCs w:val="22"/>
-          <w:highlight w:val="yellow"/>
-        </w:rPr>
-        <w:t xml:space="preserve">in medicine </w:t>
-      </w:r>
-      <w:r>
-        <w:rPr>
-          <w:sz w:val="22"/>
-          <w:szCs w:val="22"/>
-          <w:highlight w:val="yellow"/>
-        </w:rPr>
-        <w:t>is lossless compression, the reversible process means details need not be lost</w:t>
-      </w:r>
-      <w:r>
-        <w:rPr>
-          <w:sz w:val="22"/>
-          <w:szCs w:val="22"/>
-        </w:rPr>
-        <w:t>.</w:t>
-      </w:r>
-      <w:r>
-        <w:rPr>
-          <w:sz w:val="22"/>
-          <w:szCs w:val="22"/>
-        </w:rPr>
-        <w:t xml:space="preserve"> </w:t>
-      </w:r>
-      <w:r>
-        <w:rPr>
-          <w:sz w:val="22"/>
-          <w:szCs w:val="22"/>
-        </w:rPr>
-        <w:t xml:space="preserve">Because of this, there isn’t much to be learnt about specifically </w:t>
-      </w:r>
-      <w:r>
-        <w:rPr>
-          <w:sz w:val="22"/>
-          <w:szCs w:val="22"/>
-        </w:rPr>
-        <w:t>IQA</w:t>
-      </w:r>
-      <w:r>
-        <w:rPr>
-          <w:sz w:val="22"/>
-          <w:szCs w:val="22"/>
-        </w:rPr>
-        <w:t>, since images aren’t routinely compressed</w:t>
-      </w:r>
-      <w:r>
-        <w:rPr>
-          <w:sz w:val="22"/>
-          <w:szCs w:val="22"/>
-        </w:rPr>
-        <w:t xml:space="preserve"> in a lossy format</w:t>
-      </w:r>
-      <w:r>
-        <w:rPr>
-          <w:sz w:val="22"/>
-          <w:szCs w:val="22"/>
-        </w:rPr>
-        <w:t>, and as such, are always of maximum quality. Given the ultimate judge of image quality is the human visual system (HVS) and subjective study</w:t>
-      </w:r>
-      <w:r>
-        <w:rPr>
-          <w:sz w:val="22"/>
-          <w:szCs w:val="22"/>
-        </w:rPr>
-        <w:t xml:space="preserve"> by humans</w:t>
-      </w:r>
-      <w:r>
-        <w:rPr>
-          <w:sz w:val="22"/>
-          <w:szCs w:val="22"/>
-        </w:rPr>
-        <w:t>, it can be concluded that</w:t>
-      </w:r>
-      <w:r>
-        <w:rPr>
-          <w:sz w:val="22"/>
-          <w:szCs w:val="22"/>
-        </w:rPr>
-        <w:t xml:space="preserve"> -</w:t>
-      </w:r>
-      <w:r>
-        <w:rPr>
-          <w:sz w:val="22"/>
-          <w:szCs w:val="22"/>
-        </w:rPr>
-        <w:t xml:space="preserve"> given misdiagnosis accounts for about </w:t>
-      </w:r>
-      <w:r>
-        <w:rPr>
-          <w:sz w:val="22"/>
-          <w:szCs w:val="22"/>
-        </w:rPr>
-        <w:t>10</w:t>
-      </w:r>
-      <w:r>
-        <w:rPr>
-          <w:sz w:val="22"/>
-          <w:szCs w:val="22"/>
-        </w:rPr>
-        <w:t xml:space="preserve">% of </w:t>
-      </w:r>
-      <w:r>
-        <w:rPr>
-          <w:sz w:val="22"/>
-          <w:szCs w:val="22"/>
-        </w:rPr>
-        <w:t>adverse events in hospitals in the UK</w:t>
-      </w:r>
-      <w:r>
-        <w:rPr>
-          <w:sz w:val="22"/>
-          <w:szCs w:val="22"/>
-          <w:vertAlign w:val="superscript"/>
-        </w:rPr>
-        <w:t xml:space="preserve"> [2]</w:t>
-      </w:r>
-      <w:r>
-        <w:rPr>
-          <w:sz w:val="22"/>
-          <w:szCs w:val="22"/>
-        </w:rPr>
-        <w:t xml:space="preserve"> – image quality is ‘high enough’, according to the HVS in 90% of cases.</w:t>
-      </w:r>
-    </w:p>
-    <w:p>
-      <w:pPr>
-        <w:rPr>
-          <w:sz w:val="22"/>
-          <w:szCs w:val="22"/>
-        </w:rPr>
-      </w:pPr>
-    </w:p>
-    <w:p>
-      <w:pPr>
-        <w:rPr>
-          <w:sz w:val="22"/>
-          <w:szCs w:val="22"/>
-        </w:rPr>
-      </w:pPr>
-      <w:r>
-        <w:rPr>
-          <w:sz w:val="22"/>
-          <w:szCs w:val="22"/>
-        </w:rPr>
-        <w:t>One</w:t>
-      </w:r>
-      <w:r>
-        <w:rPr>
-          <w:sz w:val="22"/>
-          <w:szCs w:val="22"/>
-        </w:rPr>
-        <w:t xml:space="preserve"> motivation for this project was having the opportunity to produce something that could</w:t>
-      </w:r>
-      <w:r>
-        <w:rPr>
-          <w:sz w:val="22"/>
-          <w:szCs w:val="22"/>
-        </w:rPr>
-        <w:t xml:space="preserve"> potentially</w:t>
-      </w:r>
-      <w:r>
-        <w:rPr>
-          <w:sz w:val="22"/>
-          <w:szCs w:val="22"/>
-        </w:rPr>
-        <w:t xml:space="preserve"> have real world implications towards the operational effectiveness</w:t>
-      </w:r>
-      <w:r>
-        <w:rPr>
-          <w:sz w:val="22"/>
-          <w:szCs w:val="22"/>
-        </w:rPr>
-        <w:t xml:space="preserve"> of the European Space Agencies (ESA) Rosalind Franklin </w:t>
-      </w:r>
-      <w:r>
-        <w:rPr>
-          <w:sz w:val="22"/>
-          <w:szCs w:val="22"/>
-        </w:rPr>
-        <w:lastRenderedPageBreak/>
-        <w:t xml:space="preserve">rover. Moreover, developing a tailored </w:t>
-      </w:r>
-      <w:r>
-        <w:rPr>
-          <w:sz w:val="22"/>
-          <w:szCs w:val="22"/>
-        </w:rPr>
-        <w:t xml:space="preserve">script that’s sole purpose is to facilitate the gathering, processing and analysis of the numerical aspects of </w:t>
-      </w:r>
-      <w:r>
-        <w:rPr>
-          <w:sz w:val="22"/>
-          <w:szCs w:val="22"/>
-        </w:rPr>
-        <w:t>IQA</w:t>
-      </w:r>
-      <w:r>
-        <w:rPr>
-          <w:sz w:val="22"/>
-          <w:szCs w:val="22"/>
-        </w:rPr>
-        <w:t xml:space="preserve"> algorithms</w:t>
-      </w:r>
-      <w:r>
-        <w:rPr>
-          <w:sz w:val="22"/>
-          <w:szCs w:val="22"/>
-        </w:rPr>
-        <w:t>.</w:t>
-      </w:r>
-    </w:p>
-    <w:p>
-      <w:pPr>
-        <w:rPr>
-          <w:sz w:val="22"/>
-          <w:szCs w:val="22"/>
-        </w:rPr>
-      </w:pPr>
     </w:p>
     <w:p>
       <w:pPr>
@@ -2679,123 +1888,6 @@
     <w:p/>
     <w:p>
       <w:pPr>
-        <w:rPr>
-          <w:sz w:val="22"/>
-          <w:szCs w:val="22"/>
-        </w:rPr>
-      </w:pPr>
-      <w:r>
-        <w:rPr>
-          <w:sz w:val="22"/>
-          <w:szCs w:val="22"/>
-        </w:rPr>
-        <w:t>The project brief had great scope, allowing for numerous possible approaches to the question of “Assessing image quality for ExoMars</w:t>
-      </w:r>
-      <w:r>
-        <w:rPr>
-          <w:sz w:val="22"/>
-          <w:szCs w:val="22"/>
-        </w:rPr>
-        <w:t>.</w:t>
-      </w:r>
-      <w:r>
-        <w:rPr>
-          <w:sz w:val="22"/>
-          <w:szCs w:val="22"/>
-        </w:rPr>
-        <w:t>”</w:t>
-      </w:r>
-      <w:r>
-        <w:rPr>
-          <w:sz w:val="22"/>
-          <w:szCs w:val="22"/>
-        </w:rPr>
-        <w:t xml:space="preserve"> After it was proposed to conduct a subjective study, using human participants to observe varying levels of compression on a series of images, it was later decided upon that it would best suit this project to compare the findings from this study, which was eventually done through other avenues, with the varying scores of different IQAs</w:t>
-      </w:r>
-      <w:r>
-        <w:rPr>
-          <w:sz w:val="22"/>
-          <w:szCs w:val="22"/>
-        </w:rPr>
-        <w:t xml:space="preserve"> through the means of statistical analysis. </w:t>
-      </w:r>
-    </w:p>
-    <w:p>
-      <w:pPr>
-        <w:rPr>
-          <w:sz w:val="22"/>
-          <w:szCs w:val="22"/>
-        </w:rPr>
-      </w:pPr>
-    </w:p>
-    <w:p>
-      <w:pPr>
-        <w:rPr>
-          <w:sz w:val="22"/>
-          <w:szCs w:val="22"/>
-        </w:rPr>
-      </w:pPr>
-      <w:r>
-        <w:rPr>
-          <w:sz w:val="22"/>
-          <w:szCs w:val="22"/>
-        </w:rPr>
-        <w:t>Hence, the title of the project.</w:t>
-      </w:r>
-    </w:p>
-    <w:p>
-      <w:pPr>
-        <w:rPr>
-          <w:sz w:val="22"/>
-          <w:szCs w:val="22"/>
-        </w:rPr>
-      </w:pPr>
-    </w:p>
-    <w:p>
-      <w:pPr>
-        <w:rPr>
-          <w:sz w:val="22"/>
-          <w:szCs w:val="22"/>
-        </w:rPr>
-      </w:pPr>
-      <w:r>
-        <w:rPr>
-          <w:sz w:val="22"/>
-          <w:szCs w:val="22"/>
-        </w:rPr>
-        <w:t>This posed a few key considerations. Which IQA</w:t>
-      </w:r>
-      <w:r>
-        <w:rPr>
-          <w:sz w:val="22"/>
-          <w:szCs w:val="22"/>
-        </w:rPr>
-        <w:t xml:space="preserve"> algorithm</w:t>
-      </w:r>
-      <w:r>
-        <w:rPr>
-          <w:sz w:val="22"/>
-          <w:szCs w:val="22"/>
-        </w:rPr>
-        <w:t>s should be used? Simple, accessible algorithms like the ones mentioned previously could act as controls</w:t>
-      </w:r>
-      <w:r>
-        <w:rPr>
-          <w:sz w:val="22"/>
-          <w:szCs w:val="22"/>
-        </w:rPr>
-        <w:t xml:space="preserve"> however wouldn’t provide much substance to the investigation in isolation since they are strictly numerical metrics that don’t (as will be explored later in the report) don’t attempt to replicate any aspects of the HVS, moreover, the quality ratings these algorithms provide, don’t always correlate to that provided by the HVS or a Mean Opinion Score (MOS) </w:t>
-      </w:r>
-      <w:r>
-        <w:rPr>
-          <w:sz w:val="22"/>
-          <w:szCs w:val="22"/>
-        </w:rPr>
-        <w:t>derived from asking human participants to rate the quality of a given image.</w:t>
-      </w:r>
-    </w:p>
-    <w:p>
-      <w:pPr>
         <w:pStyle w:val="Heading1"/>
         <w:rPr>
           <w:b/>
@@ -2808,124 +1900,6 @@
           <w:bCs/>
         </w:rPr>
         <w:t>References</w:t>
-      </w:r>
-    </w:p>
-    <w:p/>
-    <w:p>
-      <w:pPr>
-        <w:rPr>
-          <w:rFonts w:cstheme="minorHAnsi"/>
-          <w:sz w:val="22"/>
-          <w:szCs w:val="22"/>
-        </w:rPr>
-      </w:pPr>
-      <w:r>
-        <w:rPr>
-          <w:rFonts w:cstheme="minorHAnsi"/>
-          <w:sz w:val="22"/>
-          <w:szCs w:val="22"/>
-        </w:rPr>
-        <w:t>1.</w:t>
-      </w:r>
-    </w:p>
-    <w:p>
-      <w:pPr>
-        <w:rPr>
-          <w:rFonts w:cstheme="minorHAnsi"/>
-          <w:sz w:val="22"/>
-          <w:szCs w:val="22"/>
-        </w:rPr>
-      </w:pPr>
-    </w:p>
-    <w:p>
-      <w:pPr>
-        <w:rPr>
-          <w:rFonts w:eastAsia="Times New Roman" w:cstheme="minorHAnsi"/>
-          <w:sz w:val="22"/>
-          <w:szCs w:val="22"/>
-          <w:lang w:eastAsia="en-GB"/>
-        </w:rPr>
-      </w:pPr>
-      <w:r>
-        <w:rPr>
-          <w:rFonts w:cstheme="minorHAnsi"/>
-          <w:sz w:val="22"/>
-          <w:szCs w:val="22"/>
-        </w:rPr>
-        <w:t xml:space="preserve">2. </w:t>
-      </w:r>
-      <w:r>
-        <w:rPr>
-          <w:rFonts w:eastAsia="Times New Roman" w:cstheme="minorHAnsi"/>
-          <w:sz w:val="22"/>
-          <w:szCs w:val="22"/>
-          <w:lang w:eastAsia="en-GB"/>
-        </w:rPr>
-        <w:t xml:space="preserve">Neale G, Hogan H, </w:t>
-      </w:r>
-      <w:proofErr w:type="spellStart"/>
-      <w:r>
-        <w:rPr>
-          <w:rFonts w:eastAsia="Times New Roman" w:cstheme="minorHAnsi"/>
-          <w:sz w:val="22"/>
-          <w:szCs w:val="22"/>
-          <w:lang w:eastAsia="en-GB"/>
-        </w:rPr>
-        <w:t>Sevdalis</w:t>
-      </w:r>
-      <w:proofErr w:type="spellEnd"/>
-      <w:r>
-        <w:rPr>
-          <w:rFonts w:eastAsia="Times New Roman" w:cstheme="minorHAnsi"/>
-          <w:sz w:val="22"/>
-          <w:szCs w:val="22"/>
-          <w:lang w:eastAsia="en-GB"/>
-        </w:rPr>
-        <w:t xml:space="preserve"> N. Misdiagnosis: analysis based on case record review with proposals aimed to improve diagnostic processes. </w:t>
-      </w:r>
-      <w:r>
-        <w:rPr>
-          <w:rFonts w:eastAsia="Times New Roman" w:cstheme="minorHAnsi"/>
-          <w:i/>
-          <w:iCs/>
-          <w:sz w:val="22"/>
-          <w:szCs w:val="22"/>
-          <w:lang w:eastAsia="en-GB"/>
-        </w:rPr>
-        <w:t>Clin Med (</w:t>
-      </w:r>
-      <w:proofErr w:type="spellStart"/>
-      <w:r>
-        <w:rPr>
-          <w:rFonts w:eastAsia="Times New Roman" w:cstheme="minorHAnsi"/>
-          <w:i/>
-          <w:iCs/>
-          <w:sz w:val="22"/>
-          <w:szCs w:val="22"/>
-          <w:lang w:eastAsia="en-GB"/>
-        </w:rPr>
-        <w:t>Lond</w:t>
-      </w:r>
-      <w:proofErr w:type="spellEnd"/>
-      <w:r>
-        <w:rPr>
-          <w:rFonts w:eastAsia="Times New Roman" w:cstheme="minorHAnsi"/>
-          <w:i/>
-          <w:iCs/>
-          <w:sz w:val="22"/>
-          <w:szCs w:val="22"/>
-          <w:lang w:eastAsia="en-GB"/>
-        </w:rPr>
-        <w:t>)</w:t>
-      </w:r>
-      <w:r>
-        <w:rPr>
-          <w:rFonts w:eastAsia="Times New Roman" w:cstheme="minorHAnsi"/>
-          <w:sz w:val="22"/>
-          <w:szCs w:val="22"/>
-          <w:lang w:eastAsia="en-GB"/>
-        </w:rPr>
-        <w:t>. 2011;11(4):317-321. doi:10.7861/clinmedicine.11-4-317</w:t>
       </w:r>
     </w:p>
     <w:p/>

</xml_diff>

<commit_message>
Began writing report - 1030 content words
</commit_message>
<xml_diff>
--- a/deliverables/report/cs39440-report.docx
+++ b/deliverables/report/cs39440-report.docx
@@ -1,6 +1,6 @@
 
 <file path=word/document.xml><?xml version="1.0" encoding="utf-8"?>
-<w:document xmlns:wpc="http://schemas.microsoft.com/office/word/2010/wordprocessingCanvas" xmlns:cx="http://schemas.microsoft.com/office/drawing/2014/chartex" xmlns:cx1="http://schemas.microsoft.com/office/drawing/2015/9/8/chartex" xmlns:cx2="http://schemas.microsoft.com/office/drawing/2015/10/21/chartex" xmlns:cx3="http://schemas.microsoft.com/office/drawing/2016/5/9/chartex" xmlns:cx4="http://schemas.microsoft.com/office/drawing/2016/5/10/chartex" xmlns:cx5="http://schemas.microsoft.com/office/drawing/2016/5/11/chartex" xmlns:cx6="http://schemas.microsoft.com/office/drawing/2016/5/12/chartex" xmlns:cx7="http://schemas.microsoft.com/office/drawing/2016/5/13/chartex" xmlns:cx8="http://schemas.microsoft.com/office/drawing/2016/5/14/chartex" xmlns:mc="http://schemas.openxmlformats.org/markup-compatibility/2006" xmlns:aink="http://schemas.microsoft.com/office/drawing/2016/ink" xmlns:am3d="http://schemas.microsoft.com/office/drawing/2017/model3d" xmlns:o="urn:schemas-microsoft-com:office:office" xmlns:r="http://schemas.openxmlformats.org/officeDocument/2006/relationships" xmlns:m="http://schemas.openxmlformats.org/officeDocument/2006/math" xmlns:v="urn:schemas-microsoft-com:vml" xmlns:wp14="http://schemas.microsoft.com/office/word/2010/wordprocessingDrawing" xmlns:wp="http://schemas.openxmlformats.org/drawingml/2006/wordprocessingDrawing" xmlns:w10="urn:schemas-microsoft-com:office:word" xmlns:w="http://schemas.openxmlformats.org/wordprocessingml/2006/main" xmlns:w14="http://schemas.microsoft.com/office/word/2010/wordml" xmlns:w15="http://schemas.microsoft.com/office/word/2012/wordml" xmlns:w16cex="http://schemas.microsoft.com/office/word/2018/wordml/cex" xmlns:w16cid="http://schemas.microsoft.com/office/word/2016/wordml/cid" xmlns:w16="http://schemas.microsoft.com/office/word/2018/wordml" xmlns:w16sdtdh="http://schemas.microsoft.com/office/word/2020/wordml/sdtdatahash" xmlns:w16se="http://schemas.microsoft.com/office/word/2015/wordml/symex" xmlns:wpg="http://schemas.microsoft.com/office/word/2010/wordprocessingGroup" xmlns:wpi="http://schemas.microsoft.com/office/word/2010/wordprocessingInk" xmlns:wne="http://schemas.microsoft.com/office/word/2006/wordml" xmlns:wps="http://schemas.microsoft.com/office/word/2010/wordprocessingShape" mc:Ignorable="w14 w15 w16se w16cid w16 w16cex w16sdtdh wp14">
+<w:document xmlns:wpc="http://schemas.microsoft.com/office/word/2010/wordprocessingCanvas" xmlns:cx="http://schemas.microsoft.com/office/drawing/2014/chartex" xmlns:cx1="http://schemas.microsoft.com/office/drawing/2015/9/8/chartex" xmlns:cx2="http://schemas.microsoft.com/office/drawing/2015/10/21/chartex" xmlns:cx3="http://schemas.microsoft.com/office/drawing/2016/5/9/chartex" xmlns:cx4="http://schemas.microsoft.com/office/drawing/2016/5/10/chartex" xmlns:cx5="http://schemas.microsoft.com/office/drawing/2016/5/11/chartex" xmlns:cx6="http://schemas.microsoft.com/office/drawing/2016/5/12/chartex" xmlns:cx7="http://schemas.microsoft.com/office/drawing/2016/5/13/chartex" xmlns:cx8="http://schemas.microsoft.com/office/drawing/2016/5/14/chartex" xmlns:mc="http://schemas.openxmlformats.org/markup-compatibility/2006" xmlns:aink="http://schemas.microsoft.com/office/drawing/2016/ink" xmlns:am3d="http://schemas.microsoft.com/office/drawing/2017/model3d" xmlns:o="urn:schemas-microsoft-com:office:office" xmlns:oel="http://schemas.microsoft.com/office/2019/extlst" xmlns:r="http://schemas.openxmlformats.org/officeDocument/2006/relationships" xmlns:m="http://schemas.openxmlformats.org/officeDocument/2006/math" xmlns:v="urn:schemas-microsoft-com:vml" xmlns:wp14="http://schemas.microsoft.com/office/word/2010/wordprocessingDrawing" xmlns:wp="http://schemas.openxmlformats.org/drawingml/2006/wordprocessingDrawing" xmlns:w10="urn:schemas-microsoft-com:office:word" xmlns:w="http://schemas.openxmlformats.org/wordprocessingml/2006/main" xmlns:w14="http://schemas.microsoft.com/office/word/2010/wordml" xmlns:w15="http://schemas.microsoft.com/office/word/2012/wordml" xmlns:w16cex="http://schemas.microsoft.com/office/word/2018/wordml/cex" xmlns:w16cid="http://schemas.microsoft.com/office/word/2016/wordml/cid" xmlns:w16="http://schemas.microsoft.com/office/word/2018/wordml" xmlns:w16sdtdh="http://schemas.microsoft.com/office/word/2020/wordml/sdtdatahash" xmlns:w16se="http://schemas.microsoft.com/office/word/2015/wordml/symex" xmlns:wpg="http://schemas.microsoft.com/office/word/2010/wordprocessingGroup" xmlns:wpi="http://schemas.microsoft.com/office/word/2010/wordprocessingInk" xmlns:wne="http://schemas.microsoft.com/office/word/2006/wordml" xmlns:wps="http://schemas.microsoft.com/office/word/2010/wordprocessingShape" mc:Ignorable="w14 w15 w16se w16cid w16 w16cex w16sdtdh wp14">
   <w:body>
     <w:p>
       <w:pPr>
@@ -32,13 +32,41 @@
           <w:b/>
           <w:bCs/>
         </w:rPr>
-        <w:t>Reasons for the use of CCSDS 122.0-B-2 Compression Standard in Space Missions over other Compression Methods</w:t>
+        <w:t>Justification</w:t>
       </w:r>
       <w:r>
         <w:rPr>
           <w:b/>
           <w:bCs/>
         </w:rPr>
+        <w:t xml:space="preserve"> </w:t>
+      </w:r>
+      <w:r>
+        <w:rPr>
+          <w:b/>
+          <w:bCs/>
+        </w:rPr>
+        <w:t>of</w:t>
+      </w:r>
+      <w:r>
+        <w:rPr>
+          <w:b/>
+          <w:bCs/>
+        </w:rPr>
+        <w:t xml:space="preserve"> the use of CCSDS 122.0-B-2 Compression Standard in Space Missions over other Compression Methods</w:t>
+      </w:r>
+      <w:r>
+        <w:rPr>
+          <w:b/>
+          <w:bCs/>
+        </w:rPr>
+        <w:t xml:space="preserve"> through the assessment of Image Quality</w:t>
+      </w:r>
+      <w:r>
+        <w:rPr>
+          <w:b/>
+          <w:bCs/>
+        </w:rPr>
         <w:t>”</w:t>
       </w:r>
     </w:p>
@@ -53,7 +81,6 @@
       <w:pPr>
         <w:jc w:val="center"/>
         <w:rPr>
-          <w:sz w:val="22"/>
           <w:szCs w:val="22"/>
           <w:lang w:eastAsia="ja-JP"/>
         </w:rPr>
@@ -63,14 +90,12 @@
       <w:pPr>
         <w:jc w:val="center"/>
         <w:rPr>
-          <w:sz w:val="22"/>
           <w:szCs w:val="22"/>
           <w:lang w:eastAsia="ja-JP"/>
         </w:rPr>
       </w:pPr>
       <w:r>
         <w:rPr>
-          <w:sz w:val="22"/>
           <w:szCs w:val="22"/>
           <w:lang w:eastAsia="ja-JP"/>
         </w:rPr>
@@ -81,7 +106,6 @@
       <w:pPr>
         <w:jc w:val="center"/>
         <w:rPr>
-          <w:sz w:val="22"/>
           <w:szCs w:val="22"/>
           <w:lang w:eastAsia="ja-JP"/>
         </w:rPr>
@@ -91,14 +115,12 @@
       <w:pPr>
         <w:jc w:val="center"/>
         <w:rPr>
-          <w:sz w:val="22"/>
           <w:szCs w:val="22"/>
           <w:lang w:eastAsia="ja-JP"/>
         </w:rPr>
       </w:pPr>
       <w:r>
         <w:rPr>
-          <w:sz w:val="22"/>
           <w:szCs w:val="22"/>
           <w:lang w:eastAsia="ja-JP"/>
         </w:rPr>
@@ -108,7 +130,6 @@
         <w:r>
           <w:rPr>
             <w:rStyle w:val="Hyperlink"/>
-            <w:sz w:val="22"/>
             <w:szCs w:val="22"/>
             <w:lang w:eastAsia="ja-JP"/>
           </w:rPr>
@@ -117,7 +138,6 @@
       </w:hyperlink>
       <w:r>
         <w:rPr>
-          <w:sz w:val="22"/>
           <w:szCs w:val="22"/>
           <w:lang w:eastAsia="ja-JP"/>
         </w:rPr>
@@ -128,7 +148,6 @@
       <w:pPr>
         <w:jc w:val="center"/>
         <w:rPr>
-          <w:sz w:val="22"/>
           <w:szCs w:val="22"/>
           <w:lang w:eastAsia="ja-JP"/>
         </w:rPr>
@@ -138,14 +157,12 @@
       <w:pPr>
         <w:jc w:val="center"/>
         <w:rPr>
-          <w:sz w:val="22"/>
           <w:szCs w:val="22"/>
           <w:lang w:eastAsia="ja-JP"/>
         </w:rPr>
       </w:pPr>
       <w:r>
         <w:rPr>
-          <w:sz w:val="22"/>
           <w:szCs w:val="22"/>
           <w:lang w:eastAsia="ja-JP"/>
         </w:rPr>
@@ -156,7 +173,6 @@
       <w:pPr>
         <w:jc w:val="center"/>
         <w:rPr>
-          <w:sz w:val="22"/>
           <w:szCs w:val="22"/>
           <w:lang w:eastAsia="ja-JP"/>
         </w:rPr>
@@ -166,14 +182,12 @@
       <w:pPr>
         <w:jc w:val="center"/>
         <w:rPr>
-          <w:sz w:val="22"/>
           <w:szCs w:val="22"/>
           <w:lang w:eastAsia="ja-JP"/>
         </w:rPr>
       </w:pPr>
       <w:r>
         <w:rPr>
-          <w:sz w:val="22"/>
           <w:szCs w:val="22"/>
           <w:lang w:eastAsia="ja-JP"/>
         </w:rPr>
@@ -181,7 +195,6 @@
       </w:r>
       <w:r>
         <w:rPr>
-          <w:sz w:val="22"/>
           <w:szCs w:val="22"/>
           <w:vertAlign w:val="superscript"/>
           <w:lang w:eastAsia="ja-JP"/>
@@ -190,7 +203,6 @@
       </w:r>
       <w:r>
         <w:rPr>
-          <w:sz w:val="22"/>
           <w:szCs w:val="22"/>
           <w:lang w:eastAsia="ja-JP"/>
         </w:rPr>
@@ -201,7 +213,6 @@
       <w:pPr>
         <w:jc w:val="center"/>
         <w:rPr>
-          <w:sz w:val="22"/>
           <w:szCs w:val="22"/>
           <w:lang w:eastAsia="ja-JP"/>
         </w:rPr>
@@ -211,14 +222,12 @@
       <w:pPr>
         <w:jc w:val="center"/>
         <w:rPr>
-          <w:sz w:val="22"/>
           <w:szCs w:val="22"/>
           <w:lang w:eastAsia="ja-JP"/>
         </w:rPr>
       </w:pPr>
       <w:r>
         <w:rPr>
-          <w:sz w:val="22"/>
           <w:szCs w:val="22"/>
           <w:lang w:eastAsia="ja-JP"/>
         </w:rPr>
@@ -229,7 +238,6 @@
       <w:pPr>
         <w:jc w:val="center"/>
         <w:rPr>
-          <w:sz w:val="22"/>
           <w:szCs w:val="22"/>
           <w:lang w:eastAsia="ja-JP"/>
         </w:rPr>
@@ -239,7 +247,6 @@
       <w:pPr>
         <w:jc w:val="center"/>
         <w:rPr>
-          <w:sz w:val="22"/>
           <w:szCs w:val="22"/>
           <w:lang w:eastAsia="ja-JP"/>
         </w:rPr>
@@ -249,7 +256,6 @@
       <w:pPr>
         <w:jc w:val="center"/>
         <w:rPr>
-          <w:sz w:val="22"/>
           <w:szCs w:val="22"/>
           <w:lang w:eastAsia="ja-JP"/>
         </w:rPr>
@@ -259,7 +265,6 @@
       <w:pPr>
         <w:jc w:val="center"/>
         <w:rPr>
-          <w:sz w:val="22"/>
           <w:szCs w:val="22"/>
           <w:lang w:eastAsia="ja-JP"/>
         </w:rPr>
@@ -269,14 +274,12 @@
       <w:pPr>
         <w:jc w:val="center"/>
         <w:rPr>
-          <w:sz w:val="22"/>
           <w:szCs w:val="22"/>
           <w:lang w:eastAsia="ja-JP"/>
         </w:rPr>
       </w:pPr>
       <w:r>
         <w:rPr>
-          <w:sz w:val="22"/>
           <w:szCs w:val="22"/>
           <w:lang w:eastAsia="ja-JP"/>
         </w:rPr>
@@ -287,14 +290,12 @@
       <w:pPr>
         <w:jc w:val="center"/>
         <w:rPr>
-          <w:sz w:val="22"/>
           <w:szCs w:val="22"/>
           <w:lang w:eastAsia="ja-JP"/>
         </w:rPr>
       </w:pPr>
       <w:r>
         <w:rPr>
-          <w:sz w:val="22"/>
           <w:szCs w:val="22"/>
           <w:lang w:eastAsia="ja-JP"/>
         </w:rPr>
@@ -304,117 +305,102 @@
     <w:p>
       <w:pPr>
         <w:rPr>
-          <w:sz w:val="22"/>
-          <w:szCs w:val="22"/>
-        </w:rPr>
-      </w:pPr>
-    </w:p>
-    <w:p>
-      <w:pPr>
-        <w:rPr>
-          <w:sz w:val="22"/>
-          <w:szCs w:val="22"/>
-        </w:rPr>
-      </w:pPr>
-    </w:p>
-    <w:p>
-      <w:pPr>
-        <w:rPr>
-          <w:sz w:val="22"/>
-          <w:szCs w:val="22"/>
-        </w:rPr>
-      </w:pPr>
-    </w:p>
-    <w:p>
-      <w:pPr>
-        <w:rPr>
-          <w:sz w:val="22"/>
-          <w:szCs w:val="22"/>
-        </w:rPr>
-      </w:pPr>
-    </w:p>
-    <w:p>
-      <w:pPr>
-        <w:rPr>
-          <w:sz w:val="22"/>
-          <w:szCs w:val="22"/>
-        </w:rPr>
-      </w:pPr>
-    </w:p>
-    <w:p>
-      <w:pPr>
-        <w:rPr>
-          <w:sz w:val="22"/>
-          <w:szCs w:val="22"/>
-        </w:rPr>
-      </w:pPr>
-    </w:p>
-    <w:p>
-      <w:pPr>
-        <w:rPr>
-          <w:sz w:val="22"/>
-          <w:szCs w:val="22"/>
-        </w:rPr>
-      </w:pPr>
-    </w:p>
-    <w:p>
-      <w:pPr>
-        <w:rPr>
-          <w:sz w:val="22"/>
-          <w:szCs w:val="22"/>
-        </w:rPr>
-      </w:pPr>
-    </w:p>
-    <w:p>
-      <w:pPr>
-        <w:rPr>
-          <w:sz w:val="22"/>
-          <w:szCs w:val="22"/>
-        </w:rPr>
-      </w:pPr>
-    </w:p>
-    <w:p>
-      <w:pPr>
-        <w:rPr>
-          <w:sz w:val="22"/>
-          <w:szCs w:val="22"/>
-        </w:rPr>
-      </w:pPr>
-    </w:p>
-    <w:p>
-      <w:pPr>
-        <w:rPr>
-          <w:sz w:val="22"/>
-          <w:szCs w:val="22"/>
-        </w:rPr>
-      </w:pPr>
-    </w:p>
-    <w:p>
-      <w:pPr>
-        <w:rPr>
-          <w:sz w:val="22"/>
-          <w:szCs w:val="22"/>
-        </w:rPr>
-      </w:pPr>
-    </w:p>
-    <w:p>
-      <w:pPr>
-        <w:rPr>
-          <w:sz w:val="22"/>
-          <w:szCs w:val="22"/>
-        </w:rPr>
-      </w:pPr>
-    </w:p>
-    <w:p>
-      <w:pPr>
-        <w:rPr>
-          <w:sz w:val="22"/>
-          <w:szCs w:val="22"/>
-        </w:rPr>
-      </w:pPr>
-      <w:r>
-        <w:rPr>
-          <w:sz w:val="22"/>
+          <w:szCs w:val="22"/>
+        </w:rPr>
+      </w:pPr>
+    </w:p>
+    <w:p>
+      <w:pPr>
+        <w:rPr>
+          <w:szCs w:val="22"/>
+        </w:rPr>
+      </w:pPr>
+    </w:p>
+    <w:p>
+      <w:pPr>
+        <w:rPr>
+          <w:szCs w:val="22"/>
+        </w:rPr>
+      </w:pPr>
+    </w:p>
+    <w:p>
+      <w:pPr>
+        <w:rPr>
+          <w:szCs w:val="22"/>
+        </w:rPr>
+      </w:pPr>
+    </w:p>
+    <w:p>
+      <w:pPr>
+        <w:rPr>
+          <w:szCs w:val="22"/>
+        </w:rPr>
+      </w:pPr>
+    </w:p>
+    <w:p>
+      <w:pPr>
+        <w:rPr>
+          <w:szCs w:val="22"/>
+        </w:rPr>
+      </w:pPr>
+    </w:p>
+    <w:p>
+      <w:pPr>
+        <w:rPr>
+          <w:szCs w:val="22"/>
+        </w:rPr>
+      </w:pPr>
+    </w:p>
+    <w:p>
+      <w:pPr>
+        <w:rPr>
+          <w:szCs w:val="22"/>
+        </w:rPr>
+      </w:pPr>
+    </w:p>
+    <w:p>
+      <w:pPr>
+        <w:rPr>
+          <w:szCs w:val="22"/>
+        </w:rPr>
+      </w:pPr>
+    </w:p>
+    <w:p>
+      <w:pPr>
+        <w:rPr>
+          <w:szCs w:val="22"/>
+        </w:rPr>
+      </w:pPr>
+    </w:p>
+    <w:p>
+      <w:pPr>
+        <w:rPr>
+          <w:szCs w:val="22"/>
+        </w:rPr>
+      </w:pPr>
+    </w:p>
+    <w:p>
+      <w:pPr>
+        <w:rPr>
+          <w:szCs w:val="22"/>
+        </w:rPr>
+      </w:pPr>
+    </w:p>
+    <w:p>
+      <w:pPr>
+        <w:rPr>
+          <w:szCs w:val="22"/>
+        </w:rPr>
+      </w:pPr>
+    </w:p>
+    <w:p>
+      <w:pPr>
+        <w:rPr>
+          <w:szCs w:val="22"/>
+        </w:rPr>
+      </w:pPr>
+      <w:r>
+        <w:rPr>
           <w:szCs w:val="22"/>
         </w:rPr>
         <w:t>Department of Computer Science</w:t>
@@ -423,13 +409,11 @@
     <w:p>
       <w:pPr>
         <w:rPr>
-          <w:sz w:val="22"/>
-          <w:szCs w:val="22"/>
-        </w:rPr>
-      </w:pPr>
-      <w:r>
-        <w:rPr>
-          <w:sz w:val="22"/>
+          <w:szCs w:val="22"/>
+        </w:rPr>
+      </w:pPr>
+      <w:r>
+        <w:rPr>
           <w:szCs w:val="22"/>
         </w:rPr>
         <w:t>Aberystwyth University</w:t>
@@ -438,13 +422,11 @@
     <w:p>
       <w:pPr>
         <w:rPr>
-          <w:sz w:val="22"/>
-          <w:szCs w:val="22"/>
-        </w:rPr>
-      </w:pPr>
-      <w:r>
-        <w:rPr>
-          <w:sz w:val="22"/>
+          <w:szCs w:val="22"/>
+        </w:rPr>
+      </w:pPr>
+      <w:r>
+        <w:rPr>
           <w:szCs w:val="22"/>
         </w:rPr>
         <w:t>Aberystwyth</w:t>
@@ -453,13 +435,11 @@
     <w:p>
       <w:pPr>
         <w:rPr>
-          <w:sz w:val="22"/>
-          <w:szCs w:val="22"/>
-        </w:rPr>
-      </w:pPr>
-      <w:r>
-        <w:rPr>
-          <w:sz w:val="22"/>
+          <w:szCs w:val="22"/>
+        </w:rPr>
+      </w:pPr>
+      <w:r>
+        <w:rPr>
           <w:szCs w:val="22"/>
         </w:rPr>
         <w:t>Ceredigion</w:t>
@@ -468,28 +448,25 @@
     <w:p>
       <w:pPr>
         <w:rPr>
-          <w:sz w:val="22"/>
-          <w:szCs w:val="22"/>
-        </w:rPr>
-      </w:pPr>
-      <w:r>
-        <w:rPr>
-          <w:sz w:val="22"/>
-          <w:szCs w:val="22"/>
-        </w:rPr>
+          <w:szCs w:val="22"/>
+        </w:rPr>
+      </w:pPr>
+      <w:r>
+        <w:rPr>
+          <w:szCs w:val="22"/>
+        </w:rPr>
+        <w:lastRenderedPageBreak/>
         <w:t>SY23 3DB</w:t>
       </w:r>
     </w:p>
     <w:p>
       <w:pPr>
         <w:rPr>
-          <w:sz w:val="22"/>
-          <w:szCs w:val="22"/>
-        </w:rPr>
-      </w:pPr>
-      <w:r>
-        <w:rPr>
-          <w:sz w:val="22"/>
+          <w:szCs w:val="22"/>
+        </w:rPr>
+      </w:pPr>
+      <w:r>
+        <w:rPr>
           <w:szCs w:val="22"/>
         </w:rPr>
         <w:t>Wales, UK</w:t>
@@ -500,7 +477,6 @@
         <w:pStyle w:val="FrontMatterHeader"/>
       </w:pPr>
       <w:r>
-        <w:lastRenderedPageBreak/>
         <w:t>Declaration of originality</w:t>
       </w:r>
     </w:p>
@@ -686,111 +662,97 @@
     <w:p>
       <w:pPr>
         <w:rPr>
-          <w:sz w:val="22"/>
-          <w:szCs w:val="22"/>
-        </w:rPr>
-      </w:pPr>
-    </w:p>
-    <w:p>
-      <w:pPr>
-        <w:rPr>
-          <w:sz w:val="22"/>
-          <w:szCs w:val="22"/>
-        </w:rPr>
-      </w:pPr>
-    </w:p>
-    <w:p>
-      <w:pPr>
-        <w:rPr>
-          <w:sz w:val="22"/>
-          <w:szCs w:val="22"/>
-        </w:rPr>
-      </w:pPr>
-    </w:p>
-    <w:p>
-      <w:pPr>
-        <w:rPr>
-          <w:sz w:val="22"/>
-          <w:szCs w:val="22"/>
-        </w:rPr>
-      </w:pPr>
-    </w:p>
-    <w:p>
-      <w:pPr>
-        <w:rPr>
-          <w:sz w:val="22"/>
-          <w:szCs w:val="22"/>
-        </w:rPr>
-      </w:pPr>
-    </w:p>
-    <w:p>
-      <w:pPr>
-        <w:rPr>
-          <w:sz w:val="22"/>
-          <w:szCs w:val="22"/>
-        </w:rPr>
-      </w:pPr>
-    </w:p>
-    <w:p>
-      <w:pPr>
-        <w:rPr>
-          <w:sz w:val="22"/>
-          <w:szCs w:val="22"/>
-        </w:rPr>
-      </w:pPr>
-    </w:p>
-    <w:p>
-      <w:pPr>
-        <w:rPr>
-          <w:sz w:val="22"/>
-          <w:szCs w:val="22"/>
-        </w:rPr>
-      </w:pPr>
-    </w:p>
-    <w:p>
-      <w:pPr>
-        <w:rPr>
-          <w:sz w:val="22"/>
-          <w:szCs w:val="22"/>
-        </w:rPr>
-      </w:pPr>
-    </w:p>
-    <w:p>
-      <w:pPr>
-        <w:rPr>
-          <w:sz w:val="22"/>
-          <w:szCs w:val="22"/>
-        </w:rPr>
-      </w:pPr>
-    </w:p>
-    <w:p>
-      <w:pPr>
-        <w:rPr>
-          <w:sz w:val="22"/>
-          <w:szCs w:val="22"/>
-        </w:rPr>
-      </w:pPr>
-    </w:p>
-    <w:p>
-      <w:pPr>
-        <w:rPr>
-          <w:sz w:val="22"/>
-          <w:szCs w:val="22"/>
-        </w:rPr>
-      </w:pPr>
-    </w:p>
-    <w:p>
-      <w:pPr>
-        <w:rPr>
-          <w:sz w:val="22"/>
-          <w:szCs w:val="22"/>
-        </w:rPr>
-      </w:pPr>
-    </w:p>
-    <w:p>
-      <w:pPr>
-        <w:rPr>
-          <w:sz w:val="22"/>
+          <w:szCs w:val="22"/>
+        </w:rPr>
+      </w:pPr>
+    </w:p>
+    <w:p>
+      <w:pPr>
+        <w:rPr>
+          <w:szCs w:val="22"/>
+        </w:rPr>
+      </w:pPr>
+    </w:p>
+    <w:p>
+      <w:pPr>
+        <w:rPr>
+          <w:szCs w:val="22"/>
+        </w:rPr>
+      </w:pPr>
+    </w:p>
+    <w:p>
+      <w:pPr>
+        <w:rPr>
+          <w:szCs w:val="22"/>
+        </w:rPr>
+      </w:pPr>
+    </w:p>
+    <w:p>
+      <w:pPr>
+        <w:rPr>
+          <w:szCs w:val="22"/>
+        </w:rPr>
+      </w:pPr>
+    </w:p>
+    <w:p>
+      <w:pPr>
+        <w:rPr>
+          <w:szCs w:val="22"/>
+        </w:rPr>
+      </w:pPr>
+    </w:p>
+    <w:p>
+      <w:pPr>
+        <w:rPr>
+          <w:szCs w:val="22"/>
+        </w:rPr>
+      </w:pPr>
+    </w:p>
+    <w:p>
+      <w:pPr>
+        <w:rPr>
+          <w:szCs w:val="22"/>
+        </w:rPr>
+      </w:pPr>
+    </w:p>
+    <w:p>
+      <w:pPr>
+        <w:rPr>
+          <w:szCs w:val="22"/>
+        </w:rPr>
+      </w:pPr>
+    </w:p>
+    <w:p>
+      <w:pPr>
+        <w:rPr>
+          <w:szCs w:val="22"/>
+        </w:rPr>
+      </w:pPr>
+    </w:p>
+    <w:p>
+      <w:pPr>
+        <w:rPr>
+          <w:szCs w:val="22"/>
+        </w:rPr>
+      </w:pPr>
+    </w:p>
+    <w:p>
+      <w:pPr>
+        <w:rPr>
+          <w:szCs w:val="22"/>
+        </w:rPr>
+      </w:pPr>
+    </w:p>
+    <w:p>
+      <w:pPr>
+        <w:rPr>
+          <w:szCs w:val="22"/>
+        </w:rPr>
+      </w:pPr>
+    </w:p>
+    <w:p>
+      <w:pPr>
+        <w:rPr>
           <w:szCs w:val="22"/>
         </w:rPr>
       </w:pPr>
@@ -819,367 +781,321 @@
     <w:p>
       <w:pPr>
         <w:rPr>
-          <w:sz w:val="22"/>
-          <w:szCs w:val="22"/>
-        </w:rPr>
-      </w:pPr>
-    </w:p>
-    <w:p>
-      <w:pPr>
-        <w:rPr>
-          <w:sz w:val="22"/>
-          <w:szCs w:val="22"/>
-        </w:rPr>
-      </w:pPr>
-    </w:p>
-    <w:p>
-      <w:pPr>
-        <w:rPr>
-          <w:sz w:val="22"/>
-          <w:szCs w:val="22"/>
-        </w:rPr>
-      </w:pPr>
-    </w:p>
-    <w:p>
-      <w:pPr>
-        <w:rPr>
-          <w:sz w:val="22"/>
-          <w:szCs w:val="22"/>
-        </w:rPr>
-      </w:pPr>
-    </w:p>
-    <w:p>
-      <w:pPr>
-        <w:rPr>
-          <w:sz w:val="22"/>
-          <w:szCs w:val="22"/>
-        </w:rPr>
-      </w:pPr>
-    </w:p>
-    <w:p>
-      <w:pPr>
-        <w:rPr>
-          <w:sz w:val="22"/>
-          <w:szCs w:val="22"/>
-        </w:rPr>
-      </w:pPr>
-    </w:p>
-    <w:p>
-      <w:pPr>
-        <w:rPr>
-          <w:sz w:val="22"/>
-          <w:szCs w:val="22"/>
-        </w:rPr>
-      </w:pPr>
-    </w:p>
-    <w:p>
-      <w:pPr>
-        <w:rPr>
-          <w:sz w:val="22"/>
-          <w:szCs w:val="22"/>
-        </w:rPr>
-      </w:pPr>
-    </w:p>
-    <w:p>
-      <w:pPr>
-        <w:rPr>
-          <w:sz w:val="22"/>
-          <w:szCs w:val="22"/>
-        </w:rPr>
-      </w:pPr>
-    </w:p>
-    <w:p>
-      <w:pPr>
-        <w:rPr>
-          <w:sz w:val="22"/>
-          <w:szCs w:val="22"/>
-        </w:rPr>
-      </w:pPr>
-    </w:p>
-    <w:p>
-      <w:pPr>
-        <w:rPr>
-          <w:sz w:val="22"/>
-          <w:szCs w:val="22"/>
-        </w:rPr>
-      </w:pPr>
-    </w:p>
-    <w:p>
-      <w:pPr>
-        <w:rPr>
-          <w:sz w:val="22"/>
-          <w:szCs w:val="22"/>
-        </w:rPr>
-      </w:pPr>
-    </w:p>
-    <w:p>
-      <w:pPr>
-        <w:rPr>
-          <w:sz w:val="22"/>
-          <w:szCs w:val="22"/>
-        </w:rPr>
-      </w:pPr>
-    </w:p>
-    <w:p>
-      <w:pPr>
-        <w:rPr>
-          <w:sz w:val="22"/>
-          <w:szCs w:val="22"/>
-        </w:rPr>
-      </w:pPr>
-    </w:p>
-    <w:p>
-      <w:pPr>
-        <w:rPr>
-          <w:sz w:val="22"/>
-          <w:szCs w:val="22"/>
-        </w:rPr>
-      </w:pPr>
-    </w:p>
-    <w:p>
-      <w:pPr>
-        <w:rPr>
-          <w:sz w:val="22"/>
-          <w:szCs w:val="22"/>
-        </w:rPr>
-      </w:pPr>
-    </w:p>
-    <w:p>
-      <w:pPr>
-        <w:rPr>
-          <w:sz w:val="22"/>
-          <w:szCs w:val="22"/>
-        </w:rPr>
-      </w:pPr>
-    </w:p>
-    <w:p>
-      <w:pPr>
-        <w:rPr>
-          <w:sz w:val="22"/>
-          <w:szCs w:val="22"/>
-        </w:rPr>
-      </w:pPr>
-    </w:p>
-    <w:p>
-      <w:pPr>
-        <w:rPr>
-          <w:sz w:val="22"/>
-          <w:szCs w:val="22"/>
-        </w:rPr>
-      </w:pPr>
-    </w:p>
-    <w:p>
-      <w:pPr>
-        <w:rPr>
-          <w:sz w:val="22"/>
-          <w:szCs w:val="22"/>
-        </w:rPr>
-      </w:pPr>
-    </w:p>
-    <w:p>
-      <w:pPr>
-        <w:rPr>
-          <w:sz w:val="22"/>
-          <w:szCs w:val="22"/>
-        </w:rPr>
-      </w:pPr>
-    </w:p>
-    <w:p>
-      <w:pPr>
-        <w:rPr>
-          <w:sz w:val="22"/>
-          <w:szCs w:val="22"/>
-        </w:rPr>
-      </w:pPr>
-    </w:p>
-    <w:p>
-      <w:pPr>
-        <w:rPr>
-          <w:sz w:val="22"/>
-          <w:szCs w:val="22"/>
-        </w:rPr>
-      </w:pPr>
-    </w:p>
-    <w:p>
-      <w:pPr>
-        <w:rPr>
-          <w:sz w:val="22"/>
-          <w:szCs w:val="22"/>
-        </w:rPr>
-      </w:pPr>
-    </w:p>
-    <w:p>
-      <w:pPr>
-        <w:rPr>
-          <w:sz w:val="22"/>
-          <w:szCs w:val="22"/>
-        </w:rPr>
-      </w:pPr>
-    </w:p>
-    <w:p>
-      <w:pPr>
-        <w:rPr>
-          <w:sz w:val="22"/>
-          <w:szCs w:val="22"/>
-        </w:rPr>
-      </w:pPr>
-    </w:p>
-    <w:p>
-      <w:pPr>
-        <w:rPr>
-          <w:sz w:val="22"/>
-          <w:szCs w:val="22"/>
-        </w:rPr>
-      </w:pPr>
-    </w:p>
-    <w:p>
-      <w:pPr>
-        <w:rPr>
-          <w:sz w:val="22"/>
-          <w:szCs w:val="22"/>
-        </w:rPr>
-      </w:pPr>
-    </w:p>
-    <w:p>
-      <w:pPr>
-        <w:rPr>
-          <w:sz w:val="22"/>
-          <w:szCs w:val="22"/>
-        </w:rPr>
-      </w:pPr>
-    </w:p>
-    <w:p>
-      <w:pPr>
-        <w:rPr>
-          <w:sz w:val="22"/>
-          <w:szCs w:val="22"/>
-        </w:rPr>
-      </w:pPr>
-    </w:p>
-    <w:p>
-      <w:pPr>
-        <w:rPr>
-          <w:sz w:val="22"/>
-          <w:szCs w:val="22"/>
-        </w:rPr>
-      </w:pPr>
-    </w:p>
-    <w:p>
-      <w:pPr>
-        <w:rPr>
-          <w:sz w:val="22"/>
-          <w:szCs w:val="22"/>
-        </w:rPr>
-      </w:pPr>
-    </w:p>
-    <w:p>
-      <w:pPr>
-        <w:rPr>
-          <w:sz w:val="22"/>
-          <w:szCs w:val="22"/>
-        </w:rPr>
-      </w:pPr>
-    </w:p>
-    <w:p>
-      <w:pPr>
-        <w:rPr>
-          <w:sz w:val="22"/>
-          <w:szCs w:val="22"/>
-        </w:rPr>
-      </w:pPr>
-    </w:p>
-    <w:p>
-      <w:pPr>
-        <w:rPr>
-          <w:sz w:val="22"/>
-          <w:szCs w:val="22"/>
-        </w:rPr>
-      </w:pPr>
-    </w:p>
-    <w:p>
-      <w:pPr>
-        <w:rPr>
-          <w:sz w:val="22"/>
-          <w:szCs w:val="22"/>
-        </w:rPr>
-      </w:pPr>
-    </w:p>
-    <w:p>
-      <w:pPr>
-        <w:rPr>
-          <w:sz w:val="22"/>
-          <w:szCs w:val="22"/>
-        </w:rPr>
-      </w:pPr>
-    </w:p>
-    <w:p>
-      <w:pPr>
-        <w:rPr>
-          <w:sz w:val="22"/>
-          <w:szCs w:val="22"/>
-        </w:rPr>
-      </w:pPr>
-    </w:p>
-    <w:p>
-      <w:pPr>
-        <w:rPr>
-          <w:sz w:val="22"/>
-          <w:szCs w:val="22"/>
-        </w:rPr>
-      </w:pPr>
-    </w:p>
-    <w:p>
-      <w:pPr>
-        <w:rPr>
-          <w:sz w:val="22"/>
-          <w:szCs w:val="22"/>
-        </w:rPr>
-      </w:pPr>
-    </w:p>
-    <w:p>
-      <w:pPr>
-        <w:rPr>
-          <w:sz w:val="22"/>
-          <w:szCs w:val="22"/>
-        </w:rPr>
-      </w:pPr>
-    </w:p>
-    <w:p>
-      <w:pPr>
-        <w:rPr>
-          <w:sz w:val="22"/>
-          <w:szCs w:val="22"/>
-        </w:rPr>
-      </w:pPr>
-    </w:p>
-    <w:p>
-      <w:pPr>
-        <w:rPr>
-          <w:sz w:val="22"/>
-          <w:szCs w:val="22"/>
-        </w:rPr>
-      </w:pPr>
-    </w:p>
-    <w:p>
-      <w:pPr>
-        <w:rPr>
-          <w:sz w:val="22"/>
-          <w:szCs w:val="22"/>
-        </w:rPr>
-      </w:pPr>
-    </w:p>
-    <w:p>
-      <w:pPr>
-        <w:rPr>
-          <w:sz w:val="22"/>
-          <w:szCs w:val="22"/>
-        </w:rPr>
-      </w:pPr>
-    </w:p>
-    <w:p>
-      <w:pPr>
-        <w:rPr>
-          <w:sz w:val="22"/>
+          <w:szCs w:val="22"/>
+        </w:rPr>
+      </w:pPr>
+    </w:p>
+    <w:p>
+      <w:pPr>
+        <w:rPr>
+          <w:szCs w:val="22"/>
+        </w:rPr>
+      </w:pPr>
+    </w:p>
+    <w:p>
+      <w:pPr>
+        <w:rPr>
+          <w:szCs w:val="22"/>
+        </w:rPr>
+      </w:pPr>
+    </w:p>
+    <w:p>
+      <w:pPr>
+        <w:rPr>
+          <w:szCs w:val="22"/>
+        </w:rPr>
+      </w:pPr>
+    </w:p>
+    <w:p>
+      <w:pPr>
+        <w:rPr>
+          <w:szCs w:val="22"/>
+        </w:rPr>
+      </w:pPr>
+    </w:p>
+    <w:p>
+      <w:pPr>
+        <w:rPr>
+          <w:szCs w:val="22"/>
+        </w:rPr>
+      </w:pPr>
+    </w:p>
+    <w:p>
+      <w:pPr>
+        <w:rPr>
+          <w:szCs w:val="22"/>
+        </w:rPr>
+      </w:pPr>
+    </w:p>
+    <w:p>
+      <w:pPr>
+        <w:rPr>
+          <w:szCs w:val="22"/>
+        </w:rPr>
+      </w:pPr>
+    </w:p>
+    <w:p>
+      <w:pPr>
+        <w:rPr>
+          <w:szCs w:val="22"/>
+        </w:rPr>
+      </w:pPr>
+    </w:p>
+    <w:p>
+      <w:pPr>
+        <w:rPr>
+          <w:szCs w:val="22"/>
+        </w:rPr>
+      </w:pPr>
+    </w:p>
+    <w:p>
+      <w:pPr>
+        <w:rPr>
+          <w:szCs w:val="22"/>
+        </w:rPr>
+      </w:pPr>
+    </w:p>
+    <w:p>
+      <w:pPr>
+        <w:rPr>
+          <w:szCs w:val="22"/>
+        </w:rPr>
+      </w:pPr>
+    </w:p>
+    <w:p>
+      <w:pPr>
+        <w:rPr>
+          <w:szCs w:val="22"/>
+        </w:rPr>
+      </w:pPr>
+    </w:p>
+    <w:p>
+      <w:pPr>
+        <w:rPr>
+          <w:szCs w:val="22"/>
+        </w:rPr>
+      </w:pPr>
+    </w:p>
+    <w:p>
+      <w:pPr>
+        <w:rPr>
+          <w:szCs w:val="22"/>
+        </w:rPr>
+      </w:pPr>
+    </w:p>
+    <w:p>
+      <w:pPr>
+        <w:rPr>
+          <w:szCs w:val="22"/>
+        </w:rPr>
+      </w:pPr>
+    </w:p>
+    <w:p>
+      <w:pPr>
+        <w:rPr>
+          <w:szCs w:val="22"/>
+        </w:rPr>
+      </w:pPr>
+    </w:p>
+    <w:p>
+      <w:pPr>
+        <w:rPr>
+          <w:szCs w:val="22"/>
+        </w:rPr>
+      </w:pPr>
+    </w:p>
+    <w:p>
+      <w:pPr>
+        <w:rPr>
+          <w:szCs w:val="22"/>
+        </w:rPr>
+      </w:pPr>
+    </w:p>
+    <w:p>
+      <w:pPr>
+        <w:rPr>
+          <w:szCs w:val="22"/>
+        </w:rPr>
+      </w:pPr>
+    </w:p>
+    <w:p>
+      <w:pPr>
+        <w:rPr>
+          <w:szCs w:val="22"/>
+        </w:rPr>
+      </w:pPr>
+    </w:p>
+    <w:p>
+      <w:pPr>
+        <w:rPr>
+          <w:szCs w:val="22"/>
+        </w:rPr>
+      </w:pPr>
+    </w:p>
+    <w:p>
+      <w:pPr>
+        <w:rPr>
+          <w:szCs w:val="22"/>
+        </w:rPr>
+      </w:pPr>
+    </w:p>
+    <w:p>
+      <w:pPr>
+        <w:rPr>
+          <w:szCs w:val="22"/>
+        </w:rPr>
+      </w:pPr>
+    </w:p>
+    <w:p>
+      <w:pPr>
+        <w:rPr>
+          <w:szCs w:val="22"/>
+        </w:rPr>
+      </w:pPr>
+    </w:p>
+    <w:p>
+      <w:pPr>
+        <w:rPr>
+          <w:szCs w:val="22"/>
+        </w:rPr>
+      </w:pPr>
+    </w:p>
+    <w:p>
+      <w:pPr>
+        <w:rPr>
+          <w:szCs w:val="22"/>
+        </w:rPr>
+      </w:pPr>
+    </w:p>
+    <w:p>
+      <w:pPr>
+        <w:rPr>
+          <w:szCs w:val="22"/>
+        </w:rPr>
+      </w:pPr>
+    </w:p>
+    <w:p>
+      <w:pPr>
+        <w:rPr>
+          <w:szCs w:val="22"/>
+        </w:rPr>
+      </w:pPr>
+    </w:p>
+    <w:p>
+      <w:pPr>
+        <w:rPr>
+          <w:szCs w:val="22"/>
+        </w:rPr>
+      </w:pPr>
+    </w:p>
+    <w:p>
+      <w:pPr>
+        <w:rPr>
+          <w:szCs w:val="22"/>
+        </w:rPr>
+      </w:pPr>
+    </w:p>
+    <w:p>
+      <w:pPr>
+        <w:rPr>
+          <w:szCs w:val="22"/>
+        </w:rPr>
+      </w:pPr>
+    </w:p>
+    <w:p>
+      <w:pPr>
+        <w:rPr>
+          <w:szCs w:val="22"/>
+        </w:rPr>
+      </w:pPr>
+    </w:p>
+    <w:p>
+      <w:pPr>
+        <w:rPr>
+          <w:szCs w:val="22"/>
+        </w:rPr>
+      </w:pPr>
+    </w:p>
+    <w:p>
+      <w:pPr>
+        <w:rPr>
+          <w:szCs w:val="22"/>
+        </w:rPr>
+      </w:pPr>
+    </w:p>
+    <w:p>
+      <w:pPr>
+        <w:rPr>
+          <w:szCs w:val="22"/>
+        </w:rPr>
+      </w:pPr>
+    </w:p>
+    <w:p>
+      <w:pPr>
+        <w:rPr>
+          <w:szCs w:val="22"/>
+        </w:rPr>
+      </w:pPr>
+    </w:p>
+    <w:p>
+      <w:pPr>
+        <w:rPr>
+          <w:szCs w:val="22"/>
+        </w:rPr>
+      </w:pPr>
+    </w:p>
+    <w:p>
+      <w:pPr>
+        <w:rPr>
+          <w:szCs w:val="22"/>
+        </w:rPr>
+      </w:pPr>
+    </w:p>
+    <w:p>
+      <w:pPr>
+        <w:rPr>
+          <w:szCs w:val="22"/>
+        </w:rPr>
+      </w:pPr>
+    </w:p>
+    <w:p>
+      <w:pPr>
+        <w:rPr>
+          <w:szCs w:val="22"/>
+        </w:rPr>
+      </w:pPr>
+    </w:p>
+    <w:p>
+      <w:pPr>
+        <w:rPr>
+          <w:szCs w:val="22"/>
+        </w:rPr>
+      </w:pPr>
+    </w:p>
+    <w:p>
+      <w:pPr>
+        <w:rPr>
+          <w:szCs w:val="22"/>
+        </w:rPr>
+      </w:pPr>
+    </w:p>
+    <w:p>
+      <w:pPr>
+        <w:rPr>
+          <w:szCs w:val="22"/>
+        </w:rPr>
+      </w:pPr>
+    </w:p>
+    <w:p>
+      <w:pPr>
+        <w:rPr>
+          <w:szCs w:val="22"/>
+        </w:rPr>
+      </w:pPr>
+    </w:p>
+    <w:p>
+      <w:pPr>
+        <w:rPr>
           <w:szCs w:val="22"/>
         </w:rPr>
       </w:pPr>
@@ -1205,6 +1121,10 @@
         <w:t>The abstract is an overview of the work you have done. Highlight the purpose of the work and the key outcomes of the work.</w:t>
       </w:r>
     </w:p>
+    <w:p/>
+    <w:p/>
+    <w:p/>
+    <w:p/>
     <w:p/>
     <w:p/>
     <w:p/>
@@ -1275,6 +1195,7 @@
       <w:sdtEndPr>
         <w:rPr>
           <w:noProof/>
+          <w:sz w:val="22"/>
         </w:rPr>
       </w:sdtEndPr>
       <w:sdtContent>
@@ -1511,279 +1432,244 @@
     <w:p>
       <w:pPr>
         <w:rPr>
-          <w:sz w:val="22"/>
-          <w:szCs w:val="22"/>
-        </w:rPr>
-      </w:pPr>
-    </w:p>
-    <w:p>
-      <w:pPr>
-        <w:rPr>
-          <w:sz w:val="22"/>
-          <w:szCs w:val="22"/>
-        </w:rPr>
-      </w:pPr>
-    </w:p>
-    <w:p>
-      <w:pPr>
-        <w:rPr>
-          <w:sz w:val="22"/>
-          <w:szCs w:val="22"/>
-        </w:rPr>
-      </w:pPr>
-    </w:p>
-    <w:p>
-      <w:pPr>
-        <w:rPr>
-          <w:sz w:val="22"/>
-          <w:szCs w:val="22"/>
-        </w:rPr>
-      </w:pPr>
-    </w:p>
-    <w:p>
-      <w:pPr>
-        <w:rPr>
-          <w:sz w:val="22"/>
-          <w:szCs w:val="22"/>
-        </w:rPr>
-      </w:pPr>
-    </w:p>
-    <w:p>
-      <w:pPr>
-        <w:rPr>
-          <w:sz w:val="22"/>
-          <w:szCs w:val="22"/>
-        </w:rPr>
-      </w:pPr>
-    </w:p>
-    <w:p>
-      <w:pPr>
-        <w:rPr>
-          <w:sz w:val="22"/>
-          <w:szCs w:val="22"/>
-        </w:rPr>
-      </w:pPr>
-    </w:p>
-    <w:p>
-      <w:pPr>
-        <w:rPr>
-          <w:sz w:val="22"/>
-          <w:szCs w:val="22"/>
-        </w:rPr>
-      </w:pPr>
-    </w:p>
-    <w:p>
-      <w:pPr>
-        <w:rPr>
-          <w:sz w:val="22"/>
-          <w:szCs w:val="22"/>
-        </w:rPr>
-      </w:pPr>
-    </w:p>
-    <w:p>
-      <w:pPr>
-        <w:rPr>
-          <w:sz w:val="22"/>
-          <w:szCs w:val="22"/>
-        </w:rPr>
-      </w:pPr>
-    </w:p>
-    <w:p>
-      <w:pPr>
-        <w:rPr>
-          <w:sz w:val="22"/>
-          <w:szCs w:val="22"/>
-        </w:rPr>
-      </w:pPr>
-    </w:p>
-    <w:p>
-      <w:pPr>
-        <w:rPr>
-          <w:sz w:val="22"/>
-          <w:szCs w:val="22"/>
-        </w:rPr>
-      </w:pPr>
-    </w:p>
-    <w:p>
-      <w:pPr>
-        <w:rPr>
-          <w:sz w:val="22"/>
-          <w:szCs w:val="22"/>
-        </w:rPr>
-      </w:pPr>
-    </w:p>
-    <w:p>
-      <w:pPr>
-        <w:rPr>
-          <w:sz w:val="22"/>
-          <w:szCs w:val="22"/>
-        </w:rPr>
-      </w:pPr>
-    </w:p>
-    <w:p>
-      <w:pPr>
-        <w:rPr>
-          <w:sz w:val="22"/>
-          <w:szCs w:val="22"/>
-        </w:rPr>
-      </w:pPr>
-    </w:p>
-    <w:p>
-      <w:pPr>
-        <w:rPr>
-          <w:sz w:val="22"/>
-          <w:szCs w:val="22"/>
-        </w:rPr>
-      </w:pPr>
-    </w:p>
-    <w:p>
-      <w:pPr>
-        <w:rPr>
-          <w:sz w:val="22"/>
-          <w:szCs w:val="22"/>
-        </w:rPr>
-      </w:pPr>
-    </w:p>
-    <w:p>
-      <w:pPr>
-        <w:rPr>
-          <w:sz w:val="22"/>
-          <w:szCs w:val="22"/>
-        </w:rPr>
-      </w:pPr>
-    </w:p>
-    <w:p>
-      <w:pPr>
-        <w:rPr>
-          <w:sz w:val="22"/>
-          <w:szCs w:val="22"/>
-        </w:rPr>
-      </w:pPr>
-    </w:p>
-    <w:p>
-      <w:pPr>
-        <w:rPr>
-          <w:sz w:val="22"/>
-          <w:szCs w:val="22"/>
-        </w:rPr>
-      </w:pPr>
-    </w:p>
-    <w:p>
-      <w:pPr>
-        <w:rPr>
-          <w:sz w:val="22"/>
-          <w:szCs w:val="22"/>
-        </w:rPr>
-      </w:pPr>
-    </w:p>
-    <w:p>
-      <w:pPr>
-        <w:rPr>
-          <w:sz w:val="22"/>
-          <w:szCs w:val="22"/>
-        </w:rPr>
-      </w:pPr>
-    </w:p>
-    <w:p>
-      <w:pPr>
-        <w:rPr>
-          <w:sz w:val="22"/>
-          <w:szCs w:val="22"/>
-        </w:rPr>
-      </w:pPr>
-    </w:p>
-    <w:p>
-      <w:pPr>
-        <w:rPr>
-          <w:sz w:val="22"/>
-          <w:szCs w:val="22"/>
-        </w:rPr>
-      </w:pPr>
-    </w:p>
-    <w:p>
-      <w:pPr>
-        <w:rPr>
-          <w:sz w:val="22"/>
-          <w:szCs w:val="22"/>
-        </w:rPr>
-      </w:pPr>
-    </w:p>
-    <w:p>
-      <w:pPr>
-        <w:rPr>
-          <w:sz w:val="22"/>
-          <w:szCs w:val="22"/>
-        </w:rPr>
-      </w:pPr>
-    </w:p>
-    <w:p>
-      <w:pPr>
-        <w:rPr>
-          <w:sz w:val="22"/>
-          <w:szCs w:val="22"/>
-        </w:rPr>
-      </w:pPr>
-    </w:p>
-    <w:p>
-      <w:pPr>
-        <w:rPr>
-          <w:sz w:val="22"/>
-          <w:szCs w:val="22"/>
-        </w:rPr>
-      </w:pPr>
-    </w:p>
-    <w:p>
-      <w:pPr>
-        <w:rPr>
-          <w:sz w:val="22"/>
-          <w:szCs w:val="22"/>
-        </w:rPr>
-      </w:pPr>
-    </w:p>
-    <w:p>
-      <w:pPr>
-        <w:rPr>
-          <w:sz w:val="22"/>
-          <w:szCs w:val="22"/>
-        </w:rPr>
-      </w:pPr>
-    </w:p>
-    <w:p>
-      <w:pPr>
-        <w:rPr>
-          <w:sz w:val="22"/>
-          <w:szCs w:val="22"/>
-        </w:rPr>
-      </w:pPr>
-    </w:p>
-    <w:p>
-      <w:pPr>
-        <w:rPr>
-          <w:sz w:val="22"/>
-          <w:szCs w:val="22"/>
-        </w:rPr>
-      </w:pPr>
-    </w:p>
-    <w:p>
-      <w:pPr>
-        <w:rPr>
-          <w:sz w:val="22"/>
-          <w:szCs w:val="22"/>
-        </w:rPr>
-      </w:pPr>
-    </w:p>
-    <w:p>
-      <w:pPr>
-        <w:rPr>
-          <w:sz w:val="22"/>
-          <w:szCs w:val="22"/>
-        </w:rPr>
-      </w:pPr>
-    </w:p>
-    <w:p>
-      <w:pPr>
-        <w:rPr>
-          <w:sz w:val="22"/>
+          <w:szCs w:val="22"/>
+        </w:rPr>
+      </w:pPr>
+    </w:p>
+    <w:p>
+      <w:pPr>
+        <w:rPr>
+          <w:szCs w:val="22"/>
+        </w:rPr>
+      </w:pPr>
+    </w:p>
+    <w:p>
+      <w:pPr>
+        <w:rPr>
+          <w:szCs w:val="22"/>
+        </w:rPr>
+      </w:pPr>
+    </w:p>
+    <w:p>
+      <w:pPr>
+        <w:rPr>
+          <w:szCs w:val="22"/>
+        </w:rPr>
+      </w:pPr>
+    </w:p>
+    <w:p>
+      <w:pPr>
+        <w:rPr>
+          <w:szCs w:val="22"/>
+        </w:rPr>
+      </w:pPr>
+    </w:p>
+    <w:p>
+      <w:pPr>
+        <w:rPr>
+          <w:szCs w:val="22"/>
+        </w:rPr>
+      </w:pPr>
+    </w:p>
+    <w:p>
+      <w:pPr>
+        <w:rPr>
+          <w:szCs w:val="22"/>
+        </w:rPr>
+      </w:pPr>
+    </w:p>
+    <w:p>
+      <w:pPr>
+        <w:rPr>
+          <w:szCs w:val="22"/>
+        </w:rPr>
+      </w:pPr>
+    </w:p>
+    <w:p>
+      <w:pPr>
+        <w:rPr>
+          <w:szCs w:val="22"/>
+        </w:rPr>
+      </w:pPr>
+    </w:p>
+    <w:p>
+      <w:pPr>
+        <w:rPr>
+          <w:szCs w:val="22"/>
+        </w:rPr>
+      </w:pPr>
+    </w:p>
+    <w:p>
+      <w:pPr>
+        <w:rPr>
+          <w:szCs w:val="22"/>
+        </w:rPr>
+      </w:pPr>
+    </w:p>
+    <w:p>
+      <w:pPr>
+        <w:rPr>
+          <w:szCs w:val="22"/>
+        </w:rPr>
+      </w:pPr>
+    </w:p>
+    <w:p>
+      <w:pPr>
+        <w:rPr>
+          <w:szCs w:val="22"/>
+        </w:rPr>
+      </w:pPr>
+    </w:p>
+    <w:p>
+      <w:pPr>
+        <w:rPr>
+          <w:szCs w:val="22"/>
+        </w:rPr>
+      </w:pPr>
+    </w:p>
+    <w:p>
+      <w:pPr>
+        <w:rPr>
+          <w:szCs w:val="22"/>
+        </w:rPr>
+      </w:pPr>
+    </w:p>
+    <w:p>
+      <w:pPr>
+        <w:rPr>
+          <w:szCs w:val="22"/>
+        </w:rPr>
+      </w:pPr>
+    </w:p>
+    <w:p>
+      <w:pPr>
+        <w:rPr>
+          <w:szCs w:val="22"/>
+        </w:rPr>
+      </w:pPr>
+    </w:p>
+    <w:p>
+      <w:pPr>
+        <w:rPr>
+          <w:szCs w:val="22"/>
+        </w:rPr>
+      </w:pPr>
+    </w:p>
+    <w:p>
+      <w:pPr>
+        <w:rPr>
+          <w:szCs w:val="22"/>
+        </w:rPr>
+      </w:pPr>
+    </w:p>
+    <w:p>
+      <w:pPr>
+        <w:rPr>
+          <w:szCs w:val="22"/>
+        </w:rPr>
+      </w:pPr>
+    </w:p>
+    <w:p>
+      <w:pPr>
+        <w:rPr>
+          <w:szCs w:val="22"/>
+        </w:rPr>
+      </w:pPr>
+    </w:p>
+    <w:p>
+      <w:pPr>
+        <w:rPr>
+          <w:szCs w:val="22"/>
+        </w:rPr>
+      </w:pPr>
+    </w:p>
+    <w:p>
+      <w:pPr>
+        <w:rPr>
+          <w:szCs w:val="22"/>
+        </w:rPr>
+      </w:pPr>
+    </w:p>
+    <w:p>
+      <w:pPr>
+        <w:rPr>
+          <w:szCs w:val="22"/>
+        </w:rPr>
+      </w:pPr>
+    </w:p>
+    <w:p>
+      <w:pPr>
+        <w:rPr>
+          <w:szCs w:val="22"/>
+        </w:rPr>
+      </w:pPr>
+    </w:p>
+    <w:p>
+      <w:pPr>
+        <w:rPr>
+          <w:szCs w:val="22"/>
+        </w:rPr>
+      </w:pPr>
+    </w:p>
+    <w:p>
+      <w:pPr>
+        <w:rPr>
+          <w:szCs w:val="22"/>
+        </w:rPr>
+      </w:pPr>
+    </w:p>
+    <w:p>
+      <w:pPr>
+        <w:rPr>
+          <w:szCs w:val="22"/>
+        </w:rPr>
+      </w:pPr>
+    </w:p>
+    <w:p>
+      <w:pPr>
+        <w:rPr>
+          <w:szCs w:val="22"/>
+        </w:rPr>
+      </w:pPr>
+    </w:p>
+    <w:p>
+      <w:pPr>
+        <w:rPr>
+          <w:szCs w:val="22"/>
+        </w:rPr>
+      </w:pPr>
+    </w:p>
+    <w:p>
+      <w:pPr>
+        <w:rPr>
+          <w:szCs w:val="22"/>
+        </w:rPr>
+      </w:pPr>
+    </w:p>
+    <w:p>
+      <w:pPr>
+        <w:rPr>
+          <w:szCs w:val="22"/>
+        </w:rPr>
+      </w:pPr>
+    </w:p>
+    <w:p>
+      <w:pPr>
+        <w:rPr>
+          <w:szCs w:val="22"/>
+        </w:rPr>
+      </w:pPr>
+    </w:p>
+    <w:p>
+      <w:pPr>
+        <w:rPr>
+          <w:szCs w:val="22"/>
+        </w:rPr>
+      </w:pPr>
+    </w:p>
+    <w:p>
+      <w:pPr>
+        <w:rPr>
           <w:szCs w:val="22"/>
         </w:rPr>
       </w:pPr>
@@ -1862,9 +1748,169 @@
     </w:p>
     <w:p/>
     <w:p>
-      <w:pPr>
-        <w:rPr>
-          <w:sz w:val="22"/>
+      <w:r>
+        <w:t xml:space="preserve">The European Space Agency (ESA) will soon launch the second part of their ExoMars mission. Rosalind Franklin is the rover that shall travel to the surface of Mars with the goal of attempting to establish if there is or ever has been life on Mars. </w:t>
+      </w:r>
+    </w:p>
+    <w:p/>
+    <w:p>
+      <w:pPr>
+        <w:rPr>
+          <w:rFonts w:ascii="Times New Roman" w:eastAsia="Times New Roman" w:hAnsi="Times New Roman" w:cs="Times New Roman"/>
+          <w:sz w:val="24"/>
+          <w:lang w:eastAsia="en-GB"/>
+        </w:rPr>
+      </w:pPr>
+      <w:r>
+        <w:t xml:space="preserve">One of the rovers many instruments is PanCam, a camera system tasked with capturing how the planet looks and preparing these images to be sent back to Earth. Part of this preparation is the compression of the images to reduce their storage space and allow for a more streamlined and hopefully less error prone transfer back to Earth. The ESA has chosen to use the </w:t>
+      </w:r>
+      <w:r>
+        <w:rPr>
+          <w:lang w:eastAsia="en-GB"/>
+        </w:rPr>
+        <w:t>CCSDS 122.0-B-2</w:t>
+      </w:r>
+      <w:r>
+        <w:rPr>
+          <w:lang w:eastAsia="en-GB"/>
+        </w:rPr>
+        <w:t xml:space="preserve"> compression standard, the purpose of this report is to establish a justification for this, and reasons why other compression methods such as JPEG 2000 (</w:t>
+      </w:r>
+      <w:r>
+        <w:rPr>
+          <w:lang w:eastAsia="en-GB"/>
+        </w:rPr>
+        <w:t>J2K</w:t>
+      </w:r>
+      <w:r>
+        <w:rPr>
+          <w:lang w:eastAsia="en-GB"/>
+        </w:rPr>
+        <w:t>)</w:t>
+      </w:r>
+      <w:r>
+        <w:rPr>
+          <w:lang w:eastAsia="en-GB"/>
+        </w:rPr>
+        <w:t xml:space="preserve"> are not used. This is done through the encoding of sample images taken from the Aberystwyth University PanCam </w:t>
+      </w:r>
+      <w:r>
+        <w:rPr>
+          <w:lang w:eastAsia="en-GB"/>
+        </w:rPr>
+        <w:t>Emulator (</w:t>
+      </w:r>
+      <w:r>
+        <w:rPr>
+          <w:lang w:eastAsia="en-GB"/>
+        </w:rPr>
+        <w:t>AUPE), through both compression algorithms</w:t>
+      </w:r>
+      <w:r>
+        <w:rPr>
+          <w:lang w:eastAsia="en-GB"/>
+        </w:rPr>
+        <w:t>, after which the results are compared against each other.</w:t>
+      </w:r>
+    </w:p>
+    <w:p/>
+    <w:p>
+      <w:r>
+        <w:t xml:space="preserve">A sensible approach to begin seemed to be to conduct some preliminary research into image compression. This included not only image compression algorithms used in a variety of disciplines including medicine, graphic </w:t>
+      </w:r>
+      <w:r>
+        <w:t>design,</w:t>
+      </w:r>
+      <w:r>
+        <w:t xml:space="preserve"> and military applications, but also, the theory behind image compression, i.e., lossy versus lossless compression, techniques used in image compression, includ</w:t>
+      </w:r>
+      <w:r>
+        <w:t>ing -</w:t>
+      </w:r>
+      <w:r>
+        <w:t xml:space="preserve"> but not limited to; quantization, discrete cosine transform (DCT), fractal compression – and performance comparisons of some compression algorithms.</w:t>
+      </w:r>
+    </w:p>
+    <w:p>
+      <w:r>
+        <w:t> </w:t>
+      </w:r>
+    </w:p>
+    <w:p>
+      <w:r>
+        <w:t>The goal of this was to try and establish what sort of numerical operations these algorithms were performing, and through this, trying to build an understanding of how the quality assessment algorithms</w:t>
+      </w:r>
+      <w:r>
+        <w:t xml:space="preserve"> - that would be used as part of the overall analysis of the compression algorithms </w:t>
+      </w:r>
+      <w:r>
+        <w:t>- might</w:t>
+      </w:r>
+      <w:r>
+        <w:t xml:space="preserve"> begin to calculate numerical quality in a general sense. This was very useful for understanding metrics such as Mean Square Error (MSE), Root Mean Square Error (RMSE), and Peak Signal to Noise Ratio (PSNR).</w:t>
+      </w:r>
+    </w:p>
+    <w:p/>
+    <w:p>
+      <w:r>
+        <w:t>During this preliminary research, a grouping system of image quality assessment (IQA) methods was identified. Methods are grouped into Full Reference (FR), Reduced Reference (RR), and No Reference (NR) IQA methods. They refer to if a ‘perfect’ quality - original image is used as</w:t>
+      </w:r>
+      <w:r>
+        <w:t xml:space="preserve"> a reference as</w:t>
+      </w:r>
+      <w:r>
+        <w:t xml:space="preserve"> part of the algorithm to compare to the compressed version. For this project, FR seemed the most appropriate since there </w:t>
+      </w:r>
+      <w:r>
+        <w:rPr>
+          <w:i/>
+          <w:iCs/>
+        </w:rPr>
+        <w:t>are</w:t>
+      </w:r>
+      <w:r>
+        <w:t xml:space="preserve"> original images to be accessed and so</w:t>
+      </w:r>
+      <w:r>
+        <w:t xml:space="preserve"> if</w:t>
+      </w:r>
+      <w:r>
+        <w:t xml:space="preserve"> the more comprehensive algorithms can be exercised as part</w:t>
+      </w:r>
+      <w:r>
+        <w:t xml:space="preserve"> of testing of PanCam and as part</w:t>
+      </w:r>
+      <w:r>
+        <w:t xml:space="preserve"> of </w:t>
+      </w:r>
+      <w:r>
+        <w:t>this project</w:t>
+      </w:r>
+      <w:r>
+        <w:t xml:space="preserve">, </w:t>
+      </w:r>
+      <w:r>
+        <w:t xml:space="preserve">the greater assurance we can have as to our understanding of the level of compression and quality of the images being sent </w:t>
+      </w:r>
+      <w:r>
+        <w:t>back by Rosalind Franklin.</w:t>
+      </w:r>
+    </w:p>
+    <w:p/>
+    <w:p>
+      <w:r>
+        <w:t xml:space="preserve">One motivation for this project was having the opportunity to produce something that could potentially have real world implications towards the operational effectiveness of the European Space Agencies (ESA) Rosalind Franklin rover. Moreover, developing a tailored script (written in Python) that’s sole purpose is to facilitate the gathering, </w:t>
+      </w:r>
+      <w:r>
+        <w:t>processing,</w:t>
+      </w:r>
+      <w:r>
+        <w:t xml:space="preserve"> and analysis of the numerical aspects of IQA algorithms.</w:t>
+      </w:r>
+    </w:p>
+    <w:p>
+      <w:pPr>
+        <w:rPr>
           <w:szCs w:val="22"/>
         </w:rPr>
       </w:pPr>
@@ -1887,25 +1933,395 @@
     </w:p>
     <w:p/>
     <w:p>
-      <w:pPr>
-        <w:pStyle w:val="Heading1"/>
+      <w:r>
+        <w:t xml:space="preserve">The projects focus is on IQA algorithms. To that end, regardless of the direction of the project, these algorithms would have </w:t>
+      </w:r>
+      <w:r>
+        <w:lastRenderedPageBreak/>
+        <w:t>to play a significant role</w:t>
+      </w:r>
+      <w:r>
+        <w:t xml:space="preserve"> in any conclusions or findings</w:t>
+      </w:r>
+      <w:r>
+        <w:t>. This led to the belief that a comparative study was the best approach</w:t>
+      </w:r>
+      <w:r>
+        <w:t>,</w:t>
+      </w:r>
+      <w:r>
+        <w:t xml:space="preserve"> since</w:t>
+      </w:r>
+      <w:r>
+        <w:t xml:space="preserve"> the result that</w:t>
+      </w:r>
+      <w:r>
+        <w:t xml:space="preserve"> objective IQA algorithms provide </w:t>
+      </w:r>
+      <w:r>
+        <w:t xml:space="preserve">are </w:t>
+      </w:r>
+      <w:r>
+        <w:t>numerical</w:t>
+      </w:r>
+      <w:r>
+        <w:t xml:space="preserve"> value</w:t>
+      </w:r>
+      <w:r>
+        <w:t>s</w:t>
+      </w:r>
+      <w:r>
+        <w:t xml:space="preserve">, for the quality </w:t>
+      </w:r>
+      <w:r>
+        <w:t>of images</w:t>
+      </w:r>
+      <w:r>
+        <w:t>. This leaves great scope for</w:t>
+      </w:r>
+      <w:r>
+        <w:t xml:space="preserve"> statistical analysis.</w:t>
+      </w:r>
+    </w:p>
+    <w:p/>
+    <w:p>
+      <w:proofErr w:type="gramStart"/>
+      <w:r>
+        <w:t>With this in mind, the</w:t>
+      </w:r>
+      <w:proofErr w:type="gramEnd"/>
+      <w:r>
+        <w:t xml:space="preserve"> logical progression was to compare the already selected compression algorithm with another </w:t>
+      </w:r>
+      <w:r>
+        <w:t>-</w:t>
+      </w:r>
+      <w:r>
+        <w:t xml:space="preserve"> that was</w:t>
+      </w:r>
+      <w:r>
+        <w:t xml:space="preserve"> not</w:t>
+      </w:r>
+      <w:r>
+        <w:t xml:space="preserve"> selected to be a part of PanCam - to try and establish the reasons that the aforementioned algorithm was chosen over the other. This led to the construction of the overall research question for this project:</w:t>
+      </w:r>
+    </w:p>
+    <w:p/>
+    <w:p>
+      <w:pPr>
         <w:rPr>
           <w:b/>
           <w:bCs/>
+          <w:lang w:eastAsia="en-GB"/>
         </w:rPr>
       </w:pPr>
       <w:r>
         <w:rPr>
           <w:b/>
           <w:bCs/>
+          <w:lang w:eastAsia="en-GB"/>
+        </w:rPr>
+        <w:t>Given the quality of compressed images, what reasons are there for the use of the CCSDS 122.0-B-2 compression standard on PanCam, and why are other image compression algorithms not used in the context of interplanetary communication?</w:t>
+      </w:r>
+    </w:p>
+    <w:p>
+      <w:pPr>
+        <w:rPr>
+          <w:b/>
+          <w:bCs/>
+          <w:lang w:eastAsia="en-GB"/>
+        </w:rPr>
+      </w:pPr>
+    </w:p>
+    <w:p>
+      <w:pPr>
+        <w:rPr>
+          <w:lang w:eastAsia="en-GB"/>
+        </w:rPr>
+      </w:pPr>
+      <w:r>
+        <w:rPr>
+          <w:lang w:eastAsia="en-GB"/>
+        </w:rPr>
+        <w:t xml:space="preserve">This in turn lead to more specific questions regarding the technicalities of the project and its process, such </w:t>
+      </w:r>
+      <w:proofErr w:type="gramStart"/>
+      <w:r>
+        <w:rPr>
+          <w:lang w:eastAsia="en-GB"/>
+        </w:rPr>
+        <w:t>as;</w:t>
+      </w:r>
+      <w:proofErr w:type="gramEnd"/>
+      <w:r>
+        <w:rPr>
+          <w:lang w:eastAsia="en-GB"/>
+        </w:rPr>
+        <w:t xml:space="preserve"> Which IQA algorithms would be best suited to a project of this nature? What sort of analysis and statistical metrics should be applied to any collected data? What would be the best </w:t>
+      </w:r>
+      <w:r>
+        <w:rPr>
+          <w:lang w:eastAsia="en-GB"/>
+        </w:rPr>
+        <w:t>method</w:t>
+      </w:r>
+      <w:r>
+        <w:rPr>
+          <w:lang w:eastAsia="en-GB"/>
+        </w:rPr>
+        <w:t xml:space="preserve"> to approach this</w:t>
+      </w:r>
+      <w:r>
+        <w:rPr>
+          <w:lang w:eastAsia="en-GB"/>
+        </w:rPr>
+        <w:t xml:space="preserve"> question?</w:t>
+      </w:r>
+    </w:p>
+    <w:p>
+      <w:pPr>
+        <w:rPr>
+          <w:lang w:eastAsia="en-GB"/>
+        </w:rPr>
+      </w:pPr>
+    </w:p>
+    <w:p>
+      <w:pPr>
+        <w:rPr>
+          <w:lang w:eastAsia="en-GB"/>
+        </w:rPr>
+      </w:pPr>
+      <w:r>
+        <w:rPr>
+          <w:lang w:eastAsia="en-GB"/>
+        </w:rPr>
+        <w:t>The chosen research question</w:t>
+      </w:r>
+      <w:r>
+        <w:rPr>
+          <w:lang w:eastAsia="en-GB"/>
+        </w:rPr>
+        <w:t xml:space="preserve"> also has the advantage of leaving the door open for further research or variations</w:t>
+      </w:r>
+      <w:r>
+        <w:rPr>
+          <w:lang w:eastAsia="en-GB"/>
+        </w:rPr>
+        <w:t xml:space="preserve"> of this project, for instance, delving further into the question of which IQA algorithms are most suitable as metrics for assessing image quality in the context of space mission or conducting the same or similar research with other possibly more advanced image compression algorithms other than J2K.</w:t>
+      </w:r>
+    </w:p>
+    <w:p>
+      <w:pPr>
+        <w:rPr>
+          <w:lang w:eastAsia="en-GB"/>
+        </w:rPr>
+      </w:pPr>
+    </w:p>
+    <w:p>
+      <w:pPr>
+        <w:rPr>
+          <w:lang w:eastAsia="en-GB"/>
+        </w:rPr>
+      </w:pPr>
+    </w:p>
+    <w:p>
+      <w:pPr>
+        <w:pStyle w:val="Heading2"/>
+        <w:rPr>
+          <w:b/>
+          <w:bCs/>
+          <w:lang w:eastAsia="en-GB"/>
+        </w:rPr>
+      </w:pPr>
+      <w:r>
+        <w:rPr>
+          <w:b/>
+          <w:bCs/>
+          <w:lang w:eastAsia="en-GB"/>
+        </w:rPr>
+        <w:t>Process</w:t>
+      </w:r>
+    </w:p>
+    <w:p>
+      <w:pPr>
+        <w:rPr>
+          <w:lang w:eastAsia="en-GB"/>
+        </w:rPr>
+      </w:pPr>
+    </w:p>
+    <w:p>
+      <w:pPr>
+        <w:rPr>
+          <w:lang w:eastAsia="en-GB"/>
+        </w:rPr>
+      </w:pPr>
+      <w:r>
+        <w:rPr>
+          <w:lang w:eastAsia="en-GB"/>
+        </w:rPr>
+        <w:t xml:space="preserve">This project is a comparison using objective measures. Mathematical processes conducted by the computer and then interpreted by the user. Due to this fact, the data collected was always going to Quantitative data. A </w:t>
+      </w:r>
+      <w:r>
+        <w:rPr>
+          <w:lang w:eastAsia="en-GB"/>
+        </w:rPr>
+        <w:t>positivism-based</w:t>
+      </w:r>
+      <w:r>
+        <w:rPr>
+          <w:vertAlign w:val="superscript"/>
+          <w:lang w:eastAsia="en-GB"/>
+        </w:rPr>
+        <w:t xml:space="preserve"> [1]</w:t>
+      </w:r>
+      <w:r>
+        <w:rPr>
+          <w:lang w:eastAsia="en-GB"/>
+        </w:rPr>
+        <w:t xml:space="preserve"> research project, collecting primary data for processing and to develop conclusions from. </w:t>
+      </w:r>
+    </w:p>
+    <w:p>
+      <w:pPr>
+        <w:rPr>
+          <w:lang w:eastAsia="en-GB"/>
+        </w:rPr>
+      </w:pPr>
+    </w:p>
+    <w:p>
+      <w:pPr>
+        <w:rPr>
+          <w:lang w:eastAsia="en-GB"/>
+        </w:rPr>
+      </w:pPr>
+      <w:r>
+        <w:rPr>
+          <w:lang w:eastAsia="en-GB"/>
+        </w:rPr>
+        <w:t>An inductive process, aiming to answer the overall research question first proposed at the beginning of the project.</w:t>
+      </w:r>
+      <w:r>
+        <w:rPr>
+          <w:lang w:eastAsia="en-GB"/>
+        </w:rPr>
+        <w:t xml:space="preserve"> Moreover, the process may be described as exploratory </w:t>
+      </w:r>
+      <w:r>
+        <w:rPr>
+          <w:lang w:eastAsia="en-GB"/>
+        </w:rPr>
+        <w:t>given that the compression algorithm has already been decided upon for the rover, and that trying to produce a conclusive set of results would be beyond the scope of this project.</w:t>
+      </w:r>
+      <w:r>
+        <w:rPr>
+          <w:vertAlign w:val="superscript"/>
+          <w:lang w:eastAsia="en-GB"/>
+        </w:rPr>
+        <w:t>[</w:t>
+      </w:r>
+      <w:r>
+        <w:rPr>
+          <w:vertAlign w:val="superscript"/>
+          <w:lang w:eastAsia="en-GB"/>
+        </w:rPr>
+        <w:t>2]</w:t>
+      </w:r>
+      <w:r>
+        <w:rPr>
+          <w:lang w:eastAsia="en-GB"/>
+        </w:rPr>
+        <w:t xml:space="preserve"> These are very blanket terms that best describe a process that was dynamic and constantly changing based on complications encountered at various stages and the capricious availability of pre-existing libraries and/or implementations of IQA algorithms.</w:t>
+      </w:r>
+    </w:p>
+    <w:p>
+      <w:pPr>
+        <w:rPr>
+          <w:lang w:eastAsia="en-GB"/>
+        </w:rPr>
+      </w:pPr>
+    </w:p>
+    <w:p>
+      <w:pPr>
+        <w:rPr>
+          <w:lang w:eastAsia="en-GB"/>
+        </w:rPr>
+      </w:pPr>
+      <w:r>
+        <w:rPr>
+          <w:lang w:eastAsia="en-GB"/>
+        </w:rPr>
+        <w:t xml:space="preserve">Finally, regarding the production of a technical submission. The project was research focused and so, a technical submission was not going to be of the same nature or standard of complexity as the likes of a project involving the development of some bespoke software, because of this, following an Agile Development approach was challenging. Nonetheless, </w:t>
+      </w:r>
+      <w:r>
+        <w:rPr>
+          <w:lang w:eastAsia="en-GB"/>
+        </w:rPr>
+        <w:t xml:space="preserve">a SCRUM approach was loosely adopted and maintained over the lifecycle of the project, with a ‘sprint’ being a </w:t>
+      </w:r>
+      <w:r>
+        <w:rPr>
+          <w:lang w:eastAsia="en-GB"/>
+        </w:rPr>
+        <w:t>weeklong</w:t>
+      </w:r>
+      <w:r>
+        <w:rPr>
+          <w:lang w:eastAsia="en-GB"/>
+        </w:rPr>
+        <w:t>, and the planning for said sprint being conducted at the end of the previous sprint.</w:t>
+      </w:r>
+    </w:p>
+    <w:p>
+      <w:pPr>
+        <w:pStyle w:val="Heading1"/>
+        <w:rPr>
+          <w:b/>
+          <w:bCs/>
+        </w:rPr>
+      </w:pPr>
+      <w:r>
+        <w:rPr>
+          <w:b/>
+          <w:bCs/>
         </w:rPr>
         <w:t>References</w:t>
       </w:r>
     </w:p>
     <w:p/>
-    <w:p/>
-    <w:p>
-      <w:pPr>
+    <w:p>
+      <w:pPr>
+        <w:pStyle w:val="ListParagraph"/>
+        <w:numPr>
+          <w:ilvl w:val="0"/>
+          <w:numId w:val="6"/>
+        </w:numPr>
+        <w:rPr>
+          <w:sz w:val="24"/>
+        </w:rPr>
+      </w:pPr>
+      <w:r>
+        <w:t xml:space="preserve">Clark, A.M. (1998), The qualitative-quantitative debate: moving from positivism and confrontation to post-positivism and reconciliation. Journal of Advanced Nursing, 27: </w:t>
+      </w:r>
+      <w:r>
+        <w:lastRenderedPageBreak/>
+        <w:t xml:space="preserve">1242-1249. </w:t>
+      </w:r>
+      <w:hyperlink r:id="rId12" w:history="1">
+        <w:r>
+          <w:rPr>
+            <w:rStyle w:val="Hyperlink"/>
+          </w:rPr>
+          <w:t>https://doi.org/10.1046/j.1365-2648.1998.00651.x</w:t>
+        </w:r>
+      </w:hyperlink>
+    </w:p>
+    <w:p>
+      <w:pPr>
+        <w:pStyle w:val="ListParagraph"/>
+        <w:numPr>
+          <w:ilvl w:val="0"/>
+          <w:numId w:val="6"/>
+        </w:numPr>
         <w:sectPr>
           <w:type w:val="nextColumn"/>
           <w:pgSz w:w="11906" w:h="16838"/>
@@ -1916,11 +2332,27 @@
           <w:docGrid w:linePitch="360"/>
         </w:sectPr>
       </w:pPr>
-    </w:p>
-    <w:p>
-      <w:pPr>
-        <w:rPr>
-          <w:sz w:val="22"/>
+      <w:r>
+        <w:t xml:space="preserve">Business Research Methodologies </w:t>
+      </w:r>
+      <w:hyperlink r:id="rId13" w:history="1">
+        <w:r>
+          <w:rPr>
+            <w:rStyle w:val="Hyperlink"/>
+          </w:rPr>
+          <w:t>https://research-methodology.net/research-methods/</w:t>
+        </w:r>
+      </w:hyperlink>
+      <w:r>
+        <w:t xml:space="preserve"> </w:t>
+      </w:r>
+      <w:r>
+        <w:t xml:space="preserve">  accessed 20/04/2022</w:t>
+      </w:r>
+    </w:p>
+    <w:p>
+      <w:pPr>
+        <w:rPr>
           <w:szCs w:val="22"/>
         </w:rPr>
         <w:sectPr>
@@ -1937,7 +2369,6 @@
     <w:p>
       <w:pPr>
         <w:rPr>
-          <w:sz w:val="22"/>
           <w:szCs w:val="22"/>
         </w:rPr>
       </w:pPr>
@@ -1956,7 +2387,7 @@
 </file>
 
 <file path=word/endnotes.xml><?xml version="1.0" encoding="utf-8"?>
-<w:endnotes xmlns:wpc="http://schemas.microsoft.com/office/word/2010/wordprocessingCanvas" xmlns:cx="http://schemas.microsoft.com/office/drawing/2014/chartex" xmlns:cx1="http://schemas.microsoft.com/office/drawing/2015/9/8/chartex" xmlns:cx2="http://schemas.microsoft.com/office/drawing/2015/10/21/chartex" xmlns:cx3="http://schemas.microsoft.com/office/drawing/2016/5/9/chartex" xmlns:cx4="http://schemas.microsoft.com/office/drawing/2016/5/10/chartex" xmlns:cx5="http://schemas.microsoft.com/office/drawing/2016/5/11/chartex" xmlns:cx6="http://schemas.microsoft.com/office/drawing/2016/5/12/chartex" xmlns:cx7="http://schemas.microsoft.com/office/drawing/2016/5/13/chartex" xmlns:cx8="http://schemas.microsoft.com/office/drawing/2016/5/14/chartex" xmlns:mc="http://schemas.openxmlformats.org/markup-compatibility/2006" xmlns:aink="http://schemas.microsoft.com/office/drawing/2016/ink" xmlns:am3d="http://schemas.microsoft.com/office/drawing/2017/model3d" xmlns:o="urn:schemas-microsoft-com:office:office" xmlns:r="http://schemas.openxmlformats.org/officeDocument/2006/relationships" xmlns:m="http://schemas.openxmlformats.org/officeDocument/2006/math" xmlns:v="urn:schemas-microsoft-com:vml" xmlns:wp14="http://schemas.microsoft.com/office/word/2010/wordprocessingDrawing" xmlns:wp="http://schemas.openxmlformats.org/drawingml/2006/wordprocessingDrawing" xmlns:w10="urn:schemas-microsoft-com:office:word" xmlns:w="http://schemas.openxmlformats.org/wordprocessingml/2006/main" xmlns:w14="http://schemas.microsoft.com/office/word/2010/wordml" xmlns:w15="http://schemas.microsoft.com/office/word/2012/wordml" xmlns:w16cex="http://schemas.microsoft.com/office/word/2018/wordml/cex" xmlns:w16cid="http://schemas.microsoft.com/office/word/2016/wordml/cid" xmlns:w16="http://schemas.microsoft.com/office/word/2018/wordml" xmlns:w16sdtdh="http://schemas.microsoft.com/office/word/2020/wordml/sdtdatahash" xmlns:w16se="http://schemas.microsoft.com/office/word/2015/wordml/symex" xmlns:wpg="http://schemas.microsoft.com/office/word/2010/wordprocessingGroup" xmlns:wpi="http://schemas.microsoft.com/office/word/2010/wordprocessingInk" xmlns:wne="http://schemas.microsoft.com/office/word/2006/wordml" xmlns:wps="http://schemas.microsoft.com/office/word/2010/wordprocessingShape" mc:Ignorable="w14 w15 w16se w16cid w16 w16cex w16sdtdh wp14">
+<w:endnotes xmlns:wpc="http://schemas.microsoft.com/office/word/2010/wordprocessingCanvas" xmlns:cx="http://schemas.microsoft.com/office/drawing/2014/chartex" xmlns:cx1="http://schemas.microsoft.com/office/drawing/2015/9/8/chartex" xmlns:cx2="http://schemas.microsoft.com/office/drawing/2015/10/21/chartex" xmlns:cx3="http://schemas.microsoft.com/office/drawing/2016/5/9/chartex" xmlns:cx4="http://schemas.microsoft.com/office/drawing/2016/5/10/chartex" xmlns:cx5="http://schemas.microsoft.com/office/drawing/2016/5/11/chartex" xmlns:cx6="http://schemas.microsoft.com/office/drawing/2016/5/12/chartex" xmlns:cx7="http://schemas.microsoft.com/office/drawing/2016/5/13/chartex" xmlns:cx8="http://schemas.microsoft.com/office/drawing/2016/5/14/chartex" xmlns:mc="http://schemas.openxmlformats.org/markup-compatibility/2006" xmlns:aink="http://schemas.microsoft.com/office/drawing/2016/ink" xmlns:am3d="http://schemas.microsoft.com/office/drawing/2017/model3d" xmlns:o="urn:schemas-microsoft-com:office:office" xmlns:oel="http://schemas.microsoft.com/office/2019/extlst" xmlns:r="http://schemas.openxmlformats.org/officeDocument/2006/relationships" xmlns:m="http://schemas.openxmlformats.org/officeDocument/2006/math" xmlns:v="urn:schemas-microsoft-com:vml" xmlns:wp14="http://schemas.microsoft.com/office/word/2010/wordprocessingDrawing" xmlns:wp="http://schemas.openxmlformats.org/drawingml/2006/wordprocessingDrawing" xmlns:w10="urn:schemas-microsoft-com:office:word" xmlns:w="http://schemas.openxmlformats.org/wordprocessingml/2006/main" xmlns:w14="http://schemas.microsoft.com/office/word/2010/wordml" xmlns:w15="http://schemas.microsoft.com/office/word/2012/wordml" xmlns:w16cex="http://schemas.microsoft.com/office/word/2018/wordml/cex" xmlns:w16cid="http://schemas.microsoft.com/office/word/2016/wordml/cid" xmlns:w16="http://schemas.microsoft.com/office/word/2018/wordml" xmlns:w16sdtdh="http://schemas.microsoft.com/office/word/2020/wordml/sdtdatahash" xmlns:w16se="http://schemas.microsoft.com/office/word/2015/wordml/symex" xmlns:wpg="http://schemas.microsoft.com/office/word/2010/wordprocessingGroup" xmlns:wpi="http://schemas.microsoft.com/office/word/2010/wordprocessingInk" xmlns:wne="http://schemas.microsoft.com/office/word/2006/wordml" xmlns:wps="http://schemas.microsoft.com/office/word/2010/wordprocessingShape" mc:Ignorable="w14 w15 w16se w16cid w16 w16cex w16sdtdh wp14">
   <w:endnote w:type="separator" w:id="-1">
     <w:p>
       <w:r>
@@ -1975,7 +2406,7 @@
 </file>
 
 <file path=word/footer1.xml><?xml version="1.0" encoding="utf-8"?>
-<w:ftr xmlns:wpc="http://schemas.microsoft.com/office/word/2010/wordprocessingCanvas" xmlns:cx="http://schemas.microsoft.com/office/drawing/2014/chartex" xmlns:cx1="http://schemas.microsoft.com/office/drawing/2015/9/8/chartex" xmlns:cx2="http://schemas.microsoft.com/office/drawing/2015/10/21/chartex" xmlns:cx3="http://schemas.microsoft.com/office/drawing/2016/5/9/chartex" xmlns:cx4="http://schemas.microsoft.com/office/drawing/2016/5/10/chartex" xmlns:cx5="http://schemas.microsoft.com/office/drawing/2016/5/11/chartex" xmlns:cx6="http://schemas.microsoft.com/office/drawing/2016/5/12/chartex" xmlns:cx7="http://schemas.microsoft.com/office/drawing/2016/5/13/chartex" xmlns:cx8="http://schemas.microsoft.com/office/drawing/2016/5/14/chartex" xmlns:mc="http://schemas.openxmlformats.org/markup-compatibility/2006" xmlns:aink="http://schemas.microsoft.com/office/drawing/2016/ink" xmlns:am3d="http://schemas.microsoft.com/office/drawing/2017/model3d" xmlns:o="urn:schemas-microsoft-com:office:office" xmlns:r="http://schemas.openxmlformats.org/officeDocument/2006/relationships" xmlns:m="http://schemas.openxmlformats.org/officeDocument/2006/math" xmlns:v="urn:schemas-microsoft-com:vml" xmlns:wp14="http://schemas.microsoft.com/office/word/2010/wordprocessingDrawing" xmlns:wp="http://schemas.openxmlformats.org/drawingml/2006/wordprocessingDrawing" xmlns:w10="urn:schemas-microsoft-com:office:word" xmlns:w="http://schemas.openxmlformats.org/wordprocessingml/2006/main" xmlns:w14="http://schemas.microsoft.com/office/word/2010/wordml" xmlns:w15="http://schemas.microsoft.com/office/word/2012/wordml" xmlns:w16cex="http://schemas.microsoft.com/office/word/2018/wordml/cex" xmlns:w16cid="http://schemas.microsoft.com/office/word/2016/wordml/cid" xmlns:w16="http://schemas.microsoft.com/office/word/2018/wordml" xmlns:w16sdtdh="http://schemas.microsoft.com/office/word/2020/wordml/sdtdatahash" xmlns:w16se="http://schemas.microsoft.com/office/word/2015/wordml/symex" xmlns:wpg="http://schemas.microsoft.com/office/word/2010/wordprocessingGroup" xmlns:wpi="http://schemas.microsoft.com/office/word/2010/wordprocessingInk" xmlns:wne="http://schemas.microsoft.com/office/word/2006/wordml" xmlns:wps="http://schemas.microsoft.com/office/word/2010/wordprocessingShape" mc:Ignorable="w14 w15 w16se w16cid w16 w16cex w16sdtdh wp14">
+<w:ftr xmlns:wpc="http://schemas.microsoft.com/office/word/2010/wordprocessingCanvas" xmlns:cx="http://schemas.microsoft.com/office/drawing/2014/chartex" xmlns:cx1="http://schemas.microsoft.com/office/drawing/2015/9/8/chartex" xmlns:cx2="http://schemas.microsoft.com/office/drawing/2015/10/21/chartex" xmlns:cx3="http://schemas.microsoft.com/office/drawing/2016/5/9/chartex" xmlns:cx4="http://schemas.microsoft.com/office/drawing/2016/5/10/chartex" xmlns:cx5="http://schemas.microsoft.com/office/drawing/2016/5/11/chartex" xmlns:cx6="http://schemas.microsoft.com/office/drawing/2016/5/12/chartex" xmlns:cx7="http://schemas.microsoft.com/office/drawing/2016/5/13/chartex" xmlns:cx8="http://schemas.microsoft.com/office/drawing/2016/5/14/chartex" xmlns:mc="http://schemas.openxmlformats.org/markup-compatibility/2006" xmlns:aink="http://schemas.microsoft.com/office/drawing/2016/ink" xmlns:am3d="http://schemas.microsoft.com/office/drawing/2017/model3d" xmlns:o="urn:schemas-microsoft-com:office:office" xmlns:oel="http://schemas.microsoft.com/office/2019/extlst" xmlns:r="http://schemas.openxmlformats.org/officeDocument/2006/relationships" xmlns:m="http://schemas.openxmlformats.org/officeDocument/2006/math" xmlns:v="urn:schemas-microsoft-com:vml" xmlns:wp14="http://schemas.microsoft.com/office/word/2010/wordprocessingDrawing" xmlns:wp="http://schemas.openxmlformats.org/drawingml/2006/wordprocessingDrawing" xmlns:w10="urn:schemas-microsoft-com:office:word" xmlns:w="http://schemas.openxmlformats.org/wordprocessingml/2006/main" xmlns:w14="http://schemas.microsoft.com/office/word/2010/wordml" xmlns:w15="http://schemas.microsoft.com/office/word/2012/wordml" xmlns:w16cex="http://schemas.microsoft.com/office/word/2018/wordml/cex" xmlns:w16cid="http://schemas.microsoft.com/office/word/2016/wordml/cid" xmlns:w16="http://schemas.microsoft.com/office/word/2018/wordml" xmlns:w16sdtdh="http://schemas.microsoft.com/office/word/2020/wordml/sdtdatahash" xmlns:w16se="http://schemas.microsoft.com/office/word/2015/wordml/symex" xmlns:wpg="http://schemas.microsoft.com/office/word/2010/wordprocessingGroup" xmlns:wpi="http://schemas.microsoft.com/office/word/2010/wordprocessingInk" xmlns:wne="http://schemas.microsoft.com/office/word/2006/wordml" xmlns:wps="http://schemas.microsoft.com/office/word/2010/wordprocessingShape" mc:Ignorable="w14 w15 w16se w16cid w16 w16cex w16sdtdh wp14">
   <w:sdt>
     <w:sdtPr>
       <w:rPr>
@@ -2031,7 +2462,7 @@
 </file>
 
 <file path=word/footer2.xml><?xml version="1.0" encoding="utf-8"?>
-<w:ftr xmlns:wpc="http://schemas.microsoft.com/office/word/2010/wordprocessingCanvas" xmlns:cx="http://schemas.microsoft.com/office/drawing/2014/chartex" xmlns:cx1="http://schemas.microsoft.com/office/drawing/2015/9/8/chartex" xmlns:cx2="http://schemas.microsoft.com/office/drawing/2015/10/21/chartex" xmlns:cx3="http://schemas.microsoft.com/office/drawing/2016/5/9/chartex" xmlns:cx4="http://schemas.microsoft.com/office/drawing/2016/5/10/chartex" xmlns:cx5="http://schemas.microsoft.com/office/drawing/2016/5/11/chartex" xmlns:cx6="http://schemas.microsoft.com/office/drawing/2016/5/12/chartex" xmlns:cx7="http://schemas.microsoft.com/office/drawing/2016/5/13/chartex" xmlns:cx8="http://schemas.microsoft.com/office/drawing/2016/5/14/chartex" xmlns:mc="http://schemas.openxmlformats.org/markup-compatibility/2006" xmlns:aink="http://schemas.microsoft.com/office/drawing/2016/ink" xmlns:am3d="http://schemas.microsoft.com/office/drawing/2017/model3d" xmlns:o="urn:schemas-microsoft-com:office:office" xmlns:r="http://schemas.openxmlformats.org/officeDocument/2006/relationships" xmlns:m="http://schemas.openxmlformats.org/officeDocument/2006/math" xmlns:v="urn:schemas-microsoft-com:vml" xmlns:wp14="http://schemas.microsoft.com/office/word/2010/wordprocessingDrawing" xmlns:wp="http://schemas.openxmlformats.org/drawingml/2006/wordprocessingDrawing" xmlns:w10="urn:schemas-microsoft-com:office:word" xmlns:w="http://schemas.openxmlformats.org/wordprocessingml/2006/main" xmlns:w14="http://schemas.microsoft.com/office/word/2010/wordml" xmlns:w15="http://schemas.microsoft.com/office/word/2012/wordml" xmlns:w16cex="http://schemas.microsoft.com/office/word/2018/wordml/cex" xmlns:w16cid="http://schemas.microsoft.com/office/word/2016/wordml/cid" xmlns:w16="http://schemas.microsoft.com/office/word/2018/wordml" xmlns:w16sdtdh="http://schemas.microsoft.com/office/word/2020/wordml/sdtdatahash" xmlns:w16se="http://schemas.microsoft.com/office/word/2015/wordml/symex" xmlns:wpg="http://schemas.microsoft.com/office/word/2010/wordprocessingGroup" xmlns:wpi="http://schemas.microsoft.com/office/word/2010/wordprocessingInk" xmlns:wne="http://schemas.microsoft.com/office/word/2006/wordml" xmlns:wps="http://schemas.microsoft.com/office/word/2010/wordprocessingShape" mc:Ignorable="w14 w15 w16se w16cid w16 w16cex w16sdtdh wp14">
+<w:ftr xmlns:wpc="http://schemas.microsoft.com/office/word/2010/wordprocessingCanvas" xmlns:cx="http://schemas.microsoft.com/office/drawing/2014/chartex" xmlns:cx1="http://schemas.microsoft.com/office/drawing/2015/9/8/chartex" xmlns:cx2="http://schemas.microsoft.com/office/drawing/2015/10/21/chartex" xmlns:cx3="http://schemas.microsoft.com/office/drawing/2016/5/9/chartex" xmlns:cx4="http://schemas.microsoft.com/office/drawing/2016/5/10/chartex" xmlns:cx5="http://schemas.microsoft.com/office/drawing/2016/5/11/chartex" xmlns:cx6="http://schemas.microsoft.com/office/drawing/2016/5/12/chartex" xmlns:cx7="http://schemas.microsoft.com/office/drawing/2016/5/13/chartex" xmlns:cx8="http://schemas.microsoft.com/office/drawing/2016/5/14/chartex" xmlns:mc="http://schemas.openxmlformats.org/markup-compatibility/2006" xmlns:aink="http://schemas.microsoft.com/office/drawing/2016/ink" xmlns:am3d="http://schemas.microsoft.com/office/drawing/2017/model3d" xmlns:o="urn:schemas-microsoft-com:office:office" xmlns:oel="http://schemas.microsoft.com/office/2019/extlst" xmlns:r="http://schemas.openxmlformats.org/officeDocument/2006/relationships" xmlns:m="http://schemas.openxmlformats.org/officeDocument/2006/math" xmlns:v="urn:schemas-microsoft-com:vml" xmlns:wp14="http://schemas.microsoft.com/office/word/2010/wordprocessingDrawing" xmlns:wp="http://schemas.openxmlformats.org/drawingml/2006/wordprocessingDrawing" xmlns:w10="urn:schemas-microsoft-com:office:word" xmlns:w="http://schemas.openxmlformats.org/wordprocessingml/2006/main" xmlns:w14="http://schemas.microsoft.com/office/word/2010/wordml" xmlns:w15="http://schemas.microsoft.com/office/word/2012/wordml" xmlns:w16cex="http://schemas.microsoft.com/office/word/2018/wordml/cex" xmlns:w16cid="http://schemas.microsoft.com/office/word/2016/wordml/cid" xmlns:w16="http://schemas.microsoft.com/office/word/2018/wordml" xmlns:w16sdtdh="http://schemas.microsoft.com/office/word/2020/wordml/sdtdatahash" xmlns:w16se="http://schemas.microsoft.com/office/word/2015/wordml/symex" xmlns:wpg="http://schemas.microsoft.com/office/word/2010/wordprocessingGroup" xmlns:wpi="http://schemas.microsoft.com/office/word/2010/wordprocessingInk" xmlns:wne="http://schemas.microsoft.com/office/word/2006/wordml" xmlns:wps="http://schemas.microsoft.com/office/word/2010/wordprocessingShape" mc:Ignorable="w14 w15 w16se w16cid w16 w16cex w16sdtdh wp14">
   <w:p>
     <w:pPr>
       <w:pStyle w:val="Footer"/>
@@ -2128,7 +2559,7 @@
 </file>
 
 <file path=word/footnotes.xml><?xml version="1.0" encoding="utf-8"?>
-<w:footnotes xmlns:wpc="http://schemas.microsoft.com/office/word/2010/wordprocessingCanvas" xmlns:cx="http://schemas.microsoft.com/office/drawing/2014/chartex" xmlns:cx1="http://schemas.microsoft.com/office/drawing/2015/9/8/chartex" xmlns:cx2="http://schemas.microsoft.com/office/drawing/2015/10/21/chartex" xmlns:cx3="http://schemas.microsoft.com/office/drawing/2016/5/9/chartex" xmlns:cx4="http://schemas.microsoft.com/office/drawing/2016/5/10/chartex" xmlns:cx5="http://schemas.microsoft.com/office/drawing/2016/5/11/chartex" xmlns:cx6="http://schemas.microsoft.com/office/drawing/2016/5/12/chartex" xmlns:cx7="http://schemas.microsoft.com/office/drawing/2016/5/13/chartex" xmlns:cx8="http://schemas.microsoft.com/office/drawing/2016/5/14/chartex" xmlns:mc="http://schemas.openxmlformats.org/markup-compatibility/2006" xmlns:aink="http://schemas.microsoft.com/office/drawing/2016/ink" xmlns:am3d="http://schemas.microsoft.com/office/drawing/2017/model3d" xmlns:o="urn:schemas-microsoft-com:office:office" xmlns:r="http://schemas.openxmlformats.org/officeDocument/2006/relationships" xmlns:m="http://schemas.openxmlformats.org/officeDocument/2006/math" xmlns:v="urn:schemas-microsoft-com:vml" xmlns:wp14="http://schemas.microsoft.com/office/word/2010/wordprocessingDrawing" xmlns:wp="http://schemas.openxmlformats.org/drawingml/2006/wordprocessingDrawing" xmlns:w10="urn:schemas-microsoft-com:office:word" xmlns:w="http://schemas.openxmlformats.org/wordprocessingml/2006/main" xmlns:w14="http://schemas.microsoft.com/office/word/2010/wordml" xmlns:w15="http://schemas.microsoft.com/office/word/2012/wordml" xmlns:w16cex="http://schemas.microsoft.com/office/word/2018/wordml/cex" xmlns:w16cid="http://schemas.microsoft.com/office/word/2016/wordml/cid" xmlns:w16="http://schemas.microsoft.com/office/word/2018/wordml" xmlns:w16sdtdh="http://schemas.microsoft.com/office/word/2020/wordml/sdtdatahash" xmlns:w16se="http://schemas.microsoft.com/office/word/2015/wordml/symex" xmlns:wpg="http://schemas.microsoft.com/office/word/2010/wordprocessingGroup" xmlns:wpi="http://schemas.microsoft.com/office/word/2010/wordprocessingInk" xmlns:wne="http://schemas.microsoft.com/office/word/2006/wordml" xmlns:wps="http://schemas.microsoft.com/office/word/2010/wordprocessingShape" mc:Ignorable="w14 w15 w16se w16cid w16 w16cex w16sdtdh wp14">
+<w:footnotes xmlns:wpc="http://schemas.microsoft.com/office/word/2010/wordprocessingCanvas" xmlns:cx="http://schemas.microsoft.com/office/drawing/2014/chartex" xmlns:cx1="http://schemas.microsoft.com/office/drawing/2015/9/8/chartex" xmlns:cx2="http://schemas.microsoft.com/office/drawing/2015/10/21/chartex" xmlns:cx3="http://schemas.microsoft.com/office/drawing/2016/5/9/chartex" xmlns:cx4="http://schemas.microsoft.com/office/drawing/2016/5/10/chartex" xmlns:cx5="http://schemas.microsoft.com/office/drawing/2016/5/11/chartex" xmlns:cx6="http://schemas.microsoft.com/office/drawing/2016/5/12/chartex" xmlns:cx7="http://schemas.microsoft.com/office/drawing/2016/5/13/chartex" xmlns:cx8="http://schemas.microsoft.com/office/drawing/2016/5/14/chartex" xmlns:mc="http://schemas.openxmlformats.org/markup-compatibility/2006" xmlns:aink="http://schemas.microsoft.com/office/drawing/2016/ink" xmlns:am3d="http://schemas.microsoft.com/office/drawing/2017/model3d" xmlns:o="urn:schemas-microsoft-com:office:office" xmlns:oel="http://schemas.microsoft.com/office/2019/extlst" xmlns:r="http://schemas.openxmlformats.org/officeDocument/2006/relationships" xmlns:m="http://schemas.openxmlformats.org/officeDocument/2006/math" xmlns:v="urn:schemas-microsoft-com:vml" xmlns:wp14="http://schemas.microsoft.com/office/word/2010/wordprocessingDrawing" xmlns:wp="http://schemas.openxmlformats.org/drawingml/2006/wordprocessingDrawing" xmlns:w10="urn:schemas-microsoft-com:office:word" xmlns:w="http://schemas.openxmlformats.org/wordprocessingml/2006/main" xmlns:w14="http://schemas.microsoft.com/office/word/2010/wordml" xmlns:w15="http://schemas.microsoft.com/office/word/2012/wordml" xmlns:w16cex="http://schemas.microsoft.com/office/word/2018/wordml/cex" xmlns:w16cid="http://schemas.microsoft.com/office/word/2016/wordml/cid" xmlns:w16="http://schemas.microsoft.com/office/word/2018/wordml" xmlns:w16sdtdh="http://schemas.microsoft.com/office/word/2020/wordml/sdtdatahash" xmlns:w16se="http://schemas.microsoft.com/office/word/2015/wordml/symex" xmlns:wpg="http://schemas.microsoft.com/office/word/2010/wordprocessingGroup" xmlns:wpi="http://schemas.microsoft.com/office/word/2010/wordprocessingInk" xmlns:wne="http://schemas.microsoft.com/office/word/2006/wordml" xmlns:wps="http://schemas.microsoft.com/office/word/2010/wordprocessingShape" mc:Ignorable="w14 w15 w16se w16cid w16 w16cex w16sdtdh wp14">
   <w:footnote w:type="separator" w:id="-1">
     <w:p>
       <w:r>
@@ -2147,7 +2578,7 @@
 </file>
 
 <file path=word/header1.xml><?xml version="1.0" encoding="utf-8"?>
-<w:hdr xmlns:wpc="http://schemas.microsoft.com/office/word/2010/wordprocessingCanvas" xmlns:cx="http://schemas.microsoft.com/office/drawing/2014/chartex" xmlns:cx1="http://schemas.microsoft.com/office/drawing/2015/9/8/chartex" xmlns:cx2="http://schemas.microsoft.com/office/drawing/2015/10/21/chartex" xmlns:cx3="http://schemas.microsoft.com/office/drawing/2016/5/9/chartex" xmlns:cx4="http://schemas.microsoft.com/office/drawing/2016/5/10/chartex" xmlns:cx5="http://schemas.microsoft.com/office/drawing/2016/5/11/chartex" xmlns:cx6="http://schemas.microsoft.com/office/drawing/2016/5/12/chartex" xmlns:cx7="http://schemas.microsoft.com/office/drawing/2016/5/13/chartex" xmlns:cx8="http://schemas.microsoft.com/office/drawing/2016/5/14/chartex" xmlns:mc="http://schemas.openxmlformats.org/markup-compatibility/2006" xmlns:aink="http://schemas.microsoft.com/office/drawing/2016/ink" xmlns:am3d="http://schemas.microsoft.com/office/drawing/2017/model3d" xmlns:o="urn:schemas-microsoft-com:office:office" xmlns:r="http://schemas.openxmlformats.org/officeDocument/2006/relationships" xmlns:m="http://schemas.openxmlformats.org/officeDocument/2006/math" xmlns:v="urn:schemas-microsoft-com:vml" xmlns:wp14="http://schemas.microsoft.com/office/word/2010/wordprocessingDrawing" xmlns:wp="http://schemas.openxmlformats.org/drawingml/2006/wordprocessingDrawing" xmlns:w10="urn:schemas-microsoft-com:office:word" xmlns:w="http://schemas.openxmlformats.org/wordprocessingml/2006/main" xmlns:w14="http://schemas.microsoft.com/office/word/2010/wordml" xmlns:w15="http://schemas.microsoft.com/office/word/2012/wordml" xmlns:w16cex="http://schemas.microsoft.com/office/word/2018/wordml/cex" xmlns:w16cid="http://schemas.microsoft.com/office/word/2016/wordml/cid" xmlns:w16="http://schemas.microsoft.com/office/word/2018/wordml" xmlns:w16sdtdh="http://schemas.microsoft.com/office/word/2020/wordml/sdtdatahash" xmlns:w16se="http://schemas.microsoft.com/office/word/2015/wordml/symex" xmlns:wpg="http://schemas.microsoft.com/office/word/2010/wordprocessingGroup" xmlns:wpi="http://schemas.microsoft.com/office/word/2010/wordprocessingInk" xmlns:wne="http://schemas.microsoft.com/office/word/2006/wordml" xmlns:wps="http://schemas.microsoft.com/office/word/2010/wordprocessingShape" mc:Ignorable="w14 w15 w16se w16cid w16 w16cex w16sdtdh wp14">
+<w:hdr xmlns:wpc="http://schemas.microsoft.com/office/word/2010/wordprocessingCanvas" xmlns:cx="http://schemas.microsoft.com/office/drawing/2014/chartex" xmlns:cx1="http://schemas.microsoft.com/office/drawing/2015/9/8/chartex" xmlns:cx2="http://schemas.microsoft.com/office/drawing/2015/10/21/chartex" xmlns:cx3="http://schemas.microsoft.com/office/drawing/2016/5/9/chartex" xmlns:cx4="http://schemas.microsoft.com/office/drawing/2016/5/10/chartex" xmlns:cx5="http://schemas.microsoft.com/office/drawing/2016/5/11/chartex" xmlns:cx6="http://schemas.microsoft.com/office/drawing/2016/5/12/chartex" xmlns:cx7="http://schemas.microsoft.com/office/drawing/2016/5/13/chartex" xmlns:cx8="http://schemas.microsoft.com/office/drawing/2016/5/14/chartex" xmlns:mc="http://schemas.openxmlformats.org/markup-compatibility/2006" xmlns:aink="http://schemas.microsoft.com/office/drawing/2016/ink" xmlns:am3d="http://schemas.microsoft.com/office/drawing/2017/model3d" xmlns:o="urn:schemas-microsoft-com:office:office" xmlns:oel="http://schemas.microsoft.com/office/2019/extlst" xmlns:r="http://schemas.openxmlformats.org/officeDocument/2006/relationships" xmlns:m="http://schemas.openxmlformats.org/officeDocument/2006/math" xmlns:v="urn:schemas-microsoft-com:vml" xmlns:wp14="http://schemas.microsoft.com/office/word/2010/wordprocessingDrawing" xmlns:wp="http://schemas.openxmlformats.org/drawingml/2006/wordprocessingDrawing" xmlns:w10="urn:schemas-microsoft-com:office:word" xmlns:w="http://schemas.openxmlformats.org/wordprocessingml/2006/main" xmlns:w14="http://schemas.microsoft.com/office/word/2010/wordml" xmlns:w15="http://schemas.microsoft.com/office/word/2012/wordml" xmlns:w16cex="http://schemas.microsoft.com/office/word/2018/wordml/cex" xmlns:w16cid="http://schemas.microsoft.com/office/word/2016/wordml/cid" xmlns:w16="http://schemas.microsoft.com/office/word/2018/wordml" xmlns:w16sdtdh="http://schemas.microsoft.com/office/word/2020/wordml/sdtdatahash" xmlns:w16se="http://schemas.microsoft.com/office/word/2015/wordml/symex" xmlns:wpg="http://schemas.microsoft.com/office/word/2010/wordprocessingGroup" xmlns:wpi="http://schemas.microsoft.com/office/word/2010/wordprocessingInk" xmlns:wne="http://schemas.microsoft.com/office/word/2006/wordml" xmlns:wps="http://schemas.microsoft.com/office/word/2010/wordprocessingShape" mc:Ignorable="w14 w15 w16se w16cid w16 w16cex w16sdtdh wp14">
   <w:p>
     <w:pPr>
       <w:pStyle w:val="Header"/>
@@ -2172,7 +2603,7 @@
 </file>
 
 <file path=word/numbering.xml><?xml version="1.0" encoding="utf-8"?>
-<w:numbering xmlns:wpc="http://schemas.microsoft.com/office/word/2010/wordprocessingCanvas" xmlns:cx="http://schemas.microsoft.com/office/drawing/2014/chartex" xmlns:cx1="http://schemas.microsoft.com/office/drawing/2015/9/8/chartex" xmlns:cx2="http://schemas.microsoft.com/office/drawing/2015/10/21/chartex" xmlns:cx3="http://schemas.microsoft.com/office/drawing/2016/5/9/chartex" xmlns:cx4="http://schemas.microsoft.com/office/drawing/2016/5/10/chartex" xmlns:cx5="http://schemas.microsoft.com/office/drawing/2016/5/11/chartex" xmlns:cx6="http://schemas.microsoft.com/office/drawing/2016/5/12/chartex" xmlns:cx7="http://schemas.microsoft.com/office/drawing/2016/5/13/chartex" xmlns:cx8="http://schemas.microsoft.com/office/drawing/2016/5/14/chartex" xmlns:mc="http://schemas.openxmlformats.org/markup-compatibility/2006" xmlns:aink="http://schemas.microsoft.com/office/drawing/2016/ink" xmlns:am3d="http://schemas.microsoft.com/office/drawing/2017/model3d" xmlns:o="urn:schemas-microsoft-com:office:office" xmlns:r="http://schemas.openxmlformats.org/officeDocument/2006/relationships" xmlns:m="http://schemas.openxmlformats.org/officeDocument/2006/math" xmlns:v="urn:schemas-microsoft-com:vml" xmlns:wp14="http://schemas.microsoft.com/office/word/2010/wordprocessingDrawing" xmlns:wp="http://schemas.openxmlformats.org/drawingml/2006/wordprocessingDrawing" xmlns:w10="urn:schemas-microsoft-com:office:word" xmlns:w="http://schemas.openxmlformats.org/wordprocessingml/2006/main" xmlns:w14="http://schemas.microsoft.com/office/word/2010/wordml" xmlns:w15="http://schemas.microsoft.com/office/word/2012/wordml" xmlns:w16cex="http://schemas.microsoft.com/office/word/2018/wordml/cex" xmlns:w16cid="http://schemas.microsoft.com/office/word/2016/wordml/cid" xmlns:w16="http://schemas.microsoft.com/office/word/2018/wordml" xmlns:w16sdtdh="http://schemas.microsoft.com/office/word/2020/wordml/sdtdatahash" xmlns:w16se="http://schemas.microsoft.com/office/word/2015/wordml/symex" xmlns:wpg="http://schemas.microsoft.com/office/word/2010/wordprocessingGroup" xmlns:wpi="http://schemas.microsoft.com/office/word/2010/wordprocessingInk" xmlns:wne="http://schemas.microsoft.com/office/word/2006/wordml" xmlns:wps="http://schemas.microsoft.com/office/word/2010/wordprocessingShape" mc:Ignorable="w14 w15 w16se w16cid w16 w16cex w16sdtdh wp14">
+<w:numbering xmlns:wpc="http://schemas.microsoft.com/office/word/2010/wordprocessingCanvas" xmlns:cx="http://schemas.microsoft.com/office/drawing/2014/chartex" xmlns:cx1="http://schemas.microsoft.com/office/drawing/2015/9/8/chartex" xmlns:cx2="http://schemas.microsoft.com/office/drawing/2015/10/21/chartex" xmlns:cx3="http://schemas.microsoft.com/office/drawing/2016/5/9/chartex" xmlns:cx4="http://schemas.microsoft.com/office/drawing/2016/5/10/chartex" xmlns:cx5="http://schemas.microsoft.com/office/drawing/2016/5/11/chartex" xmlns:cx6="http://schemas.microsoft.com/office/drawing/2016/5/12/chartex" xmlns:cx7="http://schemas.microsoft.com/office/drawing/2016/5/13/chartex" xmlns:cx8="http://schemas.microsoft.com/office/drawing/2016/5/14/chartex" xmlns:mc="http://schemas.openxmlformats.org/markup-compatibility/2006" xmlns:aink="http://schemas.microsoft.com/office/drawing/2016/ink" xmlns:am3d="http://schemas.microsoft.com/office/drawing/2017/model3d" xmlns:o="urn:schemas-microsoft-com:office:office" xmlns:oel="http://schemas.microsoft.com/office/2019/extlst" xmlns:r="http://schemas.openxmlformats.org/officeDocument/2006/relationships" xmlns:m="http://schemas.openxmlformats.org/officeDocument/2006/math" xmlns:v="urn:schemas-microsoft-com:vml" xmlns:wp14="http://schemas.microsoft.com/office/word/2010/wordprocessingDrawing" xmlns:wp="http://schemas.openxmlformats.org/drawingml/2006/wordprocessingDrawing" xmlns:w10="urn:schemas-microsoft-com:office:word" xmlns:w="http://schemas.openxmlformats.org/wordprocessingml/2006/main" xmlns:w14="http://schemas.microsoft.com/office/word/2010/wordml" xmlns:w15="http://schemas.microsoft.com/office/word/2012/wordml" xmlns:w16cex="http://schemas.microsoft.com/office/word/2018/wordml/cex" xmlns:w16cid="http://schemas.microsoft.com/office/word/2016/wordml/cid" xmlns:w16="http://schemas.microsoft.com/office/word/2018/wordml" xmlns:w16sdtdh="http://schemas.microsoft.com/office/word/2020/wordml/sdtdatahash" xmlns:w16se="http://schemas.microsoft.com/office/word/2015/wordml/symex" xmlns:wpg="http://schemas.microsoft.com/office/word/2010/wordprocessingGroup" xmlns:wpi="http://schemas.microsoft.com/office/word/2010/wordprocessingInk" xmlns:wne="http://schemas.microsoft.com/office/word/2006/wordml" xmlns:wps="http://schemas.microsoft.com/office/word/2010/wordprocessingShape" mc:Ignorable="w14 w15 w16se w16cid w16 w16cex w16sdtdh wp14">
   <w:abstractNum w:abstractNumId="0" w15:restartNumberingAfterBreak="0">
     <w:nsid w:val="27C44B05"/>
     <w:multiLevelType w:val="hybridMultilevel"/>
@@ -2571,6 +3002,92 @@
       <w:rPr>
         <w:rFonts w:hint="default"/>
       </w:rPr>
+    </w:lvl>
+    <w:lvl w:ilvl="1" w:tplc="08090019" w:tentative="1">
+      <w:start w:val="1"/>
+      <w:numFmt w:val="lowerLetter"/>
+      <w:lvlText w:val="%2."/>
+      <w:lvlJc w:val="left"/>
+      <w:pPr>
+        <w:ind w:left="1440" w:hanging="360"/>
+      </w:pPr>
+    </w:lvl>
+    <w:lvl w:ilvl="2" w:tplc="0809001B" w:tentative="1">
+      <w:start w:val="1"/>
+      <w:numFmt w:val="lowerRoman"/>
+      <w:lvlText w:val="%3."/>
+      <w:lvlJc w:val="right"/>
+      <w:pPr>
+        <w:ind w:left="2160" w:hanging="180"/>
+      </w:pPr>
+    </w:lvl>
+    <w:lvl w:ilvl="3" w:tplc="0809000F" w:tentative="1">
+      <w:start w:val="1"/>
+      <w:numFmt w:val="decimal"/>
+      <w:lvlText w:val="%4."/>
+      <w:lvlJc w:val="left"/>
+      <w:pPr>
+        <w:ind w:left="2880" w:hanging="360"/>
+      </w:pPr>
+    </w:lvl>
+    <w:lvl w:ilvl="4" w:tplc="08090019" w:tentative="1">
+      <w:start w:val="1"/>
+      <w:numFmt w:val="lowerLetter"/>
+      <w:lvlText w:val="%5."/>
+      <w:lvlJc w:val="left"/>
+      <w:pPr>
+        <w:ind w:left="3600" w:hanging="360"/>
+      </w:pPr>
+    </w:lvl>
+    <w:lvl w:ilvl="5" w:tplc="0809001B" w:tentative="1">
+      <w:start w:val="1"/>
+      <w:numFmt w:val="lowerRoman"/>
+      <w:lvlText w:val="%6."/>
+      <w:lvlJc w:val="right"/>
+      <w:pPr>
+        <w:ind w:left="4320" w:hanging="180"/>
+      </w:pPr>
+    </w:lvl>
+    <w:lvl w:ilvl="6" w:tplc="0809000F" w:tentative="1">
+      <w:start w:val="1"/>
+      <w:numFmt w:val="decimal"/>
+      <w:lvlText w:val="%7."/>
+      <w:lvlJc w:val="left"/>
+      <w:pPr>
+        <w:ind w:left="5040" w:hanging="360"/>
+      </w:pPr>
+    </w:lvl>
+    <w:lvl w:ilvl="7" w:tplc="08090019" w:tentative="1">
+      <w:start w:val="1"/>
+      <w:numFmt w:val="lowerLetter"/>
+      <w:lvlText w:val="%8."/>
+      <w:lvlJc w:val="left"/>
+      <w:pPr>
+        <w:ind w:left="5760" w:hanging="360"/>
+      </w:pPr>
+    </w:lvl>
+    <w:lvl w:ilvl="8" w:tplc="0809001B" w:tentative="1">
+      <w:start w:val="1"/>
+      <w:numFmt w:val="lowerRoman"/>
+      <w:lvlText w:val="%9."/>
+      <w:lvlJc w:val="right"/>
+      <w:pPr>
+        <w:ind w:left="6480" w:hanging="180"/>
+      </w:pPr>
+    </w:lvl>
+  </w:abstractNum>
+  <w:abstractNum w:abstractNumId="5" w15:restartNumberingAfterBreak="0">
+    <w:nsid w:val="692632BB"/>
+    <w:multiLevelType w:val="hybridMultilevel"/>
+    <w:tmpl w:val="BE12455E"/>
+    <w:lvl w:ilvl="0" w:tplc="0809000F">
+      <w:start w:val="1"/>
+      <w:numFmt w:val="decimal"/>
+      <w:lvlText w:val="%1."/>
+      <w:lvlJc w:val="left"/>
+      <w:pPr>
+        <w:ind w:left="720" w:hanging="360"/>
+      </w:pPr>
     </w:lvl>
     <w:lvl w:ilvl="1" w:tplc="08090019" w:tentative="1">
       <w:start w:val="1"/>
@@ -2659,6 +3176,9 @@
   </w:num>
   <w:num w:numId="5" w16cid:durableId="845022405">
     <w:abstractNumId w:val="2"/>
+  </w:num>
+  <w:num w:numId="6" w16cid:durableId="1647970503">
+    <w:abstractNumId w:val="5"/>
   </w:num>
 </w:numbering>
 </file>
@@ -3057,6 +3577,10 @@
   <w:style w:type="paragraph" w:default="1" w:styleId="Normal">
     <w:name w:val="Normal"/>
     <w:qFormat/>
+    <w:rsid w:val="00E30603"/>
+    <w:rPr>
+      <w:sz w:val="22"/>
+    </w:rPr>
   </w:style>
   <w:style w:type="paragraph" w:styleId="Heading1">
     <w:name w:val="heading 1"/>
@@ -3296,7 +3820,6 @@
   <w:style w:type="character" w:default="1" w:styleId="DefaultParagraphFont">
     <w:name w:val="Default Paragraph Font"/>
     <w:uiPriority w:val="1"/>
-    <w:semiHidden/>
     <w:unhideWhenUsed/>
   </w:style>
   <w:style w:type="table" w:default="1" w:styleId="TableNormal">
@@ -3394,7 +3917,6 @@
     </w:pPr>
     <w:rPr>
       <w:rFonts w:ascii="Calibri" w:eastAsiaTheme="minorEastAsia" w:hAnsi="Calibri" w:cs="Calibri"/>
-      <w:sz w:val="22"/>
       <w:lang w:val="en-US" w:eastAsia="ja-JP"/>
     </w:rPr>
   </w:style>
@@ -3524,7 +4046,6 @@
       <w:rFonts w:cstheme="minorHAnsi"/>
       <w:b/>
       <w:bCs/>
-      <w:sz w:val="22"/>
       <w:szCs w:val="22"/>
     </w:rPr>
   </w:style>
@@ -3767,6 +4288,18 @@
       <w:color w:val="272727" w:themeColor="text1" w:themeTint="D8"/>
       <w:sz w:val="21"/>
       <w:szCs w:val="21"/>
+    </w:rPr>
+  </w:style>
+  <w:style w:type="character" w:styleId="FollowedHyperlink">
+    <w:name w:val="FollowedHyperlink"/>
+    <w:basedOn w:val="DefaultParagraphFont"/>
+    <w:uiPriority w:val="99"/>
+    <w:semiHidden/>
+    <w:unhideWhenUsed/>
+    <w:rsid w:val="009A2915"/>
+    <w:rPr>
+      <w:color w:val="954F72" w:themeColor="followedHyperlink"/>
+      <w:u w:val="single"/>
     </w:rPr>
   </w:style>
 </w:styles>

</xml_diff>

<commit_message>
Admin on formatting of report
</commit_message>
<xml_diff>
--- a/deliverables/report/cs39440-report.docx
+++ b/deliverables/report/cs39440-report.docx
@@ -385,20 +385,6 @@
           <w:szCs w:val="22"/>
         </w:rPr>
       </w:pPr>
-    </w:p>
-    <w:p>
-      <w:pPr>
-        <w:rPr>
-          <w:szCs w:val="22"/>
-        </w:rPr>
-      </w:pPr>
-    </w:p>
-    <w:p>
-      <w:pPr>
-        <w:rPr>
-          <w:szCs w:val="22"/>
-        </w:rPr>
-      </w:pPr>
       <w:r>
         <w:rPr>
           <w:szCs w:val="22"/>
@@ -455,28 +441,28 @@
         <w:rPr>
           <w:szCs w:val="22"/>
         </w:rPr>
+        <w:t>SY23 3DB</w:t>
+      </w:r>
+    </w:p>
+    <w:p>
+      <w:pPr>
+        <w:rPr>
+          <w:szCs w:val="22"/>
+        </w:rPr>
+      </w:pPr>
+      <w:r>
+        <w:rPr>
+          <w:szCs w:val="22"/>
+        </w:rPr>
+        <w:t>Wales, UK</w:t>
+      </w:r>
+    </w:p>
+    <w:p>
+      <w:pPr>
+        <w:pStyle w:val="FrontMatterHeader"/>
+      </w:pPr>
+      <w:r>
         <w:lastRenderedPageBreak/>
-        <w:t>SY23 3DB</w:t>
-      </w:r>
-    </w:p>
-    <w:p>
-      <w:pPr>
-        <w:rPr>
-          <w:szCs w:val="22"/>
-        </w:rPr>
-      </w:pPr>
-      <w:r>
-        <w:rPr>
-          <w:szCs w:val="22"/>
-        </w:rPr>
-        <w:t>Wales, UK</w:t>
-      </w:r>
-    </w:p>
-    <w:p>
-      <w:pPr>
-        <w:pStyle w:val="FrontMatterHeader"/>
-      </w:pPr>
-      <w:r>
         <w:t>Declaration of originality</w:t>
       </w:r>
     </w:p>
@@ -755,6 +741,11 @@
         <w:rPr>
           <w:szCs w:val="22"/>
         </w:rPr>
+      </w:pPr>
+    </w:p>
+    <w:p>
+      <w:pPr>
+        <w:pStyle w:val="FrontMatterHeader"/>
       </w:pPr>
     </w:p>
     <w:p>
@@ -1700,9 +1691,9 @@
           <w:headerReference w:type="default" r:id="rId9"/>
           <w:footerReference w:type="even" r:id="rId10"/>
           <w:footerReference w:type="default" r:id="rId11"/>
+          <w:footerReference w:type="first" r:id="rId12"/>
           <w:pgSz w:w="11906" w:h="16838"/>
           <w:pgMar w:top="1429" w:right="1797" w:bottom="1440" w:left="1797" w:header="709" w:footer="709" w:gutter="0"/>
-          <w:pgNumType w:start="1"/>
           <w:cols w:space="708"/>
           <w:titlePg/>
           <w:docGrid w:linePitch="360"/>
@@ -2306,7 +2297,7 @@
         <w:lastRenderedPageBreak/>
         <w:t xml:space="preserve">1242-1249. </w:t>
       </w:r>
-      <w:hyperlink r:id="rId12" w:history="1">
+      <w:hyperlink r:id="rId13" w:history="1">
         <w:r>
           <w:rPr>
             <w:rStyle w:val="Hyperlink"/>
@@ -2326,7 +2317,6 @@
           <w:type w:val="nextColumn"/>
           <w:pgSz w:w="11906" w:h="16838"/>
           <w:pgMar w:top="1429" w:right="1797" w:bottom="1440" w:left="1797" w:header="709" w:footer="709" w:gutter="0"/>
-          <w:pgNumType w:start="1"/>
           <w:cols w:num="2" w:space="720"/>
           <w:titlePg/>
           <w:docGrid w:linePitch="360"/>
@@ -2335,7 +2325,7 @@
       <w:r>
         <w:t xml:space="preserve">Business Research Methodologies </w:t>
       </w:r>
-      <w:hyperlink r:id="rId13" w:history="1">
+      <w:hyperlink r:id="rId14" w:history="1">
         <w:r>
           <w:rPr>
             <w:rStyle w:val="Hyperlink"/>
@@ -2553,6 +2543,99 @@
       <w:rPr>
         <w:color w:val="000000" w:themeColor="text1"/>
       </w:rPr>
+    </w:pPr>
+  </w:p>
+</w:ftr>
+</file>
+
+<file path=word/footer3.xml><?xml version="1.0" encoding="utf-8"?>
+<w:ftr xmlns:wpc="http://schemas.microsoft.com/office/word/2010/wordprocessingCanvas" xmlns:cx="http://schemas.microsoft.com/office/drawing/2014/chartex" xmlns:cx1="http://schemas.microsoft.com/office/drawing/2015/9/8/chartex" xmlns:cx2="http://schemas.microsoft.com/office/drawing/2015/10/21/chartex" xmlns:cx3="http://schemas.microsoft.com/office/drawing/2016/5/9/chartex" xmlns:cx4="http://schemas.microsoft.com/office/drawing/2016/5/10/chartex" xmlns:cx5="http://schemas.microsoft.com/office/drawing/2016/5/11/chartex" xmlns:cx6="http://schemas.microsoft.com/office/drawing/2016/5/12/chartex" xmlns:cx7="http://schemas.microsoft.com/office/drawing/2016/5/13/chartex" xmlns:cx8="http://schemas.microsoft.com/office/drawing/2016/5/14/chartex" xmlns:mc="http://schemas.openxmlformats.org/markup-compatibility/2006" xmlns:aink="http://schemas.microsoft.com/office/drawing/2016/ink" xmlns:am3d="http://schemas.microsoft.com/office/drawing/2017/model3d" xmlns:o="urn:schemas-microsoft-com:office:office" xmlns:oel="http://schemas.microsoft.com/office/2019/extlst" xmlns:r="http://schemas.openxmlformats.org/officeDocument/2006/relationships" xmlns:m="http://schemas.openxmlformats.org/officeDocument/2006/math" xmlns:v="urn:schemas-microsoft-com:vml" xmlns:wp14="http://schemas.microsoft.com/office/word/2010/wordprocessingDrawing" xmlns:wp="http://schemas.openxmlformats.org/drawingml/2006/wordprocessingDrawing" xmlns:w10="urn:schemas-microsoft-com:office:word" xmlns:w="http://schemas.openxmlformats.org/wordprocessingml/2006/main" xmlns:w14="http://schemas.microsoft.com/office/word/2010/wordml" xmlns:w15="http://schemas.microsoft.com/office/word/2012/wordml" xmlns:w16cex="http://schemas.microsoft.com/office/word/2018/wordml/cex" xmlns:w16cid="http://schemas.microsoft.com/office/word/2016/wordml/cid" xmlns:w16="http://schemas.microsoft.com/office/word/2018/wordml" xmlns:w16sdtdh="http://schemas.microsoft.com/office/word/2020/wordml/sdtdatahash" xmlns:w16se="http://schemas.microsoft.com/office/word/2015/wordml/symex" xmlns:wpg="http://schemas.microsoft.com/office/word/2010/wordprocessingGroup" xmlns:wpi="http://schemas.microsoft.com/office/word/2010/wordprocessingInk" xmlns:wne="http://schemas.microsoft.com/office/word/2006/wordml" xmlns:wps="http://schemas.microsoft.com/office/word/2010/wordprocessingShape" mc:Ignorable="w14 w15 w16se w16cid w16 w16cex w16sdtdh wp14">
+  <w:p>
+    <w:pPr>
+      <w:pStyle w:val="Footer"/>
+      <w:jc w:val="center"/>
+      <w:rPr>
+        <w:color w:val="000000" w:themeColor="text1"/>
+      </w:rPr>
+    </w:pPr>
+    <w:r>
+      <w:rPr>
+        <w:color w:val="000000" w:themeColor="text1"/>
+      </w:rPr>
+      <w:t xml:space="preserve">Page </w:t>
+    </w:r>
+    <w:r>
+      <w:rPr>
+        <w:color w:val="000000" w:themeColor="text1"/>
+      </w:rPr>
+      <w:fldChar w:fldCharType="begin"/>
+    </w:r>
+    <w:r>
+      <w:rPr>
+        <w:color w:val="000000" w:themeColor="text1"/>
+      </w:rPr>
+      <w:instrText xml:space="preserve"> PAGE  \* Arabic  \* MERGEFORMAT </w:instrText>
+    </w:r>
+    <w:r>
+      <w:rPr>
+        <w:color w:val="000000" w:themeColor="text1"/>
+      </w:rPr>
+      <w:fldChar w:fldCharType="separate"/>
+    </w:r>
+    <w:r>
+      <w:rPr>
+        <w:noProof/>
+        <w:color w:val="000000" w:themeColor="text1"/>
+      </w:rPr>
+      <w:t>2</w:t>
+    </w:r>
+    <w:r>
+      <w:rPr>
+        <w:color w:val="000000" w:themeColor="text1"/>
+      </w:rPr>
+      <w:fldChar w:fldCharType="end"/>
+    </w:r>
+    <w:r>
+      <w:rPr>
+        <w:color w:val="000000" w:themeColor="text1"/>
+      </w:rPr>
+      <w:t xml:space="preserve"> of </w:t>
+    </w:r>
+    <w:r>
+      <w:rPr>
+        <w:color w:val="000000" w:themeColor="text1"/>
+      </w:rPr>
+      <w:fldChar w:fldCharType="begin"/>
+    </w:r>
+    <w:r>
+      <w:rPr>
+        <w:color w:val="000000" w:themeColor="text1"/>
+      </w:rPr>
+      <w:instrText xml:space="preserve"> NUMPAGES  \* Arabic  \* MERGEFORMAT </w:instrText>
+    </w:r>
+    <w:r>
+      <w:rPr>
+        <w:color w:val="000000" w:themeColor="text1"/>
+      </w:rPr>
+      <w:fldChar w:fldCharType="separate"/>
+    </w:r>
+    <w:r>
+      <w:rPr>
+        <w:noProof/>
+        <w:color w:val="000000" w:themeColor="text1"/>
+      </w:rPr>
+      <w:t>2</w:t>
+    </w:r>
+    <w:r>
+      <w:rPr>
+        <w:color w:val="000000" w:themeColor="text1"/>
+      </w:rPr>
+      <w:fldChar w:fldCharType="end"/>
+    </w:r>
+  </w:p>
+  <w:p>
+    <w:pPr>
+      <w:pStyle w:val="Footer"/>
     </w:pPr>
   </w:p>
 </w:ftr>

</xml_diff>

<commit_message>
report update - next 1k words
</commit_message>
<xml_diff>
--- a/deliverables/report/cs39440-report.docx
+++ b/deliverables/report/cs39440-report.docx
@@ -428,6 +428,7 @@
         <w:rPr>
           <w:szCs w:val="22"/>
         </w:rPr>
+        <w:lastRenderedPageBreak/>
         <w:t>Ceredigion</w:t>
       </w:r>
     </w:p>
@@ -462,7 +463,6 @@
         <w:pStyle w:val="FrontMatterHeader"/>
       </w:pPr>
       <w:r>
-        <w:lastRenderedPageBreak/>
         <w:t>Declaration of originality</w:t>
       </w:r>
     </w:p>
@@ -753,7 +753,6 @@
         <w:pStyle w:val="FrontMatterHeader"/>
       </w:pPr>
       <w:r>
-        <w:lastRenderedPageBreak/>
         <w:t>Acknowledgements</w:t>
       </w:r>
     </w:p>
@@ -1096,7 +1095,6 @@
         <w:pStyle w:val="FrontMatterHeader"/>
       </w:pPr>
       <w:r>
-        <w:lastRenderedPageBreak/>
         <w:t>Abstract</w:t>
       </w:r>
     </w:p>
@@ -1162,7 +1160,6 @@
         <w:pStyle w:val="FrontMatterHeader"/>
       </w:pPr>
       <w:r>
-        <w:lastRenderedPageBreak/>
         <w:t>Contents</w:t>
       </w:r>
     </w:p>
@@ -1185,8 +1182,8 @@
       </w:sdtPr>
       <w:sdtEndPr>
         <w:rPr>
+          <w:rFonts w:eastAsia="Times New Roman" w:cs="Times New Roman"/>
           <w:noProof/>
-          <w:sz w:val="22"/>
         </w:rPr>
       </w:sdtEndPr>
       <w:sdtContent>
@@ -1212,7 +1209,6 @@
               <w:i w:val="0"/>
               <w:iCs w:val="0"/>
               <w:noProof/>
-              <w:lang w:eastAsia="en-GB"/>
             </w:rPr>
           </w:pPr>
           <w:r>
@@ -1232,7 +1228,7 @@
             </w:rPr>
             <w:fldChar w:fldCharType="separate"/>
           </w:r>
-          <w:hyperlink w:anchor="_Toc98490675" w:history="1">
+          <w:hyperlink w:anchor="_Toc101519139" w:history="1">
             <w:r>
               <w:rPr>
                 <w:rStyle w:val="Hyperlink"/>
@@ -1248,7 +1244,6 @@
                 <w:i w:val="0"/>
                 <w:iCs w:val="0"/>
                 <w:noProof/>
-                <w:lang w:eastAsia="en-GB"/>
               </w:rPr>
               <w:tab/>
             </w:r>
@@ -1278,7 +1273,7 @@
                 <w:noProof/>
                 <w:webHidden/>
               </w:rPr>
-              <w:instrText xml:space="preserve"> PAGEREF _Toc98490675 \h </w:instrText>
+              <w:instrText xml:space="preserve"> PAGEREF _Toc101519139 \h </w:instrText>
             </w:r>
             <w:r>
               <w:rPr>
@@ -1298,7 +1293,7 @@
                 <w:noProof/>
                 <w:webHidden/>
               </w:rPr>
-              <w:t>5</w:t>
+              <w:t>1</w:t>
             </w:r>
             <w:r>
               <w:rPr>
@@ -1321,12 +1316,10 @@
               <w:b w:val="0"/>
               <w:bCs w:val="0"/>
               <w:noProof/>
-              <w:sz w:val="24"/>
               <w:szCs w:val="24"/>
-              <w:lang w:eastAsia="en-GB"/>
             </w:rPr>
           </w:pPr>
-          <w:hyperlink w:anchor="_Toc98490676" w:history="1">
+          <w:hyperlink w:anchor="_Toc101519140" w:history="1">
             <w:r>
               <w:rPr>
                 <w:rStyle w:val="Hyperlink"/>
@@ -1340,9 +1333,7 @@
                 <w:b w:val="0"/>
                 <w:bCs w:val="0"/>
                 <w:noProof/>
-                <w:sz w:val="24"/>
                 <w:szCs w:val="24"/>
-                <w:lang w:eastAsia="en-GB"/>
               </w:rPr>
               <w:tab/>
             </w:r>
@@ -1372,7 +1363,7 @@
                 <w:noProof/>
                 <w:webHidden/>
               </w:rPr>
-              <w:instrText xml:space="preserve"> PAGEREF _Toc98490676 \h </w:instrText>
+              <w:instrText xml:space="preserve"> PAGEREF _Toc101519140 \h </w:instrText>
             </w:r>
             <w:r>
               <w:rPr>
@@ -1392,7 +1383,641 @@
                 <w:noProof/>
                 <w:webHidden/>
               </w:rPr>
-              <w:t>5</w:t>
+              <w:t>1</w:t>
+            </w:r>
+            <w:r>
+              <w:rPr>
+                <w:noProof/>
+                <w:webHidden/>
+              </w:rPr>
+              <w:fldChar w:fldCharType="end"/>
+            </w:r>
+          </w:hyperlink>
+        </w:p>
+        <w:p>
+          <w:pPr>
+            <w:pStyle w:val="TOC2"/>
+            <w:tabs>
+              <w:tab w:val="left" w:pos="960"/>
+              <w:tab w:val="right" w:leader="dot" w:pos="8302"/>
+            </w:tabs>
+            <w:rPr>
+              <w:rFonts w:eastAsiaTheme="minorEastAsia" w:cstheme="minorBidi"/>
+              <w:b w:val="0"/>
+              <w:bCs w:val="0"/>
+              <w:noProof/>
+              <w:szCs w:val="24"/>
+            </w:rPr>
+          </w:pPr>
+          <w:hyperlink w:anchor="_Toc101519141" w:history="1">
+            <w:r>
+              <w:rPr>
+                <w:rStyle w:val="Hyperlink"/>
+                <w:noProof/>
+              </w:rPr>
+              <w:t>2.2</w:t>
+            </w:r>
+            <w:r>
+              <w:rPr>
+                <w:rFonts w:eastAsiaTheme="minorEastAsia" w:cstheme="minorBidi"/>
+                <w:b w:val="0"/>
+                <w:bCs w:val="0"/>
+                <w:noProof/>
+                <w:szCs w:val="24"/>
+              </w:rPr>
+              <w:tab/>
+            </w:r>
+            <w:r>
+              <w:rPr>
+                <w:rStyle w:val="Hyperlink"/>
+                <w:noProof/>
+              </w:rPr>
+              <w:t>Analysis</w:t>
+            </w:r>
+            <w:r>
+              <w:rPr>
+                <w:noProof/>
+                <w:webHidden/>
+              </w:rPr>
+              <w:tab/>
+            </w:r>
+            <w:r>
+              <w:rPr>
+                <w:noProof/>
+                <w:webHidden/>
+              </w:rPr>
+              <w:fldChar w:fldCharType="begin"/>
+            </w:r>
+            <w:r>
+              <w:rPr>
+                <w:noProof/>
+                <w:webHidden/>
+              </w:rPr>
+              <w:instrText xml:space="preserve"> PAGEREF _Toc101519141 \h </w:instrText>
+            </w:r>
+            <w:r>
+              <w:rPr>
+                <w:noProof/>
+                <w:webHidden/>
+              </w:rPr>
+            </w:r>
+            <w:r>
+              <w:rPr>
+                <w:noProof/>
+                <w:webHidden/>
+              </w:rPr>
+              <w:fldChar w:fldCharType="separate"/>
+            </w:r>
+            <w:r>
+              <w:rPr>
+                <w:noProof/>
+                <w:webHidden/>
+              </w:rPr>
+              <w:t>1</w:t>
+            </w:r>
+            <w:r>
+              <w:rPr>
+                <w:noProof/>
+                <w:webHidden/>
+              </w:rPr>
+              <w:fldChar w:fldCharType="end"/>
+            </w:r>
+          </w:hyperlink>
+        </w:p>
+        <w:p>
+          <w:pPr>
+            <w:pStyle w:val="TOC2"/>
+            <w:tabs>
+              <w:tab w:val="left" w:pos="960"/>
+              <w:tab w:val="right" w:leader="dot" w:pos="8302"/>
+            </w:tabs>
+            <w:rPr>
+              <w:rFonts w:eastAsiaTheme="minorEastAsia" w:cstheme="minorBidi"/>
+              <w:b w:val="0"/>
+              <w:bCs w:val="0"/>
+              <w:noProof/>
+              <w:szCs w:val="24"/>
+            </w:rPr>
+          </w:pPr>
+          <w:hyperlink w:anchor="_Toc101519142" w:history="1">
+            <w:r>
+              <w:rPr>
+                <w:rStyle w:val="Hyperlink"/>
+                <w:noProof/>
+              </w:rPr>
+              <w:t>2.3</w:t>
+            </w:r>
+            <w:r>
+              <w:rPr>
+                <w:rFonts w:eastAsiaTheme="minorEastAsia" w:cstheme="minorBidi"/>
+                <w:b w:val="0"/>
+                <w:bCs w:val="0"/>
+                <w:noProof/>
+                <w:szCs w:val="24"/>
+              </w:rPr>
+              <w:tab/>
+            </w:r>
+            <w:r>
+              <w:rPr>
+                <w:rStyle w:val="Hyperlink"/>
+                <w:noProof/>
+              </w:rPr>
+              <w:t>Process</w:t>
+            </w:r>
+            <w:r>
+              <w:rPr>
+                <w:noProof/>
+                <w:webHidden/>
+              </w:rPr>
+              <w:tab/>
+            </w:r>
+            <w:r>
+              <w:rPr>
+                <w:noProof/>
+                <w:webHidden/>
+              </w:rPr>
+              <w:fldChar w:fldCharType="begin"/>
+            </w:r>
+            <w:r>
+              <w:rPr>
+                <w:noProof/>
+                <w:webHidden/>
+              </w:rPr>
+              <w:instrText xml:space="preserve"> PAGEREF _Toc101519142 \h </w:instrText>
+            </w:r>
+            <w:r>
+              <w:rPr>
+                <w:noProof/>
+                <w:webHidden/>
+              </w:rPr>
+            </w:r>
+            <w:r>
+              <w:rPr>
+                <w:noProof/>
+                <w:webHidden/>
+              </w:rPr>
+              <w:fldChar w:fldCharType="separate"/>
+            </w:r>
+            <w:r>
+              <w:rPr>
+                <w:noProof/>
+                <w:webHidden/>
+              </w:rPr>
+              <w:t>2</w:t>
+            </w:r>
+            <w:r>
+              <w:rPr>
+                <w:noProof/>
+                <w:webHidden/>
+              </w:rPr>
+              <w:fldChar w:fldCharType="end"/>
+            </w:r>
+          </w:hyperlink>
+        </w:p>
+        <w:p>
+          <w:pPr>
+            <w:pStyle w:val="TOC1"/>
+            <w:tabs>
+              <w:tab w:val="left" w:pos="480"/>
+              <w:tab w:val="right" w:leader="dot" w:pos="8302"/>
+            </w:tabs>
+            <w:rPr>
+              <w:rFonts w:eastAsiaTheme="minorEastAsia" w:cstheme="minorBidi"/>
+              <w:b w:val="0"/>
+              <w:bCs w:val="0"/>
+              <w:i w:val="0"/>
+              <w:iCs w:val="0"/>
+              <w:noProof/>
+            </w:rPr>
+          </w:pPr>
+          <w:hyperlink w:anchor="_Toc101519143" w:history="1">
+            <w:r>
+              <w:rPr>
+                <w:rStyle w:val="Hyperlink"/>
+                <w:noProof/>
+              </w:rPr>
+              <w:t>3</w:t>
+            </w:r>
+            <w:r>
+              <w:rPr>
+                <w:rFonts w:eastAsiaTheme="minorEastAsia" w:cstheme="minorBidi"/>
+                <w:b w:val="0"/>
+                <w:bCs w:val="0"/>
+                <w:i w:val="0"/>
+                <w:iCs w:val="0"/>
+                <w:noProof/>
+              </w:rPr>
+              <w:tab/>
+            </w:r>
+            <w:r>
+              <w:rPr>
+                <w:rStyle w:val="Hyperlink"/>
+                <w:noProof/>
+              </w:rPr>
+              <w:t>Use of Algorithms</w:t>
+            </w:r>
+            <w:r>
+              <w:rPr>
+                <w:noProof/>
+                <w:webHidden/>
+              </w:rPr>
+              <w:tab/>
+            </w:r>
+            <w:r>
+              <w:rPr>
+                <w:noProof/>
+                <w:webHidden/>
+              </w:rPr>
+              <w:fldChar w:fldCharType="begin"/>
+            </w:r>
+            <w:r>
+              <w:rPr>
+                <w:noProof/>
+                <w:webHidden/>
+              </w:rPr>
+              <w:instrText xml:space="preserve"> PAGEREF _Toc101519143 \h </w:instrText>
+            </w:r>
+            <w:r>
+              <w:rPr>
+                <w:noProof/>
+                <w:webHidden/>
+              </w:rPr>
+            </w:r>
+            <w:r>
+              <w:rPr>
+                <w:noProof/>
+                <w:webHidden/>
+              </w:rPr>
+              <w:fldChar w:fldCharType="separate"/>
+            </w:r>
+            <w:r>
+              <w:rPr>
+                <w:noProof/>
+                <w:webHidden/>
+              </w:rPr>
+              <w:t>3</w:t>
+            </w:r>
+            <w:r>
+              <w:rPr>
+                <w:noProof/>
+                <w:webHidden/>
+              </w:rPr>
+              <w:fldChar w:fldCharType="end"/>
+            </w:r>
+          </w:hyperlink>
+        </w:p>
+        <w:p>
+          <w:pPr>
+            <w:pStyle w:val="TOC2"/>
+            <w:tabs>
+              <w:tab w:val="left" w:pos="960"/>
+              <w:tab w:val="right" w:leader="dot" w:pos="8302"/>
+            </w:tabs>
+            <w:rPr>
+              <w:rFonts w:eastAsiaTheme="minorEastAsia" w:cstheme="minorBidi"/>
+              <w:b w:val="0"/>
+              <w:bCs w:val="0"/>
+              <w:noProof/>
+              <w:szCs w:val="24"/>
+            </w:rPr>
+          </w:pPr>
+          <w:hyperlink w:anchor="_Toc101519144" w:history="1">
+            <w:r>
+              <w:rPr>
+                <w:rStyle w:val="Hyperlink"/>
+                <w:noProof/>
+              </w:rPr>
+              <w:t>3.1</w:t>
+            </w:r>
+            <w:r>
+              <w:rPr>
+                <w:rFonts w:eastAsiaTheme="minorEastAsia" w:cstheme="minorBidi"/>
+                <w:b w:val="0"/>
+                <w:bCs w:val="0"/>
+                <w:noProof/>
+                <w:szCs w:val="24"/>
+              </w:rPr>
+              <w:tab/>
+            </w:r>
+            <w:r>
+              <w:rPr>
+                <w:rStyle w:val="Hyperlink"/>
+                <w:noProof/>
+              </w:rPr>
+              <w:t>Bit Plane Encoder (BPE)</w:t>
+            </w:r>
+            <w:r>
+              <w:rPr>
+                <w:noProof/>
+                <w:webHidden/>
+              </w:rPr>
+              <w:tab/>
+            </w:r>
+            <w:r>
+              <w:rPr>
+                <w:noProof/>
+                <w:webHidden/>
+              </w:rPr>
+              <w:fldChar w:fldCharType="begin"/>
+            </w:r>
+            <w:r>
+              <w:rPr>
+                <w:noProof/>
+                <w:webHidden/>
+              </w:rPr>
+              <w:instrText xml:space="preserve"> PAGEREF _Toc101519144 \h </w:instrText>
+            </w:r>
+            <w:r>
+              <w:rPr>
+                <w:noProof/>
+                <w:webHidden/>
+              </w:rPr>
+            </w:r>
+            <w:r>
+              <w:rPr>
+                <w:noProof/>
+                <w:webHidden/>
+              </w:rPr>
+              <w:fldChar w:fldCharType="separate"/>
+            </w:r>
+            <w:r>
+              <w:rPr>
+                <w:noProof/>
+                <w:webHidden/>
+              </w:rPr>
+              <w:t>3</w:t>
+            </w:r>
+            <w:r>
+              <w:rPr>
+                <w:noProof/>
+                <w:webHidden/>
+              </w:rPr>
+              <w:fldChar w:fldCharType="end"/>
+            </w:r>
+          </w:hyperlink>
+        </w:p>
+        <w:p>
+          <w:pPr>
+            <w:pStyle w:val="TOC2"/>
+            <w:tabs>
+              <w:tab w:val="left" w:pos="960"/>
+              <w:tab w:val="right" w:leader="dot" w:pos="8302"/>
+            </w:tabs>
+            <w:rPr>
+              <w:rFonts w:eastAsiaTheme="minorEastAsia" w:cstheme="minorBidi"/>
+              <w:b w:val="0"/>
+              <w:bCs w:val="0"/>
+              <w:noProof/>
+              <w:szCs w:val="24"/>
+            </w:rPr>
+          </w:pPr>
+          <w:hyperlink w:anchor="_Toc101519145" w:history="1">
+            <w:r>
+              <w:rPr>
+                <w:rStyle w:val="Hyperlink"/>
+                <w:noProof/>
+              </w:rPr>
+              <w:t>3.2</w:t>
+            </w:r>
+            <w:r>
+              <w:rPr>
+                <w:rFonts w:eastAsiaTheme="minorEastAsia" w:cstheme="minorBidi"/>
+                <w:b w:val="0"/>
+                <w:bCs w:val="0"/>
+                <w:noProof/>
+                <w:szCs w:val="24"/>
+              </w:rPr>
+              <w:tab/>
+            </w:r>
+            <w:r>
+              <w:rPr>
+                <w:rStyle w:val="Hyperlink"/>
+                <w:noProof/>
+              </w:rPr>
+              <w:t>JPEG 2000 (J2K)</w:t>
+            </w:r>
+            <w:r>
+              <w:rPr>
+                <w:noProof/>
+                <w:webHidden/>
+              </w:rPr>
+              <w:tab/>
+            </w:r>
+            <w:r>
+              <w:rPr>
+                <w:noProof/>
+                <w:webHidden/>
+              </w:rPr>
+              <w:fldChar w:fldCharType="begin"/>
+            </w:r>
+            <w:r>
+              <w:rPr>
+                <w:noProof/>
+                <w:webHidden/>
+              </w:rPr>
+              <w:instrText xml:space="preserve"> PAGEREF _Toc101519145 \h </w:instrText>
+            </w:r>
+            <w:r>
+              <w:rPr>
+                <w:noProof/>
+                <w:webHidden/>
+              </w:rPr>
+            </w:r>
+            <w:r>
+              <w:rPr>
+                <w:noProof/>
+                <w:webHidden/>
+              </w:rPr>
+              <w:fldChar w:fldCharType="separate"/>
+            </w:r>
+            <w:r>
+              <w:rPr>
+                <w:noProof/>
+                <w:webHidden/>
+              </w:rPr>
+              <w:t>3</w:t>
+            </w:r>
+            <w:r>
+              <w:rPr>
+                <w:noProof/>
+                <w:webHidden/>
+              </w:rPr>
+              <w:fldChar w:fldCharType="end"/>
+            </w:r>
+          </w:hyperlink>
+        </w:p>
+        <w:p>
+          <w:pPr>
+            <w:pStyle w:val="TOC2"/>
+            <w:tabs>
+              <w:tab w:val="left" w:pos="960"/>
+              <w:tab w:val="right" w:leader="dot" w:pos="8302"/>
+            </w:tabs>
+            <w:rPr>
+              <w:rFonts w:eastAsiaTheme="minorEastAsia" w:cstheme="minorBidi"/>
+              <w:b w:val="0"/>
+              <w:bCs w:val="0"/>
+              <w:noProof/>
+              <w:szCs w:val="24"/>
+            </w:rPr>
+          </w:pPr>
+          <w:hyperlink w:anchor="_Toc101519146" w:history="1">
+            <w:r>
+              <w:rPr>
+                <w:rStyle w:val="Hyperlink"/>
+                <w:noProof/>
+              </w:rPr>
+              <w:t>3.3</w:t>
+            </w:r>
+            <w:r>
+              <w:rPr>
+                <w:rFonts w:eastAsiaTheme="minorEastAsia" w:cstheme="minorBidi"/>
+                <w:b w:val="0"/>
+                <w:bCs w:val="0"/>
+                <w:noProof/>
+                <w:szCs w:val="24"/>
+              </w:rPr>
+              <w:tab/>
+            </w:r>
+            <w:r>
+              <w:rPr>
+                <w:rStyle w:val="Hyperlink"/>
+                <w:noProof/>
+              </w:rPr>
+              <w:t>Mean Squared Error (MSE)</w:t>
+            </w:r>
+            <w:r>
+              <w:rPr>
+                <w:noProof/>
+                <w:webHidden/>
+              </w:rPr>
+              <w:tab/>
+            </w:r>
+            <w:r>
+              <w:rPr>
+                <w:noProof/>
+                <w:webHidden/>
+              </w:rPr>
+              <w:fldChar w:fldCharType="begin"/>
+            </w:r>
+            <w:r>
+              <w:rPr>
+                <w:noProof/>
+                <w:webHidden/>
+              </w:rPr>
+              <w:instrText xml:space="preserve"> PAGEREF _Toc101519146 \h </w:instrText>
+            </w:r>
+            <w:r>
+              <w:rPr>
+                <w:noProof/>
+                <w:webHidden/>
+              </w:rPr>
+            </w:r>
+            <w:r>
+              <w:rPr>
+                <w:noProof/>
+                <w:webHidden/>
+              </w:rPr>
+              <w:fldChar w:fldCharType="separate"/>
+            </w:r>
+            <w:r>
+              <w:rPr>
+                <w:noProof/>
+                <w:webHidden/>
+              </w:rPr>
+              <w:t>3</w:t>
+            </w:r>
+            <w:r>
+              <w:rPr>
+                <w:noProof/>
+                <w:webHidden/>
+              </w:rPr>
+              <w:fldChar w:fldCharType="end"/>
+            </w:r>
+          </w:hyperlink>
+        </w:p>
+        <w:p>
+          <w:pPr>
+            <w:pStyle w:val="TOC1"/>
+            <w:tabs>
+              <w:tab w:val="left" w:pos="480"/>
+              <w:tab w:val="right" w:leader="dot" w:pos="8302"/>
+            </w:tabs>
+            <w:rPr>
+              <w:rFonts w:eastAsiaTheme="minorEastAsia" w:cstheme="minorBidi"/>
+              <w:b w:val="0"/>
+              <w:bCs w:val="0"/>
+              <w:i w:val="0"/>
+              <w:iCs w:val="0"/>
+              <w:noProof/>
+            </w:rPr>
+          </w:pPr>
+          <w:hyperlink w:anchor="_Toc101519147" w:history="1">
+            <w:r>
+              <w:rPr>
+                <w:rStyle w:val="Hyperlink"/>
+                <w:noProof/>
+              </w:rPr>
+              <w:t>4</w:t>
+            </w:r>
+            <w:r>
+              <w:rPr>
+                <w:rFonts w:eastAsiaTheme="minorEastAsia" w:cstheme="minorBidi"/>
+                <w:b w:val="0"/>
+                <w:bCs w:val="0"/>
+                <w:i w:val="0"/>
+                <w:iCs w:val="0"/>
+                <w:noProof/>
+              </w:rPr>
+              <w:tab/>
+            </w:r>
+            <w:r>
+              <w:rPr>
+                <w:rStyle w:val="Hyperlink"/>
+                <w:noProof/>
+              </w:rPr>
+              <w:t>References</w:t>
+            </w:r>
+            <w:r>
+              <w:rPr>
+                <w:noProof/>
+                <w:webHidden/>
+              </w:rPr>
+              <w:tab/>
+            </w:r>
+            <w:r>
+              <w:rPr>
+                <w:noProof/>
+                <w:webHidden/>
+              </w:rPr>
+              <w:fldChar w:fldCharType="begin"/>
+            </w:r>
+            <w:r>
+              <w:rPr>
+                <w:noProof/>
+                <w:webHidden/>
+              </w:rPr>
+              <w:instrText xml:space="preserve"> PAGEREF _Toc101519147 \h </w:instrText>
+            </w:r>
+            <w:r>
+              <w:rPr>
+                <w:noProof/>
+                <w:webHidden/>
+              </w:rPr>
+            </w:r>
+            <w:r>
+              <w:rPr>
+                <w:noProof/>
+                <w:webHidden/>
+              </w:rPr>
+              <w:fldChar w:fldCharType="separate"/>
+            </w:r>
+            <w:r>
+              <w:rPr>
+                <w:noProof/>
+                <w:webHidden/>
+              </w:rPr>
+              <w:t>4</w:t>
             </w:r>
             <w:r>
               <w:rPr>
@@ -1673,17 +2298,6 @@
           <w:numId w:val="0"/>
         </w:numPr>
         <w:rPr>
-          <w:rFonts w:asciiTheme="minorHAnsi" w:hAnsiTheme="minorHAnsi" w:cstheme="minorHAnsi"/>
-          <w:b/>
-          <w:bCs/>
-        </w:rPr>
-      </w:pPr>
-    </w:p>
-    <w:p/>
-    <w:p>
-      <w:pPr>
-        <w:pStyle w:val="Heading1"/>
-        <w:rPr>
           <w:b/>
           <w:bCs/>
         </w:rPr>
@@ -1699,7 +2313,6 @@
           <w:docGrid w:linePitch="360"/>
         </w:sectPr>
       </w:pPr>
-      <w:bookmarkStart w:id="0" w:name="_Toc98490675"/>
     </w:p>
     <w:p>
       <w:pPr>
@@ -1709,6 +2322,7 @@
           <w:bCs/>
         </w:rPr>
       </w:pPr>
+      <w:bookmarkStart w:id="0" w:name="_Toc101519139"/>
       <w:r>
         <w:rPr>
           <w:b/>
@@ -1727,7 +2341,7 @@
           <w:bCs/>
         </w:rPr>
       </w:pPr>
-      <w:bookmarkStart w:id="1" w:name="_Toc98490676"/>
+      <w:bookmarkStart w:id="1" w:name="_Toc101519140"/>
       <w:r>
         <w:rPr>
           <w:b/>
@@ -1747,60 +2361,34 @@
     <w:p>
       <w:pPr>
         <w:rPr>
-          <w:rFonts w:ascii="Times New Roman" w:eastAsia="Times New Roman" w:hAnsi="Times New Roman" w:cs="Times New Roman"/>
-          <w:sz w:val="24"/>
-          <w:lang w:eastAsia="en-GB"/>
+          <w:rFonts w:ascii="Times New Roman" w:hAnsi="Times New Roman"/>
         </w:rPr>
       </w:pPr>
       <w:r>
         <w:t xml:space="preserve">One of the rovers many instruments is PanCam, a camera system tasked with capturing how the planet looks and preparing these images to be sent back to Earth. Part of this preparation is the compression of the images to reduce their storage space and allow for a more streamlined and hopefully less error prone transfer back to Earth. The ESA has chosen to use the </w:t>
       </w:r>
       <w:r>
-        <w:rPr>
-          <w:lang w:eastAsia="en-GB"/>
-        </w:rPr>
         <w:t>CCSDS 122.0-B-2</w:t>
       </w:r>
       <w:r>
-        <w:rPr>
-          <w:lang w:eastAsia="en-GB"/>
-        </w:rPr>
         <w:t xml:space="preserve"> compression standard, the purpose of this report is to establish a justification for this, and reasons why other compression methods such as JPEG 2000 (</w:t>
       </w:r>
       <w:r>
-        <w:rPr>
-          <w:lang w:eastAsia="en-GB"/>
-        </w:rPr>
         <w:t>J2K</w:t>
       </w:r>
       <w:r>
-        <w:rPr>
-          <w:lang w:eastAsia="en-GB"/>
-        </w:rPr>
         <w:t>)</w:t>
       </w:r>
       <w:r>
-        <w:rPr>
-          <w:lang w:eastAsia="en-GB"/>
-        </w:rPr>
         <w:t xml:space="preserve"> are not used. This is done through the encoding of sample images taken from the Aberystwyth University PanCam </w:t>
       </w:r>
       <w:r>
-        <w:rPr>
-          <w:lang w:eastAsia="en-GB"/>
-        </w:rPr>
         <w:t>Emulator (</w:t>
       </w:r>
       <w:r>
-        <w:rPr>
-          <w:lang w:eastAsia="en-GB"/>
-        </w:rPr>
         <w:t>AUPE), through both compression algorithms</w:t>
       </w:r>
       <w:r>
-        <w:rPr>
-          <w:lang w:eastAsia="en-GB"/>
-        </w:rPr>
         <w:t>, after which the results are compared against each other.</w:t>
       </w:r>
     </w:p>
@@ -1819,7 +2407,10 @@
         <w:t>ing -</w:t>
       </w:r>
       <w:r>
-        <w:t xml:space="preserve"> but not limited to; quantization, discrete cosine transform (DCT), fractal compression – and performance comparisons of some compression algorithms.</w:t>
+        <w:t xml:space="preserve"> but not </w:t>
+      </w:r>
+      <w:r>
+        <w:t>limited to; quantization, discrete cosine transform (DCT), fractal compression – and performance comparisons of some compression algorithms.</w:t>
       </w:r>
     </w:p>
     <w:p>
@@ -1890,13 +2481,11 @@
     <w:p/>
     <w:p>
       <w:r>
-        <w:t xml:space="preserve">One motivation for this project was having the opportunity to produce something that could potentially have real world implications towards the operational effectiveness of the European Space Agencies (ESA) Rosalind Franklin rover. Moreover, developing a tailored script (written in Python) that’s sole purpose is to facilitate the gathering, </w:t>
-      </w:r>
-      <w:r>
-        <w:t>processing,</w:t>
-      </w:r>
-      <w:r>
-        <w:t xml:space="preserve"> and analysis of the numerical aspects of IQA algorithms.</w:t>
+        <w:t xml:space="preserve">One motivation for this project was having the opportunity to produce something that could potentially have real world implications towards the </w:t>
+      </w:r>
+      <w:r>
+        <w:lastRenderedPageBreak/>
+        <w:t>operational effectiveness of the European Space Agencies (ESA) Rosalind Franklin rover. Moreover, developing a tailored script (written in Python) that’s sole purpose is to facilitate the gathering, processing, and analysis of the numerical aspects of IQA algorithms.</w:t>
       </w:r>
     </w:p>
     <w:p>
@@ -1914,6 +2503,7 @@
           <w:bCs/>
         </w:rPr>
       </w:pPr>
+      <w:bookmarkStart w:id="2" w:name="_Toc101519141"/>
       <w:r>
         <w:rPr>
           <w:b/>
@@ -1921,15 +2511,12 @@
         </w:rPr>
         <w:t>Analysis</w:t>
       </w:r>
-    </w:p>
-    <w:p/>
-    <w:p>
-      <w:r>
-        <w:t xml:space="preserve">The projects focus is on IQA algorithms. To that end, regardless of the direction of the project, these algorithms would have </w:t>
-      </w:r>
-      <w:r>
-        <w:lastRenderedPageBreak/>
-        <w:t>to play a significant role</w:t>
+      <w:bookmarkEnd w:id="2"/>
+    </w:p>
+    <w:p/>
+    <w:p>
+      <w:r>
+        <w:t>The projects focus is on IQA algorithms. To that end, regardless of the direction of the project, these algorithms would have to play a significant role</w:t>
       </w:r>
       <w:r>
         <w:t xml:space="preserve"> in any conclusions or findings</w:t>
@@ -2003,14 +2590,12 @@
         <w:rPr>
           <w:b/>
           <w:bCs/>
-          <w:lang w:eastAsia="en-GB"/>
         </w:rPr>
       </w:pPr>
       <w:r>
         <w:rPr>
           <w:b/>
           <w:bCs/>
-          <w:lang w:eastAsia="en-GB"/>
         </w:rPr>
         <w:t>Given the quality of compressed images, what reasons are there for the use of the CCSDS 122.0-B-2 compression standard on PanCam, and why are other image compression algorithms not used in the context of interplanetary communication?</w:t>
       </w:r>
@@ -2020,248 +2605,202 @@
         <w:rPr>
           <w:b/>
           <w:bCs/>
-          <w:lang w:eastAsia="en-GB"/>
-        </w:rPr>
-      </w:pPr>
-    </w:p>
-    <w:p>
-      <w:pPr>
-        <w:rPr>
-          <w:lang w:eastAsia="en-GB"/>
-        </w:rPr>
-      </w:pPr>
-      <w:r>
-        <w:rPr>
-          <w:lang w:eastAsia="en-GB"/>
-        </w:rPr>
+        </w:rPr>
+      </w:pPr>
+    </w:p>
+    <w:p>
+      <w:r>
         <w:t xml:space="preserve">This in turn lead to more specific questions regarding the technicalities of the project and its process, such </w:t>
       </w:r>
       <w:proofErr w:type="gramStart"/>
       <w:r>
-        <w:rPr>
-          <w:lang w:eastAsia="en-GB"/>
-        </w:rPr>
         <w:t>as;</w:t>
       </w:r>
       <w:proofErr w:type="gramEnd"/>
       <w:r>
-        <w:rPr>
-          <w:lang w:eastAsia="en-GB"/>
-        </w:rPr>
-        <w:t xml:space="preserve"> Which IQA algorithms would be best suited to a project of this nature? What sort of analysis and statistical metrics should be applied to any collected data? What would be the best </w:t>
-      </w:r>
-      <w:r>
-        <w:rPr>
-          <w:lang w:eastAsia="en-GB"/>
-        </w:rPr>
+        <w:t xml:space="preserve"> </w:t>
+      </w:r>
+      <w:r>
+        <w:t xml:space="preserve">Which IQA algorithms would be best suited to a project of this nature? What sort of analysis and statistical metrics should be applied to any collected data? What would be the best </w:t>
+      </w:r>
+      <w:r>
         <w:t>method</w:t>
       </w:r>
       <w:r>
-        <w:rPr>
-          <w:lang w:eastAsia="en-GB"/>
-        </w:rPr>
         <w:t xml:space="preserve"> to approach this</w:t>
       </w:r>
       <w:r>
-        <w:rPr>
-          <w:lang w:eastAsia="en-GB"/>
-        </w:rPr>
         <w:t xml:space="preserve"> question?</w:t>
       </w:r>
     </w:p>
-    <w:p>
-      <w:pPr>
-        <w:rPr>
-          <w:lang w:eastAsia="en-GB"/>
-        </w:rPr>
-      </w:pPr>
-    </w:p>
-    <w:p>
-      <w:pPr>
-        <w:rPr>
-          <w:lang w:eastAsia="en-GB"/>
-        </w:rPr>
-      </w:pPr>
-      <w:r>
-        <w:rPr>
-          <w:lang w:eastAsia="en-GB"/>
-        </w:rPr>
-        <w:t>The chosen research question</w:t>
-      </w:r>
-      <w:r>
-        <w:rPr>
-          <w:lang w:eastAsia="en-GB"/>
-        </w:rPr>
-        <w:t xml:space="preserve"> also has the advantage of leaving the door open for further research or variations</w:t>
-      </w:r>
-      <w:r>
-        <w:rPr>
-          <w:lang w:eastAsia="en-GB"/>
-        </w:rPr>
-        <w:t xml:space="preserve"> of this project, for instance, delving further into the question of which IQA algorithms are most suitable as metrics for assessing image quality in the context of space mission or conducting the same or similar research with other possibly more advanced image compression algorithms other than J2K.</w:t>
-      </w:r>
-    </w:p>
-    <w:p>
-      <w:pPr>
-        <w:rPr>
-          <w:lang w:eastAsia="en-GB"/>
-        </w:rPr>
-      </w:pPr>
-    </w:p>
-    <w:p>
-      <w:pPr>
-        <w:rPr>
-          <w:lang w:eastAsia="en-GB"/>
-        </w:rPr>
-      </w:pPr>
-    </w:p>
+    <w:p/>
+    <w:p>
+      <w:r>
+        <w:t>The chosen research question also has the advantage of leaving the door open for further research or variations of this project, for instance, delving further into the question of which IQA algorithms are most suitable as metrics for assessing image quality in the context of space mission or conducting the same or similar research with other possibly more advanced image compression algorithms other than J2K.</w:t>
+      </w:r>
+    </w:p>
+    <w:p/>
+    <w:p/>
     <w:p>
       <w:pPr>
         <w:pStyle w:val="Heading2"/>
         <w:rPr>
           <w:b/>
           <w:bCs/>
-          <w:lang w:eastAsia="en-GB"/>
-        </w:rPr>
-      </w:pPr>
+        </w:rPr>
+      </w:pPr>
+      <w:bookmarkStart w:id="3" w:name="_Toc101519142"/>
       <w:r>
         <w:rPr>
           <w:b/>
           <w:bCs/>
-          <w:lang w:eastAsia="en-GB"/>
         </w:rPr>
         <w:t>Process</w:t>
       </w:r>
-    </w:p>
-    <w:p>
-      <w:pPr>
-        <w:rPr>
-          <w:lang w:eastAsia="en-GB"/>
-        </w:rPr>
-      </w:pPr>
-    </w:p>
-    <w:p>
-      <w:pPr>
-        <w:rPr>
-          <w:lang w:eastAsia="en-GB"/>
-        </w:rPr>
-      </w:pPr>
-      <w:r>
-        <w:rPr>
-          <w:lang w:eastAsia="en-GB"/>
-        </w:rPr>
+      <w:bookmarkEnd w:id="3"/>
+    </w:p>
+    <w:p/>
+    <w:p>
+      <w:r>
         <w:t xml:space="preserve">This project is a comparison using objective measures. Mathematical processes conducted by the computer and then interpreted by the user. Due to this fact, the data collected was always going to Quantitative data. A </w:t>
       </w:r>
       <w:r>
-        <w:rPr>
-          <w:lang w:eastAsia="en-GB"/>
-        </w:rPr>
         <w:t>positivism-based</w:t>
       </w:r>
       <w:r>
         <w:rPr>
           <w:vertAlign w:val="superscript"/>
-          <w:lang w:eastAsia="en-GB"/>
         </w:rPr>
         <w:t xml:space="preserve"> [1]</w:t>
       </w:r>
       <w:r>
-        <w:rPr>
-          <w:lang w:eastAsia="en-GB"/>
-        </w:rPr>
         <w:t xml:space="preserve"> research project, collecting primary data for processing and to develop conclusions from. </w:t>
       </w:r>
     </w:p>
-    <w:p>
-      <w:pPr>
-        <w:rPr>
-          <w:lang w:eastAsia="en-GB"/>
-        </w:rPr>
-      </w:pPr>
-    </w:p>
-    <w:p>
-      <w:pPr>
-        <w:rPr>
-          <w:lang w:eastAsia="en-GB"/>
-        </w:rPr>
-      </w:pPr>
-      <w:r>
-        <w:rPr>
-          <w:lang w:eastAsia="en-GB"/>
-        </w:rPr>
+    <w:p/>
+    <w:p>
+      <w:r>
         <w:t>An inductive process, aiming to answer the overall research question first proposed at the beginning of the project.</w:t>
       </w:r>
       <w:r>
-        <w:rPr>
-          <w:lang w:eastAsia="en-GB"/>
-        </w:rPr>
-        <w:t xml:space="preserve"> Moreover, the process may be described as exploratory </w:t>
-      </w:r>
-      <w:r>
-        <w:rPr>
-          <w:lang w:eastAsia="en-GB"/>
-        </w:rPr>
-        <w:t>given that the compression algorithm has already been decided upon for the rover, and that trying to produce a conclusive set of results would be beyond the scope of this project.</w:t>
+        <w:t xml:space="preserve"> </w:t>
       </w:r>
       <w:r>
         <w:rPr>
           <w:vertAlign w:val="superscript"/>
-          <w:lang w:eastAsia="en-GB"/>
         </w:rPr>
         <w:t>[</w:t>
       </w:r>
       <w:r>
         <w:rPr>
           <w:vertAlign w:val="superscript"/>
-          <w:lang w:eastAsia="en-GB"/>
         </w:rPr>
         <w:t>2]</w:t>
       </w:r>
       <w:r>
         <w:rPr>
-          <w:lang w:eastAsia="en-GB"/>
-        </w:rPr>
-        <w:t xml:space="preserve"> These are very blanket terms that best describe a process that was dynamic and constantly changing based on complications encountered at various stages and the capricious availability of pre-existing libraries and/or implementations of IQA algorithms.</w:t>
-      </w:r>
-    </w:p>
-    <w:p>
-      <w:pPr>
-        <w:rPr>
-          <w:lang w:eastAsia="en-GB"/>
-        </w:rPr>
-      </w:pPr>
-    </w:p>
-    <w:p>
-      <w:pPr>
-        <w:rPr>
-          <w:lang w:eastAsia="en-GB"/>
-        </w:rPr>
-      </w:pPr>
-      <w:r>
-        <w:rPr>
-          <w:lang w:eastAsia="en-GB"/>
-        </w:rPr>
-        <w:t xml:space="preserve">Finally, regarding the production of a technical submission. The project was research focused and so, a technical submission was not going to be of the same nature or standard of complexity as the likes of a project involving the development of some bespoke software, because of this, following an Agile Development approach was challenging. Nonetheless, </w:t>
-      </w:r>
-      <w:r>
-        <w:rPr>
-          <w:lang w:eastAsia="en-GB"/>
-        </w:rPr>
-        <w:t xml:space="preserve">a SCRUM approach was loosely adopted and maintained over the lifecycle of the project, with a ‘sprint’ being a </w:t>
-      </w:r>
-      <w:r>
-        <w:rPr>
-          <w:lang w:eastAsia="en-GB"/>
-        </w:rPr>
-        <w:t>weeklong</w:t>
-      </w:r>
-      <w:r>
-        <w:rPr>
-          <w:lang w:eastAsia="en-GB"/>
-        </w:rPr>
+          <w:vertAlign w:val="superscript"/>
+        </w:rPr>
+        <w:t xml:space="preserve"> </w:t>
+      </w:r>
+      <w:r>
+        <w:t>G</w:t>
+      </w:r>
+      <w:r>
+        <w:t>iven that the compression algorithm has already been decided upon for the rover, and that trying to produce a conclusive set of results would be beyond the scope of this project</w:t>
+      </w:r>
+      <w:r>
+        <w:t>, the project took an approach indicative of an exploratory project, trying to establish the reasons for the selection of compression algorithm.</w:t>
+      </w:r>
+      <w:r>
+        <w:t xml:space="preserve"> </w:t>
+      </w:r>
+    </w:p>
+    <w:p/>
+    <w:p>
+      <w:r>
+        <w:lastRenderedPageBreak/>
+        <w:t>These are very blanket terms that best describe a process that was dynamic and constantly changing based on complications encountered at various stages and the capricious availability of pre-existing libraries and/or implementations of IQA algorithms.</w:t>
+      </w:r>
+    </w:p>
+    <w:p/>
+    <w:p>
+      <w:r>
+        <w:t>Additionally</w:t>
+      </w:r>
+      <w:r>
+        <w:t xml:space="preserve">, regarding the production of a technical submission. The project was research focused and so, a technical submission was not going to be of the same nature or standard of complexity as the likes of a project involving the development of some bespoke software, because of this, following an Agile Development approach was challenging. Nonetheless, </w:t>
+      </w:r>
+      <w:r>
+        <w:t xml:space="preserve">a SCRUM approach was loosely adopted and maintained over the lifecycle of the project, with a ‘sprint’ </w:t>
+      </w:r>
+      <w:r>
+        <w:t>being</w:t>
+      </w:r>
+      <w:r>
+        <w:t xml:space="preserve"> a </w:t>
+      </w:r>
+      <w:r>
+        <w:t>weeklong process</w:t>
+      </w:r>
+      <w:r>
         <w:t>, and the planning for said sprint being conducted at the end of the previous sprint.</w:t>
       </w:r>
     </w:p>
+    <w:p/>
+    <w:p>
+      <w:r>
+        <w:t>Finally, in the forthcoming sections the report will address the following subjects to aid in building an understanding of the process, and algorithms involved.</w:t>
+      </w:r>
+    </w:p>
+    <w:p/>
+    <w:p>
+      <w:r>
+        <w:t>In the next section, a discussion of the algorithms used for both the compression of the images, as well as those used for the assessment of image quality</w:t>
+      </w:r>
+      <w:r>
+        <w:t xml:space="preserve">, to establish how they work, and therefore why these </w:t>
+      </w:r>
+      <w:proofErr w:type="gramStart"/>
+      <w:r>
+        <w:t>particular algorithms</w:t>
+      </w:r>
+      <w:proofErr w:type="gramEnd"/>
+      <w:r>
+        <w:t xml:space="preserve"> have been chosen for the process. Upon conclusion of this discussion a description of the method that was adopted</w:t>
+      </w:r>
+      <w:r>
+        <w:t>,</w:t>
+      </w:r>
+      <w:r>
+        <w:t xml:space="preserve"> not only </w:t>
+      </w:r>
+      <w:r>
+        <w:t xml:space="preserve">for the </w:t>
+      </w:r>
+      <w:r>
+        <w:t>collect</w:t>
+      </w:r>
+      <w:r>
+        <w:t>ion of</w:t>
+      </w:r>
+      <w:r>
+        <w:t xml:space="preserve"> the data </w:t>
+      </w:r>
+      <w:r>
+        <w:t xml:space="preserve">the project relies upon, but also a description of the process for the analysis of this data that is necessary for the development of a </w:t>
+      </w:r>
+      <w:r>
+        <w:t>based, well-founded conclusion. This will be followed by the presentation of the results and then a discussion of these results, what they mean, and what can be learnt from them. The report is to be finalised</w:t>
+      </w:r>
+      <w:r>
+        <w:t>,</w:t>
+      </w:r>
+      <w:r>
+        <w:t xml:space="preserve"> with a critical analysis of the process and administration surrounding the project as a whole - from beginning - to end.</w:t>
+      </w:r>
+    </w:p>
+    <w:p/>
     <w:p>
       <w:pPr>
         <w:pStyle w:val="Heading1"/>
@@ -2270,13 +2809,2371 @@
           <w:bCs/>
         </w:rPr>
       </w:pPr>
+      <w:bookmarkStart w:id="4" w:name="_Toc101519143"/>
       <w:r>
         <w:rPr>
           <w:b/>
           <w:bCs/>
         </w:rPr>
+        <w:t>Use of Algorithms</w:t>
+      </w:r>
+      <w:bookmarkEnd w:id="4"/>
+    </w:p>
+    <w:p/>
+    <w:p>
+      <w:r>
+        <w:t xml:space="preserve">This section will explore the various algorithms that </w:t>
+      </w:r>
+      <w:r>
+        <w:t xml:space="preserve">are used as part of this project </w:t>
+      </w:r>
+      <w:r>
+        <w:t>including</w:t>
+      </w:r>
+      <w:r>
+        <w:t xml:space="preserve"> algorithms for</w:t>
+      </w:r>
+      <w:r>
+        <w:t xml:space="preserve"> both </w:t>
+      </w:r>
+      <w:r>
+        <w:t>the compression of sample images; namely the CCSDS standard and JPEG 2000</w:t>
+      </w:r>
+      <w:r>
+        <w:t>, as well as those used in the image quality assessment process</w:t>
+      </w:r>
+      <w:r>
+        <w:t xml:space="preserve"> – Mean Squared Error, Peak Signal to Noise Ratio, and the Structural Similarity Index</w:t>
+      </w:r>
+      <w:r>
+        <w:t>. The compression algorithms are as follows:</w:t>
+      </w:r>
+    </w:p>
+    <w:p/>
+    <w:p>
+      <w:pPr>
+        <w:pStyle w:val="Heading2"/>
+        <w:rPr>
+          <w:b/>
+          <w:bCs/>
+        </w:rPr>
+      </w:pPr>
+      <w:bookmarkStart w:id="5" w:name="_Toc101519144"/>
+      <w:r>
+        <w:rPr>
+          <w:b/>
+          <w:bCs/>
+        </w:rPr>
+        <w:t>Bit Plane Encoder (BPE)</w:t>
+      </w:r>
+      <w:bookmarkEnd w:id="5"/>
+    </w:p>
+    <w:p/>
+    <w:p>
+      <w:pPr>
+        <w:rPr>
+          <w:rFonts w:ascii="Calibri" w:hAnsi="Calibri" w:cs="Calibri"/>
+          <w:color w:val="000000"/>
+          <w:szCs w:val="22"/>
+          <w:shd w:val="clear" w:color="auto" w:fill="FFFFFF"/>
+        </w:rPr>
+      </w:pPr>
+      <w:r>
+        <w:t xml:space="preserve">BPE is a command line implementation of the </w:t>
+      </w:r>
+      <w:r>
+        <w:rPr>
+          <w:rFonts w:ascii="Calibri" w:hAnsi="Calibri" w:cs="Calibri"/>
+          <w:color w:val="000000"/>
+          <w:szCs w:val="22"/>
+          <w:shd w:val="clear" w:color="auto" w:fill="FFFFFF"/>
+        </w:rPr>
+        <w:t>CCSDS 122.0-B-1</w:t>
+      </w:r>
+      <w:r>
+        <w:rPr>
+          <w:rFonts w:ascii="Calibri" w:hAnsi="Calibri" w:cs="Calibri"/>
+          <w:color w:val="000000"/>
+          <w:szCs w:val="22"/>
+          <w:shd w:val="clear" w:color="auto" w:fill="FFFFFF"/>
+        </w:rPr>
+        <w:t xml:space="preserve"> algorithm. </w:t>
+      </w:r>
+      <w:r>
+        <w:rPr>
+          <w:rFonts w:ascii="Calibri" w:hAnsi="Calibri" w:cs="Calibri"/>
+          <w:color w:val="000000"/>
+          <w:szCs w:val="22"/>
+          <w:shd w:val="clear" w:color="auto" w:fill="FFFFFF"/>
+        </w:rPr>
+        <w:t xml:space="preserve">The algorithm is based on wavelet transform and bit plane scanning. </w:t>
+      </w:r>
+      <w:r>
+        <w:rPr>
+          <w:rFonts w:ascii="Calibri" w:hAnsi="Calibri" w:cs="Calibri"/>
+          <w:color w:val="000000"/>
+          <w:szCs w:val="22"/>
+          <w:shd w:val="clear" w:color="auto" w:fill="FFFFFF"/>
+          <w:vertAlign w:val="superscript"/>
+        </w:rPr>
+        <w:t>[</w:t>
+      </w:r>
+      <w:r>
+        <w:rPr>
+          <w:rFonts w:ascii="Calibri" w:hAnsi="Calibri" w:cs="Calibri"/>
+          <w:color w:val="000000"/>
+          <w:szCs w:val="22"/>
+          <w:shd w:val="clear" w:color="auto" w:fill="FFFFFF"/>
+          <w:vertAlign w:val="superscript"/>
+        </w:rPr>
+        <w:t>3</w:t>
+      </w:r>
+      <w:r>
+        <w:rPr>
+          <w:rFonts w:ascii="Calibri" w:hAnsi="Calibri" w:cs="Calibri"/>
+          <w:color w:val="000000"/>
+          <w:szCs w:val="22"/>
+          <w:shd w:val="clear" w:color="auto" w:fill="FFFFFF"/>
+          <w:vertAlign w:val="superscript"/>
+        </w:rPr>
+        <w:t>]</w:t>
+      </w:r>
+    </w:p>
+    <w:p>
+      <w:pPr>
+        <w:rPr>
+          <w:rFonts w:ascii="Calibri" w:hAnsi="Calibri" w:cs="Calibri"/>
+          <w:color w:val="000000"/>
+          <w:szCs w:val="22"/>
+          <w:shd w:val="clear" w:color="auto" w:fill="FFFFFF"/>
+        </w:rPr>
+      </w:pPr>
+    </w:p>
+    <w:p>
+      <w:pPr>
+        <w:rPr>
+          <w:rFonts w:ascii="Calibri" w:hAnsi="Calibri" w:cs="Calibri"/>
+          <w:color w:val="000000"/>
+          <w:szCs w:val="22"/>
+          <w:shd w:val="clear" w:color="auto" w:fill="FFFFFF"/>
+        </w:rPr>
+      </w:pPr>
+      <w:r>
+        <w:rPr>
+          <w:rFonts w:ascii="Calibri" w:hAnsi="Calibri" w:cs="Calibri"/>
+          <w:color w:val="000000"/>
+          <w:szCs w:val="22"/>
+          <w:shd w:val="clear" w:color="auto" w:fill="FFFFFF"/>
+        </w:rPr>
+        <w:t xml:space="preserve">Bit plane </w:t>
+      </w:r>
+      <w:r>
+        <w:rPr>
+          <w:rFonts w:ascii="Calibri" w:hAnsi="Calibri" w:cs="Calibri"/>
+          <w:color w:val="000000"/>
+          <w:szCs w:val="22"/>
+          <w:shd w:val="clear" w:color="auto" w:fill="FFFFFF"/>
+        </w:rPr>
+        <w:t>encoding operations involve the conversion of image pixel values into their binary form, and then slicing. The process by which the binary values are separated by</w:t>
+      </w:r>
+      <w:r>
+        <w:rPr>
+          <w:rFonts w:ascii="Calibri" w:hAnsi="Calibri" w:cs="Calibri"/>
+          <w:color w:val="000000"/>
+          <w:szCs w:val="22"/>
+          <w:shd w:val="clear" w:color="auto" w:fill="FFFFFF"/>
+        </w:rPr>
+        <w:t xml:space="preserve"> the most a least significant bits and then different bit planes constructed. Subsequently, the original image is reconstructed using the greatest value planes. This creates an image that has been lossy compressed using a significantly reduced amount of data as the refinement bits in the lower </w:t>
+      </w:r>
+      <w:r>
+        <w:rPr>
+          <w:rFonts w:ascii="Calibri" w:hAnsi="Calibri" w:cs="Calibri"/>
+          <w:color w:val="000000"/>
+          <w:szCs w:val="22"/>
+          <w:shd w:val="clear" w:color="auto" w:fill="FFFFFF"/>
+        </w:rPr>
+        <w:lastRenderedPageBreak/>
+        <w:t>value planes are removed</w:t>
+      </w:r>
+      <w:r>
+        <w:rPr>
+          <w:rFonts w:ascii="Calibri" w:hAnsi="Calibri" w:cs="Calibri"/>
+          <w:color w:val="000000"/>
+          <w:szCs w:val="22"/>
+          <w:shd w:val="clear" w:color="auto" w:fill="FFFFFF"/>
+        </w:rPr>
+        <w:t>.</w:t>
+      </w:r>
+      <w:r>
+        <w:rPr>
+          <w:rFonts w:ascii="Calibri" w:hAnsi="Calibri" w:cs="Calibri"/>
+          <w:color w:val="000000"/>
+          <w:szCs w:val="22"/>
+          <w:shd w:val="clear" w:color="auto" w:fill="FFFFFF"/>
+        </w:rPr>
+        <w:t xml:space="preserve"> </w:t>
+      </w:r>
+      <w:r>
+        <w:rPr>
+          <w:rFonts w:ascii="Calibri" w:hAnsi="Calibri" w:cs="Calibri"/>
+          <w:color w:val="000000"/>
+          <w:szCs w:val="22"/>
+          <w:shd w:val="clear" w:color="auto" w:fill="FFFFFF"/>
+          <w:vertAlign w:val="superscript"/>
+        </w:rPr>
+        <w:t>[</w:t>
+      </w:r>
+      <w:r>
+        <w:rPr>
+          <w:rFonts w:ascii="Calibri" w:hAnsi="Calibri" w:cs="Calibri"/>
+          <w:color w:val="000000"/>
+          <w:szCs w:val="22"/>
+          <w:shd w:val="clear" w:color="auto" w:fill="FFFFFF"/>
+          <w:vertAlign w:val="superscript"/>
+        </w:rPr>
+        <w:t>4</w:t>
+      </w:r>
+      <w:r>
+        <w:rPr>
+          <w:rFonts w:ascii="Calibri" w:hAnsi="Calibri" w:cs="Calibri"/>
+          <w:color w:val="000000"/>
+          <w:szCs w:val="22"/>
+          <w:shd w:val="clear" w:color="auto" w:fill="FFFFFF"/>
+          <w:vertAlign w:val="superscript"/>
+        </w:rPr>
+        <w:t>]</w:t>
+      </w:r>
+      <w:r>
+        <w:rPr>
+          <w:rFonts w:ascii="Calibri" w:hAnsi="Calibri" w:cs="Calibri"/>
+          <w:color w:val="000000"/>
+          <w:szCs w:val="22"/>
+          <w:shd w:val="clear" w:color="auto" w:fill="FFFFFF"/>
+          <w:vertAlign w:val="superscript"/>
+        </w:rPr>
+        <w:t xml:space="preserve"> </w:t>
+      </w:r>
+      <w:r>
+        <w:rPr>
+          <w:rFonts w:ascii="Calibri" w:hAnsi="Calibri" w:cs="Calibri"/>
+          <w:color w:val="000000"/>
+          <w:szCs w:val="22"/>
+          <w:shd w:val="clear" w:color="auto" w:fill="FFFFFF"/>
+        </w:rPr>
+        <w:t xml:space="preserve">One of the main factors for this is use of binary representation of pixel values, because with current hardware standards this is particularly convenient. </w:t>
+      </w:r>
+      <w:r>
+        <w:rPr>
+          <w:rFonts w:ascii="Calibri" w:hAnsi="Calibri" w:cs="Calibri"/>
+          <w:color w:val="000000"/>
+          <w:szCs w:val="22"/>
+          <w:shd w:val="clear" w:color="auto" w:fill="FFFFFF"/>
+          <w:vertAlign w:val="superscript"/>
+        </w:rPr>
+        <w:t>[</w:t>
+      </w:r>
+      <w:r>
+        <w:rPr>
+          <w:rFonts w:ascii="Calibri" w:hAnsi="Calibri" w:cs="Calibri"/>
+          <w:color w:val="000000"/>
+          <w:szCs w:val="22"/>
+          <w:shd w:val="clear" w:color="auto" w:fill="FFFFFF"/>
+          <w:vertAlign w:val="superscript"/>
+        </w:rPr>
+        <w:t>5</w:t>
+      </w:r>
+      <w:r>
+        <w:rPr>
+          <w:rFonts w:ascii="Calibri" w:hAnsi="Calibri" w:cs="Calibri"/>
+          <w:color w:val="000000"/>
+          <w:szCs w:val="22"/>
+          <w:shd w:val="clear" w:color="auto" w:fill="FFFFFF"/>
+          <w:vertAlign w:val="superscript"/>
+        </w:rPr>
+        <w:t>]</w:t>
+      </w:r>
+      <w:r>
+        <w:rPr>
+          <w:rFonts w:ascii="Calibri" w:hAnsi="Calibri" w:cs="Calibri"/>
+          <w:color w:val="000000"/>
+          <w:szCs w:val="22"/>
+          <w:shd w:val="clear" w:color="auto" w:fill="FFFFFF"/>
+          <w:vertAlign w:val="superscript"/>
+        </w:rPr>
+        <w:t xml:space="preserve"> </w:t>
+      </w:r>
+    </w:p>
+    <w:p>
+      <w:pPr>
+        <w:rPr>
+          <w:rFonts w:ascii="Calibri" w:hAnsi="Calibri" w:cs="Calibri"/>
+          <w:color w:val="000000"/>
+          <w:szCs w:val="22"/>
+          <w:shd w:val="clear" w:color="auto" w:fill="FFFFFF"/>
+        </w:rPr>
+      </w:pPr>
+    </w:p>
+    <w:p>
+      <w:pPr>
+        <w:rPr>
+          <w:rFonts w:ascii="Calibri" w:hAnsi="Calibri" w:cs="Calibri"/>
+          <w:color w:val="000000"/>
+          <w:szCs w:val="22"/>
+          <w:shd w:val="clear" w:color="auto" w:fill="FFFFFF"/>
+          <w:vertAlign w:val="superscript"/>
+        </w:rPr>
+      </w:pPr>
+      <w:r>
+        <w:rPr>
+          <w:rFonts w:ascii="Calibri" w:hAnsi="Calibri" w:cs="Calibri"/>
+          <w:color w:val="000000"/>
+          <w:szCs w:val="22"/>
+          <w:shd w:val="clear" w:color="auto" w:fill="FFFFFF"/>
+        </w:rPr>
+        <w:t>Wavelet transform is an adapt</w:t>
+      </w:r>
+      <w:r>
+        <w:rPr>
+          <w:rFonts w:ascii="Calibri" w:hAnsi="Calibri" w:cs="Calibri"/>
+          <w:color w:val="000000"/>
+          <w:szCs w:val="22"/>
+          <w:shd w:val="clear" w:color="auto" w:fill="FFFFFF"/>
+        </w:rPr>
+        <w:t xml:space="preserve">ation of the Fourier Transform, that considers a wavelet of frequency, in this case, pixel intensity. The function operates in a localised region of the image known as a ‘window’ and based on the pixel intensity and window function (function used to select the area of the image for encoding) </w:t>
+      </w:r>
+      <w:r>
+        <w:rPr>
+          <w:rFonts w:ascii="Calibri" w:hAnsi="Calibri" w:cs="Calibri"/>
+          <w:color w:val="000000"/>
+          <w:szCs w:val="22"/>
+          <w:shd w:val="clear" w:color="auto" w:fill="FFFFFF"/>
+        </w:rPr>
+        <w:t xml:space="preserve">essentially quantizes the pixel values. </w:t>
+      </w:r>
+      <w:r>
+        <w:rPr>
+          <w:rFonts w:ascii="Calibri" w:hAnsi="Calibri" w:cs="Calibri"/>
+          <w:color w:val="000000"/>
+          <w:szCs w:val="22"/>
+          <w:shd w:val="clear" w:color="auto" w:fill="FFFFFF"/>
+          <w:vertAlign w:val="superscript"/>
+        </w:rPr>
+        <w:t>[</w:t>
+      </w:r>
+      <w:r>
+        <w:rPr>
+          <w:rFonts w:ascii="Calibri" w:hAnsi="Calibri" w:cs="Calibri"/>
+          <w:color w:val="000000"/>
+          <w:szCs w:val="22"/>
+          <w:shd w:val="clear" w:color="auto" w:fill="FFFFFF"/>
+          <w:vertAlign w:val="superscript"/>
+        </w:rPr>
+        <w:t>6</w:t>
+      </w:r>
+      <w:r>
+        <w:rPr>
+          <w:rFonts w:ascii="Calibri" w:hAnsi="Calibri" w:cs="Calibri"/>
+          <w:color w:val="000000"/>
+          <w:szCs w:val="22"/>
+          <w:shd w:val="clear" w:color="auto" w:fill="FFFFFF"/>
+          <w:vertAlign w:val="superscript"/>
+        </w:rPr>
+        <w:t>][</w:t>
+      </w:r>
+      <w:r>
+        <w:rPr>
+          <w:rFonts w:ascii="Calibri" w:hAnsi="Calibri" w:cs="Calibri"/>
+          <w:color w:val="000000"/>
+          <w:szCs w:val="22"/>
+          <w:shd w:val="clear" w:color="auto" w:fill="FFFFFF"/>
+          <w:vertAlign w:val="superscript"/>
+        </w:rPr>
+        <w:t>7</w:t>
+      </w:r>
+      <w:r>
+        <w:rPr>
+          <w:rFonts w:ascii="Calibri" w:hAnsi="Calibri" w:cs="Calibri"/>
+          <w:color w:val="000000"/>
+          <w:szCs w:val="22"/>
+          <w:shd w:val="clear" w:color="auto" w:fill="FFFFFF"/>
+          <w:vertAlign w:val="superscript"/>
+        </w:rPr>
+        <w:t>]</w:t>
+      </w:r>
+    </w:p>
+    <w:p>
+      <w:pPr>
+        <w:rPr>
+          <w:rFonts w:ascii="Calibri" w:hAnsi="Calibri" w:cs="Calibri"/>
+          <w:color w:val="000000"/>
+          <w:szCs w:val="22"/>
+          <w:shd w:val="clear" w:color="auto" w:fill="FFFFFF"/>
+          <w:vertAlign w:val="superscript"/>
+        </w:rPr>
+      </w:pPr>
+    </w:p>
+    <w:p>
+      <w:pPr>
+        <w:rPr>
+          <w:rFonts w:ascii="Times New Roman" w:hAnsi="Times New Roman"/>
+        </w:rPr>
+      </w:pPr>
+      <w:r>
+        <w:rPr>
+          <w:rFonts w:ascii="Calibri" w:hAnsi="Calibri" w:cs="Calibri"/>
+          <w:color w:val="000000"/>
+          <w:szCs w:val="22"/>
+          <w:shd w:val="clear" w:color="auto" w:fill="FFFFFF"/>
+        </w:rPr>
+        <w:t xml:space="preserve">On </w:t>
+      </w:r>
+      <w:proofErr w:type="spellStart"/>
+      <w:r>
+        <w:rPr>
+          <w:rFonts w:ascii="Calibri" w:hAnsi="Calibri" w:cs="Calibri"/>
+          <w:color w:val="000000"/>
+          <w:szCs w:val="22"/>
+          <w:shd w:val="clear" w:color="auto" w:fill="FFFFFF"/>
+        </w:rPr>
+        <w:t>PanCam</w:t>
+      </w:r>
+      <w:proofErr w:type="spellEnd"/>
+      <w:r>
+        <w:rPr>
+          <w:rFonts w:ascii="Calibri" w:hAnsi="Calibri" w:cs="Calibri"/>
+          <w:color w:val="000000"/>
+          <w:szCs w:val="22"/>
+          <w:shd w:val="clear" w:color="auto" w:fill="FFFFFF"/>
+        </w:rPr>
+        <w:t xml:space="preserve"> – this CCSDS algorithm is used by default at a ratio of 1, which achieves an x8 compression, and for quick look images at a ratio of 0.1; x80 compression. </w:t>
+      </w:r>
+    </w:p>
+    <w:p/>
+    <w:p>
+      <w:pPr>
+        <w:pStyle w:val="Heading2"/>
+        <w:rPr>
+          <w:b/>
+          <w:bCs/>
+        </w:rPr>
+      </w:pPr>
+      <w:bookmarkStart w:id="6" w:name="_Toc101519145"/>
+      <w:r>
+        <w:rPr>
+          <w:b/>
+          <w:bCs/>
+        </w:rPr>
+        <w:t>JPEG 2000 (J2K)</w:t>
+      </w:r>
+      <w:bookmarkEnd w:id="6"/>
+    </w:p>
+    <w:p/>
+    <w:p>
+      <w:r>
+        <w:t xml:space="preserve">J2K is a </w:t>
+      </w:r>
+      <w:r>
+        <w:t>compound</w:t>
+      </w:r>
+      <w:r>
+        <w:t xml:space="preserve"> compression algorithm </w:t>
+      </w:r>
+      <w:r>
+        <w:t>curated from</w:t>
+      </w:r>
+      <w:r>
+        <w:t xml:space="preserve"> a series of </w:t>
+      </w:r>
+      <w:r>
+        <w:t>image compression procedures</w:t>
+      </w:r>
+      <w:r>
+        <w:t xml:space="preserve"> and similarly, is based on wavelet transforms</w:t>
+      </w:r>
+      <w:r>
+        <w:t xml:space="preserve">. </w:t>
+      </w:r>
+      <w:r>
+        <w:rPr>
+          <w:vertAlign w:val="superscript"/>
+        </w:rPr>
+        <w:t>[</w:t>
+      </w:r>
+      <w:r>
+        <w:rPr>
+          <w:vertAlign w:val="superscript"/>
+        </w:rPr>
+        <w:t>8</w:t>
+      </w:r>
+      <w:r>
+        <w:rPr>
+          <w:vertAlign w:val="superscript"/>
+        </w:rPr>
+        <w:t>]</w:t>
+      </w:r>
+      <w:r>
+        <w:rPr>
+          <w:vertAlign w:val="superscript"/>
+        </w:rPr>
+        <w:t xml:space="preserve"> </w:t>
+      </w:r>
+      <w:r>
+        <w:t xml:space="preserve">J2K is an accessible, scalable, and popular compression algorithm which is why it was selected as part of this project. Moreover, when trying to discern reasons for </w:t>
+      </w:r>
+      <w:r>
+        <w:rPr>
+          <w:rFonts w:ascii="Calibri" w:hAnsi="Calibri" w:cs="Calibri"/>
+          <w:color w:val="000000"/>
+          <w:szCs w:val="22"/>
+          <w:shd w:val="clear" w:color="auto" w:fill="FFFFFF"/>
+        </w:rPr>
+        <w:t>CCSDS 122.0-B-1</w:t>
+      </w:r>
+      <w:r>
+        <w:rPr>
+          <w:rFonts w:ascii="Calibri" w:hAnsi="Calibri" w:cs="Calibri"/>
+          <w:color w:val="000000"/>
+          <w:szCs w:val="22"/>
+          <w:shd w:val="clear" w:color="auto" w:fill="FFFFFF"/>
+        </w:rPr>
+        <w:t>, comparing it to a relatively more standard compression algorithm seemed like a good step, as it helps to develop a picture of the magnitude of difference between a</w:t>
+      </w:r>
+      <w:r>
+        <w:rPr>
+          <w:rFonts w:ascii="Calibri" w:hAnsi="Calibri" w:cs="Calibri"/>
+          <w:color w:val="000000"/>
+          <w:szCs w:val="22"/>
+          <w:shd w:val="clear" w:color="auto" w:fill="FFFFFF"/>
+        </w:rPr>
+        <w:t>n inter-disciplinary ‘basic’ method, and a bespoke solution for the demanding environment that is space and missions in space.</w:t>
+      </w:r>
+    </w:p>
+    <w:p/>
+    <w:p>
+      <w:r>
+        <w:t xml:space="preserve">For this project – </w:t>
+      </w:r>
+      <w:proofErr w:type="spellStart"/>
+      <w:r>
+        <w:t>OpenJPEG</w:t>
+      </w:r>
+      <w:proofErr w:type="spellEnd"/>
+      <w:r>
+        <w:t xml:space="preserve"> was employed. </w:t>
+      </w:r>
+      <w:r>
+        <w:rPr>
+          <w:vertAlign w:val="superscript"/>
+        </w:rPr>
+        <w:t>[9]</w:t>
+      </w:r>
+      <w:r>
+        <w:t xml:space="preserve"> This is again, a command </w:t>
+      </w:r>
+      <w:r>
+        <w:t>line implementation</w:t>
+      </w:r>
+      <w:r>
+        <w:t xml:space="preserve">, </w:t>
+      </w:r>
+      <w:r>
+        <w:t>alike</w:t>
+      </w:r>
+      <w:r>
+        <w:t xml:space="preserve"> to BPE, with parameters to change the compression ratio up to x9000 compression.</w:t>
+      </w:r>
+    </w:p>
+    <w:p/>
+    <w:p>
+      <w:r>
+        <w:t xml:space="preserve">Given the parameters for compression outlined by the team behind </w:t>
+      </w:r>
+      <w:proofErr w:type="spellStart"/>
+      <w:r>
+        <w:t>PanCam</w:t>
+      </w:r>
+      <w:proofErr w:type="spellEnd"/>
+      <w:r>
+        <w:t xml:space="preserve">, for this project. </w:t>
+      </w:r>
+      <w:proofErr w:type="spellStart"/>
+      <w:r>
+        <w:t>OpenJPEG</w:t>
+      </w:r>
+      <w:proofErr w:type="spellEnd"/>
+      <w:r>
+        <w:t xml:space="preserve"> was used with compression rates of x8 and x80, this is to bring it in line with what is to be used on Rosalind Franklin, and so produce </w:t>
+      </w:r>
+      <w:r>
+        <w:t>an analysis and discussion/conclusions</w:t>
+      </w:r>
+      <w:r>
+        <w:t xml:space="preserve"> that </w:t>
+      </w:r>
+      <w:r>
+        <w:t>are</w:t>
+      </w:r>
+      <w:r>
+        <w:t xml:space="preserve"> valid</w:t>
+      </w:r>
+      <w:r>
+        <w:t>.</w:t>
+      </w:r>
+    </w:p>
+    <w:p/>
+    <w:p>
+      <w:pPr>
+        <w:pStyle w:val="Heading2"/>
+        <w:rPr>
+          <w:b/>
+          <w:bCs/>
+        </w:rPr>
+      </w:pPr>
+      <w:bookmarkStart w:id="7" w:name="_Toc101519146"/>
+      <w:r>
+        <w:rPr>
+          <w:b/>
+          <w:bCs/>
+        </w:rPr>
+        <w:t>Mean Squared Error (MSE)</w:t>
+      </w:r>
+      <w:bookmarkEnd w:id="7"/>
+    </w:p>
+    <w:p/>
+    <w:p>
+      <w:r>
+        <w:t>Mean Squared Error is the first of three Image Quality Assessment metrics that were used in this project. MSE measures the difference between a predicted set of data, and an actual, measured set.</w:t>
+      </w:r>
+      <w:r>
+        <w:t xml:space="preserve"> It is the second moment of error </w:t>
+      </w:r>
+      <w:r>
+        <w:rPr>
+          <w:vertAlign w:val="superscript"/>
+        </w:rPr>
+        <w:t>[10]</w:t>
+      </w:r>
+      <w:r>
+        <w:t>.</w:t>
+      </w:r>
+      <w:r>
+        <w:t xml:space="preserve"> In this scenario, the predicted is the original ‘perfect’ quality image, and the actual is the compressed version, this makes MSE a full reference objective method. MSE is defined by: </w:t>
+      </w:r>
+    </w:p>
+    <w:p/>
+    <w:p>
+      <w:pPr>
+        <w:rPr>
+          <w:rFonts w:eastAsiaTheme="minorEastAsia"/>
+        </w:rPr>
+      </w:pPr>
+      <m:oMathPara>
+        <m:oMath>
+          <m:r>
+            <w:rPr>
+              <w:rFonts w:ascii="Cambria Math" w:hAnsi="Cambria Math"/>
+            </w:rPr>
+            <m:t>MSE=</m:t>
+          </m:r>
+          <m:f>
+            <m:fPr>
+              <m:ctrlPr>
+                <w:rPr>
+                  <w:rFonts w:ascii="Cambria Math" w:eastAsiaTheme="minorHAnsi" w:hAnsi="Cambria Math" w:cstheme="minorBidi"/>
+                  <w:i/>
+                  <w:sz w:val="22"/>
+                  <w:lang w:eastAsia="en-US"/>
+                </w:rPr>
+              </m:ctrlPr>
+            </m:fPr>
+            <m:num>
+              <m:r>
+                <w:rPr>
+                  <w:rFonts w:ascii="Cambria Math" w:hAnsi="Cambria Math"/>
+                </w:rPr>
+                <m:t>1</m:t>
+              </m:r>
+            </m:num>
+            <m:den>
+              <m:r>
+                <w:rPr>
+                  <w:rFonts w:ascii="Cambria Math" w:hAnsi="Cambria Math"/>
+                </w:rPr>
+                <m:t>N</m:t>
+              </m:r>
+            </m:den>
+          </m:f>
+          <m:nary>
+            <m:naryPr>
+              <m:chr m:val="∑"/>
+              <m:limLoc m:val="undOvr"/>
+              <m:ctrlPr>
+                <w:rPr>
+                  <w:rFonts w:ascii="Cambria Math" w:eastAsiaTheme="minorHAnsi" w:hAnsi="Cambria Math" w:cstheme="minorBidi"/>
+                  <w:sz w:val="22"/>
+                  <w:lang w:eastAsia="en-US"/>
+                </w:rPr>
+              </m:ctrlPr>
+            </m:naryPr>
+            <m:sub>
+              <m:r>
+                <w:rPr>
+                  <w:rFonts w:ascii="Cambria Math" w:hAnsi="Cambria Math"/>
+                </w:rPr>
+                <m:t>i=1</m:t>
+              </m:r>
+            </m:sub>
+            <m:sup>
+              <m:r>
+                <w:rPr>
+                  <w:rFonts w:ascii="Cambria Math" w:hAnsi="Cambria Math"/>
+                </w:rPr>
+                <m:t>N</m:t>
+              </m:r>
+            </m:sup>
+            <m:e>
+              <m:sSup>
+                <m:sSupPr>
+                  <m:ctrlPr>
+                    <w:rPr>
+                      <w:rFonts w:ascii="Cambria Math" w:eastAsiaTheme="minorHAnsi" w:hAnsi="Cambria Math" w:cstheme="minorBidi"/>
+                      <w:i/>
+                      <w:sz w:val="22"/>
+                      <w:lang w:eastAsia="en-US"/>
+                    </w:rPr>
+                  </m:ctrlPr>
+                </m:sSupPr>
+                <m:e>
+                  <m:r>
+                    <w:rPr>
+                      <w:rFonts w:ascii="Cambria Math" w:hAnsi="Cambria Math"/>
+                    </w:rPr>
+                    <m:t>(</m:t>
+                  </m:r>
+                  <m:sSub>
+                    <m:sSubPr>
+                      <m:ctrlPr>
+                        <w:rPr>
+                          <w:rFonts w:ascii="Cambria Math" w:eastAsiaTheme="minorHAnsi" w:hAnsi="Cambria Math" w:cstheme="minorBidi"/>
+                          <w:i/>
+                          <w:sz w:val="22"/>
+                          <w:lang w:eastAsia="en-US"/>
+                        </w:rPr>
+                      </m:ctrlPr>
+                    </m:sSubPr>
+                    <m:e>
+                      <m:r>
+                        <w:rPr>
+                          <w:rFonts w:ascii="Cambria Math" w:hAnsi="Cambria Math"/>
+                        </w:rPr>
+                        <m:t>x</m:t>
+                      </m:r>
+                    </m:e>
+                    <m:sub>
+                      <m:r>
+                        <w:rPr>
+                          <w:rFonts w:ascii="Cambria Math" w:hAnsi="Cambria Math"/>
+                        </w:rPr>
+                        <m:t>i</m:t>
+                      </m:r>
+                    </m:sub>
+                  </m:sSub>
+                  <m:r>
+                    <w:rPr>
+                      <w:rFonts w:ascii="Cambria Math" w:hAnsi="Cambria Math"/>
+                    </w:rPr>
+                    <m:t xml:space="preserve">- </m:t>
+                  </m:r>
+                  <m:sSub>
+                    <m:sSubPr>
+                      <m:ctrlPr>
+                        <w:rPr>
+                          <w:rFonts w:ascii="Cambria Math" w:eastAsiaTheme="minorHAnsi" w:hAnsi="Cambria Math" w:cstheme="minorBidi"/>
+                          <w:i/>
+                          <w:sz w:val="22"/>
+                          <w:lang w:eastAsia="en-US"/>
+                        </w:rPr>
+                      </m:ctrlPr>
+                    </m:sSubPr>
+                    <m:e>
+                      <m:r>
+                        <w:rPr>
+                          <w:rFonts w:ascii="Cambria Math" w:hAnsi="Cambria Math"/>
+                        </w:rPr>
+                        <m:t>y</m:t>
+                      </m:r>
+                    </m:e>
+                    <m:sub>
+                      <m:r>
+                        <w:rPr>
+                          <w:rFonts w:ascii="Cambria Math" w:hAnsi="Cambria Math"/>
+                        </w:rPr>
+                        <m:t>i</m:t>
+                      </m:r>
+                    </m:sub>
+                  </m:sSub>
+                  <m:r>
+                    <w:rPr>
+                      <w:rFonts w:ascii="Cambria Math" w:hAnsi="Cambria Math"/>
+                    </w:rPr>
+                    <m:t>)</m:t>
+                  </m:r>
+                </m:e>
+                <m:sup>
+                  <m:r>
+                    <w:rPr>
+                      <w:rFonts w:ascii="Cambria Math" w:hAnsi="Cambria Math"/>
+                    </w:rPr>
+                    <m:t>2</m:t>
+                  </m:r>
+                </m:sup>
+              </m:sSup>
+            </m:e>
+          </m:nary>
+        </m:oMath>
+      </m:oMathPara>
+    </w:p>
+    <w:p/>
+    <w:p>
+      <w:pPr>
+        <w:rPr>
+          <w:rFonts w:eastAsiaTheme="minorEastAsia" w:cstheme="minorBidi"/>
+        </w:rPr>
+      </w:pPr>
+      <w:r>
+        <w:t xml:space="preserve">Where </w:t>
+      </w:r>
+      <m:oMath>
+        <m:r>
+          <w:rPr>
+            <w:rFonts w:ascii="Cambria Math" w:hAnsi="Cambria Math"/>
+          </w:rPr>
+          <m:t>x</m:t>
+        </m:r>
+      </m:oMath>
+      <w:r>
+        <w:t xml:space="preserve"> is the original image, and </w:t>
+      </w:r>
+      <m:oMath>
+        <m:r>
+          <w:rPr>
+            <w:rFonts w:ascii="Cambria Math" w:hAnsi="Cambria Math"/>
+          </w:rPr>
+          <m:t>y</m:t>
+        </m:r>
+      </m:oMath>
+    </w:p>
+    <w:p>
+      <w:r>
+        <w:t>the distorted image.</w:t>
+      </w:r>
+    </w:p>
+    <w:p/>
+    <w:p>
+      <w:r>
+        <w:t xml:space="preserve">MSE has a clear physical meaning and </w:t>
+      </w:r>
+      <w:r>
+        <w:t xml:space="preserve">can be applied in multiple ways to linear algebra, this makes it one the most used metrics in image quality assessment </w:t>
+      </w:r>
+      <w:r>
+        <w:rPr>
+          <w:vertAlign w:val="superscript"/>
+        </w:rPr>
+        <w:t>[11]</w:t>
+      </w:r>
+      <w:r>
+        <w:t>.</w:t>
+      </w:r>
+    </w:p>
+    <w:p/>
+    <w:p>
+      <w:r>
+        <w:t>Because it is a measure of error, values closer to 0 mean a greater quality, and thus, less information loss during compression.</w:t>
+      </w:r>
+    </w:p>
+    <w:p/>
+    <w:p>
+      <w:pPr>
+        <w:pStyle w:val="Heading2"/>
+        <w:rPr>
+          <w:rFonts w:eastAsiaTheme="minorEastAsia"/>
+          <w:b/>
+          <w:bCs/>
+        </w:rPr>
+      </w:pPr>
+      <w:r>
+        <w:rPr>
+          <w:rFonts w:eastAsiaTheme="minorEastAsia"/>
+          <w:b/>
+          <w:bCs/>
+        </w:rPr>
+        <w:lastRenderedPageBreak/>
+        <w:t>Peak Signal to Noise Ratio (PSNR)</w:t>
+      </w:r>
+    </w:p>
+    <w:p/>
+    <w:p>
+      <w:r>
+        <w:t xml:space="preserve">Peak Signal to Noise Ratio is the ratio between the maximum possible signal value (pixel value) and the power of distorting noise </w:t>
+      </w:r>
+      <w:r>
+        <w:t xml:space="preserve">where the signal is the perfect reference image, and the noise the error yielded by compression </w:t>
+      </w:r>
+      <w:r>
+        <w:rPr>
+          <w:vertAlign w:val="superscript"/>
+        </w:rPr>
+        <w:t>[10]</w:t>
+      </w:r>
+      <w:r>
+        <w:t xml:space="preserve">. </w:t>
+      </w:r>
+    </w:p>
+    <w:p/>
+    <w:p>
+      <w:r>
+        <w:t>PSNR can be defined by:</w:t>
+      </w:r>
+    </w:p>
+    <w:p/>
+    <w:p>
+      <w:pPr>
+        <w:rPr>
+          <w:rFonts w:eastAsiaTheme="minorEastAsia"/>
+        </w:rPr>
+      </w:pPr>
+      <m:oMathPara>
+        <m:oMath>
+          <m:r>
+            <w:rPr>
+              <w:rFonts w:ascii="Cambria Math" w:hAnsi="Cambria Math"/>
+            </w:rPr>
+            <m:t>PSNR=10</m:t>
+          </m:r>
+          <m:sSub>
+            <m:sSubPr>
+              <m:ctrlPr>
+                <w:rPr>
+                  <w:rFonts w:ascii="Cambria Math" w:eastAsiaTheme="minorHAnsi" w:hAnsi="Cambria Math" w:cstheme="minorBidi"/>
+                  <w:i/>
+                  <w:sz w:val="22"/>
+                  <w:lang w:eastAsia="en-US"/>
+                </w:rPr>
+              </m:ctrlPr>
+            </m:sSubPr>
+            <m:e>
+              <m:r>
+                <w:rPr>
+                  <w:rFonts w:ascii="Cambria Math" w:hAnsi="Cambria Math"/>
+                </w:rPr>
+                <m:t>log</m:t>
+              </m:r>
+            </m:e>
+            <m:sub>
+              <m:r>
+                <w:rPr>
+                  <w:rFonts w:ascii="Cambria Math" w:hAnsi="Cambria Math"/>
+                </w:rPr>
+                <m:t>10</m:t>
+              </m:r>
+            </m:sub>
+          </m:sSub>
+          <m:f>
+            <m:fPr>
+              <m:ctrlPr>
+                <w:rPr>
+                  <w:rFonts w:ascii="Cambria Math" w:eastAsiaTheme="minorHAnsi" w:hAnsi="Cambria Math" w:cstheme="minorBidi"/>
+                  <w:i/>
+                  <w:sz w:val="22"/>
+                  <w:lang w:eastAsia="en-US"/>
+                </w:rPr>
+              </m:ctrlPr>
+            </m:fPr>
+            <m:num>
+              <m:sSup>
+                <m:sSupPr>
+                  <m:ctrlPr>
+                    <w:rPr>
+                      <w:rFonts w:ascii="Cambria Math" w:eastAsiaTheme="minorHAnsi" w:hAnsi="Cambria Math" w:cstheme="minorBidi"/>
+                      <w:i/>
+                      <w:sz w:val="22"/>
+                      <w:lang w:eastAsia="en-US"/>
+                    </w:rPr>
+                  </m:ctrlPr>
+                </m:sSupPr>
+                <m:e>
+                  <m:r>
+                    <w:rPr>
+                      <w:rFonts w:ascii="Cambria Math" w:hAnsi="Cambria Math"/>
+                    </w:rPr>
+                    <m:t>L</m:t>
+                  </m:r>
+                </m:e>
+                <m:sup>
+                  <m:r>
+                    <w:rPr>
+                      <w:rFonts w:ascii="Cambria Math" w:hAnsi="Cambria Math"/>
+                    </w:rPr>
+                    <m:t>2</m:t>
+                  </m:r>
+                </m:sup>
+              </m:sSup>
+            </m:num>
+            <m:den>
+              <m:r>
+                <w:rPr>
+                  <w:rFonts w:ascii="Cambria Math" w:hAnsi="Cambria Math"/>
+                </w:rPr>
+                <m:t>MSE</m:t>
+              </m:r>
+            </m:den>
+          </m:f>
+        </m:oMath>
+      </m:oMathPara>
+    </w:p>
+    <w:p>
+      <w:pPr>
+        <w:rPr>
+          <w:rFonts w:eastAsiaTheme="minorEastAsia"/>
+        </w:rPr>
+      </w:pPr>
+    </w:p>
+    <w:p>
+      <w:pPr>
+        <w:rPr>
+          <w:rFonts w:eastAsiaTheme="minorEastAsia"/>
+        </w:rPr>
+      </w:pPr>
+      <w:r>
+        <w:rPr>
+          <w:rFonts w:eastAsiaTheme="minorEastAsia"/>
+        </w:rPr>
+        <w:t xml:space="preserve">Where </w:t>
+      </w:r>
+      <m:oMath>
+        <m:r>
+          <w:rPr>
+            <w:rFonts w:ascii="Cambria Math" w:eastAsiaTheme="minorEastAsia" w:hAnsi="Cambria Math"/>
+          </w:rPr>
+          <m:t>L</m:t>
+        </m:r>
+      </m:oMath>
+      <w:r>
+        <w:rPr>
+          <w:rFonts w:eastAsiaTheme="minorEastAsia"/>
+        </w:rPr>
+        <w:t xml:space="preserve"> is the maximum possible signal value; In the case of an 8-bit (unsigned) image this would be </w:t>
+      </w:r>
+      <m:oMath>
+        <m:sSup>
+          <m:sSupPr>
+            <m:ctrlPr>
+              <w:rPr>
+                <w:rFonts w:ascii="Cambria Math" w:eastAsiaTheme="minorEastAsia" w:hAnsi="Cambria Math" w:cstheme="minorBidi"/>
+                <w:i/>
+                <w:sz w:val="22"/>
+                <w:lang w:eastAsia="en-US"/>
+              </w:rPr>
+            </m:ctrlPr>
+          </m:sSupPr>
+          <m:e>
+            <m:r>
+              <w:rPr>
+                <w:rFonts w:ascii="Cambria Math" w:eastAsiaTheme="minorEastAsia" w:hAnsi="Cambria Math"/>
+              </w:rPr>
+              <m:t>2</m:t>
+            </m:r>
+          </m:e>
+          <m:sup>
+            <m:r>
+              <w:rPr>
+                <w:rFonts w:ascii="Cambria Math" w:eastAsiaTheme="minorEastAsia" w:hAnsi="Cambria Math"/>
+              </w:rPr>
+              <m:t>8</m:t>
+            </m:r>
+          </m:sup>
+        </m:sSup>
+        <m:r>
+          <w:rPr>
+            <w:rFonts w:ascii="Cambria Math" w:eastAsiaTheme="minorEastAsia" w:hAnsi="Cambria Math"/>
+          </w:rPr>
+          <m:t>-1=255</m:t>
+        </m:r>
+      </m:oMath>
+      <w:r>
+        <w:rPr>
+          <w:rFonts w:eastAsiaTheme="minorEastAsia"/>
+        </w:rPr>
+        <w:t xml:space="preserve">. The sample images however used in this project are all 16-bit, and as such </w:t>
+      </w:r>
+      <m:oMath>
+        <m:r>
+          <w:rPr>
+            <w:rFonts w:ascii="Cambria Math" w:eastAsiaTheme="minorEastAsia" w:hAnsi="Cambria Math"/>
+          </w:rPr>
+          <m:t>L=65535</m:t>
+        </m:r>
+      </m:oMath>
+      <w:r>
+        <w:rPr>
+          <w:rFonts w:eastAsiaTheme="minorEastAsia"/>
+        </w:rPr>
+        <w:t>.</w:t>
+      </w:r>
+    </w:p>
+    <w:p>
+      <w:pPr>
+        <w:rPr>
+          <w:rFonts w:eastAsiaTheme="minorEastAsia"/>
+        </w:rPr>
+      </w:pPr>
+    </w:p>
+    <w:p>
+      <w:pPr>
+        <w:pStyle w:val="Heading2"/>
+        <w:rPr>
+          <w:rFonts w:eastAsiaTheme="minorEastAsia"/>
+          <w:b/>
+          <w:bCs/>
+        </w:rPr>
+      </w:pPr>
+      <w:r>
+        <w:rPr>
+          <w:rFonts w:eastAsiaTheme="minorEastAsia"/>
+          <w:b/>
+          <w:bCs/>
+        </w:rPr>
+        <w:t>Structural Similarity Index (SSIM)</w:t>
+      </w:r>
+    </w:p>
+    <w:p/>
+    <w:p>
+      <w:r>
+        <w:t xml:space="preserve">SSIM is a perception-based method </w:t>
+      </w:r>
+      <w:r>
+        <w:rPr>
+          <w:vertAlign w:val="superscript"/>
+        </w:rPr>
+        <w:t>[10]</w:t>
+      </w:r>
+      <w:r>
+        <w:t xml:space="preserve">. The only of the three IQA algorithms to be based on the Human Visual System (HVS). Algorithms that replicate the HVS </w:t>
+      </w:r>
+      <w:r>
+        <w:t xml:space="preserve">consider different aspects of the image rather than the </w:t>
+      </w:r>
+      <w:proofErr w:type="gramStart"/>
+      <w:r>
+        <w:t>image as a whole</w:t>
+      </w:r>
+      <w:r>
+        <w:t>, aspects</w:t>
+      </w:r>
+      <w:proofErr w:type="gramEnd"/>
+      <w:r>
+        <w:t xml:space="preserve"> such as brightness, contrast, and texture</w:t>
+      </w:r>
+      <w:r>
+        <w:rPr>
+          <w:vertAlign w:val="superscript"/>
+        </w:rPr>
+        <w:t xml:space="preserve"> [12]</w:t>
+      </w:r>
+      <w:r>
+        <w:t>.</w:t>
+      </w:r>
+      <w:r>
+        <w:t xml:space="preserve"> </w:t>
+      </w:r>
+    </w:p>
+    <w:p/>
+    <w:p>
+      <w:r>
+        <w:t xml:space="preserve">SSIM specifically – considers luminance, contrast, and structure </w:t>
+      </w:r>
+      <w:r>
+        <w:rPr>
+          <w:vertAlign w:val="superscript"/>
+        </w:rPr>
+        <w:t>[10][11]</w:t>
+      </w:r>
+      <w:r>
+        <w:t>. SSIM can be defined as</w:t>
+      </w:r>
+      <w:r>
+        <w:t xml:space="preserve"> </w:t>
+      </w:r>
+      <w:r>
+        <w:rPr>
+          <w:vertAlign w:val="superscript"/>
+        </w:rPr>
+        <w:t>[13]</w:t>
+      </w:r>
+      <w:r>
+        <w:t>:</w:t>
+      </w:r>
+    </w:p>
+    <w:p/>
+    <w:p>
+      <m:oMathPara>
+        <m:oMath>
+          <m:r>
+            <w:rPr>
+              <w:rFonts w:ascii="Cambria Math" w:hAnsi="Cambria Math"/>
+            </w:rPr>
+            <m:t xml:space="preserve">SSIM(x, y)= </m:t>
+          </m:r>
+          <m:f>
+            <m:fPr>
+              <m:ctrlPr>
+                <w:rPr>
+                  <w:rFonts w:ascii="Cambria Math" w:eastAsiaTheme="minorHAnsi" w:hAnsi="Cambria Math" w:cstheme="minorBidi"/>
+                  <w:i/>
+                  <w:sz w:val="22"/>
+                  <w:lang w:eastAsia="en-US"/>
+                </w:rPr>
+              </m:ctrlPr>
+            </m:fPr>
+            <m:num>
+              <m:d>
+                <m:dPr>
+                  <m:ctrlPr>
+                    <w:rPr>
+                      <w:rFonts w:ascii="Cambria Math" w:hAnsi="Cambria Math"/>
+                      <w:i/>
+                    </w:rPr>
+                  </m:ctrlPr>
+                </m:dPr>
+                <m:e>
+                  <m:r>
+                    <w:rPr>
+                      <w:rFonts w:ascii="Cambria Math" w:hAnsi="Cambria Math"/>
+                    </w:rPr>
+                    <m:t>2</m:t>
+                  </m:r>
+                  <m:sSub>
+                    <m:sSubPr>
+                      <m:ctrlPr>
+                        <w:rPr>
+                          <w:rFonts w:ascii="Cambria Math" w:eastAsiaTheme="minorHAnsi" w:hAnsi="Cambria Math" w:cstheme="minorBidi"/>
+                          <w:i/>
+                          <w:sz w:val="22"/>
+                          <w:lang w:eastAsia="en-US"/>
+                        </w:rPr>
+                      </m:ctrlPr>
+                    </m:sSubPr>
+                    <m:e>
+                      <m:r>
+                        <w:rPr>
+                          <w:rFonts w:ascii="Cambria Math" w:hAnsi="Cambria Math"/>
+                        </w:rPr>
+                        <m:t>μ</m:t>
+                      </m:r>
+                    </m:e>
+                    <m:sub>
+                      <m:r>
+                        <w:rPr>
+                          <w:rFonts w:ascii="Cambria Math" w:hAnsi="Cambria Math"/>
+                        </w:rPr>
+                        <m:t>x</m:t>
+                      </m:r>
+                    </m:sub>
+                  </m:sSub>
+                  <m:sSub>
+                    <m:sSubPr>
+                      <m:ctrlPr>
+                        <w:rPr>
+                          <w:rFonts w:ascii="Cambria Math" w:eastAsiaTheme="minorHAnsi" w:hAnsi="Cambria Math" w:cstheme="minorBidi"/>
+                          <w:i/>
+                          <w:sz w:val="22"/>
+                          <w:lang w:eastAsia="en-US"/>
+                        </w:rPr>
+                      </m:ctrlPr>
+                    </m:sSubPr>
+                    <m:e>
+                      <m:r>
+                        <w:rPr>
+                          <w:rFonts w:ascii="Cambria Math" w:hAnsi="Cambria Math"/>
+                        </w:rPr>
+                        <m:t>μ</m:t>
+                      </m:r>
+                    </m:e>
+                    <m:sub>
+                      <m:r>
+                        <w:rPr>
+                          <w:rFonts w:ascii="Cambria Math" w:hAnsi="Cambria Math"/>
+                        </w:rPr>
+                        <m:t>y</m:t>
+                      </m:r>
+                    </m:sub>
+                  </m:sSub>
+                  <m:r>
+                    <w:rPr>
+                      <w:rFonts w:ascii="Cambria Math" w:hAnsi="Cambria Math"/>
+                    </w:rPr>
+                    <m:t>+</m:t>
+                  </m:r>
+                  <m:sSub>
+                    <m:sSubPr>
+                      <m:ctrlPr>
+                        <w:rPr>
+                          <w:rFonts w:ascii="Cambria Math" w:eastAsiaTheme="minorHAnsi" w:hAnsi="Cambria Math" w:cstheme="minorBidi"/>
+                          <w:i/>
+                          <w:sz w:val="22"/>
+                          <w:lang w:eastAsia="en-US"/>
+                        </w:rPr>
+                      </m:ctrlPr>
+                    </m:sSubPr>
+                    <m:e>
+                      <m:r>
+                        <w:rPr>
+                          <w:rFonts w:ascii="Cambria Math" w:hAnsi="Cambria Math"/>
+                        </w:rPr>
+                        <m:t>C</m:t>
+                      </m:r>
+                    </m:e>
+                    <m:sub>
+                      <m:r>
+                        <w:rPr>
+                          <w:rFonts w:ascii="Cambria Math" w:hAnsi="Cambria Math"/>
+                        </w:rPr>
+                        <m:t>1</m:t>
+                      </m:r>
+                    </m:sub>
+                  </m:sSub>
+                </m:e>
+              </m:d>
+              <m:r>
+                <w:rPr>
+                  <w:rFonts w:ascii="Cambria Math" w:hAnsi="Cambria Math"/>
+                </w:rPr>
+                <m:t>(2</m:t>
+              </m:r>
+              <m:sSub>
+                <m:sSubPr>
+                  <m:ctrlPr>
+                    <w:rPr>
+                      <w:rFonts w:ascii="Cambria Math" w:eastAsiaTheme="minorHAnsi" w:hAnsi="Cambria Math" w:cstheme="minorBidi"/>
+                      <w:i/>
+                      <w:sz w:val="22"/>
+                      <w:lang w:eastAsia="en-US"/>
+                    </w:rPr>
+                  </m:ctrlPr>
+                </m:sSubPr>
+                <m:e>
+                  <m:r>
+                    <w:rPr>
+                      <w:rFonts w:ascii="Cambria Math" w:hAnsi="Cambria Math"/>
+                    </w:rPr>
+                    <m:t>σ</m:t>
+                  </m:r>
+                </m:e>
+                <m:sub>
+                  <m:r>
+                    <w:rPr>
+                      <w:rFonts w:ascii="Cambria Math" w:hAnsi="Cambria Math"/>
+                    </w:rPr>
+                    <m:t>x</m:t>
+                  </m:r>
+                </m:sub>
+              </m:sSub>
+              <m:sSub>
+                <m:sSubPr>
+                  <m:ctrlPr>
+                    <w:rPr>
+                      <w:rFonts w:ascii="Cambria Math" w:eastAsiaTheme="minorHAnsi" w:hAnsi="Cambria Math" w:cstheme="minorBidi"/>
+                      <w:i/>
+                      <w:sz w:val="22"/>
+                      <w:lang w:eastAsia="en-US"/>
+                    </w:rPr>
+                  </m:ctrlPr>
+                </m:sSubPr>
+                <m:e>
+                  <m:r>
+                    <w:rPr>
+                      <w:rFonts w:ascii="Cambria Math" w:hAnsi="Cambria Math"/>
+                    </w:rPr>
+                    <m:t>σ</m:t>
+                  </m:r>
+                </m:e>
+                <m:sub>
+                  <m:r>
+                    <w:rPr>
+                      <w:rFonts w:ascii="Cambria Math" w:hAnsi="Cambria Math"/>
+                    </w:rPr>
+                    <m:t>y</m:t>
+                  </m:r>
+                </m:sub>
+              </m:sSub>
+              <m:r>
+                <w:rPr>
+                  <w:rFonts w:ascii="Cambria Math" w:hAnsi="Cambria Math"/>
+                </w:rPr>
+                <m:t>+</m:t>
+              </m:r>
+              <m:sSub>
+                <m:sSubPr>
+                  <m:ctrlPr>
+                    <w:rPr>
+                      <w:rFonts w:ascii="Cambria Math" w:eastAsiaTheme="minorHAnsi" w:hAnsi="Cambria Math" w:cstheme="minorBidi"/>
+                      <w:i/>
+                      <w:sz w:val="22"/>
+                      <w:lang w:eastAsia="en-US"/>
+                    </w:rPr>
+                  </m:ctrlPr>
+                </m:sSubPr>
+                <m:e>
+                  <m:r>
+                    <w:rPr>
+                      <w:rFonts w:ascii="Cambria Math" w:hAnsi="Cambria Math"/>
+                    </w:rPr>
+                    <m:t>C</m:t>
+                  </m:r>
+                </m:e>
+                <m:sub>
+                  <m:r>
+                    <w:rPr>
+                      <w:rFonts w:ascii="Cambria Math" w:hAnsi="Cambria Math"/>
+                    </w:rPr>
+                    <m:t>2</m:t>
+                  </m:r>
+                </m:sub>
+              </m:sSub>
+              <m:r>
+                <w:rPr>
+                  <w:rFonts w:ascii="Cambria Math" w:hAnsi="Cambria Math"/>
+                </w:rPr>
+                <m:t>)</m:t>
+              </m:r>
+            </m:num>
+            <m:den>
+              <m:r>
+                <w:rPr>
+                  <w:rFonts w:ascii="Cambria Math" w:hAnsi="Cambria Math"/>
+                </w:rPr>
+                <m:t>(</m:t>
+              </m:r>
+              <m:sSubSup>
+                <m:sSubSupPr>
+                  <m:ctrlPr>
+                    <w:rPr>
+                      <w:rFonts w:ascii="Cambria Math" w:eastAsiaTheme="minorHAnsi" w:hAnsi="Cambria Math" w:cstheme="minorBidi"/>
+                      <w:i/>
+                      <w:sz w:val="22"/>
+                      <w:lang w:eastAsia="en-US"/>
+                    </w:rPr>
+                  </m:ctrlPr>
+                </m:sSubSupPr>
+                <m:e>
+                  <m:r>
+                    <w:rPr>
+                      <w:rFonts w:ascii="Cambria Math" w:hAnsi="Cambria Math"/>
+                    </w:rPr>
+                    <m:t>μ</m:t>
+                  </m:r>
+                </m:e>
+                <m:sub>
+                  <m:r>
+                    <w:rPr>
+                      <w:rFonts w:ascii="Cambria Math" w:hAnsi="Cambria Math"/>
+                    </w:rPr>
+                    <m:t>x</m:t>
+                  </m:r>
+                </m:sub>
+                <m:sup>
+                  <m:r>
+                    <w:rPr>
+                      <w:rFonts w:ascii="Cambria Math" w:hAnsi="Cambria Math"/>
+                    </w:rPr>
+                    <m:t>2</m:t>
+                  </m:r>
+                </m:sup>
+              </m:sSubSup>
+              <m:r>
+                <w:rPr>
+                  <w:rFonts w:ascii="Cambria Math" w:hAnsi="Cambria Math"/>
+                </w:rPr>
+                <m:t>+</m:t>
+              </m:r>
+              <m:sSubSup>
+                <m:sSubSupPr>
+                  <m:ctrlPr>
+                    <w:rPr>
+                      <w:rFonts w:ascii="Cambria Math" w:eastAsiaTheme="minorHAnsi" w:hAnsi="Cambria Math" w:cstheme="minorBidi"/>
+                      <w:i/>
+                      <w:sz w:val="22"/>
+                      <w:lang w:eastAsia="en-US"/>
+                    </w:rPr>
+                  </m:ctrlPr>
+                </m:sSubSupPr>
+                <m:e>
+                  <m:r>
+                    <w:rPr>
+                      <w:rFonts w:ascii="Cambria Math" w:hAnsi="Cambria Math"/>
+                    </w:rPr>
+                    <m:t>μ</m:t>
+                  </m:r>
+                </m:e>
+                <m:sub>
+                  <m:r>
+                    <w:rPr>
+                      <w:rFonts w:ascii="Cambria Math" w:hAnsi="Cambria Math"/>
+                    </w:rPr>
+                    <m:t>y</m:t>
+                  </m:r>
+                </m:sub>
+                <m:sup>
+                  <m:r>
+                    <w:rPr>
+                      <w:rFonts w:ascii="Cambria Math" w:hAnsi="Cambria Math"/>
+                    </w:rPr>
+                    <m:t>2</m:t>
+                  </m:r>
+                </m:sup>
+              </m:sSubSup>
+              <m:r>
+                <w:rPr>
+                  <w:rFonts w:ascii="Cambria Math" w:hAnsi="Cambria Math"/>
+                </w:rPr>
+                <m:t>+</m:t>
+              </m:r>
+              <m:sSub>
+                <m:sSubPr>
+                  <m:ctrlPr>
+                    <w:rPr>
+                      <w:rFonts w:ascii="Cambria Math" w:eastAsiaTheme="minorHAnsi" w:hAnsi="Cambria Math" w:cstheme="minorBidi"/>
+                      <w:i/>
+                      <w:sz w:val="22"/>
+                      <w:lang w:eastAsia="en-US"/>
+                    </w:rPr>
+                  </m:ctrlPr>
+                </m:sSubPr>
+                <m:e>
+                  <m:r>
+                    <w:rPr>
+                      <w:rFonts w:ascii="Cambria Math" w:hAnsi="Cambria Math"/>
+                    </w:rPr>
+                    <m:t>C</m:t>
+                  </m:r>
+                </m:e>
+                <m:sub>
+                  <m:r>
+                    <w:rPr>
+                      <w:rFonts w:ascii="Cambria Math" w:hAnsi="Cambria Math"/>
+                    </w:rPr>
+                    <m:t>1</m:t>
+                  </m:r>
+                </m:sub>
+              </m:sSub>
+              <m:r>
+                <w:rPr>
+                  <w:rFonts w:ascii="Cambria Math" w:hAnsi="Cambria Math"/>
+                </w:rPr>
+                <m:t>)(</m:t>
+              </m:r>
+              <m:sSubSup>
+                <m:sSubSupPr>
+                  <m:ctrlPr>
+                    <w:rPr>
+                      <w:rFonts w:ascii="Cambria Math" w:eastAsiaTheme="minorHAnsi" w:hAnsi="Cambria Math" w:cstheme="minorBidi"/>
+                      <w:i/>
+                      <w:sz w:val="22"/>
+                      <w:lang w:eastAsia="en-US"/>
+                    </w:rPr>
+                  </m:ctrlPr>
+                </m:sSubSupPr>
+                <m:e>
+                  <m:r>
+                    <w:rPr>
+                      <w:rFonts w:ascii="Cambria Math" w:hAnsi="Cambria Math"/>
+                    </w:rPr>
+                    <m:t>σ</m:t>
+                  </m:r>
+                </m:e>
+                <m:sub>
+                  <m:r>
+                    <w:rPr>
+                      <w:rFonts w:ascii="Cambria Math" w:hAnsi="Cambria Math"/>
+                    </w:rPr>
+                    <m:t>x</m:t>
+                  </m:r>
+                </m:sub>
+                <m:sup>
+                  <m:r>
+                    <w:rPr>
+                      <w:rFonts w:ascii="Cambria Math" w:hAnsi="Cambria Math"/>
+                    </w:rPr>
+                    <m:t>2</m:t>
+                  </m:r>
+                </m:sup>
+              </m:sSubSup>
+              <m:r>
+                <w:rPr>
+                  <w:rFonts w:ascii="Cambria Math" w:hAnsi="Cambria Math"/>
+                </w:rPr>
+                <m:t>+</m:t>
+              </m:r>
+              <m:sSubSup>
+                <m:sSubSupPr>
+                  <m:ctrlPr>
+                    <w:rPr>
+                      <w:rFonts w:ascii="Cambria Math" w:eastAsiaTheme="minorHAnsi" w:hAnsi="Cambria Math" w:cstheme="minorBidi"/>
+                      <w:i/>
+                      <w:sz w:val="22"/>
+                      <w:lang w:eastAsia="en-US"/>
+                    </w:rPr>
+                  </m:ctrlPr>
+                </m:sSubSupPr>
+                <m:e>
+                  <m:r>
+                    <w:rPr>
+                      <w:rFonts w:ascii="Cambria Math" w:hAnsi="Cambria Math"/>
+                    </w:rPr>
+                    <m:t>σ</m:t>
+                  </m:r>
+                </m:e>
+                <m:sub>
+                  <m:r>
+                    <w:rPr>
+                      <w:rFonts w:ascii="Cambria Math" w:hAnsi="Cambria Math"/>
+                    </w:rPr>
+                    <m:t>y</m:t>
+                  </m:r>
+                </m:sub>
+                <m:sup>
+                  <m:r>
+                    <w:rPr>
+                      <w:rFonts w:ascii="Cambria Math" w:hAnsi="Cambria Math"/>
+                    </w:rPr>
+                    <m:t>2</m:t>
+                  </m:r>
+                </m:sup>
+              </m:sSubSup>
+              <m:r>
+                <w:rPr>
+                  <w:rFonts w:ascii="Cambria Math" w:hAnsi="Cambria Math"/>
+                </w:rPr>
+                <m:t>+</m:t>
+              </m:r>
+              <m:sSub>
+                <m:sSubPr>
+                  <m:ctrlPr>
+                    <w:rPr>
+                      <w:rFonts w:ascii="Cambria Math" w:eastAsiaTheme="minorHAnsi" w:hAnsi="Cambria Math" w:cstheme="minorBidi"/>
+                      <w:i/>
+                      <w:sz w:val="22"/>
+                      <w:lang w:eastAsia="en-US"/>
+                    </w:rPr>
+                  </m:ctrlPr>
+                </m:sSubPr>
+                <m:e>
+                  <m:r>
+                    <w:rPr>
+                      <w:rFonts w:ascii="Cambria Math" w:hAnsi="Cambria Math"/>
+                    </w:rPr>
+                    <m:t>C</m:t>
+                  </m:r>
+                </m:e>
+                <m:sub>
+                  <m:r>
+                    <w:rPr>
+                      <w:rFonts w:ascii="Cambria Math" w:hAnsi="Cambria Math"/>
+                    </w:rPr>
+                    <m:t>2</m:t>
+                  </m:r>
+                </m:sub>
+              </m:sSub>
+              <m:r>
+                <w:rPr>
+                  <w:rFonts w:ascii="Cambria Math" w:hAnsi="Cambria Math"/>
+                </w:rPr>
+                <m:t>)</m:t>
+              </m:r>
+            </m:den>
+          </m:f>
+        </m:oMath>
+      </m:oMathPara>
+    </w:p>
+    <w:p/>
+    <w:p>
+      <w:pPr>
+        <w:rPr>
+          <w:rFonts w:cstheme="minorHAnsi"/>
+        </w:rPr>
+      </w:pPr>
+      <w:r>
+        <w:rPr>
+          <w:rFonts w:cstheme="minorHAnsi"/>
+        </w:rPr>
+        <w:t>Where:</w:t>
+      </w:r>
+    </w:p>
+    <w:p>
+      <w:pPr>
+        <w:rPr>
+          <w:rFonts w:eastAsiaTheme="minorEastAsia" w:cstheme="minorBidi"/>
+        </w:rPr>
+      </w:pPr>
+      <w:r>
+        <w:tab/>
+      </w:r>
+      <m:oMath>
+        <m:sSub>
+          <m:sSubPr>
+            <m:ctrlPr>
+              <w:rPr>
+                <w:rFonts w:ascii="Cambria Math" w:eastAsiaTheme="minorHAnsi" w:hAnsi="Cambria Math" w:cstheme="minorBidi"/>
+                <w:i/>
+                <w:sz w:val="22"/>
+                <w:lang w:eastAsia="en-US"/>
+              </w:rPr>
+            </m:ctrlPr>
+          </m:sSubPr>
+          <m:e>
+            <m:r>
+              <w:rPr>
+                <w:rFonts w:ascii="Cambria Math" w:hAnsi="Cambria Math"/>
+              </w:rPr>
+              <m:t>μ</m:t>
+            </m:r>
+          </m:e>
+          <m:sub>
+            <m:r>
+              <w:rPr>
+                <w:rFonts w:ascii="Cambria Math" w:hAnsi="Cambria Math"/>
+              </w:rPr>
+              <m:t>x</m:t>
+            </m:r>
+          </m:sub>
+        </m:sSub>
+      </m:oMath>
+      <w:r>
+        <w:rPr>
+          <w:rFonts w:eastAsiaTheme="minorEastAsia"/>
+        </w:rPr>
+        <w:t xml:space="preserve"> is the average of </w:t>
+      </w:r>
+      <m:oMath>
+        <m:r>
+          <w:rPr>
+            <w:rFonts w:ascii="Cambria Math" w:eastAsiaTheme="minorEastAsia" w:hAnsi="Cambria Math"/>
+          </w:rPr>
+          <m:t>x</m:t>
+        </m:r>
+      </m:oMath>
+    </w:p>
+    <w:p>
+      <w:pPr>
+        <w:rPr>
+          <w:rFonts w:eastAsiaTheme="minorEastAsia"/>
+        </w:rPr>
+      </w:pPr>
+      <w:r>
+        <w:rPr>
+          <w:rFonts w:eastAsiaTheme="minorEastAsia"/>
+        </w:rPr>
+        <w:tab/>
+      </w:r>
+      <m:oMath>
+        <m:sSub>
+          <m:sSubPr>
+            <m:ctrlPr>
+              <w:rPr>
+                <w:rFonts w:ascii="Cambria Math" w:eastAsiaTheme="minorHAnsi" w:hAnsi="Cambria Math" w:cstheme="minorBidi"/>
+                <w:i/>
+                <w:sz w:val="22"/>
+                <w:lang w:eastAsia="en-US"/>
+              </w:rPr>
+            </m:ctrlPr>
+          </m:sSubPr>
+          <m:e>
+            <m:r>
+              <w:rPr>
+                <w:rFonts w:ascii="Cambria Math" w:hAnsi="Cambria Math"/>
+              </w:rPr>
+              <m:t>μ</m:t>
+            </m:r>
+          </m:e>
+          <m:sub>
+            <m:r>
+              <w:rPr>
+                <w:rFonts w:ascii="Cambria Math" w:hAnsi="Cambria Math"/>
+              </w:rPr>
+              <m:t>y</m:t>
+            </m:r>
+          </m:sub>
+        </m:sSub>
+      </m:oMath>
+      <w:r>
+        <w:rPr>
+          <w:rFonts w:eastAsiaTheme="minorEastAsia"/>
+        </w:rPr>
+        <w:t xml:space="preserve"> is the average of </w:t>
+      </w:r>
+      <m:oMath>
+        <m:r>
+          <w:rPr>
+            <w:rFonts w:ascii="Cambria Math" w:hAnsi="Cambria Math"/>
+          </w:rPr>
+          <m:t>y</m:t>
+        </m:r>
+      </m:oMath>
+    </w:p>
+    <w:p>
+      <w:pPr>
+        <w:rPr>
+          <w:rFonts w:eastAsiaTheme="minorEastAsia"/>
+        </w:rPr>
+      </w:pPr>
+      <w:r>
+        <w:rPr>
+          <w:rFonts w:eastAsiaTheme="minorEastAsia"/>
+        </w:rPr>
+        <w:tab/>
+      </w:r>
+      <m:oMath>
+        <m:sSubSup>
+          <m:sSubSupPr>
+            <m:ctrlPr>
+              <w:rPr>
+                <w:rFonts w:ascii="Cambria Math" w:eastAsiaTheme="minorHAnsi" w:hAnsi="Cambria Math" w:cstheme="minorBidi"/>
+                <w:i/>
+                <w:sz w:val="22"/>
+                <w:lang w:eastAsia="en-US"/>
+              </w:rPr>
+            </m:ctrlPr>
+          </m:sSubSupPr>
+          <m:e>
+            <m:r>
+              <w:rPr>
+                <w:rFonts w:ascii="Cambria Math" w:hAnsi="Cambria Math"/>
+              </w:rPr>
+              <m:t>σ</m:t>
+            </m:r>
+          </m:e>
+          <m:sub>
+            <m:r>
+              <w:rPr>
+                <w:rFonts w:ascii="Cambria Math" w:hAnsi="Cambria Math"/>
+              </w:rPr>
+              <m:t>x</m:t>
+            </m:r>
+          </m:sub>
+          <m:sup>
+            <m:r>
+              <w:rPr>
+                <w:rFonts w:ascii="Cambria Math" w:hAnsi="Cambria Math"/>
+              </w:rPr>
+              <m:t>2</m:t>
+            </m:r>
+          </m:sup>
+        </m:sSubSup>
+      </m:oMath>
+      <w:r>
+        <w:rPr>
+          <w:rFonts w:eastAsiaTheme="minorEastAsia"/>
+        </w:rPr>
+        <w:t xml:space="preserve"> is the variance of </w:t>
+      </w:r>
+      <m:oMath>
+        <m:r>
+          <w:rPr>
+            <w:rFonts w:ascii="Cambria Math" w:eastAsiaTheme="minorEastAsia" w:hAnsi="Cambria Math"/>
+          </w:rPr>
+          <m:t>x</m:t>
+        </m:r>
+      </m:oMath>
+    </w:p>
+    <w:p>
+      <w:pPr>
+        <w:rPr>
+          <w:rFonts w:eastAsiaTheme="minorEastAsia"/>
+        </w:rPr>
+      </w:pPr>
+      <w:r>
+        <w:rPr>
+          <w:rFonts w:eastAsiaTheme="minorEastAsia"/>
+        </w:rPr>
+        <w:tab/>
+      </w:r>
+      <m:oMath>
+        <m:sSubSup>
+          <m:sSubSupPr>
+            <m:ctrlPr>
+              <w:rPr>
+                <w:rFonts w:ascii="Cambria Math" w:eastAsiaTheme="minorHAnsi" w:hAnsi="Cambria Math" w:cstheme="minorBidi"/>
+                <w:i/>
+                <w:sz w:val="22"/>
+                <w:lang w:eastAsia="en-US"/>
+              </w:rPr>
+            </m:ctrlPr>
+          </m:sSubSupPr>
+          <m:e>
+            <m:r>
+              <w:rPr>
+                <w:rFonts w:ascii="Cambria Math" w:hAnsi="Cambria Math"/>
+              </w:rPr>
+              <m:t>σ</m:t>
+            </m:r>
+          </m:e>
+          <m:sub>
+            <m:r>
+              <w:rPr>
+                <w:rFonts w:ascii="Cambria Math" w:hAnsi="Cambria Math"/>
+              </w:rPr>
+              <m:t>y</m:t>
+            </m:r>
+          </m:sub>
+          <m:sup>
+            <m:r>
+              <w:rPr>
+                <w:rFonts w:ascii="Cambria Math" w:hAnsi="Cambria Math"/>
+              </w:rPr>
+              <m:t>2</m:t>
+            </m:r>
+          </m:sup>
+        </m:sSubSup>
+      </m:oMath>
+      <w:r>
+        <w:rPr>
+          <w:rFonts w:eastAsiaTheme="minorEastAsia"/>
+        </w:rPr>
+        <w:t xml:space="preserve"> is the variance </w:t>
+      </w:r>
+      <w:r>
+        <w:rPr>
+          <w:rFonts w:eastAsiaTheme="minorEastAsia"/>
+        </w:rPr>
+        <w:t>of</w:t>
+      </w:r>
+      <w:r>
+        <w:rPr>
+          <w:rFonts w:eastAsiaTheme="minorEastAsia"/>
+        </w:rPr>
+        <w:t xml:space="preserve"> </w:t>
+      </w:r>
+      <m:oMath>
+        <m:r>
+          <w:rPr>
+            <w:rFonts w:ascii="Cambria Math" w:hAnsi="Cambria Math"/>
+          </w:rPr>
+          <m:t>y</m:t>
+        </m:r>
+      </m:oMath>
+    </w:p>
+    <w:p>
+      <w:pPr>
+        <w:rPr>
+          <w:rFonts w:eastAsiaTheme="minorEastAsia"/>
+          <w:sz w:val="22"/>
+          <w:lang w:eastAsia="en-US"/>
+        </w:rPr>
+      </w:pPr>
+      <w:r>
+        <w:rPr>
+          <w:rFonts w:eastAsiaTheme="minorEastAsia"/>
+        </w:rPr>
+        <w:tab/>
+      </w:r>
+      <m:oMath>
+        <m:sSub>
+          <m:sSubPr>
+            <m:ctrlPr>
+              <w:rPr>
+                <w:rFonts w:ascii="Cambria Math" w:eastAsiaTheme="minorHAnsi" w:hAnsi="Cambria Math" w:cstheme="minorBidi"/>
+                <w:i/>
+                <w:sz w:val="22"/>
+                <w:lang w:eastAsia="en-US"/>
+              </w:rPr>
+            </m:ctrlPr>
+          </m:sSubPr>
+          <m:e>
+            <m:r>
+              <w:rPr>
+                <w:rFonts w:ascii="Cambria Math" w:hAnsi="Cambria Math"/>
+              </w:rPr>
+              <m:t>C</m:t>
+            </m:r>
+          </m:e>
+          <m:sub>
+            <m:r>
+              <w:rPr>
+                <w:rFonts w:ascii="Cambria Math" w:hAnsi="Cambria Math"/>
+              </w:rPr>
+              <m:t>1</m:t>
+            </m:r>
+          </m:sub>
+        </m:sSub>
+        <m:r>
+          <w:rPr>
+            <w:rFonts w:ascii="Cambria Math" w:hAnsi="Cambria Math"/>
+          </w:rPr>
+          <m:t>=</m:t>
+        </m:r>
+        <m:sSup>
+          <m:sSupPr>
+            <m:ctrlPr>
+              <w:rPr>
+                <w:rFonts w:ascii="Cambria Math" w:eastAsiaTheme="minorHAnsi" w:hAnsi="Cambria Math" w:cstheme="minorBidi"/>
+                <w:i/>
+                <w:sz w:val="22"/>
+                <w:lang w:eastAsia="en-US"/>
+              </w:rPr>
+            </m:ctrlPr>
+          </m:sSupPr>
+          <m:e>
+            <m:r>
+              <w:rPr>
+                <w:rFonts w:ascii="Cambria Math" w:hAnsi="Cambria Math"/>
+              </w:rPr>
+              <m:t>(</m:t>
+            </m:r>
+            <m:sSub>
+              <m:sSubPr>
+                <m:ctrlPr>
+                  <w:rPr>
+                    <w:rFonts w:ascii="Cambria Math" w:eastAsiaTheme="minorHAnsi" w:hAnsi="Cambria Math" w:cstheme="minorBidi"/>
+                    <w:i/>
+                    <w:sz w:val="22"/>
+                    <w:lang w:eastAsia="en-US"/>
+                  </w:rPr>
+                </m:ctrlPr>
+              </m:sSubPr>
+              <m:e>
+                <m:r>
+                  <w:rPr>
+                    <w:rFonts w:ascii="Cambria Math" w:hAnsi="Cambria Math"/>
+                  </w:rPr>
+                  <m:t>k</m:t>
+                </m:r>
+              </m:e>
+              <m:sub>
+                <m:r>
+                  <w:rPr>
+                    <w:rFonts w:ascii="Cambria Math" w:hAnsi="Cambria Math"/>
+                  </w:rPr>
+                  <m:t>1</m:t>
+                </m:r>
+              </m:sub>
+            </m:sSub>
+            <m:r>
+              <w:rPr>
+                <w:rFonts w:ascii="Cambria Math" w:hAnsi="Cambria Math"/>
+              </w:rPr>
+              <m:t>L</m:t>
+            </m:r>
+            <m:r>
+              <w:rPr>
+                <w:rFonts w:ascii="Cambria Math" w:hAnsi="Cambria Math"/>
+              </w:rPr>
+              <m:t>)</m:t>
+            </m:r>
+          </m:e>
+          <m:sup>
+            <m:r>
+              <w:rPr>
+                <w:rFonts w:ascii="Cambria Math" w:hAnsi="Cambria Math"/>
+              </w:rPr>
+              <m:t>2</m:t>
+            </m:r>
+          </m:sup>
+        </m:sSup>
+        <m:r>
+          <w:rPr>
+            <w:rFonts w:ascii="Cambria Math" w:hAnsi="Cambria Math"/>
+          </w:rPr>
+          <m:t xml:space="preserve"> and </m:t>
+        </m:r>
+        <m:sSub>
+          <m:sSubPr>
+            <m:ctrlPr>
+              <w:rPr>
+                <w:rFonts w:ascii="Cambria Math" w:eastAsiaTheme="minorHAnsi" w:hAnsi="Cambria Math" w:cstheme="minorBidi"/>
+                <w:i/>
+                <w:sz w:val="22"/>
+                <w:lang w:eastAsia="en-US"/>
+              </w:rPr>
+            </m:ctrlPr>
+          </m:sSubPr>
+          <m:e>
+            <m:r>
+              <w:rPr>
+                <w:rFonts w:ascii="Cambria Math" w:hAnsi="Cambria Math"/>
+              </w:rPr>
+              <m:t>C</m:t>
+            </m:r>
+          </m:e>
+          <m:sub>
+            <m:r>
+              <w:rPr>
+                <w:rFonts w:ascii="Cambria Math" w:hAnsi="Cambria Math"/>
+              </w:rPr>
+              <m:t>2</m:t>
+            </m:r>
+          </m:sub>
+        </m:sSub>
+        <m:r>
+          <w:rPr>
+            <w:rFonts w:ascii="Cambria Math" w:hAnsi="Cambria Math"/>
+          </w:rPr>
+          <m:t xml:space="preserve">= </m:t>
+        </m:r>
+        <m:sSup>
+          <m:sSupPr>
+            <m:ctrlPr>
+              <w:rPr>
+                <w:rFonts w:ascii="Cambria Math" w:eastAsiaTheme="minorHAnsi" w:hAnsi="Cambria Math" w:cstheme="minorBidi"/>
+                <w:i/>
+                <w:sz w:val="22"/>
+                <w:lang w:eastAsia="en-US"/>
+              </w:rPr>
+            </m:ctrlPr>
+          </m:sSupPr>
+          <m:e>
+            <m:r>
+              <w:rPr>
+                <w:rFonts w:ascii="Cambria Math" w:hAnsi="Cambria Math"/>
+              </w:rPr>
+              <m:t>(</m:t>
+            </m:r>
+            <m:sSub>
+              <m:sSubPr>
+                <m:ctrlPr>
+                  <w:rPr>
+                    <w:rFonts w:ascii="Cambria Math" w:eastAsiaTheme="minorHAnsi" w:hAnsi="Cambria Math" w:cstheme="minorBidi"/>
+                    <w:i/>
+                    <w:sz w:val="22"/>
+                    <w:lang w:eastAsia="en-US"/>
+                  </w:rPr>
+                </m:ctrlPr>
+              </m:sSubPr>
+              <m:e>
+                <m:r>
+                  <w:rPr>
+                    <w:rFonts w:ascii="Cambria Math" w:hAnsi="Cambria Math"/>
+                  </w:rPr>
+                  <m:t>k</m:t>
+                </m:r>
+              </m:e>
+              <m:sub>
+                <m:r>
+                  <w:rPr>
+                    <w:rFonts w:ascii="Cambria Math" w:hAnsi="Cambria Math"/>
+                  </w:rPr>
+                  <m:t>2</m:t>
+                </m:r>
+              </m:sub>
+            </m:sSub>
+            <m:r>
+              <w:rPr>
+                <w:rFonts w:ascii="Cambria Math" w:hAnsi="Cambria Math"/>
+              </w:rPr>
+              <m:t>L)</m:t>
+            </m:r>
+          </m:e>
+          <m:sup>
+            <m:r>
+              <w:rPr>
+                <w:rFonts w:ascii="Cambria Math" w:hAnsi="Cambria Math"/>
+              </w:rPr>
+              <m:t>2</m:t>
+            </m:r>
+          </m:sup>
+        </m:sSup>
+      </m:oMath>
+    </w:p>
+    <w:p>
+      <w:pPr>
+        <w:rPr>
+          <w:rFonts w:eastAsiaTheme="minorEastAsia"/>
+        </w:rPr>
+      </w:pPr>
+    </w:p>
+    <w:p>
+      <w:pPr>
+        <w:rPr>
+          <w:rFonts w:eastAsiaTheme="minorEastAsia"/>
+        </w:rPr>
+      </w:pPr>
+      <w:r>
+        <w:rPr>
+          <w:rFonts w:eastAsiaTheme="minorEastAsia"/>
+        </w:rPr>
+        <w:t>Where:</w:t>
+      </w:r>
+    </w:p>
+    <w:p>
+      <w:pPr>
+        <w:rPr>
+          <w:rFonts w:eastAsiaTheme="minorEastAsia"/>
+        </w:rPr>
+      </w:pPr>
+      <m:oMath>
+        <m:r>
+          <w:rPr>
+            <w:rFonts w:ascii="Cambria Math" w:eastAsiaTheme="minorEastAsia" w:hAnsi="Cambria Math"/>
+          </w:rPr>
+          <m:t>L</m:t>
+        </m:r>
+      </m:oMath>
+      <w:r>
+        <w:rPr>
+          <w:rFonts w:eastAsiaTheme="minorEastAsia"/>
+        </w:rPr>
+        <w:t xml:space="preserve"> is pixel range (for 16-bit this is 65535)</w:t>
+      </w:r>
+    </w:p>
+    <w:p>
+      <w:pPr>
+        <w:ind w:left="720"/>
+        <w:rPr>
+          <w:rFonts w:eastAsiaTheme="minorEastAsia"/>
+        </w:rPr>
+      </w:pPr>
+      <m:oMath>
+        <m:sSub>
+          <m:sSubPr>
+            <m:ctrlPr>
+              <w:rPr>
+                <w:rFonts w:ascii="Cambria Math" w:eastAsiaTheme="minorHAnsi" w:hAnsi="Cambria Math" w:cstheme="minorBidi"/>
+                <w:i/>
+                <w:sz w:val="22"/>
+                <w:lang w:eastAsia="en-US"/>
+              </w:rPr>
+            </m:ctrlPr>
+          </m:sSubPr>
+          <m:e>
+            <m:r>
+              <w:rPr>
+                <w:rFonts w:ascii="Cambria Math" w:hAnsi="Cambria Math"/>
+              </w:rPr>
+              <m:t>k</m:t>
+            </m:r>
+          </m:e>
+          <m:sub>
+            <m:r>
+              <w:rPr>
+                <w:rFonts w:ascii="Cambria Math" w:hAnsi="Cambria Math"/>
+              </w:rPr>
+              <m:t>1</m:t>
+            </m:r>
+          </m:sub>
+        </m:sSub>
+      </m:oMath>
+      <w:r>
+        <w:rPr>
+          <w:rFonts w:eastAsiaTheme="minorEastAsia"/>
+        </w:rPr>
+        <w:t xml:space="preserve"> = 0.01 and </w:t>
+      </w:r>
+      <m:oMath>
+        <m:sSub>
+          <m:sSubPr>
+            <m:ctrlPr>
+              <w:rPr>
+                <w:rFonts w:ascii="Cambria Math" w:eastAsiaTheme="minorHAnsi" w:hAnsi="Cambria Math" w:cstheme="minorBidi"/>
+                <w:i/>
+                <w:sz w:val="22"/>
+                <w:lang w:eastAsia="en-US"/>
+              </w:rPr>
+            </m:ctrlPr>
+          </m:sSubPr>
+          <m:e>
+            <m:r>
+              <w:rPr>
+                <w:rFonts w:ascii="Cambria Math" w:hAnsi="Cambria Math"/>
+              </w:rPr>
+              <m:t>k</m:t>
+            </m:r>
+          </m:e>
+          <m:sub>
+            <m:r>
+              <w:rPr>
+                <w:rFonts w:ascii="Cambria Math" w:hAnsi="Cambria Math"/>
+              </w:rPr>
+              <m:t>2</m:t>
+            </m:r>
+          </m:sub>
+        </m:sSub>
+      </m:oMath>
+      <w:r>
+        <w:rPr>
+          <w:rFonts w:eastAsiaTheme="minorEastAsia"/>
+        </w:rPr>
+        <w:t xml:space="preserve"> = 0.03 (these are default values)</w:t>
+      </w:r>
+    </w:p>
+    <w:p>
+      <w:pPr>
+        <w:rPr>
+          <w:rFonts w:eastAsiaTheme="minorEastAsia"/>
+        </w:rPr>
+      </w:pPr>
+    </w:p>
+    <w:p>
+      <w:pPr>
+        <w:rPr>
+          <w:rFonts w:eastAsiaTheme="minorEastAsia"/>
+        </w:rPr>
+      </w:pPr>
+      <w:r>
+        <w:rPr>
+          <w:rFonts w:eastAsiaTheme="minorEastAsia"/>
+        </w:rPr>
+        <w:t xml:space="preserve">This overall equation may be further broken down into component formulas for luminance, </w:t>
+      </w:r>
+      <w:r>
+        <w:rPr>
+          <w:rFonts w:eastAsiaTheme="minorEastAsia"/>
+        </w:rPr>
+        <w:t>contrast,</w:t>
+      </w:r>
+      <w:r>
+        <w:rPr>
+          <w:rFonts w:eastAsiaTheme="minorEastAsia"/>
+        </w:rPr>
+        <w:t xml:space="preserve"> and structure. </w:t>
+      </w:r>
+      <w:r>
+        <w:rPr>
+          <w:rFonts w:eastAsiaTheme="minorEastAsia"/>
+        </w:rPr>
+        <w:t xml:space="preserve">SSIM operates by assessing an </w:t>
+      </w:r>
+      <m:oMath>
+        <m:r>
+          <w:rPr>
+            <w:rFonts w:ascii="Cambria Math" w:eastAsiaTheme="minorEastAsia" w:hAnsi="Cambria Math"/>
+          </w:rPr>
+          <m:t>N×N</m:t>
+        </m:r>
+      </m:oMath>
+      <w:r>
+        <w:rPr>
+          <w:rFonts w:eastAsiaTheme="minorEastAsia"/>
+        </w:rPr>
+        <w:t xml:space="preserve"> area of each.</w:t>
+      </w:r>
+    </w:p>
+    <w:p>
+      <w:pPr>
+        <w:pStyle w:val="Heading1"/>
+        <w:rPr>
+          <w:b/>
+          <w:bCs/>
+        </w:rPr>
+      </w:pPr>
+      <w:bookmarkStart w:id="8" w:name="_Toc101519147"/>
+      <w:r>
+        <w:rPr>
+          <w:b/>
+          <w:bCs/>
+        </w:rPr>
         <w:t>References</w:t>
       </w:r>
+      <w:bookmarkEnd w:id="8"/>
     </w:p>
     <w:p/>
     <w:p>
@@ -2287,15 +5184,13 @@
           <w:numId w:val="6"/>
         </w:numPr>
         <w:rPr>
-          <w:sz w:val="24"/>
-        </w:rPr>
-      </w:pPr>
-      <w:r>
-        <w:t xml:space="preserve">Clark, A.M. (1998), The qualitative-quantitative debate: moving from positivism and confrontation to post-positivism and reconciliation. Journal of Advanced Nursing, 27: </w:t>
-      </w:r>
-      <w:r>
-        <w:lastRenderedPageBreak/>
-        <w:t xml:space="preserve">1242-1249. </w:t>
+          <w:rStyle w:val="Hyperlink"/>
+          <w:color w:val="auto"/>
+          <w:u w:val="none"/>
+        </w:rPr>
+      </w:pPr>
+      <w:r>
+        <w:t xml:space="preserve">Clark, A.M. (1998), The qualitative-quantitative debate: moving from positivism and confrontation to post-positivism and reconciliation. Journal of Advanced Nursing, 27: 1242-1249. </w:t>
       </w:r>
       <w:hyperlink r:id="rId13" w:history="1">
         <w:r>
@@ -2305,6 +5200,490 @@
           <w:t>https://doi.org/10.1046/j.1365-2648.1998.00651.x</w:t>
         </w:r>
       </w:hyperlink>
+    </w:p>
+    <w:p>
+      <w:pPr>
+        <w:pStyle w:val="ListParagraph"/>
+        <w:numPr>
+          <w:ilvl w:val="0"/>
+          <w:numId w:val="6"/>
+        </w:numPr>
+      </w:pPr>
+      <w:r>
+        <w:t xml:space="preserve">Business Research Methodologies </w:t>
+      </w:r>
+      <w:hyperlink r:id="rId14" w:history="1">
+        <w:r>
+          <w:rPr>
+            <w:rStyle w:val="Hyperlink"/>
+          </w:rPr>
+          <w:t>https://research-methodology.net/research-methods/</w:t>
+        </w:r>
+      </w:hyperlink>
+      <w:r>
+        <w:t xml:space="preserve"> - accessed 20/04/2022</w:t>
+      </w:r>
+    </w:p>
+    <w:p>
+      <w:pPr>
+        <w:pStyle w:val="ListParagraph"/>
+        <w:numPr>
+          <w:ilvl w:val="0"/>
+          <w:numId w:val="6"/>
+        </w:numPr>
+        <w:rPr>
+          <w:rFonts w:asciiTheme="minorHAnsi" w:eastAsia="Times New Roman" w:hAnsiTheme="minorHAnsi" w:cstheme="minorHAnsi"/>
+        </w:rPr>
+      </w:pPr>
+      <w:r>
+        <w:rPr>
+          <w:rFonts w:asciiTheme="minorHAnsi" w:eastAsia="Times New Roman" w:hAnsiTheme="minorHAnsi" w:cstheme="minorHAnsi"/>
+        </w:rPr>
+        <w:t>Bit plane encoder</w:t>
+      </w:r>
+    </w:p>
+    <w:p>
+      <w:pPr>
+        <w:pStyle w:val="ListParagraph"/>
+        <w:rPr>
+          <w:rFonts w:asciiTheme="minorHAnsi" w:eastAsia="Times New Roman" w:hAnsiTheme="minorHAnsi" w:cstheme="minorHAnsi"/>
+        </w:rPr>
+      </w:pPr>
+      <w:hyperlink r:id="rId15" w:history="1">
+        <w:r>
+          <w:rPr>
+            <w:rStyle w:val="Hyperlink"/>
+            <w:rFonts w:asciiTheme="minorHAnsi" w:eastAsia="Times New Roman" w:hAnsiTheme="minorHAnsi" w:cstheme="minorHAnsi"/>
+          </w:rPr>
+          <w:t>http://hyperspectral.unl.edu/</w:t>
+        </w:r>
+      </w:hyperlink>
+      <w:r>
+        <w:rPr>
+          <w:rFonts w:asciiTheme="minorHAnsi" w:eastAsia="Times New Roman" w:hAnsiTheme="minorHAnsi" w:cstheme="minorHAnsi"/>
+        </w:rPr>
+        <w:t xml:space="preserve"> - accessed 22/04/2022</w:t>
+      </w:r>
+    </w:p>
+    <w:p>
+      <w:pPr>
+        <w:pStyle w:val="ListParagraph"/>
+        <w:numPr>
+          <w:ilvl w:val="0"/>
+          <w:numId w:val="6"/>
+        </w:numPr>
+      </w:pPr>
+      <w:r>
+        <w:t xml:space="preserve">Bit-Plane Slicing  </w:t>
+      </w:r>
+    </w:p>
+    <w:p>
+      <w:pPr>
+        <w:pStyle w:val="ListParagraph"/>
+      </w:pPr>
+      <w:hyperlink r:id="rId16" w:history="1">
+        <w:r>
+          <w:rPr>
+            <w:rStyle w:val="Hyperlink"/>
+          </w:rPr>
+          <w:t>https://theailearner.com/2019/01/25/bit-plane-slicing/</w:t>
+        </w:r>
+      </w:hyperlink>
+      <w:r>
+        <w:t xml:space="preserve"> - accessed 22/04/2022</w:t>
+      </w:r>
+    </w:p>
+    <w:p>
+      <w:pPr>
+        <w:pStyle w:val="ListParagraph"/>
+        <w:numPr>
+          <w:ilvl w:val="0"/>
+          <w:numId w:val="6"/>
+        </w:numPr>
+      </w:pPr>
+      <w:r>
+        <w:t xml:space="preserve">F. </w:t>
+      </w:r>
+      <w:proofErr w:type="spellStart"/>
+      <w:r>
+        <w:t>Auli-Llinas</w:t>
+      </w:r>
+      <w:proofErr w:type="spellEnd"/>
+      <w:r>
+        <w:t xml:space="preserve"> and M. W. Marcellin, "Scanning Order Strategies for Bit</w:t>
+      </w:r>
+      <w:r>
+        <w:t xml:space="preserve"> </w:t>
+      </w:r>
+      <w:r>
+        <w:t xml:space="preserve">plane Image Coding," in IEEE Transactions on Image Processing, vol. 21, no. 4, pp. 1920-1933, April </w:t>
+      </w:r>
+      <w:proofErr w:type="gramStart"/>
+      <w:r>
+        <w:t>2012,doi</w:t>
+      </w:r>
+      <w:proofErr w:type="gramEnd"/>
+      <w:r>
+        <w:t>:10.1109/TIP.2011.2176953.</w:t>
+      </w:r>
+    </w:p>
+    <w:p>
+      <w:pPr>
+        <w:pStyle w:val="ListParagraph"/>
+        <w:numPr>
+          <w:ilvl w:val="0"/>
+          <w:numId w:val="6"/>
+        </w:numPr>
+      </w:pPr>
+      <w:r>
+        <w:lastRenderedPageBreak/>
+        <w:t xml:space="preserve">Description of the process of wavelet transforms - </w:t>
+      </w:r>
+      <w:hyperlink r:id="rId17" w:history="1">
+        <w:r>
+          <w:rPr>
+            <w:rStyle w:val="Hyperlink"/>
+          </w:rPr>
+          <w:t>https://www.youtube.com/watch?v=kuuUaqAjeoA</w:t>
+        </w:r>
+      </w:hyperlink>
+      <w:r>
+        <w:t xml:space="preserve"> – accessed 22/04/202</w:t>
+      </w:r>
+    </w:p>
+    <w:p>
+      <w:pPr>
+        <w:pStyle w:val="ListParagraph"/>
+        <w:numPr>
+          <w:ilvl w:val="0"/>
+          <w:numId w:val="6"/>
+        </w:numPr>
+        <w:rPr>
+          <w:rFonts w:asciiTheme="minorHAnsi" w:eastAsia="Times New Roman" w:hAnsiTheme="minorHAnsi" w:cstheme="minorHAnsi"/>
+        </w:rPr>
+      </w:pPr>
+      <w:r>
+        <w:rPr>
+          <w:rFonts w:asciiTheme="minorHAnsi" w:eastAsia="Times New Roman" w:hAnsiTheme="minorHAnsi" w:cstheme="minorHAnsi"/>
+        </w:rPr>
+        <w:t xml:space="preserve">A Tutorial of the Wavelet Transform – Chun-Lin, Liu; 2010 </w:t>
+      </w:r>
+      <w:hyperlink r:id="rId18" w:history="1">
+        <w:r>
+          <w:rPr>
+            <w:rStyle w:val="Hyperlink"/>
+            <w:rFonts w:asciiTheme="minorHAnsi" w:eastAsia="Times New Roman" w:hAnsiTheme="minorHAnsi" w:cstheme="minorHAnsi"/>
+          </w:rPr>
+          <w:t>https://www.researchgate.net/profile/Vladimir-Kulchitsky/post/Is-there-any-difference-in-the-tiling-of-the-time-frequency-plane-by-the-orthogonal-and-biorthogonal-wavelet-basis-functions/attachment/59d629c179197b807798844a/AS%3A337039875690496%401457367976408/download/WaveletTutorial.pdf</w:t>
+        </w:r>
+      </w:hyperlink>
+      <w:r>
+        <w:rPr>
+          <w:rFonts w:asciiTheme="minorHAnsi" w:eastAsia="Times New Roman" w:hAnsiTheme="minorHAnsi" w:cstheme="minorHAnsi"/>
+        </w:rPr>
+        <w:t xml:space="preserve"> - accessed 22/04/2022</w:t>
+      </w:r>
+    </w:p>
+    <w:p>
+      <w:pPr>
+        <w:pStyle w:val="ListParagraph"/>
+        <w:numPr>
+          <w:ilvl w:val="0"/>
+          <w:numId w:val="6"/>
+        </w:numPr>
+        <w:rPr>
+          <w:rFonts w:asciiTheme="minorHAnsi" w:eastAsia="Times New Roman" w:hAnsiTheme="minorHAnsi" w:cstheme="minorHAnsi"/>
+        </w:rPr>
+      </w:pPr>
+      <w:r>
+        <w:rPr>
+          <w:rFonts w:asciiTheme="minorHAnsi" w:eastAsia="Times New Roman" w:hAnsiTheme="minorHAnsi" w:cstheme="minorHAnsi"/>
+        </w:rPr>
+        <w:t xml:space="preserve">JPEG2000 compression - </w:t>
+      </w:r>
+      <w:hyperlink r:id="rId19" w:history="1">
+        <w:r>
+          <w:rPr>
+            <w:rStyle w:val="Hyperlink"/>
+            <w:rFonts w:asciiTheme="minorHAnsi" w:eastAsia="Times New Roman" w:hAnsiTheme="minorHAnsi" w:cstheme="minorHAnsi"/>
+          </w:rPr>
+          <w:t>https://jpeg.org/jpeg2000/</w:t>
+        </w:r>
+      </w:hyperlink>
+      <w:r>
+        <w:rPr>
+          <w:rFonts w:asciiTheme="minorHAnsi" w:eastAsia="Times New Roman" w:hAnsiTheme="minorHAnsi" w:cstheme="minorHAnsi"/>
+        </w:rPr>
+        <w:t xml:space="preserve"> - accessed 22/04/2022</w:t>
+      </w:r>
+    </w:p>
+    <w:p>
+      <w:pPr>
+        <w:pStyle w:val="ListParagraph"/>
+        <w:numPr>
+          <w:ilvl w:val="0"/>
+          <w:numId w:val="6"/>
+        </w:numPr>
+        <w:rPr>
+          <w:rFonts w:asciiTheme="minorHAnsi" w:eastAsia="Times New Roman" w:hAnsiTheme="minorHAnsi" w:cstheme="minorHAnsi"/>
+        </w:rPr>
+      </w:pPr>
+      <w:proofErr w:type="spellStart"/>
+      <w:r>
+        <w:rPr>
+          <w:rFonts w:asciiTheme="minorHAnsi" w:eastAsia="Times New Roman" w:hAnsiTheme="minorHAnsi" w:cstheme="minorHAnsi"/>
+        </w:rPr>
+        <w:t>OpenJPEG</w:t>
+      </w:r>
+      <w:proofErr w:type="spellEnd"/>
+      <w:r>
+        <w:rPr>
+          <w:rFonts w:asciiTheme="minorHAnsi" w:eastAsia="Times New Roman" w:hAnsiTheme="minorHAnsi" w:cstheme="minorHAnsi"/>
+        </w:rPr>
+        <w:t xml:space="preserve"> GitHub repository- </w:t>
+      </w:r>
+      <w:r>
+        <w:rPr>
+          <w:rFonts w:asciiTheme="minorHAnsi" w:eastAsia="Times New Roman" w:hAnsiTheme="minorHAnsi" w:cstheme="minorHAnsi"/>
+        </w:rPr>
+        <w:fldChar w:fldCharType="begin"/>
+      </w:r>
+      <w:r>
+        <w:rPr>
+          <w:rFonts w:asciiTheme="minorHAnsi" w:eastAsia="Times New Roman" w:hAnsiTheme="minorHAnsi" w:cstheme="minorHAnsi"/>
+        </w:rPr>
+        <w:instrText xml:space="preserve"> HYPERLINK "</w:instrText>
+      </w:r>
+      <w:r>
+        <w:rPr>
+          <w:rFonts w:asciiTheme="minorHAnsi" w:eastAsia="Times New Roman" w:hAnsiTheme="minorHAnsi" w:cstheme="minorHAnsi"/>
+        </w:rPr>
+        <w:instrText>https://github.com/uclouvain/openjpeg/tree/v2.4.0</w:instrText>
+      </w:r>
+      <w:r>
+        <w:rPr>
+          <w:rFonts w:asciiTheme="minorHAnsi" w:eastAsia="Times New Roman" w:hAnsiTheme="minorHAnsi" w:cstheme="minorHAnsi"/>
+        </w:rPr>
+        <w:instrText xml:space="preserve"> - accessed 22/04/2022" </w:instrText>
+      </w:r>
+      <w:r>
+        <w:rPr>
+          <w:rFonts w:asciiTheme="minorHAnsi" w:eastAsia="Times New Roman" w:hAnsiTheme="minorHAnsi" w:cstheme="minorHAnsi"/>
+        </w:rPr>
+        <w:fldChar w:fldCharType="separate"/>
+      </w:r>
+      <w:r>
+        <w:rPr>
+          <w:rStyle w:val="Hyperlink"/>
+          <w:rFonts w:asciiTheme="minorHAnsi" w:eastAsia="Times New Roman" w:hAnsiTheme="minorHAnsi" w:cstheme="minorHAnsi"/>
+        </w:rPr>
+        <w:t>https://github.com/uclouvain/openjpeg/tree/v2.4.0</w:t>
+      </w:r>
+      <w:r>
+        <w:rPr>
+          <w:rFonts w:asciiTheme="minorHAnsi" w:eastAsia="Times New Roman" w:hAnsiTheme="minorHAnsi" w:cstheme="minorHAnsi"/>
+        </w:rPr>
+        <w:fldChar w:fldCharType="end"/>
+      </w:r>
+      <w:r>
+        <w:rPr>
+          <w:rFonts w:asciiTheme="minorHAnsi" w:eastAsia="Times New Roman" w:hAnsiTheme="minorHAnsi" w:cstheme="minorHAnsi"/>
+        </w:rPr>
+        <w:t xml:space="preserve"> - accessed 22/04/2022</w:t>
+      </w:r>
+    </w:p>
+    <w:p>
+      <w:pPr>
+        <w:pStyle w:val="ListParagraph"/>
+        <w:numPr>
+          <w:ilvl w:val="0"/>
+          <w:numId w:val="6"/>
+        </w:numPr>
+        <w:rPr>
+          <w:rFonts w:asciiTheme="minorHAnsi" w:eastAsia="Times New Roman" w:hAnsiTheme="minorHAnsi" w:cstheme="minorHAnsi"/>
+        </w:rPr>
+      </w:pPr>
+      <w:proofErr w:type="spellStart"/>
+      <w:r>
+        <w:rPr>
+          <w:rFonts w:asciiTheme="minorHAnsi" w:eastAsia="Times New Roman" w:hAnsiTheme="minorHAnsi" w:cstheme="minorHAnsi"/>
+        </w:rPr>
+        <w:t>Umme</w:t>
+      </w:r>
+      <w:proofErr w:type="spellEnd"/>
+      <w:r>
+        <w:rPr>
+          <w:rFonts w:asciiTheme="minorHAnsi" w:eastAsia="Times New Roman" w:hAnsiTheme="minorHAnsi" w:cstheme="minorHAnsi"/>
+        </w:rPr>
+        <w:t xml:space="preserve"> Sara, </w:t>
+      </w:r>
+      <w:proofErr w:type="spellStart"/>
+      <w:r>
+        <w:rPr>
+          <w:rFonts w:asciiTheme="minorHAnsi" w:eastAsia="Times New Roman" w:hAnsiTheme="minorHAnsi" w:cstheme="minorHAnsi"/>
+        </w:rPr>
+        <w:t>Morium</w:t>
+      </w:r>
+      <w:proofErr w:type="spellEnd"/>
+      <w:r>
+        <w:rPr>
+          <w:rFonts w:asciiTheme="minorHAnsi" w:eastAsia="Times New Roman" w:hAnsiTheme="minorHAnsi" w:cstheme="minorHAnsi"/>
+        </w:rPr>
+        <w:t xml:space="preserve"> </w:t>
+      </w:r>
+      <w:proofErr w:type="spellStart"/>
+      <w:r>
+        <w:rPr>
+          <w:rFonts w:asciiTheme="minorHAnsi" w:eastAsia="Times New Roman" w:hAnsiTheme="minorHAnsi" w:cstheme="minorHAnsi"/>
+        </w:rPr>
+        <w:t>Akter</w:t>
+      </w:r>
+      <w:proofErr w:type="spellEnd"/>
+      <w:r>
+        <w:rPr>
+          <w:rFonts w:asciiTheme="minorHAnsi" w:eastAsia="Times New Roman" w:hAnsiTheme="minorHAnsi" w:cstheme="minorHAnsi"/>
+        </w:rPr>
+        <w:t xml:space="preserve">, Mohammed </w:t>
+      </w:r>
+      <w:proofErr w:type="spellStart"/>
+      <w:r>
+        <w:rPr>
+          <w:rFonts w:asciiTheme="minorHAnsi" w:eastAsia="Times New Roman" w:hAnsiTheme="minorHAnsi" w:cstheme="minorHAnsi"/>
+        </w:rPr>
+        <w:t>Shorif</w:t>
+      </w:r>
+      <w:proofErr w:type="spellEnd"/>
+      <w:r>
+        <w:rPr>
+          <w:rFonts w:asciiTheme="minorHAnsi" w:eastAsia="Times New Roman" w:hAnsiTheme="minorHAnsi" w:cstheme="minorHAnsi"/>
+        </w:rPr>
+        <w:t xml:space="preserve"> Uddin, “</w:t>
+      </w:r>
+      <w:r>
+        <w:rPr>
+          <w:rFonts w:eastAsia="Times New Roman"/>
+        </w:rPr>
+        <w:t>Image Quality Assessment through FSIM, SSIM, MSE and PSNR—A Comparative</w:t>
+      </w:r>
+      <w:r>
+        <w:rPr>
+          <w:rFonts w:eastAsia="Times New Roman"/>
+        </w:rPr>
+        <w:t xml:space="preserve"> </w:t>
+      </w:r>
+      <w:r>
+        <w:rPr>
+          <w:rFonts w:eastAsia="Times New Roman"/>
+        </w:rPr>
+        <w:t>Study</w:t>
+      </w:r>
+      <w:r>
+        <w:rPr>
+          <w:rFonts w:asciiTheme="minorHAnsi" w:eastAsia="Times New Roman" w:hAnsiTheme="minorHAnsi" w:cstheme="minorHAnsi"/>
+        </w:rPr>
+        <w:t>”</w:t>
+      </w:r>
+      <w:r>
+        <w:rPr>
+          <w:rFonts w:asciiTheme="minorHAnsi" w:eastAsia="Times New Roman" w:hAnsiTheme="minorHAnsi" w:cstheme="minorHAnsi"/>
+        </w:rPr>
+        <w:t xml:space="preserve"> (2019)</w:t>
+      </w:r>
+      <w:r>
+        <w:rPr>
+          <w:rFonts w:asciiTheme="minorHAnsi" w:eastAsia="Times New Roman" w:hAnsiTheme="minorHAnsi" w:cstheme="minorHAnsi"/>
+        </w:rPr>
+        <w:t xml:space="preserve"> </w:t>
+      </w:r>
+      <w:r>
+        <w:rPr>
+          <w:b/>
+          <w:bCs/>
+        </w:rPr>
+        <w:t xml:space="preserve">DOI: </w:t>
+      </w:r>
+      <w:hyperlink r:id="rId20" w:tgtFrame="_blank" w:history="1">
+        <w:r>
+          <w:rPr>
+            <w:rStyle w:val="Hyperlink"/>
+          </w:rPr>
+          <w:t>10.4236/jcc.2019.73002</w:t>
+        </w:r>
+      </w:hyperlink>
+    </w:p>
+    <w:p>
+      <w:pPr>
+        <w:pStyle w:val="ListParagraph"/>
+        <w:numPr>
+          <w:ilvl w:val="0"/>
+          <w:numId w:val="6"/>
+        </w:numPr>
+      </w:pPr>
+      <w:r>
+        <w:t xml:space="preserve">Zhou Wang, Alan C. </w:t>
+      </w:r>
+      <w:proofErr w:type="spellStart"/>
+      <w:r>
+        <w:t>Bovik</w:t>
+      </w:r>
+      <w:proofErr w:type="spellEnd"/>
+      <w:r>
+        <w:t>, “Modern Image Quality Assessment Synthesis Lectures on Image, Video, and Multimedia Processing”</w:t>
+      </w:r>
+      <w:r>
+        <w:t xml:space="preserve"> -</w:t>
+      </w:r>
+      <w:r>
+        <w:t xml:space="preserve"> (</w:t>
+      </w:r>
+      <w:r>
+        <w:t>2006</w:t>
+      </w:r>
+      <w:r>
+        <w:t>)</w:t>
+      </w:r>
+      <w:r>
+        <w:t xml:space="preserve">, Morgan &amp; Claypool </w:t>
+      </w:r>
+      <w:hyperlink r:id="rId21" w:history="1">
+        <w:r>
+          <w:rPr>
+            <w:rStyle w:val="Hyperlink"/>
+          </w:rPr>
+          <w:t>https://doi.org/10.2200/S00010ED1V01Y200508IVM003</w:t>
+        </w:r>
+      </w:hyperlink>
+    </w:p>
+    <w:p>
+      <w:pPr>
+        <w:pStyle w:val="ListParagraph"/>
+        <w:numPr>
+          <w:ilvl w:val="0"/>
+          <w:numId w:val="6"/>
+        </w:numPr>
+      </w:pPr>
+      <w:r>
+        <w:t>Yusra A. Y. Al-Najjar, Dr. Der Chen Soong</w:t>
+      </w:r>
+      <w:r>
+        <w:t xml:space="preserve"> “Comparison of Image Quality Assessment: PSNR, HVS, SSIM, UIQI” </w:t>
+      </w:r>
+      <w:r>
+        <w:t xml:space="preserve">International Journal of Scientific &amp; Engineering </w:t>
+      </w:r>
+      <w:r>
+        <w:t>Research, Volume 3, Issue 8, August-2012 1</w:t>
+      </w:r>
+      <w:r>
+        <w:br/>
+        <w:t>ISSN 2229-5518</w:t>
+      </w:r>
+      <w:r>
+        <w:t xml:space="preserve"> </w:t>
+      </w:r>
+      <w:r>
+        <w:t>https://www.ijser.org/researchpaper/Comparison-of-Image-Quality-Assessment-PSNR-HVS-SSIM-UIQI.pdf</w:t>
+      </w:r>
     </w:p>
     <w:p>
       <w:pPr>
@@ -2317,39 +5696,74 @@
           <w:type w:val="nextColumn"/>
           <w:pgSz w:w="11906" w:h="16838"/>
           <w:pgMar w:top="1429" w:right="1797" w:bottom="1440" w:left="1797" w:header="709" w:footer="709" w:gutter="0"/>
+          <w:pgNumType w:start="1"/>
           <w:cols w:num="2" w:space="720"/>
           <w:titlePg/>
           <w:docGrid w:linePitch="360"/>
         </w:sectPr>
       </w:pPr>
       <w:r>
-        <w:t xml:space="preserve">Business Research Methodologies </w:t>
-      </w:r>
-      <w:hyperlink r:id="rId14" w:history="1">
+        <w:t xml:space="preserve">Wang, Z.; </w:t>
+      </w:r>
+      <w:proofErr w:type="spellStart"/>
+      <w:r>
+        <w:t>Simoncelli</w:t>
+      </w:r>
+      <w:proofErr w:type="spellEnd"/>
+      <w:r>
+        <w:t xml:space="preserve">, E.P.; </w:t>
+      </w:r>
+      <w:proofErr w:type="spellStart"/>
+      <w:r>
+        <w:t>Bovik</w:t>
+      </w:r>
+      <w:proofErr w:type="spellEnd"/>
+      <w:r>
+        <w:t xml:space="preserve">, A.C. (2003-11-01). Multiscale structural similarity for image quality assessment. Conference Record of the Thirty-Seventh Asilomar Conference on Signals, Systems and Computers, 2004. Vol. 2. pp. 1398–1402 Vol.2. </w:t>
+      </w:r>
+      <w:hyperlink r:id="rId22" w:tooltip="Doi (identifier)" w:history="1">
         <w:r>
-          <w:rPr>
-            <w:rStyle w:val="Hyperlink"/>
-          </w:rPr>
-          <w:t>https://research-methodology.net/research-methods/</w:t>
+          <w:t>doi</w:t>
         </w:r>
       </w:hyperlink>
       <w:r>
-        <w:t xml:space="preserve"> </w:t>
-      </w:r>
-      <w:r>
-        <w:t xml:space="preserve">  accessed 20/04/2022</w:t>
-      </w:r>
-    </w:p>
-    <w:p>
-      <w:pPr>
-        <w:rPr>
-          <w:szCs w:val="22"/>
+        <w:t>:</w:t>
+      </w:r>
+      <w:hyperlink r:id="rId23" w:history="1">
+        <w:r>
+          <w:t>10.1109/ACSSC.2003.1292216</w:t>
+        </w:r>
+      </w:hyperlink>
+      <w:r>
+        <w:t xml:space="preserve">. </w:t>
+      </w:r>
+      <w:hyperlink r:id="rId24" w:tooltip="ISBN (identifier)" w:history="1">
+        <w:r>
+          <w:t>ISBN</w:t>
+        </w:r>
+      </w:hyperlink>
+      <w:r>
+        <w:t> </w:t>
+      </w:r>
+      <w:hyperlink r:id="rId25" w:tooltip="Special:BookSources/978-0-7803-8104-9" w:history="1">
+        <w:r>
+          <w:t>978-0-7803-8104-9</w:t>
+        </w:r>
+      </w:hyperlink>
+      <w:r>
+        <w:t>.</w:t>
+      </w:r>
+    </w:p>
+    <w:p>
+      <w:pPr>
+        <w:pStyle w:val="ListParagraph"/>
+        <w:rPr>
+          <w:rFonts w:asciiTheme="minorHAnsi" w:eastAsia="Times New Roman" w:hAnsiTheme="minorHAnsi" w:cstheme="minorHAnsi"/>
         </w:rPr>
         <w:sectPr>
           <w:type w:val="nextColumn"/>
           <w:pgSz w:w="11906" w:h="16838"/>
           <w:pgMar w:top="1429" w:right="1797" w:bottom="1440" w:left="1797" w:header="709" w:footer="709" w:gutter="0"/>
-          <w:pgNumType w:start="1"/>
           <w:cols w:num="2" w:space="720"/>
           <w:titlePg/>
           <w:docGrid w:linePitch="360"/>
@@ -3162,7 +6576,7 @@
   <w:abstractNum w:abstractNumId="5" w15:restartNumberingAfterBreak="0">
     <w:nsid w:val="692632BB"/>
     <w:multiLevelType w:val="hybridMultilevel"/>
-    <w:tmpl w:val="BE12455E"/>
+    <w:tmpl w:val="CC102D90"/>
     <w:lvl w:ilvl="0" w:tplc="0809000F">
       <w:start w:val="1"/>
       <w:numFmt w:val="decimal"/>
@@ -3660,9 +7074,10 @@
   <w:style w:type="paragraph" w:default="1" w:styleId="Normal">
     <w:name w:val="Normal"/>
     <w:qFormat/>
-    <w:rsid w:val="00E30603"/>
+    <w:rsid w:val="00675387"/>
     <w:rPr>
-      <w:sz w:val="22"/>
+      <w:rFonts w:eastAsia="Times New Roman" w:cs="Times New Roman"/>
+      <w:lang w:eastAsia="en-GB"/>
     </w:rPr>
   </w:style>
   <w:style w:type="paragraph" w:styleId="Heading1">
@@ -4385,6 +7800,74 @@
       <w:u w:val="single"/>
     </w:rPr>
   </w:style>
+  <w:style w:type="paragraph" w:styleId="EndnoteText">
+    <w:name w:val="endnote text"/>
+    <w:basedOn w:val="Normal"/>
+    <w:link w:val="EndnoteTextChar"/>
+    <w:uiPriority w:val="99"/>
+    <w:semiHidden/>
+    <w:unhideWhenUsed/>
+    <w:rsid w:val="003A082F"/>
+    <w:rPr>
+      <w:sz w:val="20"/>
+      <w:szCs w:val="20"/>
+    </w:rPr>
+  </w:style>
+  <w:style w:type="character" w:customStyle="1" w:styleId="EndnoteTextChar">
+    <w:name w:val="Endnote Text Char"/>
+    <w:basedOn w:val="DefaultParagraphFont"/>
+    <w:link w:val="EndnoteText"/>
+    <w:uiPriority w:val="99"/>
+    <w:semiHidden/>
+    <w:rsid w:val="003A082F"/>
+    <w:rPr>
+      <w:sz w:val="20"/>
+      <w:szCs w:val="20"/>
+    </w:rPr>
+  </w:style>
+  <w:style w:type="character" w:styleId="EndnoteReference">
+    <w:name w:val="endnote reference"/>
+    <w:basedOn w:val="DefaultParagraphFont"/>
+    <w:uiPriority w:val="99"/>
+    <w:semiHidden/>
+    <w:unhideWhenUsed/>
+    <w:rsid w:val="003A082F"/>
+    <w:rPr>
+      <w:vertAlign w:val="superscript"/>
+    </w:rPr>
+  </w:style>
+  <w:style w:type="character" w:styleId="PlaceholderText">
+    <w:name w:val="Placeholder Text"/>
+    <w:basedOn w:val="DefaultParagraphFont"/>
+    <w:uiPriority w:val="99"/>
+    <w:semiHidden/>
+    <w:rsid w:val="00612470"/>
+    <w:rPr>
+      <w:color w:val="808080"/>
+    </w:rPr>
+  </w:style>
+  <w:style w:type="character" w:customStyle="1" w:styleId="markedcontent">
+    <w:name w:val="markedcontent"/>
+    <w:basedOn w:val="DefaultParagraphFont"/>
+    <w:rsid w:val="006A74D6"/>
+  </w:style>
+  <w:style w:type="character" w:styleId="HTMLCite">
+    <w:name w:val="HTML Cite"/>
+    <w:basedOn w:val="DefaultParagraphFont"/>
+    <w:uiPriority w:val="99"/>
+    <w:semiHidden/>
+    <w:unhideWhenUsed/>
+    <w:rsid w:val="00675387"/>
+    <w:rPr>
+      <w:i/>
+      <w:iCs/>
+    </w:rPr>
+  </w:style>
+  <w:style w:type="character" w:customStyle="1" w:styleId="cs1-lock-free">
+    <w:name w:val="cs1-lock-free"/>
+    <w:basedOn w:val="DefaultParagraphFont"/>
+    <w:rsid w:val="00675387"/>
+  </w:style>
 </w:styles>
 </file>
 
@@ -4684,11 +8167,31 @@
 </file>
 
 <file path=customXml/item1.xml><?xml version="1.0" encoding="utf-8"?>
-<b:Sources xmlns:b="http://schemas.openxmlformats.org/officeDocument/2006/bibliography" xmlns="http://schemas.openxmlformats.org/officeDocument/2006/bibliography" SelectedStyle="/APASixthEditionOfficeOnline.xsl" StyleName="APA" Version="6"/>
+<b:Sources xmlns:b="http://schemas.openxmlformats.org/officeDocument/2006/bibliography" xmlns="http://schemas.openxmlformats.org/officeDocument/2006/bibliography" SelectedStyle="/APASixthEditionOfficeOnline.xsl" StyleName="APA" Version="6">
+  <b:Source>
+    <b:Tag>Aul12</b:Tag>
+    <b:SourceType>JournalArticle</b:SourceType>
+    <b:Guid>{2F3E444F-3D4E-434F-967E-A9257F4CDA36}</b:Guid>
+    <b:Author>
+      <b:Author>
+        <b:NameList>
+          <b:Person>
+            <b:Last>Aulí-Llinàs</b:Last>
+            <b:First>Francesc</b:First>
+          </b:Person>
+        </b:NameList>
+      </b:Author>
+    </b:Author>
+    <b:Title>Scanning Order Strategies for Bitplane Image Coding</b:Title>
+    <b:Publisher>IEEE Xplore</b:Publisher>
+    <b:Year>2012</b:Year>
+    <b:RefOrder>1</b:RefOrder>
+  </b:Source>
+</b:Sources>
 </file>
 
 <file path=customXml/itemProps1.xml><?xml version="1.0" encoding="utf-8"?>
-<ds:datastoreItem xmlns:ds="http://schemas.openxmlformats.org/officeDocument/2006/customXml" ds:itemID="{90FE5DB6-6791-6D4F-9FDA-627055A3D7ED}">
+<ds:datastoreItem xmlns:ds="http://schemas.openxmlformats.org/officeDocument/2006/customXml" ds:itemID="{2C6EE1BC-8282-0946-85BB-252D84622323}">
   <ds:schemaRefs>
     <ds:schemaRef ds:uri="http://schemas.openxmlformats.org/officeDocument/2006/bibliography"/>
   </ds:schemaRefs>

</xml_diff>

<commit_message>
Update reprot 1146 words - total: 4911
</commit_message>
<xml_diff>
--- a/deliverables/report/cs39440-report.docx
+++ b/deliverables/report/cs39440-report.docx
@@ -364,27 +364,6 @@
           <w:szCs w:val="22"/>
         </w:rPr>
       </w:pPr>
-    </w:p>
-    <w:p>
-      <w:pPr>
-        <w:rPr>
-          <w:szCs w:val="22"/>
-        </w:rPr>
-      </w:pPr>
-    </w:p>
-    <w:p>
-      <w:pPr>
-        <w:rPr>
-          <w:szCs w:val="22"/>
-        </w:rPr>
-      </w:pPr>
-    </w:p>
-    <w:p>
-      <w:pPr>
-        <w:rPr>
-          <w:szCs w:val="22"/>
-        </w:rPr>
-      </w:pPr>
       <w:r>
         <w:rPr>
           <w:szCs w:val="22"/>
@@ -428,41 +407,41 @@
         <w:rPr>
           <w:szCs w:val="22"/>
         </w:rPr>
+        <w:t>Ceredigion</w:t>
+      </w:r>
+    </w:p>
+    <w:p>
+      <w:pPr>
+        <w:rPr>
+          <w:szCs w:val="22"/>
+        </w:rPr>
+      </w:pPr>
+      <w:r>
+        <w:rPr>
+          <w:szCs w:val="22"/>
+        </w:rPr>
+        <w:t>SY23 3DB</w:t>
+      </w:r>
+    </w:p>
+    <w:p>
+      <w:pPr>
+        <w:rPr>
+          <w:szCs w:val="22"/>
+        </w:rPr>
+      </w:pPr>
+      <w:r>
+        <w:rPr>
+          <w:szCs w:val="22"/>
+        </w:rPr>
+        <w:t>Wales, UK</w:t>
+      </w:r>
+    </w:p>
+    <w:p>
+      <w:pPr>
+        <w:pStyle w:val="FrontMatterHeader"/>
+      </w:pPr>
+      <w:r>
         <w:lastRenderedPageBreak/>
-        <w:t>Ceredigion</w:t>
-      </w:r>
-    </w:p>
-    <w:p>
-      <w:pPr>
-        <w:rPr>
-          <w:szCs w:val="22"/>
-        </w:rPr>
-      </w:pPr>
-      <w:r>
-        <w:rPr>
-          <w:szCs w:val="22"/>
-        </w:rPr>
-        <w:t>SY23 3DB</w:t>
-      </w:r>
-    </w:p>
-    <w:p>
-      <w:pPr>
-        <w:rPr>
-          <w:szCs w:val="22"/>
-        </w:rPr>
-      </w:pPr>
-      <w:r>
-        <w:rPr>
-          <w:szCs w:val="22"/>
-        </w:rPr>
-        <w:t>Wales, UK</w:t>
-      </w:r>
-    </w:p>
-    <w:p>
-      <w:pPr>
-        <w:pStyle w:val="FrontMatterHeader"/>
-      </w:pPr>
-      <w:r>
         <w:t>Declaration of originality</w:t>
       </w:r>
     </w:p>
@@ -724,28 +703,8 @@
     </w:p>
     <w:p>
       <w:pPr>
-        <w:rPr>
-          <w:szCs w:val="22"/>
-        </w:rPr>
-      </w:pPr>
-    </w:p>
-    <w:p>
-      <w:pPr>
-        <w:rPr>
-          <w:szCs w:val="22"/>
-        </w:rPr>
-      </w:pPr>
-    </w:p>
-    <w:p>
-      <w:pPr>
-        <w:rPr>
-          <w:szCs w:val="22"/>
-        </w:rPr>
-      </w:pPr>
-    </w:p>
-    <w:p>
-      <w:pPr>
         <w:pStyle w:val="FrontMatterHeader"/>
+        <w:jc w:val="left"/>
       </w:pPr>
     </w:p>
     <w:p>
@@ -753,6 +712,7 @@
         <w:pStyle w:val="FrontMatterHeader"/>
       </w:pPr>
       <w:r>
+        <w:lastRenderedPageBreak/>
         <w:t>Acknowledgements</w:t>
       </w:r>
     </w:p>
@@ -1064,37 +1024,10 @@
     </w:p>
     <w:p>
       <w:pPr>
-        <w:rPr>
-          <w:szCs w:val="22"/>
-        </w:rPr>
-      </w:pPr>
-    </w:p>
-    <w:p>
-      <w:pPr>
-        <w:rPr>
-          <w:szCs w:val="22"/>
-        </w:rPr>
-      </w:pPr>
-    </w:p>
-    <w:p>
-      <w:pPr>
-        <w:rPr>
-          <w:szCs w:val="22"/>
-        </w:rPr>
-      </w:pPr>
-    </w:p>
-    <w:p>
-      <w:pPr>
-        <w:rPr>
-          <w:szCs w:val="22"/>
-        </w:rPr>
-      </w:pPr>
-    </w:p>
-    <w:p>
-      <w:pPr>
         <w:pStyle w:val="FrontMatterHeader"/>
       </w:pPr>
       <w:r>
+        <w:lastRenderedPageBreak/>
         <w:t>Abstract</w:t>
       </w:r>
     </w:p>
@@ -1151,15 +1084,12 @@
     <w:p/>
     <w:p/>
     <w:p/>
-    <w:p/>
-    <w:p/>
-    <w:p/>
-    <w:p/>
     <w:p>
       <w:pPr>
         <w:pStyle w:val="FrontMatterHeader"/>
       </w:pPr>
       <w:r>
+        <w:lastRenderedPageBreak/>
         <w:t>Contents</w:t>
       </w:r>
     </w:p>
@@ -1228,7 +1158,7 @@
             </w:rPr>
             <w:fldChar w:fldCharType="separate"/>
           </w:r>
-          <w:hyperlink w:anchor="_Toc101519139" w:history="1">
+          <w:hyperlink w:anchor="_Toc101710894" w:history="1">
             <w:r>
               <w:rPr>
                 <w:rStyle w:val="Hyperlink"/>
@@ -1273,7 +1203,7 @@
                 <w:noProof/>
                 <w:webHidden/>
               </w:rPr>
-              <w:instrText xml:space="preserve"> PAGEREF _Toc101519139 \h </w:instrText>
+              <w:instrText xml:space="preserve"> PAGEREF _Toc101710894 \h </w:instrText>
             </w:r>
             <w:r>
               <w:rPr>
@@ -1319,7 +1249,7 @@
               <w:szCs w:val="24"/>
             </w:rPr>
           </w:pPr>
-          <w:hyperlink w:anchor="_Toc101519140" w:history="1">
+          <w:hyperlink w:anchor="_Toc101710895" w:history="1">
             <w:r>
               <w:rPr>
                 <w:rStyle w:val="Hyperlink"/>
@@ -1363,7 +1293,7 @@
                 <w:noProof/>
                 <w:webHidden/>
               </w:rPr>
-              <w:instrText xml:space="preserve"> PAGEREF _Toc101519140 \h </w:instrText>
+              <w:instrText xml:space="preserve"> PAGEREF _Toc101710895 \h </w:instrText>
             </w:r>
             <w:r>
               <w:rPr>
@@ -1409,7 +1339,7 @@
               <w:szCs w:val="24"/>
             </w:rPr>
           </w:pPr>
-          <w:hyperlink w:anchor="_Toc101519141" w:history="1">
+          <w:hyperlink w:anchor="_Toc101710896" w:history="1">
             <w:r>
               <w:rPr>
                 <w:rStyle w:val="Hyperlink"/>
@@ -1453,7 +1383,7 @@
                 <w:noProof/>
                 <w:webHidden/>
               </w:rPr>
-              <w:instrText xml:space="preserve"> PAGEREF _Toc101519141 \h </w:instrText>
+              <w:instrText xml:space="preserve"> PAGEREF _Toc101710896 \h </w:instrText>
             </w:r>
             <w:r>
               <w:rPr>
@@ -1473,7 +1403,7 @@
                 <w:noProof/>
                 <w:webHidden/>
               </w:rPr>
-              <w:t>1</w:t>
+              <w:t>2</w:t>
             </w:r>
             <w:r>
               <w:rPr>
@@ -1499,7 +1429,7 @@
               <w:szCs w:val="24"/>
             </w:rPr>
           </w:pPr>
-          <w:hyperlink w:anchor="_Toc101519142" w:history="1">
+          <w:hyperlink w:anchor="_Toc101710897" w:history="1">
             <w:r>
               <w:rPr>
                 <w:rStyle w:val="Hyperlink"/>
@@ -1543,7 +1473,7 @@
                 <w:noProof/>
                 <w:webHidden/>
               </w:rPr>
-              <w:instrText xml:space="preserve"> PAGEREF _Toc101519142 \h </w:instrText>
+              <w:instrText xml:space="preserve"> PAGEREF _Toc101710897 \h </w:instrText>
             </w:r>
             <w:r>
               <w:rPr>
@@ -1590,7 +1520,7 @@
               <w:noProof/>
             </w:rPr>
           </w:pPr>
-          <w:hyperlink w:anchor="_Toc101519143" w:history="1">
+          <w:hyperlink w:anchor="_Toc101710898" w:history="1">
             <w:r>
               <w:rPr>
                 <w:rStyle w:val="Hyperlink"/>
@@ -1635,7 +1565,7 @@
                 <w:noProof/>
                 <w:webHidden/>
               </w:rPr>
-              <w:instrText xml:space="preserve"> PAGEREF _Toc101519143 \h </w:instrText>
+              <w:instrText xml:space="preserve"> PAGEREF _Toc101710898 \h </w:instrText>
             </w:r>
             <w:r>
               <w:rPr>
@@ -1681,7 +1611,7 @@
               <w:szCs w:val="24"/>
             </w:rPr>
           </w:pPr>
-          <w:hyperlink w:anchor="_Toc101519144" w:history="1">
+          <w:hyperlink w:anchor="_Toc101710899" w:history="1">
             <w:r>
               <w:rPr>
                 <w:rStyle w:val="Hyperlink"/>
@@ -1725,7 +1655,7 @@
                 <w:noProof/>
                 <w:webHidden/>
               </w:rPr>
-              <w:instrText xml:space="preserve"> PAGEREF _Toc101519144 \h </w:instrText>
+              <w:instrText xml:space="preserve"> PAGEREF _Toc101710899 \h </w:instrText>
             </w:r>
             <w:r>
               <w:rPr>
@@ -1771,7 +1701,7 @@
               <w:szCs w:val="24"/>
             </w:rPr>
           </w:pPr>
-          <w:hyperlink w:anchor="_Toc101519145" w:history="1">
+          <w:hyperlink w:anchor="_Toc101710900" w:history="1">
             <w:r>
               <w:rPr>
                 <w:rStyle w:val="Hyperlink"/>
@@ -1815,7 +1745,7 @@
                 <w:noProof/>
                 <w:webHidden/>
               </w:rPr>
-              <w:instrText xml:space="preserve"> PAGEREF _Toc101519145 \h </w:instrText>
+              <w:instrText xml:space="preserve"> PAGEREF _Toc101710900 \h </w:instrText>
             </w:r>
             <w:r>
               <w:rPr>
@@ -1835,7 +1765,7 @@
                 <w:noProof/>
                 <w:webHidden/>
               </w:rPr>
-              <w:t>3</w:t>
+              <w:t>4</w:t>
             </w:r>
             <w:r>
               <w:rPr>
@@ -1861,7 +1791,7 @@
               <w:szCs w:val="24"/>
             </w:rPr>
           </w:pPr>
-          <w:hyperlink w:anchor="_Toc101519146" w:history="1">
+          <w:hyperlink w:anchor="_Toc101710901" w:history="1">
             <w:r>
               <w:rPr>
                 <w:rStyle w:val="Hyperlink"/>
@@ -1905,7 +1835,7 @@
                 <w:noProof/>
                 <w:webHidden/>
               </w:rPr>
-              <w:instrText xml:space="preserve"> PAGEREF _Toc101519146 \h </w:instrText>
+              <w:instrText xml:space="preserve"> PAGEREF _Toc101710901 \h </w:instrText>
             </w:r>
             <w:r>
               <w:rPr>
@@ -1925,7 +1855,187 @@
                 <w:noProof/>
                 <w:webHidden/>
               </w:rPr>
-              <w:t>3</w:t>
+              <w:t>4</w:t>
+            </w:r>
+            <w:r>
+              <w:rPr>
+                <w:noProof/>
+                <w:webHidden/>
+              </w:rPr>
+              <w:fldChar w:fldCharType="end"/>
+            </w:r>
+          </w:hyperlink>
+        </w:p>
+        <w:p>
+          <w:pPr>
+            <w:pStyle w:val="TOC2"/>
+            <w:tabs>
+              <w:tab w:val="left" w:pos="960"/>
+              <w:tab w:val="right" w:leader="dot" w:pos="8302"/>
+            </w:tabs>
+            <w:rPr>
+              <w:rFonts w:eastAsiaTheme="minorEastAsia" w:cstheme="minorBidi"/>
+              <w:b w:val="0"/>
+              <w:bCs w:val="0"/>
+              <w:noProof/>
+              <w:szCs w:val="24"/>
+            </w:rPr>
+          </w:pPr>
+          <w:hyperlink w:anchor="_Toc101710902" w:history="1">
+            <w:r>
+              <w:rPr>
+                <w:rStyle w:val="Hyperlink"/>
+                <w:noProof/>
+              </w:rPr>
+              <w:t>3.4</w:t>
+            </w:r>
+            <w:r>
+              <w:rPr>
+                <w:rFonts w:eastAsiaTheme="minorEastAsia" w:cstheme="minorBidi"/>
+                <w:b w:val="0"/>
+                <w:bCs w:val="0"/>
+                <w:noProof/>
+                <w:szCs w:val="24"/>
+              </w:rPr>
+              <w:tab/>
+            </w:r>
+            <w:r>
+              <w:rPr>
+                <w:rStyle w:val="Hyperlink"/>
+                <w:noProof/>
+              </w:rPr>
+              <w:t>Peak Signal to Noise Ratio (PSNR)</w:t>
+            </w:r>
+            <w:r>
+              <w:rPr>
+                <w:noProof/>
+                <w:webHidden/>
+              </w:rPr>
+              <w:tab/>
+            </w:r>
+            <w:r>
+              <w:rPr>
+                <w:noProof/>
+                <w:webHidden/>
+              </w:rPr>
+              <w:fldChar w:fldCharType="begin"/>
+            </w:r>
+            <w:r>
+              <w:rPr>
+                <w:noProof/>
+                <w:webHidden/>
+              </w:rPr>
+              <w:instrText xml:space="preserve"> PAGEREF _Toc101710902 \h </w:instrText>
+            </w:r>
+            <w:r>
+              <w:rPr>
+                <w:noProof/>
+                <w:webHidden/>
+              </w:rPr>
+            </w:r>
+            <w:r>
+              <w:rPr>
+                <w:noProof/>
+                <w:webHidden/>
+              </w:rPr>
+              <w:fldChar w:fldCharType="separate"/>
+            </w:r>
+            <w:r>
+              <w:rPr>
+                <w:noProof/>
+                <w:webHidden/>
+              </w:rPr>
+              <w:t>5</w:t>
+            </w:r>
+            <w:r>
+              <w:rPr>
+                <w:noProof/>
+                <w:webHidden/>
+              </w:rPr>
+              <w:fldChar w:fldCharType="end"/>
+            </w:r>
+          </w:hyperlink>
+        </w:p>
+        <w:p>
+          <w:pPr>
+            <w:pStyle w:val="TOC2"/>
+            <w:tabs>
+              <w:tab w:val="left" w:pos="960"/>
+              <w:tab w:val="right" w:leader="dot" w:pos="8302"/>
+            </w:tabs>
+            <w:rPr>
+              <w:rFonts w:eastAsiaTheme="minorEastAsia" w:cstheme="minorBidi"/>
+              <w:b w:val="0"/>
+              <w:bCs w:val="0"/>
+              <w:noProof/>
+              <w:szCs w:val="24"/>
+            </w:rPr>
+          </w:pPr>
+          <w:hyperlink w:anchor="_Toc101710903" w:history="1">
+            <w:r>
+              <w:rPr>
+                <w:rStyle w:val="Hyperlink"/>
+                <w:noProof/>
+              </w:rPr>
+              <w:t>3.5</w:t>
+            </w:r>
+            <w:r>
+              <w:rPr>
+                <w:rFonts w:eastAsiaTheme="minorEastAsia" w:cstheme="minorBidi"/>
+                <w:b w:val="0"/>
+                <w:bCs w:val="0"/>
+                <w:noProof/>
+                <w:szCs w:val="24"/>
+              </w:rPr>
+              <w:tab/>
+            </w:r>
+            <w:r>
+              <w:rPr>
+                <w:rStyle w:val="Hyperlink"/>
+                <w:noProof/>
+              </w:rPr>
+              <w:t>Structural Similarity Index (SSIM)</w:t>
+            </w:r>
+            <w:r>
+              <w:rPr>
+                <w:noProof/>
+                <w:webHidden/>
+              </w:rPr>
+              <w:tab/>
+            </w:r>
+            <w:r>
+              <w:rPr>
+                <w:noProof/>
+                <w:webHidden/>
+              </w:rPr>
+              <w:fldChar w:fldCharType="begin"/>
+            </w:r>
+            <w:r>
+              <w:rPr>
+                <w:noProof/>
+                <w:webHidden/>
+              </w:rPr>
+              <w:instrText xml:space="preserve"> PAGEREF _Toc101710903 \h </w:instrText>
+            </w:r>
+            <w:r>
+              <w:rPr>
+                <w:noProof/>
+                <w:webHidden/>
+              </w:rPr>
+            </w:r>
+            <w:r>
+              <w:rPr>
+                <w:noProof/>
+                <w:webHidden/>
+              </w:rPr>
+              <w:fldChar w:fldCharType="separate"/>
+            </w:r>
+            <w:r>
+              <w:rPr>
+                <w:noProof/>
+                <w:webHidden/>
+              </w:rPr>
+              <w:t>5</w:t>
             </w:r>
             <w:r>
               <w:rPr>
@@ -1952,7 +2062,7 @@
               <w:noProof/>
             </w:rPr>
           </w:pPr>
-          <w:hyperlink w:anchor="_Toc101519147" w:history="1">
+          <w:hyperlink w:anchor="_Toc101710904" w:history="1">
             <w:r>
               <w:rPr>
                 <w:rStyle w:val="Hyperlink"/>
@@ -1976,6 +2086,370 @@
                 <w:rStyle w:val="Hyperlink"/>
                 <w:noProof/>
               </w:rPr>
+              <w:t>Development of Script</w:t>
+            </w:r>
+            <w:r>
+              <w:rPr>
+                <w:noProof/>
+                <w:webHidden/>
+              </w:rPr>
+              <w:tab/>
+            </w:r>
+            <w:r>
+              <w:rPr>
+                <w:noProof/>
+                <w:webHidden/>
+              </w:rPr>
+              <w:fldChar w:fldCharType="begin"/>
+            </w:r>
+            <w:r>
+              <w:rPr>
+                <w:noProof/>
+                <w:webHidden/>
+              </w:rPr>
+              <w:instrText xml:space="preserve"> PAGEREF _Toc101710904 \h </w:instrText>
+            </w:r>
+            <w:r>
+              <w:rPr>
+                <w:noProof/>
+                <w:webHidden/>
+              </w:rPr>
+            </w:r>
+            <w:r>
+              <w:rPr>
+                <w:noProof/>
+                <w:webHidden/>
+              </w:rPr>
+              <w:fldChar w:fldCharType="separate"/>
+            </w:r>
+            <w:r>
+              <w:rPr>
+                <w:noProof/>
+                <w:webHidden/>
+              </w:rPr>
+              <w:t>5</w:t>
+            </w:r>
+            <w:r>
+              <w:rPr>
+                <w:noProof/>
+                <w:webHidden/>
+              </w:rPr>
+              <w:fldChar w:fldCharType="end"/>
+            </w:r>
+          </w:hyperlink>
+        </w:p>
+        <w:p>
+          <w:pPr>
+            <w:pStyle w:val="TOC1"/>
+            <w:tabs>
+              <w:tab w:val="left" w:pos="480"/>
+              <w:tab w:val="right" w:leader="dot" w:pos="8302"/>
+            </w:tabs>
+            <w:rPr>
+              <w:rFonts w:eastAsiaTheme="minorEastAsia" w:cstheme="minorBidi"/>
+              <w:b w:val="0"/>
+              <w:bCs w:val="0"/>
+              <w:i w:val="0"/>
+              <w:iCs w:val="0"/>
+              <w:noProof/>
+            </w:rPr>
+          </w:pPr>
+          <w:hyperlink w:anchor="_Toc101710905" w:history="1">
+            <w:r>
+              <w:rPr>
+                <w:rStyle w:val="Hyperlink"/>
+                <w:noProof/>
+              </w:rPr>
+              <w:t>5</w:t>
+            </w:r>
+            <w:r>
+              <w:rPr>
+                <w:rFonts w:eastAsiaTheme="minorEastAsia" w:cstheme="minorBidi"/>
+                <w:b w:val="0"/>
+                <w:bCs w:val="0"/>
+                <w:i w:val="0"/>
+                <w:iCs w:val="0"/>
+                <w:noProof/>
+              </w:rPr>
+              <w:tab/>
+            </w:r>
+            <w:r>
+              <w:rPr>
+                <w:rStyle w:val="Hyperlink"/>
+                <w:noProof/>
+              </w:rPr>
+              <w:t>Method</w:t>
+            </w:r>
+            <w:r>
+              <w:rPr>
+                <w:noProof/>
+                <w:webHidden/>
+              </w:rPr>
+              <w:tab/>
+            </w:r>
+            <w:r>
+              <w:rPr>
+                <w:noProof/>
+                <w:webHidden/>
+              </w:rPr>
+              <w:fldChar w:fldCharType="begin"/>
+            </w:r>
+            <w:r>
+              <w:rPr>
+                <w:noProof/>
+                <w:webHidden/>
+              </w:rPr>
+              <w:instrText xml:space="preserve"> PAGEREF _Toc101710905 \h </w:instrText>
+            </w:r>
+            <w:r>
+              <w:rPr>
+                <w:noProof/>
+                <w:webHidden/>
+              </w:rPr>
+            </w:r>
+            <w:r>
+              <w:rPr>
+                <w:noProof/>
+                <w:webHidden/>
+              </w:rPr>
+              <w:fldChar w:fldCharType="separate"/>
+            </w:r>
+            <w:r>
+              <w:rPr>
+                <w:noProof/>
+                <w:webHidden/>
+              </w:rPr>
+              <w:t>8</w:t>
+            </w:r>
+            <w:r>
+              <w:rPr>
+                <w:noProof/>
+                <w:webHidden/>
+              </w:rPr>
+              <w:fldChar w:fldCharType="end"/>
+            </w:r>
+          </w:hyperlink>
+        </w:p>
+        <w:p>
+          <w:pPr>
+            <w:pStyle w:val="TOC2"/>
+            <w:tabs>
+              <w:tab w:val="left" w:pos="960"/>
+              <w:tab w:val="right" w:leader="dot" w:pos="8302"/>
+            </w:tabs>
+            <w:rPr>
+              <w:rFonts w:eastAsiaTheme="minorEastAsia" w:cstheme="minorBidi"/>
+              <w:b w:val="0"/>
+              <w:bCs w:val="0"/>
+              <w:noProof/>
+              <w:szCs w:val="24"/>
+            </w:rPr>
+          </w:pPr>
+          <w:hyperlink w:anchor="_Toc101710906" w:history="1">
+            <w:r>
+              <w:rPr>
+                <w:rStyle w:val="Hyperlink"/>
+                <w:noProof/>
+              </w:rPr>
+              <w:t>5.1</w:t>
+            </w:r>
+            <w:r>
+              <w:rPr>
+                <w:rFonts w:eastAsiaTheme="minorEastAsia" w:cstheme="minorBidi"/>
+                <w:b w:val="0"/>
+                <w:bCs w:val="0"/>
+                <w:noProof/>
+                <w:szCs w:val="24"/>
+              </w:rPr>
+              <w:tab/>
+            </w:r>
+            <w:r>
+              <w:rPr>
+                <w:rStyle w:val="Hyperlink"/>
+                <w:noProof/>
+              </w:rPr>
+              <w:t>Sample Preparation</w:t>
+            </w:r>
+            <w:r>
+              <w:rPr>
+                <w:noProof/>
+                <w:webHidden/>
+              </w:rPr>
+              <w:tab/>
+            </w:r>
+            <w:r>
+              <w:rPr>
+                <w:noProof/>
+                <w:webHidden/>
+              </w:rPr>
+              <w:fldChar w:fldCharType="begin"/>
+            </w:r>
+            <w:r>
+              <w:rPr>
+                <w:noProof/>
+                <w:webHidden/>
+              </w:rPr>
+              <w:instrText xml:space="preserve"> PAGEREF _Toc101710906 \h </w:instrText>
+            </w:r>
+            <w:r>
+              <w:rPr>
+                <w:noProof/>
+                <w:webHidden/>
+              </w:rPr>
+            </w:r>
+            <w:r>
+              <w:rPr>
+                <w:noProof/>
+                <w:webHidden/>
+              </w:rPr>
+              <w:fldChar w:fldCharType="separate"/>
+            </w:r>
+            <w:r>
+              <w:rPr>
+                <w:noProof/>
+                <w:webHidden/>
+              </w:rPr>
+              <w:t>8</w:t>
+            </w:r>
+            <w:r>
+              <w:rPr>
+                <w:noProof/>
+                <w:webHidden/>
+              </w:rPr>
+              <w:fldChar w:fldCharType="end"/>
+            </w:r>
+          </w:hyperlink>
+        </w:p>
+        <w:p>
+          <w:pPr>
+            <w:pStyle w:val="TOC2"/>
+            <w:tabs>
+              <w:tab w:val="left" w:pos="960"/>
+              <w:tab w:val="right" w:leader="dot" w:pos="8302"/>
+            </w:tabs>
+            <w:rPr>
+              <w:rFonts w:eastAsiaTheme="minorEastAsia" w:cstheme="minorBidi"/>
+              <w:b w:val="0"/>
+              <w:bCs w:val="0"/>
+              <w:noProof/>
+              <w:szCs w:val="24"/>
+            </w:rPr>
+          </w:pPr>
+          <w:hyperlink w:anchor="_Toc101710907" w:history="1">
+            <w:r>
+              <w:rPr>
+                <w:rStyle w:val="Hyperlink"/>
+                <w:noProof/>
+              </w:rPr>
+              <w:t>5.2</w:t>
+            </w:r>
+            <w:r>
+              <w:rPr>
+                <w:rFonts w:eastAsiaTheme="minorEastAsia" w:cstheme="minorBidi"/>
+                <w:b w:val="0"/>
+                <w:bCs w:val="0"/>
+                <w:noProof/>
+                <w:szCs w:val="24"/>
+              </w:rPr>
+              <w:tab/>
+            </w:r>
+            <w:r>
+              <w:rPr>
+                <w:rStyle w:val="Hyperlink"/>
+                <w:noProof/>
+              </w:rPr>
+              <w:t>Processing</w:t>
+            </w:r>
+            <w:r>
+              <w:rPr>
+                <w:noProof/>
+                <w:webHidden/>
+              </w:rPr>
+              <w:tab/>
+            </w:r>
+            <w:r>
+              <w:rPr>
+                <w:noProof/>
+                <w:webHidden/>
+              </w:rPr>
+              <w:fldChar w:fldCharType="begin"/>
+            </w:r>
+            <w:r>
+              <w:rPr>
+                <w:noProof/>
+                <w:webHidden/>
+              </w:rPr>
+              <w:instrText xml:space="preserve"> PAGEREF _Toc101710907 \h </w:instrText>
+            </w:r>
+            <w:r>
+              <w:rPr>
+                <w:noProof/>
+                <w:webHidden/>
+              </w:rPr>
+            </w:r>
+            <w:r>
+              <w:rPr>
+                <w:noProof/>
+                <w:webHidden/>
+              </w:rPr>
+              <w:fldChar w:fldCharType="separate"/>
+            </w:r>
+            <w:r>
+              <w:rPr>
+                <w:noProof/>
+                <w:webHidden/>
+              </w:rPr>
+              <w:t>9</w:t>
+            </w:r>
+            <w:r>
+              <w:rPr>
+                <w:noProof/>
+                <w:webHidden/>
+              </w:rPr>
+              <w:fldChar w:fldCharType="end"/>
+            </w:r>
+          </w:hyperlink>
+        </w:p>
+        <w:p>
+          <w:pPr>
+            <w:pStyle w:val="TOC1"/>
+            <w:tabs>
+              <w:tab w:val="left" w:pos="480"/>
+              <w:tab w:val="right" w:leader="dot" w:pos="8302"/>
+            </w:tabs>
+            <w:rPr>
+              <w:rFonts w:eastAsiaTheme="minorEastAsia" w:cstheme="minorBidi"/>
+              <w:b w:val="0"/>
+              <w:bCs w:val="0"/>
+              <w:i w:val="0"/>
+              <w:iCs w:val="0"/>
+              <w:noProof/>
+            </w:rPr>
+          </w:pPr>
+          <w:hyperlink w:anchor="_Toc101710908" w:history="1">
+            <w:r>
+              <w:rPr>
+                <w:rStyle w:val="Hyperlink"/>
+                <w:noProof/>
+              </w:rPr>
+              <w:t>6</w:t>
+            </w:r>
+            <w:r>
+              <w:rPr>
+                <w:rFonts w:eastAsiaTheme="minorEastAsia" w:cstheme="minorBidi"/>
+                <w:b w:val="0"/>
+                <w:bCs w:val="0"/>
+                <w:i w:val="0"/>
+                <w:iCs w:val="0"/>
+                <w:noProof/>
+              </w:rPr>
+              <w:tab/>
+            </w:r>
+            <w:r>
+              <w:rPr>
+                <w:rStyle w:val="Hyperlink"/>
+                <w:noProof/>
+              </w:rPr>
               <w:t>References</w:t>
             </w:r>
             <w:r>
@@ -1997,7 +2471,7 @@
                 <w:noProof/>
                 <w:webHidden/>
               </w:rPr>
-              <w:instrText xml:space="preserve"> PAGEREF _Toc101519147 \h </w:instrText>
+              <w:instrText xml:space="preserve"> PAGEREF _Toc101710908 \h </w:instrText>
             </w:r>
             <w:r>
               <w:rPr>
@@ -2017,7 +2491,7 @@
                 <w:noProof/>
                 <w:webHidden/>
               </w:rPr>
-              <w:t>4</w:t>
+              <w:t>10</w:t>
             </w:r>
             <w:r>
               <w:rPr>
@@ -2215,83 +2689,6 @@
     </w:p>
     <w:p>
       <w:pPr>
-        <w:rPr>
-          <w:szCs w:val="22"/>
-        </w:rPr>
-      </w:pPr>
-    </w:p>
-    <w:p>
-      <w:pPr>
-        <w:rPr>
-          <w:szCs w:val="22"/>
-        </w:rPr>
-      </w:pPr>
-    </w:p>
-    <w:p>
-      <w:pPr>
-        <w:rPr>
-          <w:szCs w:val="22"/>
-        </w:rPr>
-      </w:pPr>
-    </w:p>
-    <w:p>
-      <w:pPr>
-        <w:rPr>
-          <w:szCs w:val="22"/>
-        </w:rPr>
-      </w:pPr>
-    </w:p>
-    <w:p>
-      <w:pPr>
-        <w:rPr>
-          <w:szCs w:val="22"/>
-        </w:rPr>
-      </w:pPr>
-    </w:p>
-    <w:p>
-      <w:pPr>
-        <w:rPr>
-          <w:szCs w:val="22"/>
-        </w:rPr>
-      </w:pPr>
-    </w:p>
-    <w:p>
-      <w:pPr>
-        <w:rPr>
-          <w:szCs w:val="22"/>
-        </w:rPr>
-      </w:pPr>
-    </w:p>
-    <w:p>
-      <w:pPr>
-        <w:rPr>
-          <w:szCs w:val="22"/>
-        </w:rPr>
-      </w:pPr>
-    </w:p>
-    <w:p>
-      <w:pPr>
-        <w:rPr>
-          <w:szCs w:val="22"/>
-        </w:rPr>
-      </w:pPr>
-    </w:p>
-    <w:p>
-      <w:pPr>
-        <w:rPr>
-          <w:szCs w:val="22"/>
-        </w:rPr>
-      </w:pPr>
-    </w:p>
-    <w:p>
-      <w:pPr>
-        <w:rPr>
-          <w:szCs w:val="22"/>
-        </w:rPr>
-      </w:pPr>
-    </w:p>
-    <w:p>
-      <w:pPr>
         <w:pStyle w:val="Heading1"/>
         <w:numPr>
           <w:ilvl w:val="0"/>
@@ -2322,7 +2719,7 @@
           <w:bCs/>
         </w:rPr>
       </w:pPr>
-      <w:bookmarkStart w:id="0" w:name="_Toc101519139"/>
+      <w:bookmarkStart w:id="0" w:name="_Toc101710894"/>
       <w:r>
         <w:rPr>
           <w:b/>
@@ -2341,7 +2738,7 @@
           <w:bCs/>
         </w:rPr>
       </w:pPr>
-      <w:bookmarkStart w:id="1" w:name="_Toc101519140"/>
+      <w:bookmarkStart w:id="1" w:name="_Toc101710895"/>
       <w:r>
         <w:rPr>
           <w:b/>
@@ -2503,7 +2900,7 @@
           <w:bCs/>
         </w:rPr>
       </w:pPr>
-      <w:bookmarkStart w:id="2" w:name="_Toc101519141"/>
+      <w:bookmarkStart w:id="2" w:name="_Toc101710896"/>
       <w:r>
         <w:rPr>
           <w:b/>
@@ -2649,7 +3046,7 @@
           <w:bCs/>
         </w:rPr>
       </w:pPr>
-      <w:bookmarkStart w:id="3" w:name="_Toc101519142"/>
+      <w:bookmarkStart w:id="3" w:name="_Toc101710897"/>
       <w:r>
         <w:rPr>
           <w:b/>
@@ -2756,47 +3153,83 @@
     <w:p/>
     <w:p>
       <w:r>
-        <w:t>In the next section, a discussion of the algorithms used for both the compression of the images, as well as those used for the assessment of image quality</w:t>
-      </w:r>
-      <w:r>
-        <w:t xml:space="preserve">, to establish how they work, and therefore why these </w:t>
+        <w:rPr>
+          <w:highlight w:val="yellow"/>
+        </w:rPr>
+        <w:t xml:space="preserve">In the next section, a discussion of the algorithms used for both the compression of the images, as well as those used for the assessment of image quality, to establish how they work, and therefore why these </w:t>
       </w:r>
       <w:proofErr w:type="gramStart"/>
       <w:r>
+        <w:rPr>
+          <w:highlight w:val="yellow"/>
+        </w:rPr>
         <w:t>particular algorithms</w:t>
       </w:r>
       <w:proofErr w:type="gramEnd"/>
       <w:r>
+        <w:rPr>
+          <w:highlight w:val="yellow"/>
+        </w:rPr>
         <w:t xml:space="preserve"> have been chosen for the process. Upon conclusion of this discussion a description of the method that was adopted</w:t>
       </w:r>
       <w:r>
+        <w:rPr>
+          <w:highlight w:val="yellow"/>
+        </w:rPr>
         <w:t>,</w:t>
       </w:r>
       <w:r>
+        <w:rPr>
+          <w:highlight w:val="yellow"/>
+        </w:rPr>
         <w:t xml:space="preserve"> not only </w:t>
       </w:r>
       <w:r>
+        <w:rPr>
+          <w:highlight w:val="yellow"/>
+        </w:rPr>
         <w:t xml:space="preserve">for the </w:t>
       </w:r>
       <w:r>
+        <w:rPr>
+          <w:highlight w:val="yellow"/>
+        </w:rPr>
         <w:t>collect</w:t>
       </w:r>
       <w:r>
+        <w:rPr>
+          <w:highlight w:val="yellow"/>
+        </w:rPr>
         <w:t>ion of</w:t>
       </w:r>
       <w:r>
+        <w:rPr>
+          <w:highlight w:val="yellow"/>
+        </w:rPr>
         <w:t xml:space="preserve"> the data </w:t>
       </w:r>
       <w:r>
+        <w:rPr>
+          <w:highlight w:val="yellow"/>
+        </w:rPr>
         <w:t xml:space="preserve">the project relies upon, but also a description of the process for the analysis of this data that is necessary for the development of a </w:t>
       </w:r>
       <w:r>
+        <w:rPr>
+          <w:highlight w:val="yellow"/>
+        </w:rPr>
         <w:t>based, well-founded conclusion. This will be followed by the presentation of the results and then a discussion of these results, what they mean, and what can be learnt from them. The report is to be finalised</w:t>
       </w:r>
       <w:r>
+        <w:rPr>
+          <w:highlight w:val="yellow"/>
+        </w:rPr>
         <w:t>,</w:t>
       </w:r>
       <w:r>
+        <w:rPr>
+          <w:highlight w:val="yellow"/>
+        </w:rPr>
         <w:t xml:space="preserve"> with a critical analysis of the process and administration surrounding the project as a whole - from beginning - to end.</w:t>
       </w:r>
     </w:p>
@@ -2809,7 +3242,7 @@
           <w:bCs/>
         </w:rPr>
       </w:pPr>
-      <w:bookmarkStart w:id="4" w:name="_Toc101519143"/>
+      <w:bookmarkStart w:id="4" w:name="_Toc101710898"/>
       <w:r>
         <w:rPr>
           <w:b/>
@@ -2858,7 +3291,7 @@
           <w:bCs/>
         </w:rPr>
       </w:pPr>
-      <w:bookmarkStart w:id="5" w:name="_Toc101519144"/>
+      <w:bookmarkStart w:id="5" w:name="_Toc101710899"/>
       <w:r>
         <w:rPr>
           <w:b/>
@@ -3257,7 +3690,7 @@
           <w:bCs/>
         </w:rPr>
       </w:pPr>
-      <w:bookmarkStart w:id="6" w:name="_Toc101519145"/>
+      <w:bookmarkStart w:id="6" w:name="_Toc101710900"/>
       <w:r>
         <w:rPr>
           <w:b/>
@@ -3429,7 +3862,7 @@
           <w:bCs/>
         </w:rPr>
       </w:pPr>
-      <w:bookmarkStart w:id="7" w:name="_Toc101519146"/>
+      <w:bookmarkStart w:id="7" w:name="_Toc101710901"/>
       <w:r>
         <w:rPr>
           <w:b/>
@@ -3702,6 +4135,7 @@
           <w:bCs/>
         </w:rPr>
       </w:pPr>
+      <w:bookmarkStart w:id="8" w:name="_Toc101710902"/>
       <w:r>
         <w:rPr>
           <w:rFonts w:eastAsiaTheme="minorEastAsia"/>
@@ -3711,6 +4145,7 @@
         <w:lastRenderedPageBreak/>
         <w:t>Peak Signal to Noise Ratio (PSNR)</w:t>
       </w:r>
+      <w:bookmarkEnd w:id="8"/>
     </w:p>
     <w:p/>
     <w:p>
@@ -3938,6 +4373,7 @@
           <w:bCs/>
         </w:rPr>
       </w:pPr>
+      <w:bookmarkStart w:id="9" w:name="_Toc101710903"/>
       <w:r>
         <w:rPr>
           <w:rFonts w:eastAsiaTheme="minorEastAsia"/>
@@ -3946,6 +4382,7 @@
         </w:rPr>
         <w:t>Structural Similarity Index (SSIM)</w:t>
       </w:r>
+      <w:bookmarkEnd w:id="9"/>
     </w:p>
     <w:p/>
     <w:p>
@@ -4862,13 +5299,7 @@
               <w:rPr>
                 <w:rFonts w:ascii="Cambria Math" w:hAnsi="Cambria Math"/>
               </w:rPr>
-              <m:t>L</m:t>
-            </m:r>
-            <m:r>
-              <w:rPr>
-                <w:rFonts w:ascii="Cambria Math" w:hAnsi="Cambria Math"/>
-              </w:rPr>
-              <m:t>)</m:t>
+              <m:t>L)</m:t>
             </m:r>
           </m:e>
           <m:sup>
@@ -5159,21 +5590,2100 @@
     </w:p>
     <w:p>
       <w:pPr>
+        <w:rPr>
+          <w:rFonts w:eastAsiaTheme="minorEastAsia"/>
+        </w:rPr>
+      </w:pPr>
+    </w:p>
+    <w:p>
+      <w:pPr>
         <w:pStyle w:val="Heading1"/>
         <w:rPr>
+          <w:rFonts w:eastAsiaTheme="minorEastAsia"/>
           <w:b/>
           <w:bCs/>
         </w:rPr>
       </w:pPr>
-      <w:bookmarkStart w:id="8" w:name="_Toc101519147"/>
-      <w:r>
-        <w:rPr>
+      <w:bookmarkStart w:id="10" w:name="_Toc101710904"/>
+      <w:r>
+        <w:rPr>
+          <w:rFonts w:eastAsiaTheme="minorEastAsia"/>
           <w:b/>
           <w:bCs/>
         </w:rPr>
+        <w:t>Development of Script</w:t>
+      </w:r>
+      <w:bookmarkEnd w:id="10"/>
+    </w:p>
+    <w:p>
+      <w:pPr>
+        <w:rPr>
+          <w:rFonts w:eastAsiaTheme="minorEastAsia"/>
+        </w:rPr>
+      </w:pPr>
+    </w:p>
+    <w:p>
+      <w:pPr>
+        <w:rPr>
+          <w:rFonts w:eastAsiaTheme="minorEastAsia"/>
+        </w:rPr>
+      </w:pPr>
+      <w:r>
+        <w:rPr>
+          <w:rFonts w:eastAsiaTheme="minorEastAsia"/>
+        </w:rPr>
+        <w:t xml:space="preserve">The script that was worked on and developed as part of this project was originally started in the interest of ‘insurance.’ A fall back in case libraries or command line tools for various functions and requirements of the overall process weren’t available. Of course, most of these were available in the form of BPE and </w:t>
+      </w:r>
+      <w:proofErr w:type="spellStart"/>
+      <w:r>
+        <w:rPr>
+          <w:rFonts w:eastAsiaTheme="minorEastAsia"/>
+        </w:rPr>
+        <w:t>OpenJPEG</w:t>
+      </w:r>
+      <w:proofErr w:type="spellEnd"/>
+      <w:r>
+        <w:rPr>
+          <w:rFonts w:eastAsiaTheme="minorEastAsia"/>
+        </w:rPr>
+        <w:t xml:space="preserve"> as previously mentioned, but also additional </w:t>
+      </w:r>
+      <w:r>
+        <w:rPr>
+          <w:rFonts w:eastAsiaTheme="minorEastAsia"/>
+        </w:rPr>
+        <w:t>tools</w:t>
+      </w:r>
+      <w:r>
+        <w:rPr>
+          <w:rFonts w:eastAsiaTheme="minorEastAsia"/>
+        </w:rPr>
+        <w:t xml:space="preserve"> that will be touched upon in later sections</w:t>
+      </w:r>
+      <w:r>
+        <w:rPr>
+          <w:rFonts w:eastAsiaTheme="minorEastAsia"/>
+        </w:rPr>
+        <w:t xml:space="preserve"> such as </w:t>
+      </w:r>
+      <w:proofErr w:type="spellStart"/>
+      <w:r>
+        <w:rPr>
+          <w:rFonts w:eastAsiaTheme="minorEastAsia"/>
+        </w:rPr>
+        <w:t>ImageMagick</w:t>
+      </w:r>
+      <w:proofErr w:type="spellEnd"/>
+      <w:r>
+        <w:rPr>
+          <w:rFonts w:eastAsiaTheme="minorEastAsia"/>
+        </w:rPr>
+        <w:t xml:space="preserve"> </w:t>
+      </w:r>
+      <w:r>
+        <w:rPr>
+          <w:rFonts w:eastAsiaTheme="minorEastAsia"/>
+          <w:vertAlign w:val="superscript"/>
+        </w:rPr>
+        <w:t>[14]</w:t>
+      </w:r>
+      <w:r>
+        <w:rPr>
+          <w:rFonts w:eastAsiaTheme="minorEastAsia"/>
+        </w:rPr>
+        <w:t xml:space="preserve">. Initially the intention of the script was to run the objective IQA algorithms but has since been adapted to also generate absolute error maps, convert images between 8 and 16 </w:t>
+      </w:r>
+      <w:r>
+        <w:rPr>
+          <w:rFonts w:eastAsiaTheme="minorEastAsia"/>
+        </w:rPr>
+        <w:t>bits</w:t>
+      </w:r>
+      <w:r>
+        <w:rPr>
+          <w:rFonts w:eastAsiaTheme="minorEastAsia"/>
+        </w:rPr>
+        <w:t xml:space="preserve">, and </w:t>
+      </w:r>
+      <w:r>
+        <w:rPr>
+          <w:rFonts w:eastAsiaTheme="minorEastAsia"/>
+        </w:rPr>
+        <w:t xml:space="preserve">perform the statistical analysis. This is achieved </w:t>
+      </w:r>
+      <w:proofErr w:type="gramStart"/>
+      <w:r>
+        <w:rPr>
+          <w:rFonts w:eastAsiaTheme="minorEastAsia"/>
+        </w:rPr>
+        <w:t>through the use of</w:t>
+      </w:r>
+      <w:proofErr w:type="gramEnd"/>
+      <w:r>
+        <w:rPr>
+          <w:rFonts w:eastAsiaTheme="minorEastAsia"/>
+        </w:rPr>
+        <w:t xml:space="preserve"> various libraries along with some basic arithmetic and data type manipulation.</w:t>
+      </w:r>
+      <w:r>
+        <w:rPr>
+          <w:rFonts w:eastAsiaTheme="minorEastAsia"/>
+        </w:rPr>
+        <w:t xml:space="preserve"> </w:t>
+      </w:r>
+    </w:p>
+    <w:p>
+      <w:pPr>
+        <w:rPr>
+          <w:rFonts w:eastAsiaTheme="minorEastAsia"/>
+        </w:rPr>
+      </w:pPr>
+    </w:p>
+    <w:p>
+      <w:pPr>
+        <w:rPr>
+          <w:rFonts w:eastAsiaTheme="minorEastAsia"/>
+        </w:rPr>
+      </w:pPr>
+      <w:r>
+        <w:rPr>
+          <w:rFonts w:eastAsiaTheme="minorEastAsia"/>
+          <w:highlight w:val="yellow"/>
+        </w:rPr>
+        <w:t>The script can be found at the technical submission point for this project as well as on this projects GitHub repository.</w:t>
+      </w:r>
+    </w:p>
+    <w:p>
+      <w:pPr>
+        <w:rPr>
+          <w:rFonts w:eastAsiaTheme="minorEastAsia"/>
+        </w:rPr>
+      </w:pPr>
+    </w:p>
+    <w:p>
+      <w:pPr>
+        <w:rPr>
+          <w:rFonts w:eastAsiaTheme="minorEastAsia"/>
+        </w:rPr>
+      </w:pPr>
+      <w:r>
+        <w:rPr>
+          <w:rFonts w:eastAsiaTheme="minorEastAsia"/>
+        </w:rPr>
+        <w:lastRenderedPageBreak/>
+        <w:t>The following section will discuss the use of the libraries in question, as well as some of the major functions in the script that were used extensively throughout the process.</w:t>
+      </w:r>
+    </w:p>
+    <w:p>
+      <w:pPr>
+        <w:rPr>
+          <w:rFonts w:eastAsiaTheme="minorEastAsia"/>
+        </w:rPr>
+      </w:pPr>
+    </w:p>
+    <w:p>
+      <w:pPr>
+        <w:rPr>
+          <w:rFonts w:eastAsiaTheme="minorEastAsia"/>
+        </w:rPr>
+      </w:pPr>
+      <w:r>
+        <w:rPr>
+          <w:rFonts w:eastAsiaTheme="minorEastAsia"/>
+        </w:rPr>
+        <w:t xml:space="preserve">To </w:t>
+      </w:r>
+      <w:r>
+        <w:rPr>
+          <w:rFonts w:eastAsiaTheme="minorEastAsia"/>
+        </w:rPr>
+        <w:t>begin,</w:t>
+      </w:r>
+      <w:r>
+        <w:rPr>
+          <w:rFonts w:eastAsiaTheme="minorEastAsia"/>
+        </w:rPr>
+        <w:t xml:space="preserve"> a list of the libraries:</w:t>
+      </w:r>
+    </w:p>
+    <w:p>
+      <w:pPr>
+        <w:pStyle w:val="ListParagraph"/>
+        <w:numPr>
+          <w:ilvl w:val="0"/>
+          <w:numId w:val="7"/>
+        </w:numPr>
+      </w:pPr>
+      <w:r>
+        <w:t>Python Image Library – PILLOW (PIL)</w:t>
+      </w:r>
+      <w:r>
+        <w:t xml:space="preserve"> </w:t>
+      </w:r>
+      <w:r>
+        <w:rPr>
+          <w:vertAlign w:val="superscript"/>
+        </w:rPr>
+        <w:t>[15]</w:t>
+      </w:r>
+    </w:p>
+    <w:p>
+      <w:pPr>
+        <w:pStyle w:val="ListParagraph"/>
+        <w:numPr>
+          <w:ilvl w:val="0"/>
+          <w:numId w:val="7"/>
+        </w:numPr>
+      </w:pPr>
+      <w:r>
+        <w:t xml:space="preserve">Scikit-Learn – </w:t>
+      </w:r>
+      <w:proofErr w:type="spellStart"/>
+      <w:r>
+        <w:t>sklearn</w:t>
+      </w:r>
+      <w:proofErr w:type="spellEnd"/>
+      <w:r>
+        <w:t xml:space="preserve"> </w:t>
+      </w:r>
+      <w:r>
+        <w:rPr>
+          <w:vertAlign w:val="superscript"/>
+        </w:rPr>
+        <w:t>[16]</w:t>
+      </w:r>
+    </w:p>
+    <w:p>
+      <w:pPr>
+        <w:pStyle w:val="ListParagraph"/>
+        <w:numPr>
+          <w:ilvl w:val="0"/>
+          <w:numId w:val="7"/>
+        </w:numPr>
+      </w:pPr>
+      <w:proofErr w:type="spellStart"/>
+      <w:r>
+        <w:t>SciKit</w:t>
+      </w:r>
+      <w:proofErr w:type="spellEnd"/>
+      <w:r>
+        <w:t xml:space="preserve">-Image – </w:t>
+      </w:r>
+      <w:proofErr w:type="spellStart"/>
+      <w:r>
+        <w:t>skimage</w:t>
+      </w:r>
+      <w:proofErr w:type="spellEnd"/>
+      <w:r>
+        <w:t xml:space="preserve"> </w:t>
+      </w:r>
+      <w:r>
+        <w:rPr>
+          <w:vertAlign w:val="superscript"/>
+        </w:rPr>
+        <w:t>[17]</w:t>
+      </w:r>
+    </w:p>
+    <w:p>
+      <w:pPr>
+        <w:pStyle w:val="ListParagraph"/>
+        <w:numPr>
+          <w:ilvl w:val="0"/>
+          <w:numId w:val="7"/>
+        </w:numPr>
+      </w:pPr>
+      <w:proofErr w:type="spellStart"/>
+      <w:r>
+        <w:t>Numpy</w:t>
+      </w:r>
+      <w:proofErr w:type="spellEnd"/>
+      <w:r>
+        <w:t xml:space="preserve"> </w:t>
+      </w:r>
+      <w:r>
+        <w:rPr>
+          <w:vertAlign w:val="superscript"/>
+        </w:rPr>
+        <w:t>[18]</w:t>
+      </w:r>
+    </w:p>
+    <w:p>
+      <w:pPr>
+        <w:pStyle w:val="ListParagraph"/>
+        <w:numPr>
+          <w:ilvl w:val="0"/>
+          <w:numId w:val="7"/>
+        </w:numPr>
+      </w:pPr>
+      <w:r>
+        <w:t>SciPy – specifically stats module</w:t>
+      </w:r>
+      <w:r>
+        <w:t xml:space="preserve"> </w:t>
+      </w:r>
+      <w:r>
+        <w:rPr>
+          <w:vertAlign w:val="superscript"/>
+        </w:rPr>
+        <w:t>[19]</w:t>
+      </w:r>
+    </w:p>
+    <w:p>
+      <w:pPr>
+        <w:pStyle w:val="ListParagraph"/>
+        <w:numPr>
+          <w:ilvl w:val="0"/>
+          <w:numId w:val="7"/>
+        </w:numPr>
+      </w:pPr>
+      <w:proofErr w:type="spellStart"/>
+      <w:r>
+        <w:t>MatPlotLib</w:t>
+      </w:r>
+      <w:proofErr w:type="spellEnd"/>
+      <w:r>
+        <w:t xml:space="preserve"> – </w:t>
+      </w:r>
+      <w:proofErr w:type="spellStart"/>
+      <w:r>
+        <w:t>pyplot</w:t>
+      </w:r>
+      <w:proofErr w:type="spellEnd"/>
+      <w:r>
+        <w:t xml:space="preserve"> module</w:t>
+      </w:r>
+      <w:r>
+        <w:t xml:space="preserve"> </w:t>
+      </w:r>
+      <w:r>
+        <w:rPr>
+          <w:vertAlign w:val="superscript"/>
+        </w:rPr>
+        <w:t>[20]</w:t>
+      </w:r>
+    </w:p>
+    <w:p>
+      <w:pPr>
+        <w:pStyle w:val="ListParagraph"/>
+        <w:numPr>
+          <w:ilvl w:val="0"/>
+          <w:numId w:val="7"/>
+        </w:numPr>
+      </w:pPr>
+      <w:r>
+        <w:t>Pandas</w:t>
+      </w:r>
+      <w:r>
+        <w:t xml:space="preserve"> </w:t>
+      </w:r>
+      <w:r>
+        <w:rPr>
+          <w:vertAlign w:val="superscript"/>
+        </w:rPr>
+        <w:t>[2</w:t>
+      </w:r>
+      <w:r>
+        <w:rPr>
+          <w:vertAlign w:val="superscript"/>
+        </w:rPr>
+        <w:t>1</w:t>
+      </w:r>
+      <w:r>
+        <w:rPr>
+          <w:vertAlign w:val="superscript"/>
+        </w:rPr>
+        <w:t>]</w:t>
+      </w:r>
+    </w:p>
+    <w:p/>
+    <w:p>
+      <w:r>
+        <w:t>PIL was necessary to deal with the loading and saving of the images in a streamlined fashion. It also allowed for identification of the ‘mode’ of the image, (</w:t>
+      </w:r>
+      <w:proofErr w:type="gramStart"/>
+      <w:r>
+        <w:t>whether or not</w:t>
+      </w:r>
+      <w:proofErr w:type="gramEnd"/>
+      <w:r>
+        <w:t xml:space="preserve"> the image is 8 or 16bits.) </w:t>
+      </w:r>
+      <w:proofErr w:type="spellStart"/>
+      <w:r>
+        <w:t>S</w:t>
+      </w:r>
+      <w:r>
+        <w:t>klearn</w:t>
+      </w:r>
+      <w:proofErr w:type="spellEnd"/>
+      <w:r>
+        <w:t xml:space="preserve"> contained a prewritten MSE calculation and </w:t>
+      </w:r>
+      <w:proofErr w:type="spellStart"/>
+      <w:r>
+        <w:t>skimage</w:t>
+      </w:r>
+      <w:proofErr w:type="spellEnd"/>
+      <w:r>
+        <w:t xml:space="preserve"> a</w:t>
+      </w:r>
+      <w:r>
+        <w:t>n</w:t>
+      </w:r>
+      <w:r>
+        <w:t xml:space="preserve"> SSIM calculation, this meant that these two metrics didn’t need to be hardcoded.</w:t>
+      </w:r>
+    </w:p>
+    <w:p/>
+    <w:p>
+      <w:proofErr w:type="spellStart"/>
+      <w:r>
+        <w:t>Numpy</w:t>
+      </w:r>
+      <w:proofErr w:type="spellEnd"/>
+      <w:r>
+        <w:t xml:space="preserve"> was essential for collecting image pixel values, storing, and then handing these over to the relevant functions that take an array-like object. Moreover, arithmetic was made significantly easier given the nature of NumPy arrays to iterate through themselves, without the need for an additional loop, </w:t>
+      </w:r>
+      <w:r>
+        <w:t xml:space="preserve">this benefits readability massively. </w:t>
+      </w:r>
+    </w:p>
+    <w:p/>
+    <w:p>
+      <w:r>
+        <w:rPr>
+          <w:highlight w:val="yellow"/>
+        </w:rPr>
+        <w:t xml:space="preserve">Finally, SciPy, </w:t>
+      </w:r>
+      <w:proofErr w:type="spellStart"/>
+      <w:r>
+        <w:rPr>
+          <w:highlight w:val="yellow"/>
+        </w:rPr>
+        <w:t>MatPlotLib</w:t>
+      </w:r>
+      <w:proofErr w:type="spellEnd"/>
+      <w:r>
+        <w:rPr>
+          <w:highlight w:val="yellow"/>
+        </w:rPr>
+        <w:t xml:space="preserve"> and Pandas were all required for the calculation of the resultant statistics that would be used to inform the analysis section of this report. Any generated figures were produced within </w:t>
+      </w:r>
+      <w:proofErr w:type="spellStart"/>
+      <w:r>
+        <w:rPr>
+          <w:highlight w:val="yellow"/>
+        </w:rPr>
+        <w:t>MatPlotLib</w:t>
+      </w:r>
+      <w:proofErr w:type="spellEnd"/>
+      <w:r>
+        <w:rPr>
+          <w:highlight w:val="yellow"/>
+        </w:rPr>
+        <w:t xml:space="preserve">, and statistical calculations such as </w:t>
+      </w:r>
+      <w:r>
+        <w:rPr>
+          <w:highlight w:val="yellow"/>
+        </w:rPr>
+        <w:t>P</w:t>
+      </w:r>
+      <w:r>
+        <w:rPr>
+          <w:highlight w:val="yellow"/>
+        </w:rPr>
+        <w:t>earson</w:t>
+      </w:r>
+      <w:r>
+        <w:rPr>
+          <w:highlight w:val="yellow"/>
+        </w:rPr>
+        <w:t>’</w:t>
+      </w:r>
+      <w:r>
+        <w:rPr>
+          <w:highlight w:val="yellow"/>
+        </w:rPr>
+        <w:t xml:space="preserve">s correlation coefficient and </w:t>
+      </w:r>
+      <w:r>
+        <w:rPr>
+          <w:highlight w:val="yellow"/>
+        </w:rPr>
+        <w:t>two-sample t-tests were all done from SciPy. Pandas was required to facilitate these calculations.</w:t>
+      </w:r>
+    </w:p>
+    <w:p/>
+    <w:p>
+      <w:pPr>
+        <w:rPr>
+          <w:rFonts w:eastAsiaTheme="minorEastAsia"/>
+        </w:rPr>
+      </w:pPr>
+      <w:r>
+        <w:rPr>
+          <w:rFonts w:eastAsiaTheme="minorEastAsia"/>
+        </w:rPr>
+        <w:t>In relation to the development of functions. For the majority of the script’s lifecycle, it was in an experimental/developmental stage, meaning some functions were added and then later removed, some incorporated into other functions, etc. This inevitably means that some functions – particularly at the start of the process – were and have been used more than others. Moreover, some functions were simply written to aid in the debugging process and had no bearing on the processing of any data, so were removed from the final version of the script.</w:t>
+      </w:r>
+    </w:p>
+    <w:p>
+      <w:pPr>
+        <w:rPr>
+          <w:rFonts w:eastAsiaTheme="minorEastAsia"/>
+        </w:rPr>
+      </w:pPr>
+    </w:p>
+    <w:p>
+      <w:pPr>
+        <w:rPr>
+          <w:rFonts w:eastAsiaTheme="minorEastAsia"/>
+        </w:rPr>
+      </w:pPr>
+      <w:r>
+        <w:rPr>
+          <w:rFonts w:eastAsiaTheme="minorEastAsia"/>
+        </w:rPr>
+        <w:t xml:space="preserve">There are two main functions that played pivotal roles in the process (discounting those functions that compute the various IQA metrics) those are; </w:t>
+      </w:r>
+      <w:proofErr w:type="spellStart"/>
+      <w:r>
+        <w:rPr>
+          <w:rFonts w:eastAsiaTheme="minorEastAsia"/>
+          <w:i/>
+          <w:iCs/>
+        </w:rPr>
+        <w:t>collect_greyscale_</w:t>
+      </w:r>
+      <w:proofErr w:type="gramStart"/>
+      <w:r>
+        <w:rPr>
+          <w:rFonts w:eastAsiaTheme="minorEastAsia"/>
+          <w:i/>
+          <w:iCs/>
+        </w:rPr>
+        <w:t>pixels</w:t>
+      </w:r>
+      <w:proofErr w:type="spellEnd"/>
+      <w:r>
+        <w:rPr>
+          <w:rFonts w:eastAsiaTheme="minorEastAsia"/>
+          <w:i/>
+          <w:iCs/>
+        </w:rPr>
+        <w:t>(</w:t>
+      </w:r>
+      <w:proofErr w:type="gramEnd"/>
+      <w:r>
+        <w:rPr>
+          <w:rFonts w:eastAsiaTheme="minorEastAsia"/>
+          <w:i/>
+          <w:iCs/>
+        </w:rPr>
+        <w:t xml:space="preserve">) </w:t>
+      </w:r>
+      <w:r>
+        <w:rPr>
+          <w:rFonts w:eastAsiaTheme="minorEastAsia"/>
+        </w:rPr>
+        <w:t xml:space="preserve">and </w:t>
+      </w:r>
+      <w:proofErr w:type="spellStart"/>
+      <w:r>
+        <w:rPr>
+          <w:rFonts w:eastAsiaTheme="minorEastAsia"/>
+          <w:i/>
+          <w:iCs/>
+        </w:rPr>
+        <w:t>load_raw_image</w:t>
+      </w:r>
+      <w:proofErr w:type="spellEnd"/>
+      <w:r>
+        <w:rPr>
+          <w:rFonts w:eastAsiaTheme="minorEastAsia"/>
+          <w:i/>
+          <w:iCs/>
+        </w:rPr>
+        <w:t>()</w:t>
+      </w:r>
+      <w:r>
+        <w:rPr>
+          <w:rFonts w:eastAsiaTheme="minorEastAsia"/>
+        </w:rPr>
+        <w:t xml:space="preserve">. In the following passage, the necessity and process of developing these essential functions will be discussed, beginning with </w:t>
+      </w:r>
+      <w:proofErr w:type="spellStart"/>
+      <w:r>
+        <w:rPr>
+          <w:rFonts w:eastAsiaTheme="minorEastAsia"/>
+          <w:i/>
+          <w:iCs/>
+        </w:rPr>
+        <w:t>collect_greyscale_</w:t>
+      </w:r>
+      <w:proofErr w:type="gramStart"/>
+      <w:r>
+        <w:rPr>
+          <w:rFonts w:eastAsiaTheme="minorEastAsia"/>
+          <w:i/>
+          <w:iCs/>
+        </w:rPr>
+        <w:t>pixels</w:t>
+      </w:r>
+      <w:proofErr w:type="spellEnd"/>
+      <w:r>
+        <w:rPr>
+          <w:rFonts w:eastAsiaTheme="minorEastAsia"/>
+          <w:i/>
+          <w:iCs/>
+        </w:rPr>
+        <w:t>(</w:t>
+      </w:r>
+      <w:proofErr w:type="gramEnd"/>
+      <w:r>
+        <w:rPr>
+          <w:rFonts w:eastAsiaTheme="minorEastAsia"/>
+          <w:i/>
+          <w:iCs/>
+        </w:rPr>
+        <w:t>)</w:t>
+      </w:r>
+      <w:r>
+        <w:rPr>
+          <w:rFonts w:eastAsiaTheme="minorEastAsia"/>
+        </w:rPr>
+        <w:t>.</w:t>
+      </w:r>
+    </w:p>
+    <w:p>
+      <w:pPr>
+        <w:rPr>
+          <w:rFonts w:eastAsiaTheme="minorEastAsia"/>
+        </w:rPr>
+      </w:pPr>
+    </w:p>
+    <w:p>
+      <w:pPr>
+        <w:rPr>
+          <w:rFonts w:eastAsiaTheme="minorEastAsia"/>
+        </w:rPr>
+      </w:pPr>
+      <w:r>
+        <w:rPr>
+          <w:rFonts w:eastAsiaTheme="minorEastAsia"/>
+        </w:rPr>
+        <w:t>The purpose of this function is to collect the pixel values from a grey scale image. If the passed image is not grey scale, it will be transformed as such. This is because the images that get passed to the compression algorithms must be in grey form to be run through the algorithm</w:t>
+      </w:r>
+      <w:r>
+        <w:rPr>
+          <w:rFonts w:eastAsiaTheme="minorEastAsia"/>
+        </w:rPr>
+        <w:t xml:space="preserve"> since they can only process single channel images</w:t>
+      </w:r>
+      <w:r>
+        <w:rPr>
+          <w:rFonts w:eastAsiaTheme="minorEastAsia"/>
+        </w:rPr>
+        <w:t>, as a result any RGBA</w:t>
+      </w:r>
+      <w:r>
+        <w:rPr>
+          <w:rFonts w:eastAsiaTheme="minorEastAsia"/>
+        </w:rPr>
+        <w:t>/RGB</w:t>
+      </w:r>
+      <w:r>
+        <w:rPr>
+          <w:rFonts w:eastAsiaTheme="minorEastAsia"/>
+        </w:rPr>
+        <w:t xml:space="preserve"> images passed, are converted</w:t>
+      </w:r>
+      <w:r>
+        <w:rPr>
+          <w:rFonts w:eastAsiaTheme="minorEastAsia"/>
+        </w:rPr>
+        <w:t>.</w:t>
+      </w:r>
+    </w:p>
+    <w:p>
+      <w:pPr>
+        <w:rPr>
+          <w:rFonts w:eastAsiaTheme="minorEastAsia"/>
+        </w:rPr>
+      </w:pPr>
+    </w:p>
+    <w:p>
+      <w:pPr>
+        <w:rPr>
+          <w:rFonts w:eastAsiaTheme="minorEastAsia"/>
+        </w:rPr>
+      </w:pPr>
+      <w:r>
+        <w:rPr>
+          <w:rFonts w:eastAsiaTheme="minorEastAsia"/>
+        </w:rPr>
+        <w:t xml:space="preserve">This conversion is achieved by collecting the images ‘mode’ (i.e., the colour nature and pixel density) of </w:t>
+      </w:r>
+      <w:r>
+        <w:rPr>
+          <w:rFonts w:eastAsiaTheme="minorEastAsia"/>
+        </w:rPr>
+        <w:lastRenderedPageBreak/>
+        <w:t xml:space="preserve">each image being included in the process. The modes that are mentioned </w:t>
+      </w:r>
+      <w:r>
+        <w:rPr>
+          <w:rFonts w:eastAsiaTheme="minorEastAsia"/>
+        </w:rPr>
+        <w:t xml:space="preserve">as part of the implementation </w:t>
+      </w:r>
+      <w:r>
+        <w:rPr>
+          <w:rFonts w:eastAsiaTheme="minorEastAsia"/>
+        </w:rPr>
+        <w:t>are ‘L’, ‘</w:t>
+      </w:r>
+      <w:r>
+        <w:rPr>
+          <w:rFonts w:eastAsiaTheme="minorEastAsia"/>
+        </w:rPr>
+        <w:t>I’</w:t>
+      </w:r>
+      <w:r>
+        <w:rPr>
+          <w:rFonts w:eastAsiaTheme="minorEastAsia"/>
+        </w:rPr>
+        <w:t>, and ‘I;16’.</w:t>
+      </w:r>
+    </w:p>
+    <w:p>
+      <w:pPr>
+        <w:rPr>
+          <w:rFonts w:eastAsiaTheme="minorEastAsia"/>
+        </w:rPr>
+      </w:pPr>
+      <w:r>
+        <w:rPr>
+          <w:rFonts w:eastAsiaTheme="minorEastAsia"/>
+        </w:rPr>
+        <w:t xml:space="preserve">Referring to the PIL documentation </w:t>
+      </w:r>
+      <w:r>
+        <w:rPr>
+          <w:rFonts w:eastAsiaTheme="minorEastAsia"/>
+          <w:vertAlign w:val="superscript"/>
+        </w:rPr>
+        <w:t>[22]</w:t>
+      </w:r>
+      <w:r>
+        <w:rPr>
+          <w:rFonts w:eastAsiaTheme="minorEastAsia"/>
+        </w:rPr>
+        <w:t xml:space="preserve"> </w:t>
+      </w:r>
+      <w:r>
+        <w:rPr>
+          <w:rFonts w:eastAsiaTheme="minorEastAsia"/>
+        </w:rPr>
+        <w:t>it can be known that</w:t>
+      </w:r>
+      <w:r>
+        <w:rPr>
+          <w:rFonts w:eastAsiaTheme="minorEastAsia"/>
+        </w:rPr>
+        <w:t>:</w:t>
+      </w:r>
+    </w:p>
+    <w:p>
+      <w:pPr>
+        <w:rPr>
+          <w:rFonts w:eastAsiaTheme="minorEastAsia"/>
+        </w:rPr>
+      </w:pPr>
+    </w:p>
+    <w:p>
+      <w:pPr>
+        <w:pStyle w:val="ListParagraph"/>
+        <w:numPr>
+          <w:ilvl w:val="0"/>
+          <w:numId w:val="8"/>
+        </w:numPr>
+      </w:pPr>
+      <w:r>
+        <w:t>‘</w:t>
+      </w:r>
+      <w:r>
+        <w:t>I</w:t>
+      </w:r>
+      <w:r>
+        <w:t>’</w:t>
+      </w:r>
+      <w:r>
+        <w:t xml:space="preserve"> is 32-bit signed integer pixels</w:t>
+      </w:r>
+    </w:p>
+    <w:p>
+      <w:pPr>
+        <w:pStyle w:val="ListParagraph"/>
+        <w:numPr>
+          <w:ilvl w:val="0"/>
+          <w:numId w:val="8"/>
+        </w:numPr>
+      </w:pPr>
+      <w:r>
+        <w:t>‘</w:t>
+      </w:r>
+      <w:r>
+        <w:t>L</w:t>
+      </w:r>
+      <w:r>
+        <w:t>’</w:t>
+      </w:r>
+      <w:r>
+        <w:t xml:space="preserve"> is 8-bit black and white images</w:t>
+      </w:r>
+    </w:p>
+    <w:p>
+      <w:pPr>
+        <w:pStyle w:val="ListParagraph"/>
+        <w:numPr>
+          <w:ilvl w:val="0"/>
+          <w:numId w:val="8"/>
+        </w:numPr>
+        <w:jc w:val="left"/>
+      </w:pPr>
+      <w:r>
+        <w:t>‘</w:t>
+      </w:r>
+      <w:r>
+        <w:t>I;16</w:t>
+      </w:r>
+      <w:r>
+        <w:t>’</w:t>
+      </w:r>
+      <w:r>
+        <w:t xml:space="preserve"> is 16-bit unsigned pixel integers</w:t>
+      </w:r>
+    </w:p>
+    <w:p/>
+    <w:p>
+      <w:r>
+        <w:t xml:space="preserve">In the event the image is 8 bit and already black and white (mode ‘L’.) Then all that happens is the pixel values are read into a NumPy array, and the shape of the array adjusted to create a </w:t>
+      </w:r>
+      <w:r>
+        <w:t>2-dimensional</w:t>
+      </w:r>
+      <w:r>
+        <w:t xml:space="preserve"> array, that equates to the resolution of the </w:t>
+      </w:r>
+      <w:r>
+        <w:t>image that was originally passed to the function.</w:t>
+      </w:r>
+    </w:p>
+    <w:p/>
+    <w:p>
+      <w:r>
+        <w:t xml:space="preserve">When the image mode is returned to be ‘I’ this usually means </w:t>
+      </w:r>
+      <w:r>
+        <w:t>one of the 16-bit</w:t>
+      </w:r>
+      <w:r>
+        <w:t xml:space="preserve"> grey scale sample images has been passed, and so the image is converted to ‘I;16’</w:t>
+      </w:r>
+      <w:r>
+        <w:t xml:space="preserve"> before being read into the NumPy array and the arrays shape changed as aforementioned. This conversion means that the dynamic range of a given pixel is reduced and moreover, makes conversion to 8-bit that much easier, which when calculating absolute error maps for interesting cases, is welcome. Moreover, it aids in reproducibility</w:t>
+      </w:r>
+      <w:r>
+        <w:t>.</w:t>
+      </w:r>
+    </w:p>
+    <w:p/>
+    <w:p>
+      <w:r>
+        <w:t xml:space="preserve">The main reason for the importance of this function, is that the functions to calculate MSE, PSNR, and SSIM all require an array-like object to be passed as a parameter. This means that the image cannot simply be loaded in PIL and then passed into the function, the individual pixel values must be collected into an array. Only </w:t>
+      </w:r>
+      <w:r>
+        <w:t xml:space="preserve">then can the various IQA metrics be computed. Moreover, these </w:t>
+      </w:r>
+      <w:r>
+        <w:t>metrics require the images to be of the same pixel-depth, hence the need for conversion, pre-collection.</w:t>
+      </w:r>
+    </w:p>
+    <w:p/>
+    <w:p>
+      <w:r>
+        <w:t xml:space="preserve">The final else statement within the function is a legacy statement from the debugging process, however, it was decided to leave it in, </w:t>
+      </w:r>
+      <w:proofErr w:type="gramStart"/>
+      <w:r>
+        <w:t>in the event that</w:t>
+      </w:r>
+      <w:proofErr w:type="gramEnd"/>
+      <w:r>
+        <w:t xml:space="preserve"> if the script is run with any other images, the basic pixel collection can be applied and stope any errors being thrown. </w:t>
+      </w:r>
+    </w:p>
+    <w:p/>
+    <w:p>
+      <w:r>
+        <w:t xml:space="preserve">Finally, the </w:t>
+      </w:r>
+      <w:proofErr w:type="spellStart"/>
+      <w:r>
+        <w:rPr>
+          <w:i/>
+          <w:iCs/>
+        </w:rPr>
+        <w:t>load_raw_</w:t>
+      </w:r>
+      <w:proofErr w:type="gramStart"/>
+      <w:r>
+        <w:rPr>
+          <w:i/>
+          <w:iCs/>
+        </w:rPr>
+        <w:t>image</w:t>
+      </w:r>
+      <w:proofErr w:type="spellEnd"/>
+      <w:r>
+        <w:rPr>
+          <w:i/>
+          <w:iCs/>
+        </w:rPr>
+        <w:t>(</w:t>
+      </w:r>
+      <w:proofErr w:type="gramEnd"/>
+      <w:r>
+        <w:rPr>
+          <w:i/>
+          <w:iCs/>
+        </w:rPr>
+        <w:t xml:space="preserve">) </w:t>
+      </w:r>
+      <w:r>
+        <w:t>function. Because BPE requires to be provided with raw image data, this meant the original sample images had to be converted into a ‘.</w:t>
+      </w:r>
+      <w:proofErr w:type="spellStart"/>
+      <w:r>
+        <w:t>dat</w:t>
+      </w:r>
+      <w:proofErr w:type="spellEnd"/>
+      <w:r>
+        <w:t xml:space="preserve">’ format. The decode delegate for this format in </w:t>
+      </w:r>
+      <w:proofErr w:type="spellStart"/>
+      <w:r>
+        <w:t>ImageMagick</w:t>
+      </w:r>
+      <w:proofErr w:type="spellEnd"/>
+      <w:r>
+        <w:t xml:space="preserve">, is not included in the basic install, as a result, this function was required, </w:t>
+      </w:r>
+      <w:proofErr w:type="gramStart"/>
+      <w:r>
+        <w:t>in order to</w:t>
+      </w:r>
+      <w:proofErr w:type="gramEnd"/>
+      <w:r>
+        <w:t xml:space="preserve"> reproduce a PNG image from the compressed DAT files. Utilising the NumPy </w:t>
+      </w:r>
+      <w:proofErr w:type="spellStart"/>
+      <w:proofErr w:type="gramStart"/>
+      <w:r>
+        <w:rPr>
+          <w:i/>
+          <w:iCs/>
+        </w:rPr>
+        <w:t>fromfile</w:t>
+      </w:r>
+      <w:proofErr w:type="spellEnd"/>
+      <w:r>
+        <w:rPr>
+          <w:i/>
+          <w:iCs/>
+        </w:rPr>
+        <w:t>(</w:t>
+      </w:r>
+      <w:proofErr w:type="gramEnd"/>
+      <w:r>
+        <w:rPr>
+          <w:i/>
+          <w:iCs/>
+        </w:rPr>
+        <w:t>)</w:t>
+      </w:r>
+      <w:r>
+        <w:t xml:space="preserve"> </w:t>
+      </w:r>
+      <w:r>
+        <w:rPr>
+          <w:vertAlign w:val="superscript"/>
+        </w:rPr>
+        <w:t>[23]</w:t>
+      </w:r>
+      <w:r>
+        <w:t xml:space="preserve"> function to generate an array from the raw data file.</w:t>
+      </w:r>
+    </w:p>
+    <w:p/>
+    <w:p>
+      <w:r>
+        <w:t xml:space="preserve"> Initially this is a 1-dimensional array, however, reshaping the array to be the square root of the array size, creates the final 2-dimensional array that </w:t>
+      </w:r>
+      <w:r>
+        <w:t>has the same dimensions as the original image.</w:t>
+      </w:r>
+    </w:p>
+    <w:p/>
+    <w:p>
+      <w:r>
+        <w:t xml:space="preserve">Without the function, the compressed DAT files coming out of BPE, would not be able to be converted back into a PNG image, this function was applied to every image that was tested, and without it the final IQA metrics and statistical analysis could not be conducted as there would be no compressed images to utilise. </w:t>
+      </w:r>
+    </w:p>
+    <w:p/>
+    <w:p>
+      <w:r>
+        <w:lastRenderedPageBreak/>
+        <w:t xml:space="preserve">In all, the script went from being an answer to </w:t>
+      </w:r>
+      <w:r>
+        <w:t>a potential</w:t>
+      </w:r>
+      <w:r>
+        <w:t xml:space="preserve"> </w:t>
+      </w:r>
+      <w:r>
+        <w:t>worst-case</w:t>
+      </w:r>
+      <w:r>
+        <w:t xml:space="preserve"> scenario</w:t>
+      </w:r>
+      <w:r>
+        <w:t>, to an integral part of the project and method, going through many different stages with varying levels of capability</w:t>
+      </w:r>
+      <w:r>
+        <w:t>, before reaching its final version.</w:t>
+      </w:r>
+    </w:p>
+    <w:p/>
+    <w:p>
+      <w:pPr>
+        <w:pStyle w:val="Heading1"/>
+        <w:rPr>
+          <w:b/>
+          <w:bCs/>
+        </w:rPr>
+      </w:pPr>
+      <w:bookmarkStart w:id="11" w:name="_Toc101710905"/>
+      <w:r>
+        <w:rPr>
+          <w:b/>
+          <w:bCs/>
+        </w:rPr>
+        <w:t>Method</w:t>
+      </w:r>
+      <w:bookmarkEnd w:id="11"/>
+    </w:p>
+    <w:p/>
+    <w:p>
+      <w:r>
+        <w:t>The method can be divided into three distinct sections</w:t>
+      </w:r>
+      <w:r>
+        <w:t>, listed below in the order within which they were conducted:</w:t>
+      </w:r>
+    </w:p>
+    <w:p/>
+    <w:p>
+      <w:pPr>
+        <w:pStyle w:val="ListParagraph"/>
+        <w:numPr>
+          <w:ilvl w:val="0"/>
+          <w:numId w:val="10"/>
+        </w:numPr>
+      </w:pPr>
+      <w:r>
+        <w:t>Sample preparation</w:t>
+      </w:r>
+    </w:p>
+    <w:p>
+      <w:pPr>
+        <w:pStyle w:val="ListParagraph"/>
+        <w:numPr>
+          <w:ilvl w:val="0"/>
+          <w:numId w:val="10"/>
+        </w:numPr>
+      </w:pPr>
+      <w:r>
+        <w:t>Processing</w:t>
+      </w:r>
+    </w:p>
+    <w:p>
+      <w:pPr>
+        <w:pStyle w:val="ListParagraph"/>
+        <w:numPr>
+          <w:ilvl w:val="0"/>
+          <w:numId w:val="10"/>
+        </w:numPr>
+      </w:pPr>
+      <w:r>
+        <w:t>Analysis</w:t>
+      </w:r>
+    </w:p>
+    <w:p/>
+    <w:p>
+      <w:r>
+        <w:t>Each section will be addressed in turn whilst also making clear how they fit into the overall method.</w:t>
+      </w:r>
+    </w:p>
+    <w:p/>
+    <w:p>
+      <w:pPr>
+        <w:pStyle w:val="Heading2"/>
+        <w:rPr>
+          <w:b/>
+          <w:bCs/>
+        </w:rPr>
+      </w:pPr>
+      <w:bookmarkStart w:id="12" w:name="_Toc101710906"/>
+      <w:r>
+        <w:rPr>
+          <w:b/>
+          <w:bCs/>
+        </w:rPr>
+        <w:t>Sample Preparation</w:t>
+      </w:r>
+      <w:bookmarkEnd w:id="12"/>
+    </w:p>
+    <w:p/>
+    <w:p>
+      <w:r>
+        <w:t xml:space="preserve">The sample images were provided by the Aberystwyth University </w:t>
+      </w:r>
+      <w:proofErr w:type="spellStart"/>
+      <w:r>
+        <w:t>PanCam</w:t>
+      </w:r>
+      <w:proofErr w:type="spellEnd"/>
+      <w:r>
+        <w:t xml:space="preserve"> Emulator (AUPE). </w:t>
+      </w:r>
+      <w:proofErr w:type="spellStart"/>
+      <w:r>
+        <w:t>PanCam</w:t>
+      </w:r>
+      <w:proofErr w:type="spellEnd"/>
+      <w:r>
+        <w:t>, and therefore AUPE, have three cameras that this project is concerned with</w:t>
+      </w:r>
+      <w:r>
+        <w:t>; two Wide Angle Cameras (WAC) and one High Resolution Camera (HRC.) Because of the nature of the camera</w:t>
+      </w:r>
+      <w:r>
+        <w:t>,</w:t>
+      </w:r>
+      <w:r>
+        <w:t xml:space="preserve"> the HRC takes colour images.</w:t>
+      </w:r>
+      <w:r>
+        <w:t xml:space="preserve"> These images can have various coloured filters applied that capture different things in the images taken.</w:t>
+      </w:r>
+      <w:r>
+        <w:t xml:space="preserve"> These </w:t>
+      </w:r>
+      <w:r>
+        <w:t xml:space="preserve">images require a separate CCSDS compression algorithm </w:t>
+      </w:r>
+      <w:proofErr w:type="gramStart"/>
+      <w:r>
+        <w:t>in order to</w:t>
+      </w:r>
+      <w:proofErr w:type="gramEnd"/>
+      <w:r>
+        <w:t xml:space="preserve"> be processed, because of this, these multi-channel images were excluded from the project and only the WAC images considered.</w:t>
+      </w:r>
+      <w:r>
+        <w:t xml:space="preserve"> Most of the WAC images however were processed as they take the form of 16-bit grey scale </w:t>
+      </w:r>
+      <w:r>
+        <w:t xml:space="preserve">images. This made them very easy to compute. </w:t>
+      </w:r>
+    </w:p>
+    <w:p/>
+    <w:p>
+      <w:r>
+        <w:t xml:space="preserve">The sample images come as PNG images. BPE can only process images in a raw format, as such the images had to be converted into DAT format for the purposes of compression through BPE. With </w:t>
+      </w:r>
+      <w:proofErr w:type="spellStart"/>
+      <w:r>
+        <w:t>OpenJPEG</w:t>
+      </w:r>
+      <w:proofErr w:type="spellEnd"/>
+      <w:r>
+        <w:t xml:space="preserve"> however, this was not necessary. </w:t>
+      </w:r>
+    </w:p>
+    <w:p/>
+    <w:p>
+      <w:r>
+        <w:t xml:space="preserve">This conversion was simply done through </w:t>
+      </w:r>
+      <w:proofErr w:type="spellStart"/>
+      <w:r>
+        <w:t>ImageMagick</w:t>
+      </w:r>
+      <w:proofErr w:type="spellEnd"/>
+      <w:r>
+        <w:t xml:space="preserve">, </w:t>
+      </w:r>
+      <w:r>
+        <w:t>this is a command line tool for processing, editing, and formatting images. This tool was used, and proved particularly useful, in this conversion process. See the command below:</w:t>
+      </w:r>
+    </w:p>
+    <w:p/>
+    <w:p>
+      <w:pPr>
+        <w:rPr>
+          <w:rFonts w:ascii="Andale Mono" w:hAnsi="Andale Mono"/>
+          <w:sz w:val="18"/>
+          <w:szCs w:val="18"/>
+        </w:rPr>
+      </w:pPr>
+      <w:proofErr w:type="spellStart"/>
+      <w:r>
+        <w:rPr>
+          <w:rFonts w:ascii="Andale Mono" w:hAnsi="Andale Mono"/>
+          <w:sz w:val="18"/>
+          <w:szCs w:val="18"/>
+          <w:highlight w:val="lightGray"/>
+        </w:rPr>
+        <w:t>m</w:t>
+      </w:r>
+      <w:r>
+        <w:rPr>
+          <w:rFonts w:ascii="Andale Mono" w:hAnsi="Andale Mono"/>
+          <w:sz w:val="18"/>
+          <w:szCs w:val="18"/>
+          <w:highlight w:val="lightGray"/>
+        </w:rPr>
+        <w:t>agick</w:t>
+      </w:r>
+      <w:proofErr w:type="spellEnd"/>
+      <w:r>
+        <w:rPr>
+          <w:rFonts w:ascii="Andale Mono" w:hAnsi="Andale Mono"/>
+          <w:sz w:val="18"/>
+          <w:szCs w:val="18"/>
+          <w:highlight w:val="lightGray"/>
+        </w:rPr>
+        <w:t xml:space="preserve"> convert P00_T00_L01_00.png</w:t>
+      </w:r>
+      <w:r>
+        <w:rPr>
+          <w:rFonts w:ascii="Andale Mono" w:hAnsi="Andale Mono"/>
+          <w:sz w:val="18"/>
+          <w:szCs w:val="18"/>
+          <w:highlight w:val="lightGray"/>
+        </w:rPr>
+        <w:t xml:space="preserve"> </w:t>
+      </w:r>
+      <w:proofErr w:type="spellStart"/>
+      <w:r>
+        <w:rPr>
+          <w:rFonts w:ascii="Andale Mono" w:hAnsi="Andale Mono"/>
+          <w:sz w:val="18"/>
+          <w:szCs w:val="18"/>
+          <w:highlight w:val="lightGray"/>
+        </w:rPr>
+        <w:t>gray</w:t>
+      </w:r>
+      <w:proofErr w:type="spellEnd"/>
+      <w:r>
+        <w:rPr>
+          <w:rFonts w:ascii="Andale Mono" w:hAnsi="Andale Mono"/>
+          <w:sz w:val="18"/>
+          <w:szCs w:val="18"/>
+          <w:highlight w:val="lightGray"/>
+        </w:rPr>
+        <w:t xml:space="preserve">: </w:t>
+      </w:r>
+      <w:r>
+        <w:rPr>
+          <w:rFonts w:ascii="Andale Mono" w:hAnsi="Andale Mono"/>
+          <w:sz w:val="18"/>
+          <w:szCs w:val="18"/>
+          <w:highlight w:val="lightGray"/>
+        </w:rPr>
+        <w:t>P00_T00_L01_00</w:t>
+      </w:r>
+      <w:r>
+        <w:rPr>
+          <w:rFonts w:ascii="Andale Mono" w:hAnsi="Andale Mono"/>
+          <w:sz w:val="18"/>
+          <w:szCs w:val="18"/>
+          <w:highlight w:val="lightGray"/>
+        </w:rPr>
+        <w:t>.dat</w:t>
+      </w:r>
+    </w:p>
+    <w:p/>
+    <w:p>
+      <w:r>
+        <w:t xml:space="preserve">This example of a </w:t>
+      </w:r>
+      <w:proofErr w:type="spellStart"/>
+      <w:r>
+        <w:t>magick</w:t>
+      </w:r>
+      <w:proofErr w:type="spellEnd"/>
+      <w:r>
+        <w:t xml:space="preserve"> command is representative of those that were used in the project. In the scenario of the example an image entitled “</w:t>
+      </w:r>
+      <w:r>
+        <w:t>P00_T00_L01_00.png</w:t>
+      </w:r>
+      <w:r>
+        <w:t>” is converted to a ‘.</w:t>
+      </w:r>
+      <w:proofErr w:type="spellStart"/>
+      <w:r>
+        <w:t>dat</w:t>
+      </w:r>
+      <w:proofErr w:type="spellEnd"/>
+      <w:r>
+        <w:t>’ format</w:t>
+      </w:r>
+      <w:r>
+        <w:t>.</w:t>
+      </w:r>
+    </w:p>
+    <w:p/>
+    <w:p>
+      <w:r>
+        <w:t xml:space="preserve">This command was executed semi autonomously utilising a bash command, it was executed in each directory containing sample images, </w:t>
+      </w:r>
+      <w:proofErr w:type="gramStart"/>
+      <w:r>
+        <w:t>in order to</w:t>
+      </w:r>
+      <w:proofErr w:type="gramEnd"/>
+      <w:r>
+        <w:t xml:space="preserve"> convert all into binary format. Throughout the overall method, a naming convention was adopted that made</w:t>
+      </w:r>
+      <w:r>
+        <w:t xml:space="preserve"> interpreting the results of</w:t>
+      </w:r>
+      <w:r>
+        <w:t xml:space="preserve"> executing these bash scripts </w:t>
+      </w:r>
+      <w:r>
+        <w:t>much more intuitive and fluid.</w:t>
+      </w:r>
+    </w:p>
+    <w:p/>
+    <w:p>
+      <w:r>
+        <w:t>Images simply converted to a different format merely had the file extension changed – whether that be .</w:t>
+      </w:r>
+      <w:proofErr w:type="spellStart"/>
+      <w:r>
+        <w:t>png</w:t>
+      </w:r>
+      <w:proofErr w:type="spellEnd"/>
+      <w:r>
+        <w:t>, .</w:t>
+      </w:r>
+      <w:proofErr w:type="spellStart"/>
+      <w:r>
+        <w:t>dat</w:t>
+      </w:r>
+      <w:proofErr w:type="spellEnd"/>
+      <w:r>
+        <w:t xml:space="preserve">, </w:t>
+      </w:r>
+      <w:proofErr w:type="gramStart"/>
+      <w:r>
+        <w:t>or .j</w:t>
+      </w:r>
+      <w:proofErr w:type="gramEnd"/>
+      <w:r>
+        <w:t xml:space="preserve">2k. For the images parsed to BPE, this was not enough however, as BPE simply compresses the file and returns it. To overcome this, when compressed, the images had </w:t>
+      </w:r>
+      <w:r>
+        <w:lastRenderedPageBreak/>
+        <w:t>‘_compressed</w:t>
+      </w:r>
+      <w:r>
+        <w:t>_</w:t>
+      </w:r>
+      <w:r>
+        <w:t>’ appended</w:t>
+      </w:r>
+      <w:r>
+        <w:t>, followed by the ratio of compression for instance - ‘1’, all of this was appended p</w:t>
+      </w:r>
+      <w:r>
+        <w:t>rior to the file extension. Once decoded, ‘_compressed’ was replaced by ‘_decompressed</w:t>
+      </w:r>
+      <w:r>
+        <w:t>_</w:t>
+      </w:r>
+      <w:r>
+        <w:t>’ again</w:t>
+      </w:r>
+      <w:r>
+        <w:t xml:space="preserve"> with the </w:t>
+      </w:r>
+      <w:r>
+        <w:t>compression ratio</w:t>
+      </w:r>
+      <w:r>
+        <w:t>,</w:t>
+      </w:r>
+      <w:r>
+        <w:t xml:space="preserve"> and again,</w:t>
+      </w:r>
+      <w:r>
+        <w:t xml:space="preserve"> prior to the file extension. This made managing all the files significantly </w:t>
+      </w:r>
+      <w:r>
+        <w:t>easier and</w:t>
+      </w:r>
+      <w:r>
+        <w:t xml:space="preserve"> </w:t>
+      </w:r>
+      <w:r>
+        <w:t xml:space="preserve">developing a spreadsheet of results similarly as perceptive. </w:t>
+      </w:r>
+      <w:r>
+        <w:t xml:space="preserve"> </w:t>
+      </w:r>
+    </w:p>
+    <w:p/>
+    <w:p>
+      <w:r>
+        <w:t>Once the original sample PNG images were converted into their respective binary versions. They could then be passed to the BPE for encoding.</w:t>
+      </w:r>
+    </w:p>
+    <w:p/>
+    <w:p>
+      <w:r>
+        <w:t xml:space="preserve">With respect to the J2K compression, this conversion step was not required. The original images could simply be used as they were and </w:t>
+      </w:r>
+      <w:proofErr w:type="spellStart"/>
+      <w:r>
+        <w:t>OpenJPEG</w:t>
+      </w:r>
+      <w:proofErr w:type="spellEnd"/>
+      <w:r>
+        <w:t xml:space="preserve"> would handle any conversion, and subsequently compression of the images.</w:t>
+      </w:r>
+    </w:p>
+    <w:p/>
+    <w:p>
+      <w:pPr>
+        <w:pStyle w:val="Heading2"/>
+        <w:rPr>
+          <w:b/>
+          <w:bCs/>
+        </w:rPr>
+      </w:pPr>
+      <w:bookmarkStart w:id="13" w:name="_Toc101710907"/>
+      <w:r>
+        <w:rPr>
+          <w:b/>
+          <w:bCs/>
+        </w:rPr>
+        <w:t>Processing</w:t>
+      </w:r>
+      <w:bookmarkEnd w:id="13"/>
+    </w:p>
+    <w:p/>
+    <w:p>
+      <w:r>
+        <w:t>Image processing was the longest stage in the process</w:t>
+      </w:r>
+      <w:r>
+        <w:t xml:space="preserve">. This is largely due to each image having to be passed through each algorithm twice. Once, </w:t>
+      </w:r>
+      <w:proofErr w:type="gramStart"/>
+      <w:r>
+        <w:t>in order to</w:t>
+      </w:r>
+      <w:proofErr w:type="gramEnd"/>
+      <w:r>
+        <w:t xml:space="preserve"> achieve an x8 compression, and twice for an x80 compression rate. The reason for this is that these two values are the extremes according to the </w:t>
+      </w:r>
+      <w:proofErr w:type="spellStart"/>
+      <w:r>
+        <w:t>PanCam</w:t>
+      </w:r>
+      <w:proofErr w:type="spellEnd"/>
+      <w:r>
+        <w:t xml:space="preserve"> documentation. These compressions are used as </w:t>
+      </w:r>
+      <w:r>
+        <w:t xml:space="preserve">a </w:t>
+      </w:r>
+      <w:r>
+        <w:t xml:space="preserve">default, and for ‘quick look’ images, respectively. </w:t>
+      </w:r>
+    </w:p>
+    <w:p/>
+    <w:p>
+      <w:r>
+        <w:t>When encoding with BPE, the trend of being conducted semi autonomously through bash commands</w:t>
+      </w:r>
+      <w:r>
+        <w:t xml:space="preserve"> was adhered to</w:t>
+      </w:r>
+      <w:r>
+        <w:t>. Given the nature of the file</w:t>
+      </w:r>
+      <w:r>
+        <w:t>s</w:t>
+      </w:r>
+      <w:r>
+        <w:t xml:space="preserve"> that </w:t>
+      </w:r>
+      <w:r>
+        <w:t>were</w:t>
+      </w:r>
+      <w:r>
+        <w:t xml:space="preserve"> being run through BPE (raw binary file) </w:t>
+      </w:r>
+      <w:r>
+        <w:t xml:space="preserve">the tool requires that some parameters be specified when the </w:t>
+      </w:r>
+      <w:r>
+        <w:t xml:space="preserve">compression command is run. In this instance this information was the width and height of the image, pixel depth, and the compression ratio (for this project limited to either 1 or 0.1.) </w:t>
+      </w:r>
+      <w:r>
+        <w:t>In this scenario all these values are the same from image to image which made processing time significantly less of a hindrance.</w:t>
+      </w:r>
+    </w:p>
+    <w:p/>
+    <w:p>
+      <w:r>
+        <w:t xml:space="preserve">In </w:t>
+      </w:r>
+      <w:r>
+        <w:t>addition,</w:t>
+      </w:r>
+      <w:r>
+        <w:t xml:space="preserve"> for the encoding and decoding of images using BPE, the bash ‘time’ key word was used to effect, </w:t>
+      </w:r>
+      <w:proofErr w:type="gramStart"/>
+      <w:r>
+        <w:t>in order to</w:t>
+      </w:r>
+      <w:proofErr w:type="gramEnd"/>
+      <w:r>
+        <w:t xml:space="preserve"> report on the real time</w:t>
+      </w:r>
+      <w:r>
+        <w:t xml:space="preserve"> taken to compress and decompress images. This would prove valuable in the overall analysis of the process and results.</w:t>
+      </w:r>
+    </w:p>
+    <w:p/>
+    <w:p>
+      <w:r>
+        <w:t xml:space="preserve">The following are the compression (for a ratio of 1 and 0.1) and decompression commands used within BPE respectively, to achieve </w:t>
+      </w:r>
+      <w:r>
+        <w:t>the generation of compressed version (at both levels) of the original images:</w:t>
+      </w:r>
+    </w:p>
+    <w:p/>
+    <w:p>
+      <w:pPr>
+        <w:rPr>
+          <w:rFonts w:ascii="Andale Mono" w:hAnsi="Andale Mono"/>
+          <w:sz w:val="18"/>
+          <w:szCs w:val="18"/>
+          <w:highlight w:val="lightGray"/>
+        </w:rPr>
+      </w:pPr>
+      <w:r>
+        <w:rPr>
+          <w:rFonts w:ascii="Andale Mono" w:hAnsi="Andale Mono"/>
+          <w:sz w:val="18"/>
+          <w:szCs w:val="18"/>
+          <w:highlight w:val="lightGray"/>
+        </w:rPr>
+        <w:t>time ./</w:t>
+      </w:r>
+      <w:proofErr w:type="spellStart"/>
+      <w:r>
+        <w:rPr>
+          <w:rFonts w:ascii="Andale Mono" w:hAnsi="Andale Mono"/>
+          <w:sz w:val="18"/>
+          <w:szCs w:val="18"/>
+          <w:highlight w:val="lightGray"/>
+        </w:rPr>
+        <w:t>bpe</w:t>
+      </w:r>
+      <w:proofErr w:type="spellEnd"/>
+      <w:r>
+        <w:rPr>
+          <w:rFonts w:ascii="Andale Mono" w:hAnsi="Andale Mono"/>
+          <w:sz w:val="18"/>
+          <w:szCs w:val="18"/>
+          <w:highlight w:val="lightGray"/>
+        </w:rPr>
+        <w:t xml:space="preserve"> -e P00_T00_L01_00.dat -o P00_T00_L01_00</w:t>
+      </w:r>
+      <w:r>
+        <w:rPr>
+          <w:rFonts w:ascii="Andale Mono" w:hAnsi="Andale Mono"/>
+          <w:sz w:val="18"/>
+          <w:szCs w:val="18"/>
+          <w:highlight w:val="lightGray"/>
+        </w:rPr>
+        <w:t>_compressed_1.dat -</w:t>
+      </w:r>
+      <w:r>
+        <w:rPr>
+          <w:rFonts w:ascii="Andale Mono" w:hAnsi="Andale Mono"/>
+          <w:sz w:val="18"/>
+          <w:szCs w:val="18"/>
+          <w:highlight w:val="lightGray"/>
+        </w:rPr>
+        <w:t>w 1024 -h 1024 -b 16 -r 1</w:t>
+      </w:r>
+    </w:p>
+    <w:p>
+      <w:pPr>
+        <w:rPr>
+          <w:rFonts w:ascii="Andale Mono" w:hAnsi="Andale Mono"/>
+          <w:sz w:val="18"/>
+          <w:szCs w:val="18"/>
+          <w:highlight w:val="lightGray"/>
+        </w:rPr>
+      </w:pPr>
+    </w:p>
+    <w:p>
+      <w:pPr>
+        <w:rPr>
+          <w:rFonts w:ascii="Andale Mono" w:hAnsi="Andale Mono"/>
+          <w:sz w:val="18"/>
+          <w:szCs w:val="18"/>
+          <w:highlight w:val="lightGray"/>
+        </w:rPr>
+      </w:pPr>
+      <w:proofErr w:type="gramStart"/>
+      <w:r>
+        <w:rPr>
+          <w:rFonts w:ascii="Andale Mono" w:hAnsi="Andale Mono"/>
+          <w:sz w:val="18"/>
+          <w:szCs w:val="18"/>
+          <w:highlight w:val="lightGray"/>
+        </w:rPr>
+        <w:t>time .</w:t>
+      </w:r>
+      <w:proofErr w:type="gramEnd"/>
+      <w:r>
+        <w:rPr>
+          <w:rFonts w:ascii="Andale Mono" w:hAnsi="Andale Mono"/>
+          <w:sz w:val="18"/>
+          <w:szCs w:val="18"/>
+          <w:highlight w:val="lightGray"/>
+        </w:rPr>
+        <w:t>/</w:t>
+      </w:r>
+      <w:proofErr w:type="spellStart"/>
+      <w:r>
+        <w:rPr>
+          <w:rFonts w:ascii="Andale Mono" w:hAnsi="Andale Mono"/>
+          <w:sz w:val="18"/>
+          <w:szCs w:val="18"/>
+          <w:highlight w:val="lightGray"/>
+        </w:rPr>
+        <w:t>bpe</w:t>
+      </w:r>
+      <w:proofErr w:type="spellEnd"/>
+      <w:r>
+        <w:rPr>
+          <w:rFonts w:ascii="Andale Mono" w:hAnsi="Andale Mono"/>
+          <w:sz w:val="18"/>
+          <w:szCs w:val="18"/>
+          <w:highlight w:val="lightGray"/>
+        </w:rPr>
+        <w:t xml:space="preserve"> -e P00_T00_L01_00.dat -o P00_T00_L01_00_compressed_1.dat -w 1024 -h 1024 -b 16 -r </w:t>
+      </w:r>
+      <w:r>
+        <w:rPr>
+          <w:rFonts w:ascii="Andale Mono" w:hAnsi="Andale Mono"/>
+          <w:sz w:val="18"/>
+          <w:szCs w:val="18"/>
+          <w:highlight w:val="lightGray"/>
+        </w:rPr>
+        <w:t>0.1</w:t>
+      </w:r>
+    </w:p>
+    <w:p>
+      <w:pPr>
+        <w:rPr>
+          <w:rFonts w:ascii="Andale Mono" w:hAnsi="Andale Mono"/>
+          <w:sz w:val="18"/>
+          <w:szCs w:val="18"/>
+          <w:highlight w:val="lightGray"/>
+        </w:rPr>
+      </w:pPr>
+    </w:p>
+    <w:p>
+      <w:pPr>
+        <w:rPr>
+          <w:rFonts w:ascii="Andale Mono" w:hAnsi="Andale Mono"/>
+          <w:sz w:val="18"/>
+          <w:szCs w:val="18"/>
+        </w:rPr>
+      </w:pPr>
+      <w:proofErr w:type="gramStart"/>
+      <w:r>
+        <w:rPr>
+          <w:rFonts w:ascii="Andale Mono" w:hAnsi="Andale Mono"/>
+          <w:sz w:val="18"/>
+          <w:szCs w:val="18"/>
+          <w:highlight w:val="lightGray"/>
+        </w:rPr>
+        <w:t>time .</w:t>
+      </w:r>
+      <w:proofErr w:type="gramEnd"/>
+      <w:r>
+        <w:rPr>
+          <w:rFonts w:ascii="Andale Mono" w:hAnsi="Andale Mono"/>
+          <w:sz w:val="18"/>
+          <w:szCs w:val="18"/>
+          <w:highlight w:val="lightGray"/>
+        </w:rPr>
+        <w:t>/</w:t>
+      </w:r>
+      <w:proofErr w:type="spellStart"/>
+      <w:r>
+        <w:rPr>
+          <w:rFonts w:ascii="Andale Mono" w:hAnsi="Andale Mono"/>
+          <w:sz w:val="18"/>
+          <w:szCs w:val="18"/>
+          <w:highlight w:val="lightGray"/>
+        </w:rPr>
+        <w:t>bpe</w:t>
+      </w:r>
+      <w:proofErr w:type="spellEnd"/>
+      <w:r>
+        <w:rPr>
+          <w:rFonts w:ascii="Andale Mono" w:hAnsi="Andale Mono"/>
+          <w:sz w:val="18"/>
+          <w:szCs w:val="18"/>
+          <w:highlight w:val="lightGray"/>
+        </w:rPr>
+        <w:t xml:space="preserve"> -d P00_T00_L01_00_compressed_1.dat -o p00_T00_L01_00_decompressed_1.dat</w:t>
+      </w:r>
+    </w:p>
+    <w:p>
+      <w:pPr>
+        <w:rPr>
+          <w:rFonts w:ascii="Andale Mono" w:hAnsi="Andale Mono"/>
+          <w:sz w:val="18"/>
+          <w:szCs w:val="18"/>
+        </w:rPr>
+      </w:pPr>
+    </w:p>
+    <w:p>
+      <w:r>
+        <w:t>Note that during decompression the extra parameters are not required as these are collected from the compressed data stream.</w:t>
+      </w:r>
+    </w:p>
+    <w:p/>
+    <w:p>
+      <w:r>
+        <w:t xml:space="preserve">Once this process is complete, the filenames finishing with ‘decompressed_X.dat’ where X is either compression ratio, are now ready to be read, saved as PNG images, and then data collected from them such as file size and compression/decompression time, as </w:t>
+      </w:r>
+      <w:r>
+        <w:lastRenderedPageBreak/>
+        <w:t>well as the scores from the various IQA metrics.</w:t>
+      </w:r>
+    </w:p>
+    <w:p/>
+    <w:p>
+      <w:r>
+        <w:t xml:space="preserve">The process with J2K was significantly easier. Since </w:t>
+      </w:r>
+      <w:proofErr w:type="spellStart"/>
+      <w:r>
+        <w:t>OpenJPEG</w:t>
+      </w:r>
+      <w:proofErr w:type="spellEnd"/>
+      <w:r>
+        <w:t xml:space="preserve"> can handle </w:t>
+      </w:r>
+      <w:r>
+        <w:t>PNG image files, this means that no manual conversion is required, the image can be passed to the tool as it is and processed from there. For compression rates of x8 and x80 respectively:</w:t>
+      </w:r>
+    </w:p>
+    <w:p/>
+    <w:p>
+      <w:pPr>
+        <w:rPr>
+          <w:rFonts w:ascii="Andale Mono" w:hAnsi="Andale Mono"/>
+          <w:sz w:val="18"/>
+          <w:szCs w:val="18"/>
+        </w:rPr>
+      </w:pPr>
+      <w:proofErr w:type="spellStart"/>
+      <w:r>
+        <w:rPr>
+          <w:rFonts w:ascii="Andale Mono" w:hAnsi="Andale Mono"/>
+          <w:sz w:val="18"/>
+          <w:szCs w:val="18"/>
+          <w:highlight w:val="lightGray"/>
+        </w:rPr>
+        <w:t>opj_compress</w:t>
+      </w:r>
+      <w:proofErr w:type="spellEnd"/>
+      <w:r>
+        <w:rPr>
+          <w:rFonts w:ascii="Andale Mono" w:hAnsi="Andale Mono"/>
+          <w:sz w:val="18"/>
+          <w:szCs w:val="18"/>
+          <w:highlight w:val="lightGray"/>
+        </w:rPr>
+        <w:t xml:space="preserve"> -</w:t>
+      </w:r>
+      <w:proofErr w:type="spellStart"/>
+      <w:r>
+        <w:rPr>
+          <w:rFonts w:ascii="Andale Mono" w:hAnsi="Andale Mono"/>
+          <w:sz w:val="18"/>
+          <w:szCs w:val="18"/>
+          <w:highlight w:val="lightGray"/>
+        </w:rPr>
+        <w:t>i</w:t>
+      </w:r>
+      <w:proofErr w:type="spellEnd"/>
+      <w:r>
+        <w:rPr>
+          <w:rFonts w:ascii="Andale Mono" w:hAnsi="Andale Mono"/>
+          <w:sz w:val="18"/>
+          <w:szCs w:val="18"/>
+          <w:highlight w:val="lightGray"/>
+        </w:rPr>
+        <w:t xml:space="preserve"> P00_T00_L01_00.png -o P00_T00_L01_00.j2k -r 8</w:t>
+      </w:r>
+    </w:p>
+    <w:p>
+      <w:pPr>
+        <w:rPr>
+          <w:rFonts w:ascii="Andale Mono" w:hAnsi="Andale Mono"/>
+          <w:sz w:val="18"/>
+          <w:szCs w:val="18"/>
+        </w:rPr>
+      </w:pPr>
+    </w:p>
+    <w:p>
+      <w:pPr>
+        <w:rPr>
+          <w:rFonts w:ascii="Andale Mono" w:hAnsi="Andale Mono"/>
+          <w:sz w:val="18"/>
+          <w:szCs w:val="18"/>
+        </w:rPr>
+      </w:pPr>
+      <w:proofErr w:type="spellStart"/>
+      <w:r>
+        <w:rPr>
+          <w:rFonts w:ascii="Andale Mono" w:hAnsi="Andale Mono"/>
+          <w:sz w:val="18"/>
+          <w:szCs w:val="18"/>
+          <w:highlight w:val="lightGray"/>
+        </w:rPr>
+        <w:t>o</w:t>
+      </w:r>
+      <w:r>
+        <w:rPr>
+          <w:rFonts w:ascii="Andale Mono" w:hAnsi="Andale Mono"/>
+          <w:sz w:val="18"/>
+          <w:szCs w:val="18"/>
+          <w:highlight w:val="lightGray"/>
+        </w:rPr>
+        <w:t>pj_compress</w:t>
+      </w:r>
+      <w:proofErr w:type="spellEnd"/>
+      <w:r>
+        <w:rPr>
+          <w:rFonts w:ascii="Andale Mono" w:hAnsi="Andale Mono"/>
+          <w:sz w:val="18"/>
+          <w:szCs w:val="18"/>
+          <w:highlight w:val="lightGray"/>
+        </w:rPr>
+        <w:t xml:space="preserve"> -</w:t>
+      </w:r>
+      <w:proofErr w:type="spellStart"/>
+      <w:r>
+        <w:rPr>
+          <w:rFonts w:ascii="Andale Mono" w:hAnsi="Andale Mono"/>
+          <w:sz w:val="18"/>
+          <w:szCs w:val="18"/>
+          <w:highlight w:val="lightGray"/>
+        </w:rPr>
+        <w:t>i</w:t>
+      </w:r>
+      <w:proofErr w:type="spellEnd"/>
+      <w:r>
+        <w:rPr>
+          <w:rFonts w:ascii="Andale Mono" w:hAnsi="Andale Mono"/>
+          <w:sz w:val="18"/>
+          <w:szCs w:val="18"/>
+          <w:highlight w:val="lightGray"/>
+        </w:rPr>
+        <w:t xml:space="preserve"> P00_T00_L01_00.png -o P00_T00_L01_00.j2k -r 8</w:t>
+      </w:r>
+      <w:r>
+        <w:rPr>
+          <w:rFonts w:ascii="Andale Mono" w:hAnsi="Andale Mono"/>
+          <w:sz w:val="18"/>
+          <w:szCs w:val="18"/>
+          <w:highlight w:val="lightGray"/>
+        </w:rPr>
+        <w:t>0</w:t>
+      </w:r>
+    </w:p>
+    <w:p>
+      <w:pPr>
+        <w:rPr>
+          <w:rFonts w:ascii="Andale Mono" w:hAnsi="Andale Mono"/>
+          <w:sz w:val="18"/>
+          <w:szCs w:val="18"/>
+        </w:rPr>
+      </w:pPr>
+    </w:p>
+    <w:p>
+      <w:r>
+        <w:t>A much more streamlined process, generating compressed images in</w:t>
+      </w:r>
+      <w:r>
+        <w:t xml:space="preserve"> a significantly shorter time. This along with the semi autonomy provided by bash commands made this process by far the most accessible. </w:t>
+      </w:r>
+    </w:p>
+    <w:p/>
+    <w:p>
+      <w:r>
+        <w:t xml:space="preserve">At this stage, data is ready to be collected on the J2K compression process, however, as previously discussed there is still </w:t>
+      </w:r>
+      <w:r>
+        <w:t>a step</w:t>
+      </w:r>
+      <w:r>
+        <w:t xml:space="preserve"> remaining </w:t>
+      </w:r>
+      <w:proofErr w:type="gramStart"/>
+      <w:r>
+        <w:t>in order to</w:t>
+      </w:r>
+      <w:proofErr w:type="gramEnd"/>
+      <w:r>
+        <w:t xml:space="preserve"> turn the raw data files generated from the BPE, into useable PNG images from which </w:t>
+      </w:r>
+      <w:r>
+        <w:t>data on the BPE process can be collected.</w:t>
+      </w:r>
+    </w:p>
+    <w:p/>
+    <w:p>
+      <w:r>
+        <w:t xml:space="preserve">This final step involves utilising the developed script, that was done alongside the project, to collect the raw data and generate PNG images. The steps involved in this are explained in section 4, however, once this process was complete data, data from the BPE compression process too, was able to be collated. </w:t>
+      </w:r>
+    </w:p>
+    <w:p/>
+    <w:p>
+      <w:r>
+        <w:t>The data collection was as may be expected from such a task</w:t>
+      </w:r>
+      <w:r>
+        <w:t>;</w:t>
+      </w:r>
+      <w:r>
+        <w:t xml:space="preserve"> the times outputted from the compression tasks were recorded, along with the original and compressed file sizes. </w:t>
+      </w:r>
+    </w:p>
+    <w:p>
+      <w:r>
+        <w:t>The last step was to run each image through the MSE, PSNR, and SSIM functions and record these results.</w:t>
+      </w:r>
+      <w:r>
+        <w:t xml:space="preserve"> Obviously, for both compression levels, and for both algorithms. </w:t>
+      </w:r>
+      <w:r>
+        <w:rPr>
+          <w:highlight w:val="yellow"/>
+        </w:rPr>
+        <w:t xml:space="preserve">This </w:t>
+      </w:r>
+      <w:proofErr w:type="gramStart"/>
+      <w:r>
+        <w:rPr>
+          <w:highlight w:val="yellow"/>
+        </w:rPr>
+        <w:t>lead</w:t>
+      </w:r>
+      <w:proofErr w:type="gramEnd"/>
+      <w:r>
+        <w:rPr>
+          <w:highlight w:val="yellow"/>
+        </w:rPr>
+        <w:t xml:space="preserve"> to the construction of tables x and x</w:t>
+      </w:r>
+      <w:r>
+        <w:t>, in section 5.3.</w:t>
+      </w:r>
+    </w:p>
+    <w:p/>
+    <w:p>
+      <w:pPr>
+        <w:pStyle w:val="Heading2"/>
+        <w:rPr>
+          <w:b/>
+          <w:bCs/>
+        </w:rPr>
+      </w:pPr>
+      <w:r>
+        <w:rPr>
+          <w:b/>
+          <w:bCs/>
+        </w:rPr>
+        <w:t>Analysis</w:t>
+      </w:r>
+    </w:p>
+    <w:p/>
+    <w:p/>
+    <w:p>
+      <w:pPr>
+        <w:rPr>
+          <w:rFonts w:ascii="Andale Mono" w:hAnsi="Andale Mono"/>
+          <w:sz w:val="18"/>
+          <w:szCs w:val="18"/>
+        </w:rPr>
+      </w:pPr>
+    </w:p>
+    <w:p>
+      <w:pPr>
+        <w:pStyle w:val="Heading1"/>
+        <w:rPr>
+          <w:b/>
+          <w:bCs/>
+        </w:rPr>
+      </w:pPr>
+      <w:bookmarkStart w:id="14" w:name="_Toc101710908"/>
+      <w:r>
+        <w:rPr>
+          <w:b/>
+          <w:bCs/>
+        </w:rPr>
         <w:t>References</w:t>
       </w:r>
-      <w:bookmarkEnd w:id="8"/>
+      <w:bookmarkEnd w:id="14"/>
     </w:p>
     <w:p/>
     <w:p>
@@ -5336,7 +7846,6 @@
         </w:numPr>
       </w:pPr>
       <w:r>
-        <w:lastRenderedPageBreak/>
         <w:t xml:space="preserve">Description of the process of wavelet transforms - </w:t>
       </w:r>
       <w:hyperlink r:id="rId17" w:history="1">
@@ -5442,49 +7951,15 @@
         </w:rPr>
         <w:t xml:space="preserve"> GitHub repository- </w:t>
       </w:r>
-      <w:r>
-        <w:rPr>
-          <w:rFonts w:asciiTheme="minorHAnsi" w:eastAsia="Times New Roman" w:hAnsiTheme="minorHAnsi" w:cstheme="minorHAnsi"/>
-        </w:rPr>
-        <w:fldChar w:fldCharType="begin"/>
-      </w:r>
-      <w:r>
-        <w:rPr>
-          <w:rFonts w:asciiTheme="minorHAnsi" w:eastAsia="Times New Roman" w:hAnsiTheme="minorHAnsi" w:cstheme="minorHAnsi"/>
-        </w:rPr>
-        <w:instrText xml:space="preserve"> HYPERLINK "</w:instrText>
-      </w:r>
-      <w:r>
-        <w:rPr>
-          <w:rFonts w:asciiTheme="minorHAnsi" w:eastAsia="Times New Roman" w:hAnsiTheme="minorHAnsi" w:cstheme="minorHAnsi"/>
-        </w:rPr>
-        <w:instrText>https://github.com/uclouvain/openjpeg/tree/v2.4.0</w:instrText>
-      </w:r>
-      <w:r>
-        <w:rPr>
-          <w:rFonts w:asciiTheme="minorHAnsi" w:eastAsia="Times New Roman" w:hAnsiTheme="minorHAnsi" w:cstheme="minorHAnsi"/>
-        </w:rPr>
-        <w:instrText xml:space="preserve"> - accessed 22/04/2022" </w:instrText>
-      </w:r>
-      <w:r>
-        <w:rPr>
-          <w:rFonts w:asciiTheme="minorHAnsi" w:eastAsia="Times New Roman" w:hAnsiTheme="minorHAnsi" w:cstheme="minorHAnsi"/>
-        </w:rPr>
-        <w:fldChar w:fldCharType="separate"/>
-      </w:r>
-      <w:r>
-        <w:rPr>
-          <w:rStyle w:val="Hyperlink"/>
-          <w:rFonts w:asciiTheme="minorHAnsi" w:eastAsia="Times New Roman" w:hAnsiTheme="minorHAnsi" w:cstheme="minorHAnsi"/>
-        </w:rPr>
-        <w:t>https://github.com/uclouvain/openjpeg/tree/v2.4.0</w:t>
-      </w:r>
-      <w:r>
-        <w:rPr>
-          <w:rFonts w:asciiTheme="minorHAnsi" w:eastAsia="Times New Roman" w:hAnsiTheme="minorHAnsi" w:cstheme="minorHAnsi"/>
-        </w:rPr>
-        <w:fldChar w:fldCharType="end"/>
-      </w:r>
+      <w:hyperlink r:id="rId20" w:history="1">
+        <w:r>
+          <w:rPr>
+            <w:rStyle w:val="Hyperlink"/>
+            <w:rFonts w:asciiTheme="minorHAnsi" w:eastAsia="Times New Roman" w:hAnsiTheme="minorHAnsi" w:cstheme="minorHAnsi"/>
+          </w:rPr>
+          <w:t>https://github.com/uclouvain/openjpeg/tree/v2.4.0</w:t>
+        </w:r>
+      </w:hyperlink>
       <w:r>
         <w:rPr>
           <w:rFonts w:asciiTheme="minorHAnsi" w:eastAsia="Times New Roman" w:hAnsiTheme="minorHAnsi" w:cstheme="minorHAnsi"/>
@@ -5602,7 +8077,7 @@
         </w:rPr>
         <w:t xml:space="preserve">DOI: </w:t>
       </w:r>
-      <w:hyperlink r:id="rId20" w:tgtFrame="_blank" w:history="1">
+      <w:hyperlink r:id="rId21" w:tgtFrame="_blank" w:history="1">
         <w:r>
           <w:rPr>
             <w:rStyle w:val="Hyperlink"/>
@@ -5645,7 +8120,7 @@
       <w:r>
         <w:t xml:space="preserve">, Morgan &amp; Claypool </w:t>
       </w:r>
-      <w:hyperlink r:id="rId21" w:history="1">
+      <w:hyperlink r:id="rId22" w:history="1">
         <w:r>
           <w:rPr>
             <w:rStyle w:val="Hyperlink"/>
@@ -5663,27 +8138,326 @@
         </w:numPr>
       </w:pPr>
       <w:r>
-        <w:t>Yusra A. Y. Al-Najjar, Dr. Der Chen Soong</w:t>
-      </w:r>
-      <w:r>
-        <w:t xml:space="preserve"> “Comparison of Image Quality Assessment: PSNR, HVS, SSIM, UIQI” </w:t>
-      </w:r>
-      <w:r>
-        <w:t xml:space="preserve">International Journal of Scientific &amp; Engineering </w:t>
-      </w:r>
-      <w:r>
-        <w:t>Research, Volume 3, Issue 8, August-2012 1</w:t>
+        <w:t>Yusra A. Y. Al-Najjar, Dr. Der Chen Soong “Comparison of Image Quality Assessment: PSNR, HVS, SSIM, UIQI” International Journal of Scientific &amp; Engineering Research, Volume 3, Issue 8, August-2012 1</w:t>
       </w:r>
       <w:r>
         <w:br/>
-        <w:t>ISSN 2229-5518</w:t>
-      </w:r>
+      </w:r>
+      <w:r>
+        <w:t>ISSN 2229-5518 https://www.ijser.org/researchpaper/Comparison-of-Image-Quality-Assessment-PSNR-HVS-SSIM-UIQI.pdf</w:t>
+      </w:r>
+    </w:p>
+    <w:p>
+      <w:pPr>
+        <w:pStyle w:val="ListParagraph"/>
+        <w:numPr>
+          <w:ilvl w:val="0"/>
+          <w:numId w:val="6"/>
+        </w:numPr>
+      </w:pPr>
+      <w:r>
+        <w:t xml:space="preserve">Wang, Z.; </w:t>
+      </w:r>
+      <w:proofErr w:type="spellStart"/>
+      <w:r>
+        <w:t>Simoncelli</w:t>
+      </w:r>
+      <w:proofErr w:type="spellEnd"/>
+      <w:r>
+        <w:t xml:space="preserve">, E.P.; </w:t>
+      </w:r>
+      <w:proofErr w:type="spellStart"/>
+      <w:r>
+        <w:t>Bovik</w:t>
+      </w:r>
+      <w:proofErr w:type="spellEnd"/>
+      <w:r>
+        <w:t xml:space="preserve">, A.C. (2003-11-01). Multiscale structural similarity for image quality assessment. Conference Record of the Thirty-Seventh Asilomar Conference on Signals, Systems and Computers, 2004. Vol. 2. pp. 1398–1402 Vol.2. </w:t>
+      </w:r>
+      <w:hyperlink r:id="rId23" w:tooltip="Doi (identifier)" w:history="1">
+        <w:r>
+          <w:t>doi</w:t>
+        </w:r>
+      </w:hyperlink>
+      <w:r>
+        <w:t>:</w:t>
+      </w:r>
+      <w:hyperlink r:id="rId24" w:history="1">
+        <w:r>
+          <w:t>10.1109/ACSSC.2003.1292216</w:t>
+        </w:r>
+      </w:hyperlink>
+      <w:r>
+        <w:t xml:space="preserve">. </w:t>
+      </w:r>
+      <w:hyperlink r:id="rId25" w:tooltip="ISBN (identifier)" w:history="1">
+        <w:r>
+          <w:t>ISBN</w:t>
+        </w:r>
+      </w:hyperlink>
+      <w:r>
+        <w:t> </w:t>
+      </w:r>
+      <w:hyperlink r:id="rId26" w:tooltip="Special:BookSources/978-0-7803-8104-9" w:history="1">
+        <w:r>
+          <w:t>978-0-7803-8104-9</w:t>
+        </w:r>
+      </w:hyperlink>
+      <w:r>
+        <w:t>.</w:t>
+      </w:r>
+    </w:p>
+    <w:p>
+      <w:pPr>
+        <w:pStyle w:val="ListParagraph"/>
+        <w:numPr>
+          <w:ilvl w:val="0"/>
+          <w:numId w:val="6"/>
+        </w:numPr>
+      </w:pPr>
+      <w:proofErr w:type="spellStart"/>
+      <w:r>
+        <w:t>ImageMagick</w:t>
+      </w:r>
+      <w:proofErr w:type="spellEnd"/>
+      <w:r>
+        <w:t xml:space="preserve"> - image modification tool</w:t>
+      </w:r>
+    </w:p>
+    <w:p>
+      <w:pPr>
+        <w:pStyle w:val="ListParagraph"/>
+      </w:pPr>
+      <w:hyperlink r:id="rId27" w:history="1">
+        <w:r>
+          <w:rPr>
+            <w:rStyle w:val="Hyperlink"/>
+          </w:rPr>
+          <w:t>https://imagemagick.org/script/index.php</w:t>
+        </w:r>
+      </w:hyperlink>
       <w:r>
         <w:t xml:space="preserve"> </w:t>
       </w:r>
       <w:r>
-        <w:t>https://www.ijser.org/researchpaper/Comparison-of-Image-Quality-Assessment-PSNR-HVS-SSIM-UIQI.pdf</w:t>
-      </w:r>
+        <w:t>- accessed 23/04/2022</w:t>
+      </w:r>
+    </w:p>
+    <w:p>
+      <w:pPr>
+        <w:pStyle w:val="ListParagraph"/>
+        <w:numPr>
+          <w:ilvl w:val="0"/>
+          <w:numId w:val="6"/>
+        </w:numPr>
+      </w:pPr>
+      <w:r>
+        <w:t>Python Image Library (PILLOW)</w:t>
+      </w:r>
+    </w:p>
+    <w:p>
+      <w:pPr>
+        <w:pStyle w:val="ListParagraph"/>
+      </w:pPr>
+      <w:hyperlink r:id="rId28" w:history="1">
+        <w:r>
+          <w:rPr>
+            <w:rStyle w:val="Hyperlink"/>
+          </w:rPr>
+          <w:t>https://python-pillow.org/</w:t>
+        </w:r>
+      </w:hyperlink>
+      <w:r>
+        <w:t xml:space="preserve"> - accessed 23/04/2022</w:t>
+      </w:r>
+    </w:p>
+    <w:p>
+      <w:pPr>
+        <w:pStyle w:val="ListParagraph"/>
+        <w:numPr>
+          <w:ilvl w:val="0"/>
+          <w:numId w:val="6"/>
+        </w:numPr>
+      </w:pPr>
+      <w:proofErr w:type="spellStart"/>
+      <w:r>
+        <w:t>SciKit</w:t>
+      </w:r>
+      <w:proofErr w:type="spellEnd"/>
+      <w:r>
+        <w:t xml:space="preserve">-Learn </w:t>
+      </w:r>
+      <w:hyperlink r:id="rId29" w:history="1">
+        <w:r>
+          <w:rPr>
+            <w:rStyle w:val="Hyperlink"/>
+          </w:rPr>
+          <w:t>https://datagy.io/python-scikit-learn-introduction/</w:t>
+        </w:r>
+      </w:hyperlink>
+      <w:r>
+        <w:t xml:space="preserve"> -accessed 23/04/2022</w:t>
+      </w:r>
+    </w:p>
+    <w:p>
+      <w:pPr>
+        <w:pStyle w:val="ListParagraph"/>
+        <w:numPr>
+          <w:ilvl w:val="0"/>
+          <w:numId w:val="6"/>
+        </w:numPr>
+      </w:pPr>
+      <w:r>
+        <w:t xml:space="preserve">Scikit-image </w:t>
+      </w:r>
+      <w:hyperlink r:id="rId30" w:history="1">
+        <w:r>
+          <w:rPr>
+            <w:rStyle w:val="Hyperlink"/>
+          </w:rPr>
+          <w:t>https://scikit-image.org/</w:t>
+        </w:r>
+      </w:hyperlink>
+      <w:r>
+        <w:t xml:space="preserve"> - accessed 23/04/2022</w:t>
+      </w:r>
+    </w:p>
+    <w:p>
+      <w:pPr>
+        <w:pStyle w:val="ListParagraph"/>
+        <w:numPr>
+          <w:ilvl w:val="0"/>
+          <w:numId w:val="6"/>
+        </w:numPr>
+      </w:pPr>
+      <w:proofErr w:type="spellStart"/>
+      <w:r>
+        <w:t>Numpy</w:t>
+      </w:r>
+      <w:proofErr w:type="spellEnd"/>
+      <w:r>
+        <w:t xml:space="preserve"> </w:t>
+      </w:r>
+      <w:hyperlink r:id="rId31" w:history="1">
+        <w:r>
+          <w:rPr>
+            <w:rStyle w:val="Hyperlink"/>
+          </w:rPr>
+          <w:t>https://numpy.org/</w:t>
+        </w:r>
+      </w:hyperlink>
+      <w:r>
+        <w:t xml:space="preserve"> - accessed 23/04/2022</w:t>
+      </w:r>
+    </w:p>
+    <w:p>
+      <w:pPr>
+        <w:pStyle w:val="ListParagraph"/>
+        <w:numPr>
+          <w:ilvl w:val="0"/>
+          <w:numId w:val="6"/>
+        </w:numPr>
+      </w:pPr>
+      <w:r>
+        <w:t xml:space="preserve">SciPy </w:t>
+      </w:r>
+      <w:hyperlink r:id="rId32" w:history="1">
+        <w:r>
+          <w:rPr>
+            <w:rStyle w:val="Hyperlink"/>
+          </w:rPr>
+          <w:t>https://scipy.org/</w:t>
+        </w:r>
+      </w:hyperlink>
+      <w:r>
+        <w:t xml:space="preserve"> - accessed 23/04/2022</w:t>
+      </w:r>
+    </w:p>
+    <w:p>
+      <w:pPr>
+        <w:pStyle w:val="ListParagraph"/>
+        <w:numPr>
+          <w:ilvl w:val="0"/>
+          <w:numId w:val="6"/>
+        </w:numPr>
+      </w:pPr>
+      <w:proofErr w:type="spellStart"/>
+      <w:r>
+        <w:t>MatPlotLib</w:t>
+      </w:r>
+      <w:proofErr w:type="spellEnd"/>
+      <w:r>
+        <w:t xml:space="preserve"> </w:t>
+      </w:r>
+      <w:hyperlink r:id="rId33" w:history="1">
+        <w:r>
+          <w:rPr>
+            <w:rStyle w:val="Hyperlink"/>
+          </w:rPr>
+          <w:t>https://matplotlib.org/</w:t>
+        </w:r>
+      </w:hyperlink>
+      <w:r>
+        <w:t xml:space="preserve"> - accessed 23/04/2022</w:t>
+      </w:r>
+    </w:p>
+    <w:p>
+      <w:pPr>
+        <w:pStyle w:val="ListParagraph"/>
+        <w:numPr>
+          <w:ilvl w:val="0"/>
+          <w:numId w:val="6"/>
+        </w:numPr>
+      </w:pPr>
+      <w:r>
+        <w:t xml:space="preserve">Pandas </w:t>
+      </w:r>
+      <w:hyperlink r:id="rId34" w:history="1">
+        <w:r>
+          <w:rPr>
+            <w:rStyle w:val="Hyperlink"/>
+          </w:rPr>
+          <w:t>https://pandas.pydata.org/</w:t>
+        </w:r>
+      </w:hyperlink>
+      <w:r>
+        <w:t xml:space="preserve"> - accessed 23/04/2022</w:t>
+      </w:r>
+    </w:p>
+    <w:p>
+      <w:pPr>
+        <w:pStyle w:val="ListParagraph"/>
+        <w:numPr>
+          <w:ilvl w:val="0"/>
+          <w:numId w:val="6"/>
+        </w:numPr>
+      </w:pPr>
+      <w:r>
+        <w:t xml:space="preserve">PILLOW </w:t>
+      </w:r>
+      <w:r>
+        <w:t>documentation</w:t>
+      </w:r>
+      <w:r>
+        <w:t xml:space="preserve"> on </w:t>
+      </w:r>
+      <w:r>
+        <w:t xml:space="preserve">image </w:t>
+      </w:r>
+      <w:r>
+        <w:t>modes -</w:t>
+      </w:r>
+      <w:r>
+        <w:t xml:space="preserve"> </w:t>
+      </w:r>
+      <w:hyperlink r:id="rId35" w:anchor="concept-modes" w:history="1">
+        <w:r>
+          <w:rPr>
+            <w:rStyle w:val="Hyperlink"/>
+          </w:rPr>
+          <w:t>https://pillow.readthedocs.io/en/stable/handbook/concepts.html#concept-modes</w:t>
+        </w:r>
+      </w:hyperlink>
     </w:p>
     <w:p>
       <w:pPr>
@@ -5702,56 +8476,25 @@
           <w:docGrid w:linePitch="360"/>
         </w:sectPr>
       </w:pPr>
-      <w:r>
-        <w:t xml:space="preserve">Wang, Z.; </w:t>
-      </w:r>
       <w:proofErr w:type="spellStart"/>
       <w:r>
-        <w:t>Simoncelli</w:t>
+        <w:lastRenderedPageBreak/>
+        <w:t>NumPy.fromfile</w:t>
       </w:r>
       <w:proofErr w:type="spellEnd"/>
       <w:r>
-        <w:t xml:space="preserve">, E.P.; </w:t>
-      </w:r>
-      <w:proofErr w:type="spellStart"/>
-      <w:r>
-        <w:t>Bovik</w:t>
-      </w:r>
-      <w:proofErr w:type="spellEnd"/>
-      <w:r>
-        <w:t xml:space="preserve">, A.C. (2003-11-01). Multiscale structural similarity for image quality assessment. Conference Record of the Thirty-Seventh Asilomar Conference on Signals, Systems and Computers, 2004. Vol. 2. pp. 1398–1402 Vol.2. </w:t>
-      </w:r>
-      <w:hyperlink r:id="rId22" w:tooltip="Doi (identifier)" w:history="1">
+        <w:t xml:space="preserve">() function - </w:t>
+      </w:r>
+      <w:hyperlink r:id="rId36" w:history="1">
         <w:r>
-          <w:t>doi</w:t>
+          <w:rPr>
+            <w:rStyle w:val="Hyperlink"/>
+          </w:rPr>
+          <w:t>https://numpy.org/doc/stable/reference/generated/numpy.fromfile.html</w:t>
         </w:r>
       </w:hyperlink>
       <w:r>
-        <w:t>:</w:t>
-      </w:r>
-      <w:hyperlink r:id="rId23" w:history="1">
-        <w:r>
-          <w:t>10.1109/ACSSC.2003.1292216</w:t>
-        </w:r>
-      </w:hyperlink>
-      <w:r>
-        <w:t xml:space="preserve">. </w:t>
-      </w:r>
-      <w:hyperlink r:id="rId24" w:tooltip="ISBN (identifier)" w:history="1">
-        <w:r>
-          <w:t>ISBN</w:t>
-        </w:r>
-      </w:hyperlink>
-      <w:r>
-        <w:t> </w:t>
-      </w:r>
-      <w:hyperlink r:id="rId25" w:tooltip="Special:BookSources/978-0-7803-8104-9" w:history="1">
-        <w:r>
-          <w:t>978-0-7803-8104-9</w:t>
-        </w:r>
-      </w:hyperlink>
-      <w:r>
-        <w:t>.</w:t>
+        <w:t xml:space="preserve"> - accessed 23/04/2022</w:t>
       </w:r>
     </w:p>
     <w:p>
@@ -6102,6 +8845,205 @@
 <file path=word/numbering.xml><?xml version="1.0" encoding="utf-8"?>
 <w:numbering xmlns:wpc="http://schemas.microsoft.com/office/word/2010/wordprocessingCanvas" xmlns:cx="http://schemas.microsoft.com/office/drawing/2014/chartex" xmlns:cx1="http://schemas.microsoft.com/office/drawing/2015/9/8/chartex" xmlns:cx2="http://schemas.microsoft.com/office/drawing/2015/10/21/chartex" xmlns:cx3="http://schemas.microsoft.com/office/drawing/2016/5/9/chartex" xmlns:cx4="http://schemas.microsoft.com/office/drawing/2016/5/10/chartex" xmlns:cx5="http://schemas.microsoft.com/office/drawing/2016/5/11/chartex" xmlns:cx6="http://schemas.microsoft.com/office/drawing/2016/5/12/chartex" xmlns:cx7="http://schemas.microsoft.com/office/drawing/2016/5/13/chartex" xmlns:cx8="http://schemas.microsoft.com/office/drawing/2016/5/14/chartex" xmlns:mc="http://schemas.openxmlformats.org/markup-compatibility/2006" xmlns:aink="http://schemas.microsoft.com/office/drawing/2016/ink" xmlns:am3d="http://schemas.microsoft.com/office/drawing/2017/model3d" xmlns:o="urn:schemas-microsoft-com:office:office" xmlns:oel="http://schemas.microsoft.com/office/2019/extlst" xmlns:r="http://schemas.openxmlformats.org/officeDocument/2006/relationships" xmlns:m="http://schemas.openxmlformats.org/officeDocument/2006/math" xmlns:v="urn:schemas-microsoft-com:vml" xmlns:wp14="http://schemas.microsoft.com/office/word/2010/wordprocessingDrawing" xmlns:wp="http://schemas.openxmlformats.org/drawingml/2006/wordprocessingDrawing" xmlns:w10="urn:schemas-microsoft-com:office:word" xmlns:w="http://schemas.openxmlformats.org/wordprocessingml/2006/main" xmlns:w14="http://schemas.microsoft.com/office/word/2010/wordml" xmlns:w15="http://schemas.microsoft.com/office/word/2012/wordml" xmlns:w16cex="http://schemas.microsoft.com/office/word/2018/wordml/cex" xmlns:w16cid="http://schemas.microsoft.com/office/word/2016/wordml/cid" xmlns:w16="http://schemas.microsoft.com/office/word/2018/wordml" xmlns:w16sdtdh="http://schemas.microsoft.com/office/word/2020/wordml/sdtdatahash" xmlns:w16se="http://schemas.microsoft.com/office/word/2015/wordml/symex" xmlns:wpg="http://schemas.microsoft.com/office/word/2010/wordprocessingGroup" xmlns:wpi="http://schemas.microsoft.com/office/word/2010/wordprocessingInk" xmlns:wne="http://schemas.microsoft.com/office/word/2006/wordml" xmlns:wps="http://schemas.microsoft.com/office/word/2010/wordprocessingShape" mc:Ignorable="w14 w15 w16se w16cid w16 w16cex w16sdtdh wp14">
   <w:abstractNum w:abstractNumId="0" w15:restartNumberingAfterBreak="0">
+    <w:nsid w:val="0C762BB0"/>
+    <w:multiLevelType w:val="hybridMultilevel"/>
+    <w:tmpl w:val="5C489560"/>
+    <w:lvl w:ilvl="0" w:tplc="0809000F">
+      <w:start w:val="1"/>
+      <w:numFmt w:val="decimal"/>
+      <w:lvlText w:val="%1."/>
+      <w:lvlJc w:val="left"/>
+      <w:pPr>
+        <w:ind w:left="720" w:hanging="360"/>
+      </w:pPr>
+    </w:lvl>
+    <w:lvl w:ilvl="1" w:tplc="08090019" w:tentative="1">
+      <w:start w:val="1"/>
+      <w:numFmt w:val="lowerLetter"/>
+      <w:lvlText w:val="%2."/>
+      <w:lvlJc w:val="left"/>
+      <w:pPr>
+        <w:ind w:left="1440" w:hanging="360"/>
+      </w:pPr>
+    </w:lvl>
+    <w:lvl w:ilvl="2" w:tplc="0809001B" w:tentative="1">
+      <w:start w:val="1"/>
+      <w:numFmt w:val="lowerRoman"/>
+      <w:lvlText w:val="%3."/>
+      <w:lvlJc w:val="right"/>
+      <w:pPr>
+        <w:ind w:left="2160" w:hanging="180"/>
+      </w:pPr>
+    </w:lvl>
+    <w:lvl w:ilvl="3" w:tplc="0809000F" w:tentative="1">
+      <w:start w:val="1"/>
+      <w:numFmt w:val="decimal"/>
+      <w:lvlText w:val="%4."/>
+      <w:lvlJc w:val="left"/>
+      <w:pPr>
+        <w:ind w:left="2880" w:hanging="360"/>
+      </w:pPr>
+    </w:lvl>
+    <w:lvl w:ilvl="4" w:tplc="08090019" w:tentative="1">
+      <w:start w:val="1"/>
+      <w:numFmt w:val="lowerLetter"/>
+      <w:lvlText w:val="%5."/>
+      <w:lvlJc w:val="left"/>
+      <w:pPr>
+        <w:ind w:left="3600" w:hanging="360"/>
+      </w:pPr>
+    </w:lvl>
+    <w:lvl w:ilvl="5" w:tplc="0809001B" w:tentative="1">
+      <w:start w:val="1"/>
+      <w:numFmt w:val="lowerRoman"/>
+      <w:lvlText w:val="%6."/>
+      <w:lvlJc w:val="right"/>
+      <w:pPr>
+        <w:ind w:left="4320" w:hanging="180"/>
+      </w:pPr>
+    </w:lvl>
+    <w:lvl w:ilvl="6" w:tplc="0809000F" w:tentative="1">
+      <w:start w:val="1"/>
+      <w:numFmt w:val="decimal"/>
+      <w:lvlText w:val="%7."/>
+      <w:lvlJc w:val="left"/>
+      <w:pPr>
+        <w:ind w:left="5040" w:hanging="360"/>
+      </w:pPr>
+    </w:lvl>
+    <w:lvl w:ilvl="7" w:tplc="08090019" w:tentative="1">
+      <w:start w:val="1"/>
+      <w:numFmt w:val="lowerLetter"/>
+      <w:lvlText w:val="%8."/>
+      <w:lvlJc w:val="left"/>
+      <w:pPr>
+        <w:ind w:left="5760" w:hanging="360"/>
+      </w:pPr>
+    </w:lvl>
+    <w:lvl w:ilvl="8" w:tplc="0809001B" w:tentative="1">
+      <w:start w:val="1"/>
+      <w:numFmt w:val="lowerRoman"/>
+      <w:lvlText w:val="%9."/>
+      <w:lvlJc w:val="right"/>
+      <w:pPr>
+        <w:ind w:left="6480" w:hanging="180"/>
+      </w:pPr>
+    </w:lvl>
+  </w:abstractNum>
+  <w:abstractNum w:abstractNumId="1" w15:restartNumberingAfterBreak="0">
+    <w:nsid w:val="110072C0"/>
+    <w:multiLevelType w:val="hybridMultilevel"/>
+    <w:tmpl w:val="FC448848"/>
+    <w:lvl w:ilvl="0" w:tplc="08090001">
+      <w:start w:val="1"/>
+      <w:numFmt w:val="bullet"/>
+      <w:lvlText w:val=""/>
+      <w:lvlJc w:val="left"/>
+      <w:pPr>
+        <w:ind w:left="720" w:hanging="360"/>
+      </w:pPr>
+      <w:rPr>
+        <w:rFonts w:ascii="Symbol" w:hAnsi="Symbol" w:hint="default"/>
+      </w:rPr>
+    </w:lvl>
+    <w:lvl w:ilvl="1" w:tplc="08090003" w:tentative="1">
+      <w:start w:val="1"/>
+      <w:numFmt w:val="bullet"/>
+      <w:lvlText w:val="o"/>
+      <w:lvlJc w:val="left"/>
+      <w:pPr>
+        <w:ind w:left="1440" w:hanging="360"/>
+      </w:pPr>
+      <w:rPr>
+        <w:rFonts w:ascii="Courier New" w:hAnsi="Courier New" w:cs="Courier New" w:hint="default"/>
+      </w:rPr>
+    </w:lvl>
+    <w:lvl w:ilvl="2" w:tplc="08090005" w:tentative="1">
+      <w:start w:val="1"/>
+      <w:numFmt w:val="bullet"/>
+      <w:lvlText w:val=""/>
+      <w:lvlJc w:val="left"/>
+      <w:pPr>
+        <w:ind w:left="2160" w:hanging="360"/>
+      </w:pPr>
+      <w:rPr>
+        <w:rFonts w:ascii="Wingdings" w:hAnsi="Wingdings" w:hint="default"/>
+      </w:rPr>
+    </w:lvl>
+    <w:lvl w:ilvl="3" w:tplc="08090001" w:tentative="1">
+      <w:start w:val="1"/>
+      <w:numFmt w:val="bullet"/>
+      <w:lvlText w:val=""/>
+      <w:lvlJc w:val="left"/>
+      <w:pPr>
+        <w:ind w:left="2880" w:hanging="360"/>
+      </w:pPr>
+      <w:rPr>
+        <w:rFonts w:ascii="Symbol" w:hAnsi="Symbol" w:hint="default"/>
+      </w:rPr>
+    </w:lvl>
+    <w:lvl w:ilvl="4" w:tplc="08090003" w:tentative="1">
+      <w:start w:val="1"/>
+      <w:numFmt w:val="bullet"/>
+      <w:lvlText w:val="o"/>
+      <w:lvlJc w:val="left"/>
+      <w:pPr>
+        <w:ind w:left="3600" w:hanging="360"/>
+      </w:pPr>
+      <w:rPr>
+        <w:rFonts w:ascii="Courier New" w:hAnsi="Courier New" w:cs="Courier New" w:hint="default"/>
+      </w:rPr>
+    </w:lvl>
+    <w:lvl w:ilvl="5" w:tplc="08090005" w:tentative="1">
+      <w:start w:val="1"/>
+      <w:numFmt w:val="bullet"/>
+      <w:lvlText w:val=""/>
+      <w:lvlJc w:val="left"/>
+      <w:pPr>
+        <w:ind w:left="4320" w:hanging="360"/>
+      </w:pPr>
+      <w:rPr>
+        <w:rFonts w:ascii="Wingdings" w:hAnsi="Wingdings" w:hint="default"/>
+      </w:rPr>
+    </w:lvl>
+    <w:lvl w:ilvl="6" w:tplc="08090001" w:tentative="1">
+      <w:start w:val="1"/>
+      <w:numFmt w:val="bullet"/>
+      <w:lvlText w:val=""/>
+      <w:lvlJc w:val="left"/>
+      <w:pPr>
+        <w:ind w:left="5040" w:hanging="360"/>
+      </w:pPr>
+      <w:rPr>
+        <w:rFonts w:ascii="Symbol" w:hAnsi="Symbol" w:hint="default"/>
+      </w:rPr>
+    </w:lvl>
+    <w:lvl w:ilvl="7" w:tplc="08090003" w:tentative="1">
+      <w:start w:val="1"/>
+      <w:numFmt w:val="bullet"/>
+      <w:lvlText w:val="o"/>
+      <w:lvlJc w:val="left"/>
+      <w:pPr>
+        <w:ind w:left="5760" w:hanging="360"/>
+      </w:pPr>
+      <w:rPr>
+        <w:rFonts w:ascii="Courier New" w:hAnsi="Courier New" w:cs="Courier New" w:hint="default"/>
+      </w:rPr>
+    </w:lvl>
+    <w:lvl w:ilvl="8" w:tplc="08090005" w:tentative="1">
+      <w:start w:val="1"/>
+      <w:numFmt w:val="bullet"/>
+      <w:lvlText w:val=""/>
+      <w:lvlJc w:val="left"/>
+      <w:pPr>
+        <w:ind w:left="6480" w:hanging="360"/>
+      </w:pPr>
+      <w:rPr>
+        <w:rFonts w:ascii="Wingdings" w:hAnsi="Wingdings" w:hint="default"/>
+      </w:rPr>
+    </w:lvl>
+  </w:abstractNum>
+  <w:abstractNum w:abstractNumId="2" w15:restartNumberingAfterBreak="0">
     <w:nsid w:val="27C44B05"/>
     <w:multiLevelType w:val="hybridMultilevel"/>
     <w:tmpl w:val="A3B6E6B2"/>
@@ -6214,7 +9156,120 @@
       </w:rPr>
     </w:lvl>
   </w:abstractNum>
-  <w:abstractNum w:abstractNumId="1" w15:restartNumberingAfterBreak="0">
+  <w:abstractNum w:abstractNumId="3" w15:restartNumberingAfterBreak="0">
+    <w:nsid w:val="2D205EA0"/>
+    <w:multiLevelType w:val="hybridMultilevel"/>
+    <w:tmpl w:val="C3F41520"/>
+    <w:lvl w:ilvl="0" w:tplc="08090001">
+      <w:start w:val="1"/>
+      <w:numFmt w:val="bullet"/>
+      <w:lvlText w:val=""/>
+      <w:lvlJc w:val="left"/>
+      <w:pPr>
+        <w:ind w:left="720" w:hanging="360"/>
+      </w:pPr>
+      <w:rPr>
+        <w:rFonts w:ascii="Symbol" w:hAnsi="Symbol" w:hint="default"/>
+      </w:rPr>
+    </w:lvl>
+    <w:lvl w:ilvl="1" w:tplc="08090003" w:tentative="1">
+      <w:start w:val="1"/>
+      <w:numFmt w:val="bullet"/>
+      <w:lvlText w:val="o"/>
+      <w:lvlJc w:val="left"/>
+      <w:pPr>
+        <w:ind w:left="1440" w:hanging="360"/>
+      </w:pPr>
+      <w:rPr>
+        <w:rFonts w:ascii="Courier New" w:hAnsi="Courier New" w:cs="Courier New" w:hint="default"/>
+      </w:rPr>
+    </w:lvl>
+    <w:lvl w:ilvl="2" w:tplc="08090005" w:tentative="1">
+      <w:start w:val="1"/>
+      <w:numFmt w:val="bullet"/>
+      <w:lvlText w:val=""/>
+      <w:lvlJc w:val="left"/>
+      <w:pPr>
+        <w:ind w:left="2160" w:hanging="360"/>
+      </w:pPr>
+      <w:rPr>
+        <w:rFonts w:ascii="Wingdings" w:hAnsi="Wingdings" w:hint="default"/>
+      </w:rPr>
+    </w:lvl>
+    <w:lvl w:ilvl="3" w:tplc="08090001" w:tentative="1">
+      <w:start w:val="1"/>
+      <w:numFmt w:val="bullet"/>
+      <w:lvlText w:val=""/>
+      <w:lvlJc w:val="left"/>
+      <w:pPr>
+        <w:ind w:left="2880" w:hanging="360"/>
+      </w:pPr>
+      <w:rPr>
+        <w:rFonts w:ascii="Symbol" w:hAnsi="Symbol" w:hint="default"/>
+      </w:rPr>
+    </w:lvl>
+    <w:lvl w:ilvl="4" w:tplc="08090003" w:tentative="1">
+      <w:start w:val="1"/>
+      <w:numFmt w:val="bullet"/>
+      <w:lvlText w:val="o"/>
+      <w:lvlJc w:val="left"/>
+      <w:pPr>
+        <w:ind w:left="3600" w:hanging="360"/>
+      </w:pPr>
+      <w:rPr>
+        <w:rFonts w:ascii="Courier New" w:hAnsi="Courier New" w:cs="Courier New" w:hint="default"/>
+      </w:rPr>
+    </w:lvl>
+    <w:lvl w:ilvl="5" w:tplc="08090005" w:tentative="1">
+      <w:start w:val="1"/>
+      <w:numFmt w:val="bullet"/>
+      <w:lvlText w:val=""/>
+      <w:lvlJc w:val="left"/>
+      <w:pPr>
+        <w:ind w:left="4320" w:hanging="360"/>
+      </w:pPr>
+      <w:rPr>
+        <w:rFonts w:ascii="Wingdings" w:hAnsi="Wingdings" w:hint="default"/>
+      </w:rPr>
+    </w:lvl>
+    <w:lvl w:ilvl="6" w:tplc="08090001" w:tentative="1">
+      <w:start w:val="1"/>
+      <w:numFmt w:val="bullet"/>
+      <w:lvlText w:val=""/>
+      <w:lvlJc w:val="left"/>
+      <w:pPr>
+        <w:ind w:left="5040" w:hanging="360"/>
+      </w:pPr>
+      <w:rPr>
+        <w:rFonts w:ascii="Symbol" w:hAnsi="Symbol" w:hint="default"/>
+      </w:rPr>
+    </w:lvl>
+    <w:lvl w:ilvl="7" w:tplc="08090003" w:tentative="1">
+      <w:start w:val="1"/>
+      <w:numFmt w:val="bullet"/>
+      <w:lvlText w:val="o"/>
+      <w:lvlJc w:val="left"/>
+      <w:pPr>
+        <w:ind w:left="5760" w:hanging="360"/>
+      </w:pPr>
+      <w:rPr>
+        <w:rFonts w:ascii="Courier New" w:hAnsi="Courier New" w:cs="Courier New" w:hint="default"/>
+      </w:rPr>
+    </w:lvl>
+    <w:lvl w:ilvl="8" w:tplc="08090005" w:tentative="1">
+      <w:start w:val="1"/>
+      <w:numFmt w:val="bullet"/>
+      <w:lvlText w:val=""/>
+      <w:lvlJc w:val="left"/>
+      <w:pPr>
+        <w:ind w:left="6480" w:hanging="360"/>
+      </w:pPr>
+      <w:rPr>
+        <w:rFonts w:ascii="Wingdings" w:hAnsi="Wingdings" w:hint="default"/>
+      </w:rPr>
+    </w:lvl>
+  </w:abstractNum>
+  <w:abstractNum w:abstractNumId="4" w15:restartNumberingAfterBreak="0">
     <w:nsid w:val="32AB0094"/>
     <w:multiLevelType w:val="multilevel"/>
     <w:tmpl w:val="0809001F"/>
@@ -6300,7 +9355,7 @@
       </w:pPr>
     </w:lvl>
   </w:abstractNum>
-  <w:abstractNum w:abstractNumId="2" w15:restartNumberingAfterBreak="0">
+  <w:abstractNum w:abstractNumId="5" w15:restartNumberingAfterBreak="0">
     <w:nsid w:val="384E56C9"/>
     <w:multiLevelType w:val="multilevel"/>
     <w:tmpl w:val="08090025"/>
@@ -6395,7 +9450,7 @@
       </w:pPr>
     </w:lvl>
   </w:abstractNum>
-  <w:abstractNum w:abstractNumId="3" w15:restartNumberingAfterBreak="0">
+  <w:abstractNum w:abstractNumId="6" w15:restartNumberingAfterBreak="0">
     <w:nsid w:val="45D662FD"/>
     <w:multiLevelType w:val="hybridMultilevel"/>
     <w:tmpl w:val="EF005A2E"/>
@@ -6484,7 +9539,7 @@
       </w:pPr>
     </w:lvl>
   </w:abstractNum>
-  <w:abstractNum w:abstractNumId="4" w15:restartNumberingAfterBreak="0">
+  <w:abstractNum w:abstractNumId="7" w15:restartNumberingAfterBreak="0">
     <w:nsid w:val="4F7B58B7"/>
     <w:multiLevelType w:val="hybridMultilevel"/>
     <w:tmpl w:val="453ED32E"/>
@@ -6573,7 +9628,7 @@
       </w:pPr>
     </w:lvl>
   </w:abstractNum>
-  <w:abstractNum w:abstractNumId="5" w15:restartNumberingAfterBreak="0">
+  <w:abstractNum w:abstractNumId="8" w15:restartNumberingAfterBreak="0">
     <w:nsid w:val="692632BB"/>
     <w:multiLevelType w:val="hybridMultilevel"/>
     <w:tmpl w:val="CC102D90"/>
@@ -6659,23 +9714,148 @@
       </w:pPr>
     </w:lvl>
   </w:abstractNum>
+  <w:abstractNum w:abstractNumId="9" w15:restartNumberingAfterBreak="0">
+    <w:nsid w:val="733D3010"/>
+    <w:multiLevelType w:val="hybridMultilevel"/>
+    <w:tmpl w:val="05CCE4FE"/>
+    <w:lvl w:ilvl="0" w:tplc="08090001">
+      <w:start w:val="1"/>
+      <w:numFmt w:val="bullet"/>
+      <w:lvlText w:val=""/>
+      <w:lvlJc w:val="left"/>
+      <w:pPr>
+        <w:ind w:left="720" w:hanging="360"/>
+      </w:pPr>
+      <w:rPr>
+        <w:rFonts w:ascii="Symbol" w:hAnsi="Symbol" w:hint="default"/>
+      </w:rPr>
+    </w:lvl>
+    <w:lvl w:ilvl="1" w:tplc="08090003" w:tentative="1">
+      <w:start w:val="1"/>
+      <w:numFmt w:val="bullet"/>
+      <w:lvlText w:val="o"/>
+      <w:lvlJc w:val="left"/>
+      <w:pPr>
+        <w:ind w:left="1440" w:hanging="360"/>
+      </w:pPr>
+      <w:rPr>
+        <w:rFonts w:ascii="Courier New" w:hAnsi="Courier New" w:cs="Courier New" w:hint="default"/>
+      </w:rPr>
+    </w:lvl>
+    <w:lvl w:ilvl="2" w:tplc="08090005" w:tentative="1">
+      <w:start w:val="1"/>
+      <w:numFmt w:val="bullet"/>
+      <w:lvlText w:val=""/>
+      <w:lvlJc w:val="left"/>
+      <w:pPr>
+        <w:ind w:left="2160" w:hanging="360"/>
+      </w:pPr>
+      <w:rPr>
+        <w:rFonts w:ascii="Wingdings" w:hAnsi="Wingdings" w:hint="default"/>
+      </w:rPr>
+    </w:lvl>
+    <w:lvl w:ilvl="3" w:tplc="08090001" w:tentative="1">
+      <w:start w:val="1"/>
+      <w:numFmt w:val="bullet"/>
+      <w:lvlText w:val=""/>
+      <w:lvlJc w:val="left"/>
+      <w:pPr>
+        <w:ind w:left="2880" w:hanging="360"/>
+      </w:pPr>
+      <w:rPr>
+        <w:rFonts w:ascii="Symbol" w:hAnsi="Symbol" w:hint="default"/>
+      </w:rPr>
+    </w:lvl>
+    <w:lvl w:ilvl="4" w:tplc="08090003" w:tentative="1">
+      <w:start w:val="1"/>
+      <w:numFmt w:val="bullet"/>
+      <w:lvlText w:val="o"/>
+      <w:lvlJc w:val="left"/>
+      <w:pPr>
+        <w:ind w:left="3600" w:hanging="360"/>
+      </w:pPr>
+      <w:rPr>
+        <w:rFonts w:ascii="Courier New" w:hAnsi="Courier New" w:cs="Courier New" w:hint="default"/>
+      </w:rPr>
+    </w:lvl>
+    <w:lvl w:ilvl="5" w:tplc="08090005" w:tentative="1">
+      <w:start w:val="1"/>
+      <w:numFmt w:val="bullet"/>
+      <w:lvlText w:val=""/>
+      <w:lvlJc w:val="left"/>
+      <w:pPr>
+        <w:ind w:left="4320" w:hanging="360"/>
+      </w:pPr>
+      <w:rPr>
+        <w:rFonts w:ascii="Wingdings" w:hAnsi="Wingdings" w:hint="default"/>
+      </w:rPr>
+    </w:lvl>
+    <w:lvl w:ilvl="6" w:tplc="08090001" w:tentative="1">
+      <w:start w:val="1"/>
+      <w:numFmt w:val="bullet"/>
+      <w:lvlText w:val=""/>
+      <w:lvlJc w:val="left"/>
+      <w:pPr>
+        <w:ind w:left="5040" w:hanging="360"/>
+      </w:pPr>
+      <w:rPr>
+        <w:rFonts w:ascii="Symbol" w:hAnsi="Symbol" w:hint="default"/>
+      </w:rPr>
+    </w:lvl>
+    <w:lvl w:ilvl="7" w:tplc="08090003" w:tentative="1">
+      <w:start w:val="1"/>
+      <w:numFmt w:val="bullet"/>
+      <w:lvlText w:val="o"/>
+      <w:lvlJc w:val="left"/>
+      <w:pPr>
+        <w:ind w:left="5760" w:hanging="360"/>
+      </w:pPr>
+      <w:rPr>
+        <w:rFonts w:ascii="Courier New" w:hAnsi="Courier New" w:cs="Courier New" w:hint="default"/>
+      </w:rPr>
+    </w:lvl>
+    <w:lvl w:ilvl="8" w:tplc="08090005" w:tentative="1">
+      <w:start w:val="1"/>
+      <w:numFmt w:val="bullet"/>
+      <w:lvlText w:val=""/>
+      <w:lvlJc w:val="left"/>
+      <w:pPr>
+        <w:ind w:left="6480" w:hanging="360"/>
+      </w:pPr>
+      <w:rPr>
+        <w:rFonts w:ascii="Wingdings" w:hAnsi="Wingdings" w:hint="default"/>
+      </w:rPr>
+    </w:lvl>
+  </w:abstractNum>
   <w:num w:numId="1" w16cid:durableId="1831822401">
-    <w:abstractNumId w:val="0"/>
+    <w:abstractNumId w:val="2"/>
   </w:num>
   <w:num w:numId="2" w16cid:durableId="1511067515">
+    <w:abstractNumId w:val="6"/>
+  </w:num>
+  <w:num w:numId="3" w16cid:durableId="1622880200">
+    <w:abstractNumId w:val="7"/>
+  </w:num>
+  <w:num w:numId="4" w16cid:durableId="926428724">
+    <w:abstractNumId w:val="4"/>
+  </w:num>
+  <w:num w:numId="5" w16cid:durableId="845022405">
+    <w:abstractNumId w:val="5"/>
+  </w:num>
+  <w:num w:numId="6" w16cid:durableId="1647970503">
+    <w:abstractNumId w:val="8"/>
+  </w:num>
+  <w:num w:numId="7" w16cid:durableId="860555967">
+    <w:abstractNumId w:val="9"/>
+  </w:num>
+  <w:num w:numId="8" w16cid:durableId="1426615837">
     <w:abstractNumId w:val="3"/>
   </w:num>
-  <w:num w:numId="3" w16cid:durableId="1622880200">
-    <w:abstractNumId w:val="4"/>
-  </w:num>
-  <w:num w:numId="4" w16cid:durableId="926428724">
+  <w:num w:numId="9" w16cid:durableId="1145392413">
     <w:abstractNumId w:val="1"/>
   </w:num>
-  <w:num w:numId="5" w16cid:durableId="845022405">
-    <w:abstractNumId w:val="2"/>
-  </w:num>
-  <w:num w:numId="6" w16cid:durableId="1647970503">
-    <w:abstractNumId w:val="5"/>
+  <w:num w:numId="10" w16cid:durableId="80151428">
+    <w:abstractNumId w:val="0"/>
   </w:num>
 </w:numbering>
 </file>

</xml_diff>